<commit_message>
Updated documentation to include Labels
Also generated a PDF.
</commit_message>
<xml_diff>
--- a/doc/gsrubylib cheatsheet.docx
+++ b/doc/gsrubylib cheatsheet.docx
@@ -18,18 +18,12 @@
         </w:rPr>
         <w:t>gsrubylib</w:t>
       </w:r>
-      <w:bookmarkStart w:id="0" w:name="_GoBack"/>
-      <w:bookmarkEnd w:id="0"/>
     </w:p>
     <w:p/>
     <w:tbl>
       <w:tblPr>
         <w:tblStyle w:val="TableGrid"/>
         <w:tblW w:w="0" w:type="auto"/>
-        <w:tblCellMar>
-          <w:top w:w="85" w:type="dxa"/>
-          <w:bottom w:w="85" w:type="dxa"/>
-        </w:tblCellMar>
         <w:tblLook w:val="04A0" w:firstRow="1" w:lastRow="0" w:firstColumn="1" w:lastColumn="0" w:noHBand="0" w:noVBand="1"/>
       </w:tblPr>
       <w:tblGrid>
@@ -44,7 +38,7 @@
           </w:tcPr>
           <w:p>
             <w:pPr>
-              <w:spacing w:before="0"/>
+              <w:spacing w:before="80" w:after="80"/>
               <w:rPr>
                 <w:rFonts w:ascii="Envy Code R" w:hAnsi="Envy Code R" w:cs="Courier New"/>
               </w:rPr>
@@ -78,7 +72,7 @@
           </w:tcPr>
           <w:p>
             <w:pPr>
-              <w:spacing w:before="0"/>
+              <w:spacing w:before="80" w:after="80"/>
               <w:rPr>
                 <w:rFonts w:ascii="Envy Code R" w:hAnsi="Envy Code R" w:cs="Courier New"/>
               </w:rPr>
@@ -94,7 +88,7 @@
           </w:tcPr>
           <w:p>
             <w:pPr>
-              <w:spacing w:before="0"/>
+              <w:spacing w:before="80" w:after="80"/>
               <w:rPr>
                 <w:rFonts w:ascii="Envy Code R" w:hAnsi="Envy Code R" w:cs="Courier New"/>
               </w:rPr>
@@ -122,7 +116,7 @@
           </w:tcPr>
           <w:p>
             <w:pPr>
-              <w:spacing w:before="0"/>
+              <w:spacing w:before="80" w:after="80"/>
               <w:rPr>
                 <w:rFonts w:ascii="Envy Code R" w:hAnsi="Envy Code R" w:cs="Courier New"/>
               </w:rPr>
@@ -144,7 +138,7 @@
           </w:tcPr>
           <w:p>
             <w:pPr>
-              <w:spacing w:before="0"/>
+              <w:spacing w:before="80" w:after="80"/>
               <w:rPr>
                 <w:rFonts w:ascii="Envy Code R" w:hAnsi="Envy Code R" w:cs="Courier New"/>
               </w:rPr>
@@ -172,7 +166,7 @@
           </w:tcPr>
           <w:p>
             <w:pPr>
-              <w:spacing w:before="0"/>
+              <w:spacing w:before="80" w:after="80"/>
               <w:rPr>
                 <w:rFonts w:ascii="Envy Code R" w:hAnsi="Envy Code R" w:cs="Courier New"/>
               </w:rPr>
@@ -188,7 +182,7 @@
           </w:tcPr>
           <w:p>
             <w:pPr>
-              <w:spacing w:before="0"/>
+              <w:spacing w:before="80" w:after="80"/>
               <w:rPr>
                 <w:rFonts w:ascii="Envy Code R" w:hAnsi="Envy Code R" w:cs="Courier New"/>
               </w:rPr>
@@ -222,7 +216,7 @@
           </w:tcPr>
           <w:p>
             <w:pPr>
-              <w:spacing w:before="0"/>
+              <w:spacing w:before="80" w:after="80"/>
               <w:rPr>
                 <w:rFonts w:ascii="Envy Code R" w:hAnsi="Envy Code R" w:cs="Courier New"/>
               </w:rPr>
@@ -238,7 +232,7 @@
           </w:tcPr>
           <w:p>
             <w:pPr>
-              <w:spacing w:before="0"/>
+              <w:spacing w:before="80" w:after="80"/>
               <w:rPr>
                 <w:rFonts w:ascii="Envy Code R" w:hAnsi="Envy Code R" w:cs="Courier New"/>
               </w:rPr>
@@ -272,7 +266,7 @@
           </w:tcPr>
           <w:p>
             <w:pPr>
-              <w:spacing w:before="0"/>
+              <w:spacing w:before="80" w:after="80"/>
               <w:rPr>
                 <w:rFonts w:ascii="Envy Code R" w:hAnsi="Envy Code R" w:cs="Courier New"/>
               </w:rPr>
@@ -294,7 +288,7 @@
           </w:tcPr>
           <w:p>
             <w:pPr>
-              <w:spacing w:before="0"/>
+              <w:spacing w:before="80" w:after="80"/>
               <w:rPr>
                 <w:rFonts w:ascii="Envy Code R" w:hAnsi="Envy Code R" w:cs="Courier New"/>
               </w:rPr>
@@ -328,7 +322,7 @@
           </w:tcPr>
           <w:p>
             <w:pPr>
-              <w:spacing w:before="0"/>
+              <w:spacing w:before="80" w:after="80"/>
               <w:rPr>
                 <w:rFonts w:ascii="Envy Code R" w:hAnsi="Envy Code R" w:cs="Courier New"/>
               </w:rPr>
@@ -350,7 +344,7 @@
           </w:tcPr>
           <w:p>
             <w:pPr>
-              <w:spacing w:before="0"/>
+              <w:spacing w:before="80" w:after="80"/>
               <w:rPr>
                 <w:rFonts w:ascii="Envy Code R" w:hAnsi="Envy Code R" w:cs="Courier New"/>
               </w:rPr>
@@ -384,7 +378,7 @@
           </w:tcPr>
           <w:p>
             <w:pPr>
-              <w:spacing w:before="0"/>
+              <w:spacing w:before="80" w:after="80"/>
               <w:rPr>
                 <w:rFonts w:ascii="Envy Code R" w:hAnsi="Envy Code R" w:cs="Courier New"/>
               </w:rPr>
@@ -400,7 +394,7 @@
           </w:tcPr>
           <w:p>
             <w:pPr>
-              <w:spacing w:before="0"/>
+              <w:spacing w:before="80" w:after="80"/>
               <w:rPr>
                 <w:rFonts w:ascii="Envy Code R" w:hAnsi="Envy Code R" w:cs="Courier New"/>
               </w:rPr>
@@ -434,7 +428,7 @@
           </w:tcPr>
           <w:p>
             <w:pPr>
-              <w:spacing w:before="0"/>
+              <w:spacing w:before="80" w:after="80"/>
               <w:rPr>
                 <w:rFonts w:ascii="Envy Code R" w:hAnsi="Envy Code R" w:cs="Courier New"/>
               </w:rPr>
@@ -450,7 +444,7 @@
           </w:tcPr>
           <w:p>
             <w:pPr>
-              <w:spacing w:before="0"/>
+              <w:spacing w:before="80" w:after="80"/>
               <w:rPr>
                 <w:rFonts w:ascii="Envy Code R" w:hAnsi="Envy Code R" w:cs="Courier New"/>
               </w:rPr>
@@ -484,7 +478,7 @@
           </w:tcPr>
           <w:p>
             <w:pPr>
-              <w:spacing w:before="0"/>
+              <w:spacing w:before="80" w:after="80"/>
               <w:rPr>
                 <w:rFonts w:ascii="Envy Code R" w:hAnsi="Envy Code R" w:cs="Courier New"/>
               </w:rPr>
@@ -500,7 +494,7 @@
           </w:tcPr>
           <w:p>
             <w:pPr>
-              <w:spacing w:before="0"/>
+              <w:spacing w:before="80" w:after="80"/>
               <w:rPr>
                 <w:rFonts w:ascii="Envy Code R" w:hAnsi="Envy Code R" w:cs="Courier New"/>
               </w:rPr>
@@ -534,7 +528,7 @@
           </w:tcPr>
           <w:p>
             <w:pPr>
-              <w:spacing w:before="0"/>
+              <w:spacing w:before="80" w:after="80"/>
               <w:rPr>
                 <w:rFonts w:ascii="Envy Code R" w:hAnsi="Envy Code R" w:cs="Courier New"/>
               </w:rPr>
@@ -550,69 +544,67 @@
           </w:tcPr>
           <w:p>
             <w:pPr>
+              <w:spacing w:before="80"/>
+              <w:rPr>
+                <w:rFonts w:ascii="Envy Code R" w:hAnsi="Envy Code R" w:cs="Courier New"/>
+              </w:rPr>
+            </w:pPr>
+            <w:r>
+              <w:rPr>
+                <w:rFonts w:ascii="Envy Code R" w:hAnsi="Envy Code R" w:cs="Courier New"/>
+              </w:rPr>
+              <w:t>USAGE = %{</w:t>
+            </w:r>
+          </w:p>
+          <w:p>
+            <w:pPr>
               <w:spacing w:before="0"/>
-              <w:rPr>
-                <w:rFonts w:ascii="Envy Code R" w:hAnsi="Envy Code R" w:cs="Courier New"/>
-              </w:rPr>
-            </w:pPr>
-            <w:r>
-              <w:rPr>
-                <w:rFonts w:ascii="Envy Code R" w:hAnsi="Envy Code R" w:cs="Courier New"/>
-              </w:rPr>
-              <w:t>USAGE = %{</w:t>
+              <w:contextualSpacing/>
+              <w:rPr>
+                <w:rFonts w:ascii="Envy Code R" w:hAnsi="Envy Code R" w:cs="Courier New"/>
+              </w:rPr>
+            </w:pPr>
+            <w:r>
+              <w:rPr>
+                <w:rFonts w:ascii="Envy Code R" w:hAnsi="Envy Code R" w:cs="Courier New"/>
+              </w:rPr>
+              <w:t xml:space="preserve">  | usage: prog [-o dir] -h file...</w:t>
             </w:r>
           </w:p>
           <w:p>
             <w:pPr>
               <w:spacing w:before="0"/>
-              <w:rPr>
-                <w:rFonts w:ascii="Envy Code R" w:hAnsi="Envy Code R" w:cs="Courier New"/>
-              </w:rPr>
-            </w:pPr>
-            <w:r>
-              <w:rPr>
-                <w:rFonts w:ascii="Envy Code R" w:hAnsi="Envy Code R" w:cs="Courier New"/>
-              </w:rPr>
-              <w:t xml:space="preserve"> </w:t>
-            </w:r>
-            <w:r>
-              <w:rPr>
-                <w:rFonts w:ascii="Envy Code R" w:hAnsi="Envy Code R" w:cs="Courier New"/>
-              </w:rPr>
-              <w:t xml:space="preserve"> | usage: prog [-o dir] -h file...</w:t>
+              <w:contextualSpacing/>
+              <w:rPr>
+                <w:rFonts w:ascii="Envy Code R" w:hAnsi="Envy Code R" w:cs="Courier New"/>
+              </w:rPr>
+            </w:pPr>
+            <w:r>
+              <w:rPr>
+                <w:rFonts w:ascii="Envy Code R" w:hAnsi="Envy Code R" w:cs="Courier New"/>
+              </w:rPr>
+              <w:t xml:space="preserve">  |   where</w:t>
             </w:r>
           </w:p>
           <w:p>
             <w:pPr>
               <w:spacing w:before="0"/>
-              <w:rPr>
-                <w:rFonts w:ascii="Envy Code R" w:hAnsi="Envy Code R" w:cs="Courier New"/>
-              </w:rPr>
-            </w:pPr>
-            <w:r>
-              <w:rPr>
-                <w:rFonts w:ascii="Envy Code R" w:hAnsi="Envy Code R" w:cs="Courier New"/>
-              </w:rPr>
-              <w:t xml:space="preserve">  |   where</w:t>
+              <w:contextualSpacing/>
+              <w:rPr>
+                <w:rFonts w:ascii="Envy Code R" w:hAnsi="Envy Code R" w:cs="Courier New"/>
+              </w:rPr>
+            </w:pPr>
+            <w:r>
+              <w:rPr>
+                <w:rFonts w:ascii="Envy Code R" w:hAnsi="Envy Code R" w:cs="Courier New"/>
+              </w:rPr>
+              <w:t xml:space="preserve">  |     -o dir         outputs to DIR</w:t>
             </w:r>
           </w:p>
           <w:p>
             <w:pPr>
               <w:spacing w:before="0"/>
-              <w:rPr>
-                <w:rFonts w:ascii="Envy Code R" w:hAnsi="Envy Code R" w:cs="Courier New"/>
-              </w:rPr>
-            </w:pPr>
-            <w:r>
-              <w:rPr>
-                <w:rFonts w:ascii="Envy Code R" w:hAnsi="Envy Code R" w:cs="Courier New"/>
-              </w:rPr>
-              <w:t xml:space="preserve">  |     -o dir         outputs to DIR</w:t>
-            </w:r>
-          </w:p>
-          <w:p>
-            <w:pPr>
-              <w:spacing w:before="0"/>
+              <w:contextualSpacing/>
               <w:rPr>
                 <w:rFonts w:ascii="Envy Code R" w:hAnsi="Envy Code R" w:cs="Courier New"/>
               </w:rPr>
@@ -626,7 +618,7 @@
           </w:p>
           <w:p>
             <w:pPr>
-              <w:spacing w:before="0"/>
+              <w:spacing w:before="0" w:after="80"/>
               <w:rPr>
                 <w:rFonts w:ascii="Envy Code R" w:hAnsi="Envy Code R" w:cs="Courier New"/>
               </w:rPr>
@@ -660,7 +652,7 @@
           </w:tcPr>
           <w:p>
             <w:pPr>
-              <w:spacing w:before="0"/>
+              <w:spacing w:before="80" w:after="80"/>
               <w:rPr>
                 <w:rFonts w:ascii="Envy Code R" w:hAnsi="Envy Code R" w:cs="Courier New"/>
               </w:rPr>
@@ -676,7 +668,7 @@
           </w:tcPr>
           <w:p>
             <w:pPr>
-              <w:spacing w:before="0"/>
+              <w:spacing w:before="80" w:after="80"/>
               <w:rPr>
                 <w:rFonts w:ascii="Envy Code R" w:hAnsi="Envy Code R" w:cs="Courier New"/>
               </w:rPr>
@@ -704,7 +696,7 @@
           </w:tcPr>
           <w:p>
             <w:pPr>
-              <w:spacing w:before="0"/>
+              <w:spacing w:before="80" w:after="80"/>
               <w:rPr>
                 <w:rFonts w:ascii="Envy Code R" w:hAnsi="Envy Code R" w:cs="Courier New"/>
               </w:rPr>
@@ -720,7 +712,7 @@
           </w:tcPr>
           <w:p>
             <w:pPr>
-              <w:spacing w:before="0"/>
+              <w:spacing w:before="80"/>
               <w:rPr>
                 <w:rFonts w:ascii="Envy Code R" w:hAnsi="Envy Code R" w:cs="Courier New"/>
               </w:rPr>
@@ -790,7 +782,7 @@
           </w:p>
           <w:p>
             <w:pPr>
-              <w:spacing w:before="0"/>
+              <w:spacing w:before="0" w:after="80"/>
               <w:rPr>
                 <w:rFonts w:ascii="Envy Code R" w:hAnsi="Envy Code R" w:cs="Courier New"/>
               </w:rPr>
@@ -801,6 +793,8 @@
               </w:rPr>
               <w:t>end</w:t>
             </w:r>
+            <w:bookmarkStart w:id="0" w:name="_GoBack"/>
+            <w:bookmarkEnd w:id="0"/>
           </w:p>
         </w:tc>
         <w:tc>
@@ -810,7 +804,7 @@
           </w:tcPr>
           <w:p>
             <w:pPr>
-              <w:spacing w:before="0"/>
+              <w:spacing w:before="80" w:after="80"/>
               <w:rPr>
                 <w:rFonts w:ascii="Envy Code R" w:hAnsi="Envy Code R" w:cs="Courier New"/>
               </w:rPr>
@@ -819,7 +813,101 @@
         </w:tc>
       </w:tr>
     </w:tbl>
-    <w:p/>
+    <w:p>
+      <w:pPr>
+        <w:spacing w:before="480" w:after="120"/>
+        <w:rPr>
+          <w:rFonts w:ascii="Lucida Console" w:hAnsi="Lucida Console"/>
+          <w:color w:val="0070C0"/>
+          <w:sz w:val="44"/>
+        </w:rPr>
+      </w:pPr>
+      <w:r>
+        <w:rPr>
+          <w:rFonts w:ascii="Lucida Console" w:hAnsi="Lucida Console"/>
+          <w:color w:val="0070C0"/>
+          <w:sz w:val="32"/>
+        </w:rPr>
+        <w:t>Labels</w:t>
+      </w:r>
+    </w:p>
+    <w:p>
+      <w:pPr>
+        <w:spacing w:before="0"/>
+        <w:rPr>
+          <w:rFonts w:ascii="Envy Code R" w:hAnsi="Envy Code R" w:cs="Courier New"/>
+        </w:rPr>
+      </w:pPr>
+      <w:r>
+        <w:rPr>
+          <w:rFonts w:ascii="Envy Code R" w:hAnsi="Envy Code R" w:cs="Courier New"/>
+        </w:rPr>
+        <w:t xml:space="preserve">Result = </w:t>
+      </w:r>
+      <w:r>
+        <w:rPr>
+          <w:rFonts w:ascii="Envy Code R" w:hAnsi="Envy Code R" w:cs="Courier New"/>
+          <w:color w:val="C00000"/>
+        </w:rPr>
+        <w:t>GS::Label.create</w:t>
+      </w:r>
+      <w:r>
+        <w:rPr>
+          <w:rFonts w:ascii="Envy Code R" w:hAnsi="Envy Code R" w:cs="Courier New"/>
+        </w:rPr>
+        <w:t>(:win, :lose, :draw)</w:t>
+      </w:r>
+    </w:p>
+    <w:p>
+      <w:pPr>
+        <w:spacing w:before="0"/>
+        <w:rPr>
+          <w:rFonts w:ascii="Envy Code R" w:hAnsi="Envy Code R" w:cs="Courier New"/>
+        </w:rPr>
+      </w:pPr>
+      <w:r>
+        <w:rPr>
+          <w:rFonts w:ascii="Envy Code R" w:hAnsi="Envy Code R" w:cs="Courier New"/>
+        </w:rPr>
+        <w:t>result = Result.lose</w:t>
+      </w:r>
+    </w:p>
+    <w:p>
+      <w:pPr>
+        <w:spacing w:before="0"/>
+        <w:rPr>
+          <w:rFonts w:ascii="Envy Code R" w:hAnsi="Envy Code R" w:cs="Courier New"/>
+        </w:rPr>
+      </w:pPr>
+      <w:r>
+        <w:rPr>
+          <w:rFonts w:ascii="Envy Code R" w:hAnsi="Envy Code R" w:cs="Courier New"/>
+        </w:rPr>
+        <w:t>result.to_s / to_sym / symbol / inspect</w:t>
+      </w:r>
+    </w:p>
+    <w:p>
+      <w:pPr>
+        <w:spacing w:before="0"/>
+        <w:rPr>
+          <w:rFonts w:ascii="Envy Code R" w:hAnsi="Envy Code R" w:cs="Courier New"/>
+        </w:rPr>
+      </w:pPr>
+      <w:r>
+        <w:rPr>
+          <w:rFonts w:ascii="Envy Code R" w:hAnsi="Envy Code R" w:cs="Courier New"/>
+        </w:rPr>
+        <w:t>result == Result[:lose]</w:t>
+      </w:r>
+    </w:p>
+    <w:p>
+      <w:r>
+        <w:t>L</w:t>
+      </w:r>
+      <w:r>
+        <w:t>abels are safer than symbols because they guard against misspellings. They also “inspect” nicely.</w:t>
+      </w:r>
+    </w:p>
     <w:sectPr>
       <w:pgSz w:w="11906" w:h="16838"/>
       <w:pgMar w:top="1440" w:right="1440" w:bottom="1440" w:left="1440" w:header="708" w:footer="708" w:gutter="0"/>

</xml_diff>

<commit_message>
Pry, debuglog and contracts loaded by default; gem packaging
Documentation updated re loading those three files, which will be very convenient
for me.

Gemspec defined.

README.txt given some information, including upcoming feature of Value objects.
</commit_message>
<xml_diff>
--- a/doc/gsrubylib cheatsheet.docx
+++ b/doc/gsrubylib cheatsheet.docx
@@ -4,6 +4,7 @@
   <w:body>
     <w:p>
       <w:pPr>
+        <w:spacing w:before="0" w:after="240"/>
         <w:rPr>
           <w:rFonts w:ascii="Lucida Console" w:hAnsi="Lucida Console"/>
           <w:color w:val="0070C0"/>
@@ -19,7 +20,136 @@
         <w:t>gsrubylib</w:t>
       </w:r>
     </w:p>
-    <w:p/>
+    <w:p>
+      <w:pPr>
+        <w:spacing w:before="0" w:line="240" w:lineRule="auto"/>
+        <w:rPr>
+          <w:rFonts w:ascii="Envy Code R" w:hAnsi="Envy Code R" w:cs="Courier New"/>
+          <w:sz w:val="20"/>
+        </w:rPr>
+      </w:pPr>
+      <w:r>
+        <w:rPr>
+          <w:rFonts w:ascii="Envy Code R" w:hAnsi="Envy Code R" w:cs="Courier New"/>
+          <w:sz w:val="20"/>
+        </w:rPr>
+        <w:t>require '</w:t>
+      </w:r>
+      <w:r>
+        <w:rPr>
+          <w:rFonts w:ascii="Envy Code R" w:hAnsi="Envy Code R" w:cs="Courier New"/>
+          <w:b/>
+          <w:color w:val="538135" w:themeColor="accent6" w:themeShade="BF"/>
+          <w:sz w:val="20"/>
+        </w:rPr>
+        <w:t>debuglog</w:t>
+      </w:r>
+      <w:r>
+        <w:rPr>
+          <w:rFonts w:ascii="Envy Code R" w:hAnsi="Envy Code R" w:cs="Courier New"/>
+          <w:sz w:val="20"/>
+        </w:rPr>
+        <w:t>' unless $gs_nodebuglog</w:t>
+      </w:r>
+    </w:p>
+    <w:p>
+      <w:pPr>
+        <w:spacing w:before="0" w:line="240" w:lineRule="auto"/>
+        <w:rPr>
+          <w:rFonts w:ascii="Envy Code R" w:hAnsi="Envy Code R" w:cs="Courier New"/>
+          <w:sz w:val="20"/>
+        </w:rPr>
+      </w:pPr>
+      <w:r>
+        <w:rPr>
+          <w:rFonts w:ascii="Envy Code R" w:hAnsi="Envy Code R" w:cs="Courier New"/>
+          <w:sz w:val="20"/>
+        </w:rPr>
+        <w:t>require '</w:t>
+      </w:r>
+      <w:r>
+        <w:rPr>
+          <w:rFonts w:ascii="Envy Code R" w:hAnsi="Envy Code R" w:cs="Courier New"/>
+          <w:b/>
+          <w:color w:val="538135" w:themeColor="accent6" w:themeShade="BF"/>
+          <w:sz w:val="20"/>
+        </w:rPr>
+        <w:t>pry</w:t>
+      </w:r>
+      <w:r>
+        <w:rPr>
+          <w:rFonts w:ascii="Envy Code R" w:hAnsi="Envy Code R" w:cs="Courier New"/>
+          <w:sz w:val="20"/>
+        </w:rPr>
+        <w:t>'      unless $gs_nopry</w:t>
+      </w:r>
+    </w:p>
+    <w:p>
+      <w:pPr>
+        <w:spacing w:before="0" w:line="240" w:lineRule="auto"/>
+        <w:rPr>
+          <w:rFonts w:ascii="Envy Code R" w:hAnsi="Envy Code R" w:cs="Courier New"/>
+          <w:sz w:val="20"/>
+        </w:rPr>
+      </w:pPr>
+      <w:r>
+        <w:rPr>
+          <w:rFonts w:ascii="Envy Code R" w:hAnsi="Envy Code R" w:cs="Courier New"/>
+          <w:sz w:val="20"/>
+        </w:rPr>
+        <w:t xml:space="preserve">require </w:t>
+      </w:r>
+      <w:r>
+        <w:rPr>
+          <w:rFonts w:ascii="Envy Code R" w:hAnsi="Envy Code R" w:cs="Courier New"/>
+          <w:sz w:val="20"/>
+        </w:rPr>
+        <w:t>'</w:t>
+      </w:r>
+      <w:r>
+        <w:rPr>
+          <w:rFonts w:ascii="Envy Code R" w:hAnsi="Envy Code R" w:cs="Courier New"/>
+          <w:b/>
+          <w:color w:val="538135" w:themeColor="accent6" w:themeShade="BF"/>
+          <w:sz w:val="20"/>
+        </w:rPr>
+        <w:t>contracts</w:t>
+      </w:r>
+      <w:r>
+        <w:rPr>
+          <w:rFonts w:ascii="Envy Code R" w:hAnsi="Envy Code R" w:cs="Courier New"/>
+          <w:sz w:val="20"/>
+        </w:rPr>
+        <w:t>'</w:t>
+      </w:r>
+    </w:p>
+    <w:p>
+      <w:pPr>
+        <w:spacing w:before="0" w:line="240" w:lineRule="auto"/>
+        <w:rPr>
+          <w:rFonts w:ascii="Envy Code R" w:hAnsi="Envy Code R" w:cs="Courier New"/>
+          <w:sz w:val="20"/>
+        </w:rPr>
+      </w:pPr>
+      <w:r>
+        <w:rPr>
+          <w:rFonts w:ascii="Envy Code R" w:hAnsi="Envy Code R" w:cs="Courier New"/>
+          <w:sz w:val="20"/>
+        </w:rPr>
+        <w:t>include Contracts</w:t>
+      </w:r>
+      <w:bookmarkStart w:id="0" w:name="_GoBack"/>
+      <w:bookmarkEnd w:id="0"/>
+    </w:p>
+    <w:p>
+      <w:pPr>
+        <w:spacing w:before="80" w:after="80" w:line="240" w:lineRule="auto"/>
+        <w:rPr>
+          <w:rFonts w:ascii="Envy Code R" w:hAnsi="Envy Code R" w:cs="Courier New"/>
+          <w:sz w:val="20"/>
+        </w:rPr>
+      </w:pPr>
+    </w:p>
     <w:tbl>
       <w:tblPr>
         <w:tblStyle w:val="TableGrid"/>
@@ -793,8 +923,6 @@
               </w:rPr>
               <w:t>end</w:t>
             </w:r>
-            <w:bookmarkStart w:id="0" w:name="_GoBack"/>
-            <w:bookmarkEnd w:id="0"/>
           </w:p>
         </w:tc>
         <w:tc>

</xml_diff>

<commit_message>
Access to #attributes and #values
  p.attributes               # -> [:name, :age, :married]
  p.values                   # -> ['John', 57, true]
  p.values(:age, :married)   # -> [57, true]
  p.values(:age, :married?)  # -> [57, true]

Also:
 * added test case: Barf on invalid data (during creation)
 * updated documentation
</commit_message>
<xml_diff>
--- a/doc/gsrubylib cheatsheet.docx
+++ b/doc/gsrubylib cheatsheet.docx
@@ -1183,255 +1183,315 @@
               </w:rPr>
               <w:t>Person =</w:t>
             </w:r>
+          </w:p>
+          <w:p>
+            <w:pPr>
+              <w:spacing w:before="0"/>
+              <w:rPr>
+                <w:rFonts w:ascii="Envy Code R" w:hAnsi="Envy Code R" w:cs="Courier New"/>
+                <w:sz w:val="19"/>
+                <w:szCs w:val="19"/>
+              </w:rPr>
+            </w:pPr>
+            <w:r>
+              <w:rPr>
+                <w:rFonts w:ascii="Envy Code R" w:hAnsi="Envy Code R" w:cs="Courier New"/>
+                <w:sz w:val="20"/>
+              </w:rPr>
+              <w:t xml:space="preserve">  </w:t>
+            </w:r>
+            <w:r>
+              <w:rPr>
+                <w:rFonts w:ascii="Envy Code R" w:hAnsi="Envy Code R" w:cs="Courier New"/>
+                <w:color w:val="C00000"/>
+                <w:sz w:val="19"/>
+                <w:szCs w:val="19"/>
+              </w:rPr>
+              <w:t>GS::Value.new</w:t>
+            </w:r>
+            <w:r>
+              <w:rPr>
+                <w:rFonts w:ascii="Envy Code R" w:hAnsi="Envy Code R" w:cs="Courier New"/>
+                <w:sz w:val="19"/>
+                <w:szCs w:val="19"/>
+              </w:rPr>
+              <w:t>(</w:t>
+            </w:r>
+            <w:r>
+              <w:rPr>
+                <w:rFonts w:ascii="Envy Code R" w:hAnsi="Envy Code R" w:cs="Courier New"/>
+                <w:color w:val="2E74B5" w:themeColor="accent1" w:themeShade="BF"/>
+                <w:sz w:val="19"/>
+                <w:szCs w:val="19"/>
+              </w:rPr>
+              <w:t>name: String, age: Nat, married: Bool</w:t>
+            </w:r>
+            <w:r>
+              <w:rPr>
+                <w:rFonts w:ascii="Envy Code R" w:hAnsi="Envy Code R" w:cs="Courier New"/>
+                <w:sz w:val="19"/>
+                <w:szCs w:val="19"/>
+              </w:rPr>
+              <w:t>)</w:t>
+            </w:r>
+          </w:p>
+          <w:p>
+            <w:pPr>
+              <w:spacing w:before="0"/>
+              <w:rPr>
+                <w:rFonts w:ascii="Envy Code R" w:hAnsi="Envy Code R" w:cs="Courier New"/>
+                <w:sz w:val="19"/>
+                <w:szCs w:val="19"/>
+              </w:rPr>
+            </w:pPr>
+            <w:r>
+              <w:rPr>
+                <w:rFonts w:ascii="Envy Code R" w:hAnsi="Envy Code R" w:cs="Courier New"/>
+                <w:sz w:val="19"/>
+                <w:szCs w:val="19"/>
+              </w:rPr>
+              <w:t xml:space="preserve">           </w:t>
+            </w:r>
+            <w:r>
+              <w:rPr>
+                <w:rFonts w:ascii="Envy Code R" w:hAnsi="Envy Code R" w:cs="Courier New"/>
+                <w:color w:val="C00000"/>
+                <w:sz w:val="19"/>
+                <w:szCs w:val="19"/>
+              </w:rPr>
+              <w:t>.default</w:t>
+            </w:r>
+            <w:r>
+              <w:rPr>
+                <w:rFonts w:ascii="Envy Code R" w:hAnsi="Envy Code R" w:cs="Courier New"/>
+                <w:sz w:val="19"/>
+                <w:szCs w:val="19"/>
+              </w:rPr>
+              <w:t>(married: false)</w:t>
+            </w:r>
+          </w:p>
+          <w:p>
+            <w:pPr>
+              <w:spacing w:before="0"/>
+              <w:rPr>
+                <w:rFonts w:ascii="Envy Code R" w:hAnsi="Envy Code R" w:cs="Courier New"/>
+                <w:sz w:val="19"/>
+                <w:szCs w:val="19"/>
+              </w:rPr>
+            </w:pPr>
+            <w:r>
+              <w:rPr>
+                <w:rFonts w:ascii="Envy Code R" w:hAnsi="Envy Code R" w:cs="Courier New"/>
+                <w:sz w:val="19"/>
+                <w:szCs w:val="19"/>
+              </w:rPr>
+              <w:t xml:space="preserve">           </w:t>
+            </w:r>
+            <w:r>
+              <w:rPr>
+                <w:rFonts w:ascii="Envy Code R" w:hAnsi="Envy Code R" w:cs="Courier New"/>
+                <w:color w:val="C00000"/>
+                <w:sz w:val="19"/>
+                <w:szCs w:val="19"/>
+              </w:rPr>
+              <w:t>.create</w:t>
+            </w:r>
+          </w:p>
+          <w:p>
+            <w:pPr>
+              <w:spacing w:after="120"/>
+              <w:rPr>
+                <w:rFonts w:ascii="Envy Code R" w:hAnsi="Envy Code R" w:cs="Courier New"/>
+                <w:sz w:val="19"/>
+                <w:szCs w:val="19"/>
+              </w:rPr>
+            </w:pPr>
+            <w:r>
+              <w:rPr>
+                <w:rFonts w:ascii="Envy Code R" w:hAnsi="Envy Code R" w:cs="Courier New"/>
+                <w:sz w:val="19"/>
+                <w:szCs w:val="19"/>
+              </w:rPr>
+              <w:t>p = Person.new(name: ‘John’, age: 25)</w:t>
+            </w:r>
+          </w:p>
+          <w:p>
+            <w:pPr>
+              <w:spacing w:before="0"/>
+              <w:rPr>
+                <w:rFonts w:ascii="Envy Code R" w:hAnsi="Envy Code R" w:cs="Courier New"/>
+                <w:sz w:val="19"/>
+                <w:szCs w:val="19"/>
+              </w:rPr>
+            </w:pPr>
+            <w:r>
+              <w:rPr>
+                <w:rFonts w:ascii="Envy Code R" w:hAnsi="Envy Code R" w:cs="Courier New"/>
+                <w:sz w:val="19"/>
+                <w:szCs w:val="19"/>
+              </w:rPr>
+              <w:t>p.name; p.age; p.married; p.married?</w:t>
+            </w:r>
+          </w:p>
+          <w:p>
+            <w:pPr>
+              <w:spacing w:before="0"/>
+              <w:rPr>
+                <w:rFonts w:ascii="Envy Code R" w:hAnsi="Envy Code R" w:cs="Courier New"/>
+                <w:sz w:val="19"/>
+                <w:szCs w:val="19"/>
+              </w:rPr>
+            </w:pPr>
+            <w:r>
+              <w:rPr>
+                <w:rFonts w:ascii="Envy Code R" w:hAnsi="Envy Code R" w:cs="Courier New"/>
+                <w:sz w:val="19"/>
+                <w:szCs w:val="19"/>
+              </w:rPr>
+              <w:t>p[:name] # etc</w:t>
+            </w:r>
+          </w:p>
+          <w:p>
+            <w:pPr>
+              <w:spacing w:after="120"/>
+              <w:rPr>
+                <w:rFonts w:ascii="Envy Code R" w:hAnsi="Envy Code R" w:cs="Courier New"/>
+                <w:sz w:val="19"/>
+                <w:szCs w:val="19"/>
+              </w:rPr>
+            </w:pPr>
+            <w:r>
+              <w:rPr>
+                <w:rFonts w:ascii="Envy Code R" w:hAnsi="Envy Code R" w:cs="Courier New"/>
+                <w:sz w:val="19"/>
+                <w:szCs w:val="19"/>
+              </w:rPr>
+              <w:t>p.</w:t>
+            </w:r>
+            <w:r>
+              <w:rPr>
+                <w:rFonts w:ascii="Envy Code R" w:hAnsi="Envy Code R" w:cs="Courier New"/>
+                <w:color w:val="C00000"/>
+                <w:sz w:val="19"/>
+                <w:szCs w:val="19"/>
+              </w:rPr>
+              <w:t>with</w:t>
+            </w:r>
+            <w:r>
+              <w:rPr>
+                <w:rFonts w:ascii="Envy Code R" w:hAnsi="Envy Code R" w:cs="Courier New"/>
+                <w:sz w:val="19"/>
+                <w:szCs w:val="19"/>
+              </w:rPr>
+              <w:t>(age: 26, married: true)</w:t>
+            </w:r>
+          </w:p>
+          <w:p>
+            <w:pPr>
+              <w:spacing w:before="0"/>
+              <w:rPr>
+                <w:rFonts w:ascii="Envy Code R" w:hAnsi="Envy Code R" w:cs="Courier New"/>
+                <w:sz w:val="19"/>
+                <w:szCs w:val="19"/>
+              </w:rPr>
+            </w:pPr>
+            <w:r>
+              <w:rPr>
+                <w:rFonts w:ascii="Envy Code R" w:hAnsi="Envy Code R" w:cs="Courier New"/>
+                <w:sz w:val="19"/>
+                <w:szCs w:val="19"/>
+              </w:rPr>
+              <w:t>p.</w:t>
+            </w:r>
+            <w:r>
+              <w:rPr>
+                <w:rFonts w:ascii="Envy Code R" w:hAnsi="Envy Code R" w:cs="Courier New"/>
+                <w:color w:val="C00000"/>
+                <w:sz w:val="19"/>
+                <w:szCs w:val="19"/>
+              </w:rPr>
+              <w:t>attributes</w:t>
+            </w:r>
+          </w:p>
+          <w:p>
+            <w:pPr>
+              <w:spacing w:before="0"/>
+              <w:rPr>
+                <w:rFonts w:ascii="Envy Code R" w:hAnsi="Envy Code R" w:cs="Courier New"/>
+                <w:sz w:val="19"/>
+                <w:szCs w:val="19"/>
+              </w:rPr>
+            </w:pPr>
+            <w:r>
+              <w:rPr>
+                <w:rFonts w:ascii="Envy Code R" w:hAnsi="Envy Code R" w:cs="Courier New"/>
+                <w:sz w:val="19"/>
+                <w:szCs w:val="19"/>
+              </w:rPr>
+              <w:t>p.</w:t>
+            </w:r>
+            <w:r>
+              <w:rPr>
+                <w:rFonts w:ascii="Envy Code R" w:hAnsi="Envy Code R" w:cs="Courier New"/>
+                <w:color w:val="C00000"/>
+                <w:sz w:val="19"/>
+                <w:szCs w:val="19"/>
+              </w:rPr>
+              <w:t>values</w:t>
+            </w:r>
+          </w:p>
+          <w:p>
+            <w:pPr>
+              <w:spacing w:before="0"/>
+              <w:rPr>
+                <w:rFonts w:ascii="Envy Code R" w:hAnsi="Envy Code R" w:cs="Courier New"/>
+                <w:sz w:val="19"/>
+                <w:szCs w:val="19"/>
+              </w:rPr>
+            </w:pPr>
+            <w:r>
+              <w:rPr>
+                <w:rFonts w:ascii="Envy Code R" w:hAnsi="Envy Code R" w:cs="Courier New"/>
+                <w:sz w:val="19"/>
+                <w:szCs w:val="19"/>
+              </w:rPr>
+              <w:t>p.</w:t>
+            </w:r>
+            <w:r>
+              <w:rPr>
+                <w:rFonts w:ascii="Envy Code R" w:hAnsi="Envy Code R" w:cs="Courier New"/>
+                <w:color w:val="C00000"/>
+                <w:sz w:val="19"/>
+                <w:szCs w:val="19"/>
+              </w:rPr>
+              <w:t>values</w:t>
+            </w:r>
+            <w:r>
+              <w:rPr>
+                <w:rFonts w:ascii="Envy Code R" w:hAnsi="Envy Code R" w:cs="Courier New"/>
+                <w:sz w:val="19"/>
+                <w:szCs w:val="19"/>
+              </w:rPr>
+              <w:t>(:name, :married)</w:t>
+            </w:r>
+          </w:p>
+          <w:p>
+            <w:pPr>
+              <w:spacing w:before="240"/>
+            </w:pPr>
+            <w:r>
+              <w:rPr>
+                <w:sz w:val="20"/>
+              </w:rPr>
+              <w:t>Values are read</w:t>
+            </w:r>
             <w:bookmarkStart w:id="0" w:name="_GoBack"/>
             <w:bookmarkEnd w:id="0"/>
-          </w:p>
-          <w:p>
-            <w:pPr>
-              <w:spacing w:before="0"/>
-              <w:rPr>
-                <w:rFonts w:ascii="Envy Code R" w:hAnsi="Envy Code R" w:cs="Courier New"/>
-                <w:sz w:val="19"/>
-                <w:szCs w:val="19"/>
-              </w:rPr>
-            </w:pPr>
-            <w:r>
-              <w:rPr>
-                <w:rFonts w:ascii="Envy Code R" w:hAnsi="Envy Code R" w:cs="Courier New"/>
+            <w:r>
+              <w:rPr>
                 <w:sz w:val="20"/>
               </w:rPr>
-              <w:t xml:space="preserve">  </w:t>
-            </w:r>
-            <w:r>
-              <w:rPr>
-                <w:rFonts w:ascii="Envy Code R" w:hAnsi="Envy Code R" w:cs="Courier New"/>
-                <w:color w:val="C00000"/>
-                <w:sz w:val="19"/>
-                <w:szCs w:val="19"/>
-              </w:rPr>
-              <w:t>GS::Value.new</w:t>
-            </w:r>
-            <w:r>
-              <w:rPr>
-                <w:rFonts w:ascii="Envy Code R" w:hAnsi="Envy Code R" w:cs="Courier New"/>
-                <w:sz w:val="19"/>
-                <w:szCs w:val="19"/>
-              </w:rPr>
-              <w:t>(</w:t>
-            </w:r>
-            <w:r>
-              <w:rPr>
-                <w:rFonts w:ascii="Envy Code R" w:hAnsi="Envy Code R" w:cs="Courier New"/>
-                <w:color w:val="2E74B5" w:themeColor="accent1" w:themeShade="BF"/>
-                <w:sz w:val="19"/>
-                <w:szCs w:val="19"/>
-              </w:rPr>
-              <w:t>name: String, age: Nat, married: Bool</w:t>
-            </w:r>
-            <w:r>
-              <w:rPr>
-                <w:rFonts w:ascii="Envy Code R" w:hAnsi="Envy Code R" w:cs="Courier New"/>
-                <w:sz w:val="19"/>
-                <w:szCs w:val="19"/>
-              </w:rPr>
-              <w:t>)</w:t>
-            </w:r>
-          </w:p>
-          <w:p>
-            <w:pPr>
-              <w:spacing w:before="0"/>
-              <w:rPr>
-                <w:rFonts w:ascii="Envy Code R" w:hAnsi="Envy Code R" w:cs="Courier New"/>
-                <w:sz w:val="19"/>
-                <w:szCs w:val="19"/>
-              </w:rPr>
-            </w:pPr>
-            <w:r>
-              <w:rPr>
-                <w:rFonts w:ascii="Envy Code R" w:hAnsi="Envy Code R" w:cs="Courier New"/>
-                <w:sz w:val="19"/>
-                <w:szCs w:val="19"/>
-              </w:rPr>
-              <w:t xml:space="preserve">           </w:t>
-            </w:r>
-            <w:r>
-              <w:rPr>
-                <w:rFonts w:ascii="Envy Code R" w:hAnsi="Envy Code R" w:cs="Courier New"/>
-                <w:color w:val="C00000"/>
-                <w:sz w:val="19"/>
-                <w:szCs w:val="19"/>
-              </w:rPr>
-              <w:t>.default</w:t>
-            </w:r>
-            <w:r>
-              <w:rPr>
-                <w:rFonts w:ascii="Envy Code R" w:hAnsi="Envy Code R" w:cs="Courier New"/>
-                <w:sz w:val="19"/>
-                <w:szCs w:val="19"/>
-              </w:rPr>
-              <w:t>(married: false)</w:t>
-            </w:r>
-          </w:p>
-          <w:p>
-            <w:pPr>
-              <w:spacing w:before="0"/>
-              <w:rPr>
-                <w:rFonts w:ascii="Envy Code R" w:hAnsi="Envy Code R" w:cs="Courier New"/>
-                <w:sz w:val="19"/>
-                <w:szCs w:val="19"/>
-              </w:rPr>
-            </w:pPr>
-            <w:r>
-              <w:rPr>
-                <w:rFonts w:ascii="Envy Code R" w:hAnsi="Envy Code R" w:cs="Courier New"/>
-                <w:sz w:val="19"/>
-                <w:szCs w:val="19"/>
-              </w:rPr>
-              <w:t xml:space="preserve">           </w:t>
-            </w:r>
-            <w:r>
-              <w:rPr>
-                <w:rFonts w:ascii="Envy Code R" w:hAnsi="Envy Code R" w:cs="Courier New"/>
-                <w:color w:val="C00000"/>
-                <w:sz w:val="19"/>
-                <w:szCs w:val="19"/>
-              </w:rPr>
-              <w:t>.create</w:t>
-            </w:r>
-          </w:p>
-          <w:p>
-            <w:pPr>
-              <w:spacing w:after="120"/>
-              <w:rPr>
-                <w:rFonts w:ascii="Envy Code R" w:hAnsi="Envy Code R" w:cs="Courier New"/>
-                <w:sz w:val="19"/>
-                <w:szCs w:val="19"/>
-              </w:rPr>
-            </w:pPr>
-            <w:r>
-              <w:rPr>
-                <w:rFonts w:ascii="Envy Code R" w:hAnsi="Envy Code R" w:cs="Courier New"/>
-                <w:sz w:val="19"/>
-                <w:szCs w:val="19"/>
-              </w:rPr>
-              <w:t>p = Person.new(name: ‘John’, age: 25)</w:t>
-            </w:r>
-          </w:p>
-          <w:p>
-            <w:pPr>
-              <w:spacing w:before="0"/>
-              <w:rPr>
-                <w:rFonts w:ascii="Envy Code R" w:hAnsi="Envy Code R" w:cs="Courier New"/>
-                <w:sz w:val="19"/>
-                <w:szCs w:val="19"/>
-              </w:rPr>
-            </w:pPr>
-            <w:r>
-              <w:rPr>
-                <w:rFonts w:ascii="Envy Code R" w:hAnsi="Envy Code R" w:cs="Courier New"/>
-                <w:sz w:val="19"/>
-                <w:szCs w:val="19"/>
-              </w:rPr>
-              <w:t>p.name; p.age; p.married; p.married?</w:t>
-            </w:r>
-          </w:p>
-          <w:p>
-            <w:pPr>
-              <w:spacing w:before="0"/>
-              <w:rPr>
-                <w:rFonts w:ascii="Envy Code R" w:hAnsi="Envy Code R" w:cs="Courier New"/>
-                <w:sz w:val="19"/>
-                <w:szCs w:val="19"/>
-              </w:rPr>
-            </w:pPr>
-            <w:r>
-              <w:rPr>
-                <w:rFonts w:ascii="Envy Code R" w:hAnsi="Envy Code R" w:cs="Courier New"/>
-                <w:sz w:val="19"/>
-                <w:szCs w:val="19"/>
-              </w:rPr>
-              <w:t>p[:name] # etc</w:t>
-            </w:r>
-          </w:p>
-          <w:p>
-            <w:pPr>
-              <w:spacing w:after="120"/>
-              <w:rPr>
-                <w:rFonts w:ascii="Envy Code R" w:hAnsi="Envy Code R" w:cs="Courier New"/>
-                <w:sz w:val="19"/>
-                <w:szCs w:val="19"/>
-              </w:rPr>
-            </w:pPr>
-            <w:r>
-              <w:rPr>
-                <w:rFonts w:ascii="Envy Code R" w:hAnsi="Envy Code R" w:cs="Courier New"/>
-                <w:sz w:val="19"/>
-                <w:szCs w:val="19"/>
-              </w:rPr>
-              <w:t>p.</w:t>
-            </w:r>
-            <w:r>
-              <w:rPr>
-                <w:rFonts w:ascii="Envy Code R" w:hAnsi="Envy Code R" w:cs="Courier New"/>
-                <w:color w:val="C00000"/>
-                <w:sz w:val="19"/>
-                <w:szCs w:val="19"/>
-              </w:rPr>
-              <w:t>with</w:t>
-            </w:r>
-            <w:r>
-              <w:rPr>
-                <w:rFonts w:ascii="Envy Code R" w:hAnsi="Envy Code R" w:cs="Courier New"/>
-                <w:sz w:val="19"/>
-                <w:szCs w:val="19"/>
-              </w:rPr>
-              <w:t>(age: 26, married: true)</w:t>
-            </w:r>
-          </w:p>
-          <w:p>
-            <w:pPr>
-              <w:spacing w:before="0"/>
-              <w:rPr>
-                <w:rFonts w:ascii="Envy Code R" w:hAnsi="Envy Code R" w:cs="Courier New"/>
-                <w:sz w:val="19"/>
-                <w:szCs w:val="19"/>
-              </w:rPr>
-            </w:pPr>
-            <w:r>
-              <w:rPr>
-                <w:rFonts w:ascii="Envy Code R" w:hAnsi="Envy Code R" w:cs="Courier New"/>
-                <w:sz w:val="19"/>
-                <w:szCs w:val="19"/>
-              </w:rPr>
-              <w:t>p.</w:t>
-            </w:r>
-            <w:r>
-              <w:rPr>
-                <w:rFonts w:ascii="Envy Code R" w:hAnsi="Envy Code R" w:cs="Courier New"/>
-                <w:color w:val="C00000"/>
-                <w:sz w:val="19"/>
-                <w:szCs w:val="19"/>
-              </w:rPr>
-              <w:t>values</w:t>
-            </w:r>
-            <w:r>
-              <w:rPr>
-                <w:rFonts w:ascii="Envy Code R" w:hAnsi="Envy Code R" w:cs="Courier New"/>
-                <w:sz w:val="19"/>
-                <w:szCs w:val="19"/>
-              </w:rPr>
-              <w:t>(:name, :married)</w:t>
-            </w:r>
-          </w:p>
-          <w:p>
-            <w:pPr>
-              <w:spacing w:before="240"/>
-            </w:pPr>
-            <w:r>
-              <w:rPr>
-                <w:sz w:val="20"/>
-              </w:rPr>
-              <w:t>Values are read-only structs with Contracts built-in, default values,</w:t>
+              <w:t>-only structs with Contracts built-in, default values,</w:t>
             </w:r>
             <w:r>
               <w:rPr>

</xml_diff>

<commit_message>
Updated documentation (#upgrade and #downgrade)
</commit_message>
<xml_diff>
--- a/doc/gsrubylib cheatsheet.docx
+++ b/doc/gsrubylib cheatsheet.docx
@@ -1,6 +1,6 @@
 
 <file path=word/document.xml><?xml version="1.0" encoding="utf-8"?>
-<w:document xmlns:wpc="http://schemas.microsoft.com/office/word/2010/wordprocessingCanvas" xmlns:mc="http://schemas.openxmlformats.org/markup-compatibility/2006" xmlns:o="urn:schemas-microsoft-com:office:office" xmlns:r="http://schemas.openxmlformats.org/officeDocument/2006/relationships" xmlns:m="http://schemas.openxmlformats.org/officeDocument/2006/math" xmlns:v="urn:schemas-microsoft-com:vml" xmlns:wp14="http://schemas.microsoft.com/office/word/2010/wordprocessingDrawing" xmlns:wp="http://schemas.openxmlformats.org/drawingml/2006/wordprocessingDrawing" xmlns:w10="urn:schemas-microsoft-com:office:word" xmlns:w="http://schemas.openxmlformats.org/wordprocessingml/2006/main" xmlns:w14="http://schemas.microsoft.com/office/word/2010/wordml" xmlns:w15="http://schemas.microsoft.com/office/word/2012/wordml" xmlns:wpg="http://schemas.microsoft.com/office/word/2010/wordprocessingGroup" xmlns:wpi="http://schemas.microsoft.com/office/word/2010/wordprocessingInk" xmlns:wne="http://schemas.microsoft.com/office/word/2006/wordml" xmlns:wps="http://schemas.microsoft.com/office/word/2010/wordprocessingShape" mc:Ignorable="w14 w15 wp14">
+<w:document xmlns:wpc="http://schemas.microsoft.com/office/word/2010/wordprocessingCanvas" xmlns:mo="http://schemas.microsoft.com/office/mac/office/2008/main" xmlns:mc="http://schemas.openxmlformats.org/markup-compatibility/2006" xmlns:mv="urn:schemas-microsoft-com:mac:vml" xmlns:o="urn:schemas-microsoft-com:office:office" xmlns:r="http://schemas.openxmlformats.org/officeDocument/2006/relationships" xmlns:m="http://schemas.openxmlformats.org/officeDocument/2006/math" xmlns:v="urn:schemas-microsoft-com:vml" xmlns:wp14="http://schemas.microsoft.com/office/word/2010/wordprocessingDrawing" xmlns:wp="http://schemas.openxmlformats.org/drawingml/2006/wordprocessingDrawing" xmlns:w10="urn:schemas-microsoft-com:office:word" xmlns:w="http://schemas.openxmlformats.org/wordprocessingml/2006/main" xmlns:w14="http://schemas.microsoft.com/office/word/2010/wordml" xmlns:wpg="http://schemas.microsoft.com/office/word/2010/wordprocessingGroup" xmlns:wpi="http://schemas.microsoft.com/office/word/2010/wordprocessingInk" xmlns:wne="http://schemas.microsoft.com/office/word/2006/wordml" xmlns:wps="http://schemas.microsoft.com/office/word/2010/wordprocessingShape" mc:Ignorable="w14 wp14">
   <w:body>
     <w:p>
       <w:pPr>
@@ -11,6 +11,8 @@
           <w:sz w:val="48"/>
         </w:rPr>
       </w:pPr>
+      <w:proofErr w:type="spellStart"/>
+      <w:proofErr w:type="gramStart"/>
       <w:r>
         <w:rPr>
           <w:rFonts w:ascii="Lucida Console" w:hAnsi="Lucida Console"/>
@@ -19,6 +21,8 @@
         </w:rPr>
         <w:t>gsrubylib</w:t>
       </w:r>
+      <w:proofErr w:type="spellEnd"/>
+      <w:proofErr w:type="gramEnd"/>
     </w:p>
     <w:p>
       <w:pPr>
@@ -28,13 +32,23 @@
           <w:sz w:val="20"/>
         </w:rPr>
       </w:pPr>
+      <w:proofErr w:type="gramStart"/>
       <w:r>
         <w:rPr>
           <w:rFonts w:ascii="Envy Code R" w:hAnsi="Envy Code R" w:cs="Courier New"/>
           <w:sz w:val="20"/>
         </w:rPr>
-        <w:t>require '</w:t>
+        <w:t>require</w:t>
       </w:r>
+      <w:proofErr w:type="gramEnd"/>
+      <w:r>
+        <w:rPr>
+          <w:rFonts w:ascii="Envy Code R" w:hAnsi="Envy Code R" w:cs="Courier New"/>
+          <w:sz w:val="20"/>
+        </w:rPr>
+        <w:t xml:space="preserve"> '</w:t>
+      </w:r>
+      <w:proofErr w:type="spellStart"/>
       <w:r>
         <w:rPr>
           <w:rFonts w:ascii="Envy Code R" w:hAnsi="Envy Code R" w:cs="Courier New"/>
@@ -44,13 +58,23 @@
         </w:rPr>
         <w:t>debuglog</w:t>
       </w:r>
+      <w:proofErr w:type="spellEnd"/>
       <w:r>
         <w:rPr>
           <w:rFonts w:ascii="Envy Code R" w:hAnsi="Envy Code R" w:cs="Courier New"/>
           <w:sz w:val="20"/>
         </w:rPr>
-        <w:t>' unless $gs_nodebuglog</w:t>
+        <w:t>' unless $</w:t>
       </w:r>
+      <w:proofErr w:type="spellStart"/>
+      <w:r>
+        <w:rPr>
+          <w:rFonts w:ascii="Envy Code R" w:hAnsi="Envy Code R" w:cs="Courier New"/>
+          <w:sz w:val="20"/>
+        </w:rPr>
+        <w:t>gs_nodebuglog</w:t>
+      </w:r>
+      <w:proofErr w:type="spellEnd"/>
     </w:p>
     <w:p>
       <w:pPr>
@@ -60,12 +84,21 @@
           <w:sz w:val="20"/>
         </w:rPr>
       </w:pPr>
+      <w:proofErr w:type="gramStart"/>
       <w:r>
         <w:rPr>
           <w:rFonts w:ascii="Envy Code R" w:hAnsi="Envy Code R" w:cs="Courier New"/>
           <w:sz w:val="20"/>
         </w:rPr>
-        <w:t>require '</w:t>
+        <w:t>require</w:t>
+      </w:r>
+      <w:proofErr w:type="gramEnd"/>
+      <w:r>
+        <w:rPr>
+          <w:rFonts w:ascii="Envy Code R" w:hAnsi="Envy Code R" w:cs="Courier New"/>
+          <w:sz w:val="20"/>
+        </w:rPr>
+        <w:t xml:space="preserve"> '</w:t>
       </w:r>
       <w:r>
         <w:rPr>
@@ -81,8 +114,17 @@
           <w:rFonts w:ascii="Envy Code R" w:hAnsi="Envy Code R" w:cs="Courier New"/>
           <w:sz w:val="20"/>
         </w:rPr>
-        <w:t>'      unless $gs_nopry</w:t>
+        <w:t>'      unless $</w:t>
       </w:r>
+      <w:proofErr w:type="spellStart"/>
+      <w:r>
+        <w:rPr>
+          <w:rFonts w:ascii="Envy Code R" w:hAnsi="Envy Code R" w:cs="Courier New"/>
+          <w:sz w:val="20"/>
+        </w:rPr>
+        <w:t>gs_nopry</w:t>
+      </w:r>
+      <w:proofErr w:type="spellEnd"/>
     </w:p>
     <w:p>
       <w:pPr>
@@ -92,12 +134,21 @@
           <w:sz w:val="20"/>
         </w:rPr>
       </w:pPr>
+      <w:proofErr w:type="gramStart"/>
       <w:r>
         <w:rPr>
           <w:rFonts w:ascii="Envy Code R" w:hAnsi="Envy Code R" w:cs="Courier New"/>
           <w:sz w:val="20"/>
         </w:rPr>
-        <w:t xml:space="preserve">require </w:t>
+        <w:t>require</w:t>
+      </w:r>
+      <w:proofErr w:type="gramEnd"/>
+      <w:r>
+        <w:rPr>
+          <w:rFonts w:ascii="Envy Code R" w:hAnsi="Envy Code R" w:cs="Courier New"/>
+          <w:sz w:val="20"/>
+        </w:rPr>
+        <w:t xml:space="preserve"> </w:t>
       </w:r>
       <w:r>
         <w:rPr>
@@ -131,12 +182,21 @@
           <w:sz w:val="20"/>
         </w:rPr>
       </w:pPr>
+      <w:proofErr w:type="gramStart"/>
       <w:r>
         <w:rPr>
           <w:rFonts w:ascii="Envy Code R" w:hAnsi="Envy Code R" w:cs="Courier New"/>
           <w:sz w:val="20"/>
         </w:rPr>
-        <w:t>include Contracts</w:t>
+        <w:t>include</w:t>
+      </w:r>
+      <w:proofErr w:type="gramEnd"/>
+      <w:r>
+        <w:rPr>
+          <w:rFonts w:ascii="Envy Code R" w:hAnsi="Envy Code R" w:cs="Courier New"/>
+          <w:sz w:val="20"/>
+        </w:rPr>
+        <w:t xml:space="preserve"> Contracts</w:t>
       </w:r>
     </w:p>
     <w:p>
@@ -175,11 +235,19 @@
                 <w:rFonts w:ascii="Envy Code R" w:hAnsi="Envy Code R" w:cs="Courier New"/>
               </w:rPr>
             </w:pPr>
-            <w:r>
-              <w:rPr>
-                <w:rFonts w:ascii="Envy Code R" w:hAnsi="Envy Code R" w:cs="Courier New"/>
-              </w:rPr>
-              <w:t>if object.</w:t>
+            <w:proofErr w:type="gramStart"/>
+            <w:r>
+              <w:rPr>
+                <w:rFonts w:ascii="Envy Code R" w:hAnsi="Envy Code R" w:cs="Courier New"/>
+              </w:rPr>
+              <w:t>if</w:t>
+            </w:r>
+            <w:proofErr w:type="gramEnd"/>
+            <w:r>
+              <w:rPr>
+                <w:rFonts w:ascii="Envy Code R" w:hAnsi="Envy Code R" w:cs="Courier New"/>
+              </w:rPr>
+              <w:t xml:space="preserve"> object.</w:t>
             </w:r>
             <w:r>
               <w:rPr>
@@ -193,8 +261,16 @@
               <w:rPr>
                 <w:rFonts w:ascii="Envy Code R" w:hAnsi="Envy Code R" w:cs="Courier New"/>
               </w:rPr>
-              <w:t xml:space="preserve"> collection</w:t>
-            </w:r>
+              <w:t xml:space="preserve"> </w:t>
+            </w:r>
+            <w:proofErr w:type="gramStart"/>
+            <w:r>
+              <w:rPr>
+                <w:rFonts w:ascii="Envy Code R" w:hAnsi="Envy Code R" w:cs="Courier New"/>
+              </w:rPr>
+              <w:t>collection</w:t>
+            </w:r>
+            <w:proofErr w:type="gramEnd"/>
           </w:p>
         </w:tc>
         <w:tc>
@@ -228,11 +304,26 @@
                 <w:rFonts w:ascii="Envy Code R" w:hAnsi="Envy Code R" w:cs="Courier New"/>
               </w:rPr>
             </w:pPr>
-            <w:r>
-              <w:rPr>
-                <w:rFonts w:ascii="Envy Code R" w:hAnsi="Envy Code R" w:cs="Courier New"/>
-              </w:rPr>
-              <w:t>if object.</w:t>
+            <w:proofErr w:type="gramStart"/>
+            <w:r>
+              <w:rPr>
+                <w:rFonts w:ascii="Envy Code R" w:hAnsi="Envy Code R" w:cs="Courier New"/>
+              </w:rPr>
+              <w:t>if</w:t>
+            </w:r>
+            <w:proofErr w:type="gramEnd"/>
+            <w:r>
+              <w:rPr>
+                <w:rFonts w:ascii="Envy Code R" w:hAnsi="Envy Code R" w:cs="Courier New"/>
+              </w:rPr>
+              <w:t xml:space="preserve"> </w:t>
+            </w:r>
+            <w:proofErr w:type="spellStart"/>
+            <w:r>
+              <w:rPr>
+                <w:rFonts w:ascii="Envy Code R" w:hAnsi="Envy Code R" w:cs="Courier New"/>
+              </w:rPr>
+              <w:t>object.</w:t>
             </w:r>
             <w:r>
               <w:rPr>
@@ -240,7 +331,16 @@
                 <w:b/>
                 <w:color w:val="C00000"/>
               </w:rPr>
-              <w:t>not_nil?</w:t>
+              <w:t>not_nil</w:t>
+            </w:r>
+            <w:proofErr w:type="spellEnd"/>
+            <w:r>
+              <w:rPr>
+                <w:rFonts w:ascii="Envy Code R" w:hAnsi="Envy Code R" w:cs="Courier New"/>
+                <w:b/>
+                <w:color w:val="C00000"/>
+              </w:rPr>
+              <w:t>?</w:t>
             </w:r>
           </w:p>
         </w:tc>
@@ -256,11 +356,27 @@
                 <w:rFonts w:ascii="Envy Code R" w:hAnsi="Envy Code R" w:cs="Courier New"/>
               </w:rPr>
             </w:pPr>
-            <w:r>
-              <w:rPr>
-                <w:rFonts w:ascii="Envy Code R" w:hAnsi="Envy Code R" w:cs="Courier New"/>
-              </w:rPr>
-              <w:t>non_nil?</w:t>
+            <w:proofErr w:type="spellStart"/>
+            <w:proofErr w:type="gramStart"/>
+            <w:r>
+              <w:rPr>
+                <w:rFonts w:ascii="Envy Code R" w:hAnsi="Envy Code R" w:cs="Courier New"/>
+              </w:rPr>
+              <w:t>non</w:t>
+            </w:r>
+            <w:proofErr w:type="gramEnd"/>
+            <w:r>
+              <w:rPr>
+                <w:rFonts w:ascii="Envy Code R" w:hAnsi="Envy Code R" w:cs="Courier New"/>
+              </w:rPr>
+              <w:t>_nil</w:t>
+            </w:r>
+            <w:proofErr w:type="spellEnd"/>
+            <w:r>
+              <w:rPr>
+                <w:rFonts w:ascii="Envy Code R" w:hAnsi="Envy Code R" w:cs="Courier New"/>
+              </w:rPr>
+              <w:t>?</w:t>
             </w:r>
           </w:p>
         </w:tc>
@@ -281,11 +397,28 @@
                 <w:rFonts w:ascii="Envy Code R" w:hAnsi="Envy Code R" w:cs="Courier New"/>
               </w:rPr>
             </w:pPr>
-            <w:r>
-              <w:rPr>
-                <w:rFonts w:ascii="Envy Code R" w:hAnsi="Envy Code R" w:cs="Courier New"/>
-              </w:rPr>
-              <w:t>str = object.</w:t>
+            <w:proofErr w:type="spellStart"/>
+            <w:proofErr w:type="gramStart"/>
+            <w:r>
+              <w:rPr>
+                <w:rFonts w:ascii="Envy Code R" w:hAnsi="Envy Code R" w:cs="Courier New"/>
+              </w:rPr>
+              <w:t>str</w:t>
+            </w:r>
+            <w:proofErr w:type="spellEnd"/>
+            <w:proofErr w:type="gramEnd"/>
+            <w:r>
+              <w:rPr>
+                <w:rFonts w:ascii="Envy Code R" w:hAnsi="Envy Code R" w:cs="Courier New"/>
+              </w:rPr>
+              <w:t xml:space="preserve"> = </w:t>
+            </w:r>
+            <w:proofErr w:type="spellStart"/>
+            <w:r>
+              <w:rPr>
+                <w:rFonts w:ascii="Envy Code R" w:hAnsi="Envy Code R" w:cs="Courier New"/>
+              </w:rPr>
+              <w:t>object.</w:t>
             </w:r>
             <w:r>
               <w:rPr>
@@ -295,6 +428,7 @@
               </w:rPr>
               <w:t>pp_s</w:t>
             </w:r>
+            <w:proofErr w:type="spellEnd"/>
           </w:p>
         </w:tc>
         <w:tc>
@@ -328,11 +462,20 @@
                 <w:rFonts w:ascii="Envy Code R" w:hAnsi="Envy Code R" w:cs="Courier New"/>
               </w:rPr>
             </w:pPr>
-            <w:r>
-              <w:rPr>
-                <w:rFonts w:ascii="Envy Code R" w:hAnsi="Envy Code R" w:cs="Courier New"/>
-              </w:rPr>
-              <w:t>o.</w:t>
+            <w:proofErr w:type="spellStart"/>
+            <w:proofErr w:type="gramStart"/>
+            <w:r>
+              <w:rPr>
+                <w:rFonts w:ascii="Envy Code R" w:hAnsi="Envy Code R" w:cs="Courier New"/>
+              </w:rPr>
+              <w:t>o</w:t>
+            </w:r>
+            <w:proofErr w:type="gramEnd"/>
+            <w:r>
+              <w:rPr>
+                <w:rFonts w:ascii="Envy Code R" w:hAnsi="Envy Code R" w:cs="Courier New"/>
+              </w:rPr>
+              <w:t>.</w:t>
             </w:r>
             <w:r>
               <w:rPr>
@@ -342,11 +485,26 @@
               </w:rPr>
               <w:t>define_method</w:t>
             </w:r>
-            <w:r>
-              <w:rPr>
-                <w:rFonts w:ascii="Envy Code R" w:hAnsi="Envy Code R" w:cs="Courier New"/>
-              </w:rPr>
-              <w:t>(:add) do |x,y| x + y end</w:t>
+            <w:proofErr w:type="spellEnd"/>
+            <w:r>
+              <w:rPr>
+                <w:rFonts w:ascii="Envy Code R" w:hAnsi="Envy Code R" w:cs="Courier New"/>
+              </w:rPr>
+              <w:t>(:add) do |</w:t>
+            </w:r>
+            <w:proofErr w:type="spellStart"/>
+            <w:r>
+              <w:rPr>
+                <w:rFonts w:ascii="Envy Code R" w:hAnsi="Envy Code R" w:cs="Courier New"/>
+              </w:rPr>
+              <w:t>x,y</w:t>
+            </w:r>
+            <w:proofErr w:type="spellEnd"/>
+            <w:r>
+              <w:rPr>
+                <w:rFonts w:ascii="Envy Code R" w:hAnsi="Envy Code R" w:cs="Courier New"/>
+              </w:rPr>
+              <w:t>| x + y end</w:t>
             </w:r>
           </w:p>
         </w:tc>
@@ -381,20 +539,46 @@
                 <w:rFonts w:ascii="Envy Code R" w:hAnsi="Envy Code R" w:cs="Courier New"/>
               </w:rPr>
             </w:pPr>
-            <w:r>
-              <w:rPr>
-                <w:rFonts w:ascii="Envy Code R" w:hAnsi="Envy Code R" w:cs="Courier New"/>
-              </w:rPr>
-              <w:t>squares = (1..10).</w:t>
-            </w:r>
+            <w:proofErr w:type="gramStart"/>
+            <w:r>
+              <w:rPr>
+                <w:rFonts w:ascii="Envy Code R" w:hAnsi="Envy Code R" w:cs="Courier New"/>
+              </w:rPr>
+              <w:t>squares</w:t>
+            </w:r>
+            <w:proofErr w:type="gramEnd"/>
+            <w:r>
+              <w:rPr>
+                <w:rFonts w:ascii="Envy Code R" w:hAnsi="Envy Code R" w:cs="Courier New"/>
+              </w:rPr>
+              <w:t xml:space="preserve"> = (1..10)</w:t>
+            </w:r>
+            <w:proofErr w:type="gramStart"/>
+            <w:r>
+              <w:rPr>
+                <w:rFonts w:ascii="Envy Code R" w:hAnsi="Envy Code R" w:cs="Courier New"/>
+              </w:rPr>
+              <w:t>.</w:t>
+            </w:r>
+            <w:proofErr w:type="spellStart"/>
             <w:r>
               <w:rPr>
                 <w:rFonts w:ascii="Envy Code R" w:hAnsi="Envy Code R" w:cs="Courier New"/>
                 <w:b/>
                 <w:color w:val="C00000"/>
               </w:rPr>
-              <w:t>build_hash</w:t>
-            </w:r>
+              <w:t>build</w:t>
+            </w:r>
+            <w:proofErr w:type="gramEnd"/>
+            <w:r>
+              <w:rPr>
+                <w:rFonts w:ascii="Envy Code R" w:hAnsi="Envy Code R" w:cs="Courier New"/>
+                <w:b/>
+                <w:color w:val="C00000"/>
+              </w:rPr>
+              <w:t>_hash</w:t>
+            </w:r>
+            <w:proofErr w:type="spellEnd"/>
             <w:r>
               <w:rPr>
                 <w:rFonts w:ascii="Envy Code R" w:hAnsi="Envy Code R" w:cs="Courier New"/>
@@ -415,12 +599,14 @@
                 <w:rFonts w:ascii="Envy Code R" w:hAnsi="Envy Code R" w:cs="Courier New"/>
               </w:rPr>
             </w:pPr>
+            <w:proofErr w:type="gramStart"/>
             <w:r>
               <w:rPr>
                 <w:rFonts w:ascii="Envy Code R" w:hAnsi="Envy Code R" w:cs="Courier New"/>
               </w:rPr>
               <w:t>graph</w:t>
             </w:r>
+            <w:proofErr w:type="gramEnd"/>
           </w:p>
         </w:tc>
       </w:tr>
@@ -440,6 +626,8 @@
                 <w:rFonts w:ascii="Envy Code R" w:hAnsi="Envy Code R" w:cs="Courier New"/>
               </w:rPr>
             </w:pPr>
+            <w:proofErr w:type="spellStart"/>
+            <w:proofErr w:type="gramStart"/>
             <w:r>
               <w:rPr>
                 <w:rFonts w:ascii="Envy Code R" w:hAnsi="Envy Code R" w:cs="Courier New"/>
@@ -454,11 +642,27 @@
               </w:rPr>
               <w:t>mapf</w:t>
             </w:r>
-            <w:r>
-              <w:rPr>
-                <w:rFonts w:ascii="Envy Code R" w:hAnsi="Envy Code R" w:cs="Courier New"/>
-              </w:rPr>
-              <w:t>(:to_s)</w:t>
+            <w:proofErr w:type="spellEnd"/>
+            <w:proofErr w:type="gramEnd"/>
+            <w:r>
+              <w:rPr>
+                <w:rFonts w:ascii="Envy Code R" w:hAnsi="Envy Code R" w:cs="Courier New"/>
+              </w:rPr>
+              <w:t>(:</w:t>
+            </w:r>
+            <w:proofErr w:type="spellStart"/>
+            <w:r>
+              <w:rPr>
+                <w:rFonts w:ascii="Envy Code R" w:hAnsi="Envy Code R" w:cs="Courier New"/>
+              </w:rPr>
+              <w:t>to_s</w:t>
+            </w:r>
+            <w:proofErr w:type="spellEnd"/>
+            <w:r>
+              <w:rPr>
+                <w:rFonts w:ascii="Envy Code R" w:hAnsi="Envy Code R" w:cs="Courier New"/>
+              </w:rPr>
+              <w:t>)</w:t>
             </w:r>
           </w:p>
         </w:tc>
@@ -474,12 +678,16 @@
                 <w:rFonts w:ascii="Envy Code R" w:hAnsi="Envy Code R" w:cs="Courier New"/>
               </w:rPr>
             </w:pPr>
+            <w:proofErr w:type="spellStart"/>
+            <w:proofErr w:type="gramStart"/>
             <w:r>
               <w:rPr>
                 <w:rFonts w:ascii="Envy Code R" w:hAnsi="Envy Code R" w:cs="Courier New"/>
               </w:rPr>
               <w:t>collectf</w:t>
             </w:r>
+            <w:proofErr w:type="spellEnd"/>
+            <w:proofErr w:type="gramEnd"/>
           </w:p>
         </w:tc>
       </w:tr>
@@ -499,11 +707,26 @@
                 <w:rFonts w:ascii="Envy Code R" w:hAnsi="Envy Code R" w:cs="Courier New"/>
               </w:rPr>
             </w:pPr>
-            <w:r>
-              <w:rPr>
-                <w:rFonts w:ascii="Envy Code R" w:hAnsi="Envy Code R" w:cs="Courier New"/>
-              </w:rPr>
-              <w:t>h = squares.</w:t>
+            <w:proofErr w:type="gramStart"/>
+            <w:r>
+              <w:rPr>
+                <w:rFonts w:ascii="Envy Code R" w:hAnsi="Envy Code R" w:cs="Courier New"/>
+              </w:rPr>
+              <w:t>h</w:t>
+            </w:r>
+            <w:proofErr w:type="gramEnd"/>
+            <w:r>
+              <w:rPr>
+                <w:rFonts w:ascii="Envy Code R" w:hAnsi="Envy Code R" w:cs="Courier New"/>
+              </w:rPr>
+              <w:t xml:space="preserve"> = </w:t>
+            </w:r>
+            <w:proofErr w:type="spellStart"/>
+            <w:r>
+              <w:rPr>
+                <w:rFonts w:ascii="Envy Code R" w:hAnsi="Envy Code R" w:cs="Courier New"/>
+              </w:rPr>
+              <w:t>squares.</w:t>
             </w:r>
             <w:r>
               <w:rPr>
@@ -513,11 +736,26 @@
               </w:rPr>
               <w:t>apply_keys</w:t>
             </w:r>
-            <w:r>
-              <w:rPr>
-                <w:rFonts w:ascii="Envy Code R" w:hAnsi="Envy Code R" w:cs="Courier New"/>
-              </w:rPr>
-              <w:t xml:space="preserve"> { |k| k.to_s }</w:t>
+            <w:proofErr w:type="spellEnd"/>
+            <w:r>
+              <w:rPr>
+                <w:rFonts w:ascii="Envy Code R" w:hAnsi="Envy Code R" w:cs="Courier New"/>
+              </w:rPr>
+              <w:t xml:space="preserve"> { |k| </w:t>
+            </w:r>
+            <w:proofErr w:type="spellStart"/>
+            <w:r>
+              <w:rPr>
+                <w:rFonts w:ascii="Envy Code R" w:hAnsi="Envy Code R" w:cs="Courier New"/>
+              </w:rPr>
+              <w:t>k.to_s</w:t>
+            </w:r>
+            <w:proofErr w:type="spellEnd"/>
+            <w:r>
+              <w:rPr>
+                <w:rFonts w:ascii="Envy Code R" w:hAnsi="Envy Code R" w:cs="Courier New"/>
+              </w:rPr>
+              <w:t xml:space="preserve"> }</w:t>
             </w:r>
           </w:p>
         </w:tc>
@@ -552,11 +790,26 @@
                 <w:rFonts w:ascii="Envy Code R" w:hAnsi="Envy Code R" w:cs="Courier New"/>
               </w:rPr>
             </w:pPr>
-            <w:r>
-              <w:rPr>
-                <w:rFonts w:ascii="Envy Code R" w:hAnsi="Envy Code R" w:cs="Courier New"/>
-              </w:rPr>
-              <w:t>h = squares.</w:t>
+            <w:proofErr w:type="gramStart"/>
+            <w:r>
+              <w:rPr>
+                <w:rFonts w:ascii="Envy Code R" w:hAnsi="Envy Code R" w:cs="Courier New"/>
+              </w:rPr>
+              <w:t>h</w:t>
+            </w:r>
+            <w:proofErr w:type="gramEnd"/>
+            <w:r>
+              <w:rPr>
+                <w:rFonts w:ascii="Envy Code R" w:hAnsi="Envy Code R" w:cs="Courier New"/>
+              </w:rPr>
+              <w:t xml:space="preserve"> = </w:t>
+            </w:r>
+            <w:proofErr w:type="spellStart"/>
+            <w:r>
+              <w:rPr>
+                <w:rFonts w:ascii="Envy Code R" w:hAnsi="Envy Code R" w:cs="Courier New"/>
+              </w:rPr>
+              <w:t>squares.</w:t>
             </w:r>
             <w:r>
               <w:rPr>
@@ -566,11 +819,26 @@
               </w:rPr>
               <w:t>apply_values</w:t>
             </w:r>
-            <w:r>
-              <w:rPr>
-                <w:rFonts w:ascii="Envy Code R" w:hAnsi="Envy Code R" w:cs="Courier New"/>
-              </w:rPr>
-              <w:t xml:space="preserve"> { |k| k.to_s }</w:t>
+            <w:proofErr w:type="spellEnd"/>
+            <w:r>
+              <w:rPr>
+                <w:rFonts w:ascii="Envy Code R" w:hAnsi="Envy Code R" w:cs="Courier New"/>
+              </w:rPr>
+              <w:t xml:space="preserve"> { |k| </w:t>
+            </w:r>
+            <w:proofErr w:type="spellStart"/>
+            <w:r>
+              <w:rPr>
+                <w:rFonts w:ascii="Envy Code R" w:hAnsi="Envy Code R" w:cs="Courier New"/>
+              </w:rPr>
+              <w:t>k.to_s</w:t>
+            </w:r>
+            <w:proofErr w:type="spellEnd"/>
+            <w:r>
+              <w:rPr>
+                <w:rFonts w:ascii="Envy Code R" w:hAnsi="Envy Code R" w:cs="Courier New"/>
+              </w:rPr>
+              <w:t xml:space="preserve"> }</w:t>
             </w:r>
           </w:p>
         </w:tc>
@@ -609,7 +877,22 @@
               <w:rPr>
                 <w:rFonts w:ascii="Envy Code R" w:hAnsi="Envy Code R" w:cs="Courier New"/>
               </w:rPr>
-              <w:t>“foo”.</w:t>
+              <w:t>“</w:t>
+            </w:r>
+            <w:proofErr w:type="spellStart"/>
+            <w:proofErr w:type="gramStart"/>
+            <w:r>
+              <w:rPr>
+                <w:rFonts w:ascii="Envy Code R" w:hAnsi="Envy Code R" w:cs="Courier New"/>
+              </w:rPr>
+              <w:t>foo</w:t>
+            </w:r>
+            <w:proofErr w:type="gramEnd"/>
+            <w:r>
+              <w:rPr>
+                <w:rFonts w:ascii="Envy Code R" w:hAnsi="Envy Code R" w:cs="Courier New"/>
+              </w:rPr>
+              <w:t>”.</w:t>
             </w:r>
             <w:r>
               <w:rPr>
@@ -619,6 +902,7 @@
               </w:rPr>
               <w:t>indent</w:t>
             </w:r>
+            <w:proofErr w:type="spellEnd"/>
             <w:r>
               <w:rPr>
                 <w:rFonts w:ascii="Envy Code R" w:hAnsi="Envy Code R" w:cs="Courier New"/>
@@ -662,8 +946,23 @@
               <w:rPr>
                 <w:rFonts w:ascii="Envy Code R" w:hAnsi="Envy Code R" w:cs="Courier New"/>
               </w:rPr>
-              <w:t>“bar”.</w:t>
-            </w:r>
+              <w:t>“</w:t>
+            </w:r>
+            <w:proofErr w:type="gramStart"/>
+            <w:r>
+              <w:rPr>
+                <w:rFonts w:ascii="Envy Code R" w:hAnsi="Envy Code R" w:cs="Courier New"/>
+              </w:rPr>
+              <w:t>bar</w:t>
+            </w:r>
+            <w:proofErr w:type="gramEnd"/>
+            <w:r>
+              <w:rPr>
+                <w:rFonts w:ascii="Envy Code R" w:hAnsi="Envy Code R" w:cs="Courier New"/>
+              </w:rPr>
+              <w:t>”.</w:t>
+            </w:r>
+            <w:proofErr w:type="spellStart"/>
             <w:r>
               <w:rPr>
                 <w:rFonts w:ascii="Envy Code R" w:hAnsi="Envy Code R" w:cs="Courier New"/>
@@ -672,6 +971,7 @@
               </w:rPr>
               <w:t>tabto</w:t>
             </w:r>
+            <w:proofErr w:type="spellEnd"/>
             <w:r>
               <w:rPr>
                 <w:rFonts w:ascii="Envy Code R" w:hAnsi="Envy Code R" w:cs="Courier New"/>
@@ -730,7 +1030,49 @@
               <w:rPr>
                 <w:rFonts w:ascii="Envy Code R" w:hAnsi="Envy Code R" w:cs="Courier New"/>
               </w:rPr>
-              <w:t xml:space="preserve">  | usage: prog [-o dir] -h file...</w:t>
+              <w:t xml:space="preserve">  | </w:t>
+            </w:r>
+            <w:proofErr w:type="gramStart"/>
+            <w:r>
+              <w:rPr>
+                <w:rFonts w:ascii="Envy Code R" w:hAnsi="Envy Code R" w:cs="Courier New"/>
+              </w:rPr>
+              <w:t>usage</w:t>
+            </w:r>
+            <w:proofErr w:type="gramEnd"/>
+            <w:r>
+              <w:rPr>
+                <w:rFonts w:ascii="Envy Code R" w:hAnsi="Envy Code R" w:cs="Courier New"/>
+              </w:rPr>
+              <w:t xml:space="preserve">: </w:t>
+            </w:r>
+            <w:proofErr w:type="spellStart"/>
+            <w:r>
+              <w:rPr>
+                <w:rFonts w:ascii="Envy Code R" w:hAnsi="Envy Code R" w:cs="Courier New"/>
+              </w:rPr>
+              <w:t>prog</w:t>
+            </w:r>
+            <w:proofErr w:type="spellEnd"/>
+            <w:r>
+              <w:rPr>
+                <w:rFonts w:ascii="Envy Code R" w:hAnsi="Envy Code R" w:cs="Courier New"/>
+              </w:rPr>
+              <w:t xml:space="preserve"> [-o </w:t>
+            </w:r>
+            <w:proofErr w:type="spellStart"/>
+            <w:r>
+              <w:rPr>
+                <w:rFonts w:ascii="Envy Code R" w:hAnsi="Envy Code R" w:cs="Courier New"/>
+              </w:rPr>
+              <w:t>dir</w:t>
+            </w:r>
+            <w:proofErr w:type="spellEnd"/>
+            <w:r>
+              <w:rPr>
+                <w:rFonts w:ascii="Envy Code R" w:hAnsi="Envy Code R" w:cs="Courier New"/>
+              </w:rPr>
+              <w:t>] -h file...</w:t>
             </w:r>
           </w:p>
           <w:p>
@@ -745,8 +1087,16 @@
               <w:rPr>
                 <w:rFonts w:ascii="Envy Code R" w:hAnsi="Envy Code R" w:cs="Courier New"/>
               </w:rPr>
-              <w:t xml:space="preserve">  |   where</w:t>
-            </w:r>
+              <w:t xml:space="preserve">  |   </w:t>
+            </w:r>
+            <w:proofErr w:type="gramStart"/>
+            <w:r>
+              <w:rPr>
+                <w:rFonts w:ascii="Envy Code R" w:hAnsi="Envy Code R" w:cs="Courier New"/>
+              </w:rPr>
+              <w:t>where</w:t>
+            </w:r>
+            <w:proofErr w:type="gramEnd"/>
           </w:p>
           <w:p>
             <w:pPr>
@@ -760,7 +1110,35 @@
               <w:rPr>
                 <w:rFonts w:ascii="Envy Code R" w:hAnsi="Envy Code R" w:cs="Courier New"/>
               </w:rPr>
-              <w:t xml:space="preserve">  |     -o dir         outputs to DIR</w:t>
+              <w:t xml:space="preserve">  |     -</w:t>
+            </w:r>
+            <w:proofErr w:type="gramStart"/>
+            <w:r>
+              <w:rPr>
+                <w:rFonts w:ascii="Envy Code R" w:hAnsi="Envy Code R" w:cs="Courier New"/>
+              </w:rPr>
+              <w:t>o</w:t>
+            </w:r>
+            <w:proofErr w:type="gramEnd"/>
+            <w:r>
+              <w:rPr>
+                <w:rFonts w:ascii="Envy Code R" w:hAnsi="Envy Code R" w:cs="Courier New"/>
+              </w:rPr>
+              <w:t xml:space="preserve"> </w:t>
+            </w:r>
+            <w:proofErr w:type="spellStart"/>
+            <w:r>
+              <w:rPr>
+                <w:rFonts w:ascii="Envy Code R" w:hAnsi="Envy Code R" w:cs="Courier New"/>
+              </w:rPr>
+              <w:t>dir</w:t>
+            </w:r>
+            <w:proofErr w:type="spellEnd"/>
+            <w:r>
+              <w:rPr>
+                <w:rFonts w:ascii="Envy Code R" w:hAnsi="Envy Code R" w:cs="Courier New"/>
+              </w:rPr>
+              <w:t xml:space="preserve">         outputs to DIR</w:t>
             </w:r>
           </w:p>
           <w:p>
@@ -775,7 +1153,21 @@
               <w:rPr>
                 <w:rFonts w:ascii="Envy Code R" w:hAnsi="Envy Code R" w:cs="Courier New"/>
               </w:rPr>
-              <w:t xml:space="preserve">  |     -h             prints this message</w:t>
+              <w:t xml:space="preserve">  |     -</w:t>
+            </w:r>
+            <w:proofErr w:type="gramStart"/>
+            <w:r>
+              <w:rPr>
+                <w:rFonts w:ascii="Envy Code R" w:hAnsi="Envy Code R" w:cs="Courier New"/>
+              </w:rPr>
+              <w:t>h</w:t>
+            </w:r>
+            <w:proofErr w:type="gramEnd"/>
+            <w:r>
+              <w:rPr>
+                <w:rFonts w:ascii="Envy Code R" w:hAnsi="Envy Code R" w:cs="Courier New"/>
+              </w:rPr>
+              <w:t xml:space="preserve">             prints this message</w:t>
             </w:r>
           </w:p>
           <w:p>
@@ -785,6 +1177,7 @@
                 <w:rFonts w:ascii="Envy Code R" w:hAnsi="Envy Code R" w:cs="Courier New"/>
               </w:rPr>
             </w:pPr>
+            <w:proofErr w:type="gramStart"/>
             <w:r>
               <w:rPr>
                 <w:rFonts w:ascii="Envy Code R" w:hAnsi="Envy Code R" w:cs="Courier New"/>
@@ -799,6 +1192,7 @@
               </w:rPr>
               <w:t>trim</w:t>
             </w:r>
+            <w:proofErr w:type="gramEnd"/>
             <w:r>
               <w:rPr>
                 <w:rFonts w:ascii="Envy Code R" w:hAnsi="Envy Code R" w:cs="Courier New"/>
@@ -838,6 +1232,7 @@
                 <w:rFonts w:ascii="Envy Code R" w:hAnsi="Envy Code R" w:cs="Courier New"/>
               </w:rPr>
             </w:pPr>
+            <w:proofErr w:type="spellStart"/>
             <w:r>
               <w:rPr>
                 <w:rFonts w:ascii="Envy Code R" w:hAnsi="Envy Code R" w:cs="Courier New"/>
@@ -846,11 +1241,40 @@
               </w:rPr>
               <w:t>StringIO.string</w:t>
             </w:r>
-            <w:r>
-              <w:rPr>
-                <w:rFonts w:ascii="Envy Code R" w:hAnsi="Envy Code R" w:cs="Courier New"/>
-              </w:rPr>
-              <w:t xml:space="preserve"> { |o| o.puts “Hi…” }</w:t>
+            <w:proofErr w:type="spellEnd"/>
+            <w:r>
+              <w:rPr>
+                <w:rFonts w:ascii="Envy Code R" w:hAnsi="Envy Code R" w:cs="Courier New"/>
+              </w:rPr>
+              <w:t xml:space="preserve"> </w:t>
+            </w:r>
+            <w:proofErr w:type="gramStart"/>
+            <w:r>
+              <w:rPr>
+                <w:rFonts w:ascii="Envy Code R" w:hAnsi="Envy Code R" w:cs="Courier New"/>
+              </w:rPr>
+              <w:t>{ |</w:t>
+            </w:r>
+            <w:proofErr w:type="gramEnd"/>
+            <w:r>
+              <w:rPr>
+                <w:rFonts w:ascii="Envy Code R" w:hAnsi="Envy Code R" w:cs="Courier New"/>
+              </w:rPr>
+              <w:t xml:space="preserve">o| </w:t>
+            </w:r>
+            <w:proofErr w:type="spellStart"/>
+            <w:r>
+              <w:rPr>
+                <w:rFonts w:ascii="Envy Code R" w:hAnsi="Envy Code R" w:cs="Courier New"/>
+              </w:rPr>
+              <w:t>o.puts</w:t>
+            </w:r>
+            <w:proofErr w:type="spellEnd"/>
+            <w:r>
+              <w:rPr>
+                <w:rFonts w:ascii="Envy Code R" w:hAnsi="Envy Code R" w:cs="Courier New"/>
+              </w:rPr>
+              <w:t xml:space="preserve"> “Hi…” }</w:t>
             </w:r>
           </w:p>
         </w:tc>
@@ -885,11 +1309,19 @@
                 <w:rFonts w:ascii="Envy Code R" w:hAnsi="Envy Code R" w:cs="Courier New"/>
               </w:rPr>
             </w:pPr>
-            <w:r>
-              <w:rPr>
-                <w:rFonts w:ascii="Envy Code R" w:hAnsi="Envy Code R" w:cs="Courier New"/>
-              </w:rPr>
-              <w:t>class Person</w:t>
+            <w:proofErr w:type="gramStart"/>
+            <w:r>
+              <w:rPr>
+                <w:rFonts w:ascii="Envy Code R" w:hAnsi="Envy Code R" w:cs="Courier New"/>
+              </w:rPr>
+              <w:t>class</w:t>
+            </w:r>
+            <w:proofErr w:type="gramEnd"/>
+            <w:r>
+              <w:rPr>
+                <w:rFonts w:ascii="Envy Code R" w:hAnsi="Envy Code R" w:cs="Courier New"/>
+              </w:rPr>
+              <w:t xml:space="preserve"> Person</w:t>
             </w:r>
           </w:p>
           <w:p>
@@ -905,42 +1337,66 @@
               </w:rPr>
               <w:t xml:space="preserve">  </w:t>
             </w:r>
+            <w:proofErr w:type="spellStart"/>
+            <w:proofErr w:type="gramStart"/>
             <w:r>
               <w:rPr>
                 <w:rFonts w:ascii="Envy Code R" w:hAnsi="Envy Code R" w:cs="Courier New"/>
                 <w:b/>
                 <w:color w:val="C00000"/>
               </w:rPr>
-              <w:t>attr_predicate</w:t>
-            </w:r>
-            <w:r>
-              <w:rPr>
-                <w:rFonts w:ascii="Envy Code R" w:hAnsi="Envy Code R" w:cs="Courier New"/>
-              </w:rPr>
-              <w:t xml:space="preserve"> :young</w:t>
-            </w:r>
-          </w:p>
-          <w:p>
-            <w:pPr>
-              <w:spacing w:before="0"/>
-              <w:rPr>
-                <w:rFonts w:ascii="Envy Code R" w:hAnsi="Envy Code R" w:cs="Courier New"/>
-              </w:rPr>
-            </w:pPr>
-            <w:r>
-              <w:rPr>
-                <w:rFonts w:ascii="Envy Code R" w:hAnsi="Envy Code R" w:cs="Courier New"/>
-              </w:rPr>
-              <w:t xml:space="preserve">  </w:t>
-            </w:r>
+              <w:t>attr</w:t>
+            </w:r>
+            <w:proofErr w:type="gramEnd"/>
             <w:r>
               <w:rPr>
                 <w:rFonts w:ascii="Envy Code R" w:hAnsi="Envy Code R" w:cs="Courier New"/>
                 <w:b/>
                 <w:color w:val="C00000"/>
               </w:rPr>
-              <w:t>attr_predicate_rw</w:t>
-            </w:r>
+              <w:t>_predicate</w:t>
+            </w:r>
+            <w:proofErr w:type="spellEnd"/>
+            <w:r>
+              <w:rPr>
+                <w:rFonts w:ascii="Envy Code R" w:hAnsi="Envy Code R" w:cs="Courier New"/>
+              </w:rPr>
+              <w:t xml:space="preserve"> :young</w:t>
+            </w:r>
+          </w:p>
+          <w:p>
+            <w:pPr>
+              <w:spacing w:before="0"/>
+              <w:rPr>
+                <w:rFonts w:ascii="Envy Code R" w:hAnsi="Envy Code R" w:cs="Courier New"/>
+              </w:rPr>
+            </w:pPr>
+            <w:r>
+              <w:rPr>
+                <w:rFonts w:ascii="Envy Code R" w:hAnsi="Envy Code R" w:cs="Courier New"/>
+              </w:rPr>
+              <w:t xml:space="preserve">  </w:t>
+            </w:r>
+            <w:proofErr w:type="spellStart"/>
+            <w:proofErr w:type="gramStart"/>
+            <w:r>
+              <w:rPr>
+                <w:rFonts w:ascii="Envy Code R" w:hAnsi="Envy Code R" w:cs="Courier New"/>
+                <w:b/>
+                <w:color w:val="C00000"/>
+              </w:rPr>
+              <w:t>attr</w:t>
+            </w:r>
+            <w:proofErr w:type="gramEnd"/>
+            <w:r>
+              <w:rPr>
+                <w:rFonts w:ascii="Envy Code R" w:hAnsi="Envy Code R" w:cs="Courier New"/>
+                <w:b/>
+                <w:color w:val="C00000"/>
+              </w:rPr>
+              <w:t>_predicate_rw</w:t>
+            </w:r>
+            <w:proofErr w:type="spellEnd"/>
             <w:r>
               <w:rPr>
                 <w:rFonts w:ascii="Envy Code R" w:hAnsi="Envy Code R" w:cs="Courier New"/>
@@ -955,12 +1411,14 @@
                 <w:rFonts w:ascii="Envy Code R" w:hAnsi="Envy Code R" w:cs="Courier New"/>
               </w:rPr>
             </w:pPr>
+            <w:proofErr w:type="gramStart"/>
             <w:r>
               <w:rPr>
                 <w:rFonts w:ascii="Envy Code R" w:hAnsi="Envy Code R" w:cs="Courier New"/>
               </w:rPr>
               <w:t>end</w:t>
             </w:r>
+            <w:proofErr w:type="gramEnd"/>
           </w:p>
         </w:tc>
         <w:tc>
@@ -1045,8 +1503,30 @@
                 <w:sz w:val="19"/>
                 <w:szCs w:val="19"/>
               </w:rPr>
-              <w:t>GS::Label.create</w:t>
-            </w:r>
+              <w:t>GS</w:t>
+            </w:r>
+            <w:proofErr w:type="gramStart"/>
+            <w:r>
+              <w:rPr>
+                <w:rFonts w:ascii="Envy Code R" w:hAnsi="Envy Code R" w:cs="Courier New"/>
+                <w:color w:val="C00000"/>
+                <w:sz w:val="19"/>
+                <w:szCs w:val="19"/>
+              </w:rPr>
+              <w:t>::</w:t>
+            </w:r>
+            <w:proofErr w:type="spellStart"/>
+            <w:proofErr w:type="gramEnd"/>
+            <w:r>
+              <w:rPr>
+                <w:rFonts w:ascii="Envy Code R" w:hAnsi="Envy Code R" w:cs="Courier New"/>
+                <w:color w:val="C00000"/>
+                <w:sz w:val="19"/>
+                <w:szCs w:val="19"/>
+              </w:rPr>
+              <w:t>Label.create</w:t>
+            </w:r>
+            <w:proofErr w:type="spellEnd"/>
             <w:r>
               <w:rPr>
                 <w:rFonts w:ascii="Envy Code R" w:hAnsi="Envy Code R" w:cs="Courier New"/>
@@ -1084,14 +1564,34 @@
                 <w:szCs w:val="19"/>
               </w:rPr>
             </w:pPr>
-            <w:r>
-              <w:rPr>
-                <w:rFonts w:ascii="Envy Code R" w:hAnsi="Envy Code R" w:cs="Courier New"/>
-                <w:sz w:val="19"/>
-                <w:szCs w:val="19"/>
-              </w:rPr>
-              <w:t>result = Result.lose</w:t>
-            </w:r>
+            <w:proofErr w:type="gramStart"/>
+            <w:r>
+              <w:rPr>
+                <w:rFonts w:ascii="Envy Code R" w:hAnsi="Envy Code R" w:cs="Courier New"/>
+                <w:sz w:val="19"/>
+                <w:szCs w:val="19"/>
+              </w:rPr>
+              <w:t>result</w:t>
+            </w:r>
+            <w:proofErr w:type="gramEnd"/>
+            <w:r>
+              <w:rPr>
+                <w:rFonts w:ascii="Envy Code R" w:hAnsi="Envy Code R" w:cs="Courier New"/>
+                <w:sz w:val="19"/>
+                <w:szCs w:val="19"/>
+              </w:rPr>
+              <w:t xml:space="preserve"> = </w:t>
+            </w:r>
+            <w:proofErr w:type="spellStart"/>
+            <w:r>
+              <w:rPr>
+                <w:rFonts w:ascii="Envy Code R" w:hAnsi="Envy Code R" w:cs="Courier New"/>
+                <w:sz w:val="19"/>
+                <w:szCs w:val="19"/>
+              </w:rPr>
+              <w:t>Result.lose</w:t>
+            </w:r>
+            <w:proofErr w:type="spellEnd"/>
           </w:p>
           <w:p>
             <w:pPr>
@@ -1102,13 +1602,51 @@
                 <w:szCs w:val="19"/>
               </w:rPr>
             </w:pPr>
-            <w:r>
-              <w:rPr>
-                <w:rFonts w:ascii="Envy Code R" w:hAnsi="Envy Code R" w:cs="Courier New"/>
-                <w:sz w:val="19"/>
-                <w:szCs w:val="19"/>
-              </w:rPr>
-              <w:t>result.to_s / to_sym / symbol / inspect</w:t>
+            <w:proofErr w:type="spellStart"/>
+            <w:proofErr w:type="gramStart"/>
+            <w:r>
+              <w:rPr>
+                <w:rFonts w:ascii="Envy Code R" w:hAnsi="Envy Code R" w:cs="Courier New"/>
+                <w:sz w:val="19"/>
+                <w:szCs w:val="19"/>
+              </w:rPr>
+              <w:t>result.to</w:t>
+            </w:r>
+            <w:proofErr w:type="gramEnd"/>
+            <w:r>
+              <w:rPr>
+                <w:rFonts w:ascii="Envy Code R" w:hAnsi="Envy Code R" w:cs="Courier New"/>
+                <w:sz w:val="19"/>
+                <w:szCs w:val="19"/>
+              </w:rPr>
+              <w:t>_s</w:t>
+            </w:r>
+            <w:proofErr w:type="spellEnd"/>
+            <w:r>
+              <w:rPr>
+                <w:rFonts w:ascii="Envy Code R" w:hAnsi="Envy Code R" w:cs="Courier New"/>
+                <w:sz w:val="19"/>
+                <w:szCs w:val="19"/>
+              </w:rPr>
+              <w:t xml:space="preserve"> / </w:t>
+            </w:r>
+            <w:proofErr w:type="spellStart"/>
+            <w:r>
+              <w:rPr>
+                <w:rFonts w:ascii="Envy Code R" w:hAnsi="Envy Code R" w:cs="Courier New"/>
+                <w:sz w:val="19"/>
+                <w:szCs w:val="19"/>
+              </w:rPr>
+              <w:t>to_sym</w:t>
+            </w:r>
+            <w:proofErr w:type="spellEnd"/>
+            <w:r>
+              <w:rPr>
+                <w:rFonts w:ascii="Envy Code R" w:hAnsi="Envy Code R" w:cs="Courier New"/>
+                <w:sz w:val="19"/>
+                <w:szCs w:val="19"/>
+              </w:rPr>
+              <w:t xml:space="preserve"> / symbol / inspect</w:t>
             </w:r>
           </w:p>
           <w:p>
@@ -1118,13 +1656,23 @@
                 <w:rFonts w:ascii="Envy Code R" w:hAnsi="Envy Code R" w:cs="Courier New"/>
               </w:rPr>
             </w:pPr>
-            <w:r>
-              <w:rPr>
-                <w:rFonts w:ascii="Envy Code R" w:hAnsi="Envy Code R" w:cs="Courier New"/>
-                <w:sz w:val="19"/>
-                <w:szCs w:val="19"/>
-              </w:rPr>
-              <w:t>result == Result[:lose]</w:t>
+            <w:proofErr w:type="gramStart"/>
+            <w:r>
+              <w:rPr>
+                <w:rFonts w:ascii="Envy Code R" w:hAnsi="Envy Code R" w:cs="Courier New"/>
+                <w:sz w:val="19"/>
+                <w:szCs w:val="19"/>
+              </w:rPr>
+              <w:t>result</w:t>
+            </w:r>
+            <w:proofErr w:type="gramEnd"/>
+            <w:r>
+              <w:rPr>
+                <w:rFonts w:ascii="Envy Code R" w:hAnsi="Envy Code R" w:cs="Courier New"/>
+                <w:sz w:val="19"/>
+                <w:szCs w:val="19"/>
+              </w:rPr>
+              <w:t xml:space="preserve"> == Result[:lose]</w:t>
             </w:r>
           </w:p>
           <w:p>
@@ -1207,8 +1755,30 @@
                 <w:sz w:val="19"/>
                 <w:szCs w:val="19"/>
               </w:rPr>
-              <w:t>GS::Value.new</w:t>
-            </w:r>
+              <w:t>GS</w:t>
+            </w:r>
+            <w:proofErr w:type="gramStart"/>
+            <w:r>
+              <w:rPr>
+                <w:rFonts w:ascii="Envy Code R" w:hAnsi="Envy Code R" w:cs="Courier New"/>
+                <w:color w:val="C00000"/>
+                <w:sz w:val="19"/>
+                <w:szCs w:val="19"/>
+              </w:rPr>
+              <w:t>::</w:t>
+            </w:r>
+            <w:proofErr w:type="spellStart"/>
+            <w:proofErr w:type="gramEnd"/>
+            <w:r>
+              <w:rPr>
+                <w:rFonts w:ascii="Envy Code R" w:hAnsi="Envy Code R" w:cs="Courier New"/>
+                <w:color w:val="C00000"/>
+                <w:sz w:val="19"/>
+                <w:szCs w:val="19"/>
+              </w:rPr>
+              <w:t>Value.new</w:t>
+            </w:r>
+            <w:proofErr w:type="spellEnd"/>
             <w:r>
               <w:rPr>
                 <w:rFonts w:ascii="Envy Code R" w:hAnsi="Envy Code R" w:cs="Courier New"/>
@@ -1224,8 +1794,19 @@
                 <w:sz w:val="19"/>
                 <w:szCs w:val="19"/>
               </w:rPr>
-              <w:t>name: String, age: Nat, married: Bool</w:t>
-            </w:r>
+              <w:t xml:space="preserve">name: String, age: Nat, married: </w:t>
+            </w:r>
+            <w:proofErr w:type="spellStart"/>
+            <w:r>
+              <w:rPr>
+                <w:rFonts w:ascii="Envy Code R" w:hAnsi="Envy Code R" w:cs="Courier New"/>
+                <w:color w:val="2E74B5" w:themeColor="accent1" w:themeShade="BF"/>
+                <w:sz w:val="19"/>
+                <w:szCs w:val="19"/>
+              </w:rPr>
+              <w:t>Bool</w:t>
+            </w:r>
+            <w:proofErr w:type="spellEnd"/>
             <w:r>
               <w:rPr>
                 <w:rFonts w:ascii="Envy Code R" w:hAnsi="Envy Code R" w:cs="Courier New"/>
@@ -1252,6 +1833,7 @@
               </w:rPr>
               <w:t xml:space="preserve">           </w:t>
             </w:r>
+            <w:proofErr w:type="gramStart"/>
             <w:r>
               <w:rPr>
                 <w:rFonts w:ascii="Envy Code R" w:hAnsi="Envy Code R" w:cs="Courier New"/>
@@ -1261,6 +1843,7 @@
               </w:rPr>
               <w:t>.default</w:t>
             </w:r>
+            <w:proofErr w:type="gramEnd"/>
             <w:r>
               <w:rPr>
                 <w:rFonts w:ascii="Envy Code R" w:hAnsi="Envy Code R" w:cs="Courier New"/>
@@ -1287,6 +1870,7 @@
               </w:rPr>
               <w:t xml:space="preserve">           </w:t>
             </w:r>
+            <w:proofErr w:type="gramStart"/>
             <w:r>
               <w:rPr>
                 <w:rFonts w:ascii="Envy Code R" w:hAnsi="Envy Code R" w:cs="Courier New"/>
@@ -1296,6 +1880,7 @@
               </w:rPr>
               <w:t>.create</w:t>
             </w:r>
+            <w:proofErr w:type="gramEnd"/>
           </w:p>
           <w:p>
             <w:pPr>
@@ -1306,13 +1891,41 @@
                 <w:szCs w:val="19"/>
               </w:rPr>
             </w:pPr>
-            <w:r>
-              <w:rPr>
-                <w:rFonts w:ascii="Envy Code R" w:hAnsi="Envy Code R" w:cs="Courier New"/>
-                <w:sz w:val="19"/>
-                <w:szCs w:val="19"/>
-              </w:rPr>
-              <w:t>p = Person.new(name: ‘John’, age: 25)</w:t>
+            <w:proofErr w:type="gramStart"/>
+            <w:r>
+              <w:rPr>
+                <w:rFonts w:ascii="Envy Code R" w:hAnsi="Envy Code R" w:cs="Courier New"/>
+                <w:sz w:val="19"/>
+                <w:szCs w:val="19"/>
+              </w:rPr>
+              <w:t>p</w:t>
+            </w:r>
+            <w:proofErr w:type="gramEnd"/>
+            <w:r>
+              <w:rPr>
+                <w:rFonts w:ascii="Envy Code R" w:hAnsi="Envy Code R" w:cs="Courier New"/>
+                <w:sz w:val="19"/>
+                <w:szCs w:val="19"/>
+              </w:rPr>
+              <w:t xml:space="preserve"> = </w:t>
+            </w:r>
+            <w:proofErr w:type="spellStart"/>
+            <w:r>
+              <w:rPr>
+                <w:rFonts w:ascii="Envy Code R" w:hAnsi="Envy Code R" w:cs="Courier New"/>
+                <w:sz w:val="19"/>
+                <w:szCs w:val="19"/>
+              </w:rPr>
+              <w:t>Person.new</w:t>
+            </w:r>
+            <w:proofErr w:type="spellEnd"/>
+            <w:r>
+              <w:rPr>
+                <w:rFonts w:ascii="Envy Code R" w:hAnsi="Envy Code R" w:cs="Courier New"/>
+                <w:sz w:val="19"/>
+                <w:szCs w:val="19"/>
+              </w:rPr>
+              <w:t>(name: ‘John’, age: 25)</w:t>
             </w:r>
           </w:p>
           <w:p>
@@ -1324,13 +1937,77 @@
                 <w:szCs w:val="19"/>
               </w:rPr>
             </w:pPr>
-            <w:r>
-              <w:rPr>
-                <w:rFonts w:ascii="Envy Code R" w:hAnsi="Envy Code R" w:cs="Courier New"/>
-                <w:sz w:val="19"/>
-                <w:szCs w:val="19"/>
-              </w:rPr>
-              <w:t>p.name; p.age; p.married; p.married?</w:t>
+            <w:proofErr w:type="gramStart"/>
+            <w:r>
+              <w:rPr>
+                <w:rFonts w:ascii="Envy Code R" w:hAnsi="Envy Code R" w:cs="Courier New"/>
+                <w:sz w:val="19"/>
+                <w:szCs w:val="19"/>
+              </w:rPr>
+              <w:t>p</w:t>
+            </w:r>
+            <w:proofErr w:type="gramEnd"/>
+            <w:r>
+              <w:rPr>
+                <w:rFonts w:ascii="Envy Code R" w:hAnsi="Envy Code R" w:cs="Courier New"/>
+                <w:sz w:val="19"/>
+                <w:szCs w:val="19"/>
+              </w:rPr>
+              <w:t xml:space="preserve">.name; </w:t>
+            </w:r>
+            <w:proofErr w:type="spellStart"/>
+            <w:r>
+              <w:rPr>
+                <w:rFonts w:ascii="Envy Code R" w:hAnsi="Envy Code R" w:cs="Courier New"/>
+                <w:sz w:val="19"/>
+                <w:szCs w:val="19"/>
+              </w:rPr>
+              <w:t>p.age</w:t>
+            </w:r>
+            <w:proofErr w:type="spellEnd"/>
+            <w:r>
+              <w:rPr>
+                <w:rFonts w:ascii="Envy Code R" w:hAnsi="Envy Code R" w:cs="Courier New"/>
+                <w:sz w:val="19"/>
+                <w:szCs w:val="19"/>
+              </w:rPr>
+              <w:t xml:space="preserve">; </w:t>
+            </w:r>
+            <w:proofErr w:type="spellStart"/>
+            <w:r>
+              <w:rPr>
+                <w:rFonts w:ascii="Envy Code R" w:hAnsi="Envy Code R" w:cs="Courier New"/>
+                <w:sz w:val="19"/>
+                <w:szCs w:val="19"/>
+              </w:rPr>
+              <w:t>p.married</w:t>
+            </w:r>
+            <w:proofErr w:type="spellEnd"/>
+            <w:r>
+              <w:rPr>
+                <w:rFonts w:ascii="Envy Code R" w:hAnsi="Envy Code R" w:cs="Courier New"/>
+                <w:sz w:val="19"/>
+                <w:szCs w:val="19"/>
+              </w:rPr>
+              <w:t xml:space="preserve">; </w:t>
+            </w:r>
+            <w:proofErr w:type="spellStart"/>
+            <w:r>
+              <w:rPr>
+                <w:rFonts w:ascii="Envy Code R" w:hAnsi="Envy Code R" w:cs="Courier New"/>
+                <w:sz w:val="19"/>
+                <w:szCs w:val="19"/>
+              </w:rPr>
+              <w:t>p.married</w:t>
+            </w:r>
+            <w:proofErr w:type="spellEnd"/>
+            <w:r>
+              <w:rPr>
+                <w:rFonts w:ascii="Envy Code R" w:hAnsi="Envy Code R" w:cs="Courier New"/>
+                <w:sz w:val="19"/>
+                <w:szCs w:val="19"/>
+              </w:rPr>
+              <w:t>?</w:t>
             </w:r>
           </w:p>
           <w:p>
@@ -1342,13 +2019,57 @@
                 <w:szCs w:val="19"/>
               </w:rPr>
             </w:pPr>
-            <w:r>
-              <w:rPr>
-                <w:rFonts w:ascii="Envy Code R" w:hAnsi="Envy Code R" w:cs="Courier New"/>
-                <w:sz w:val="19"/>
-                <w:szCs w:val="19"/>
-              </w:rPr>
-              <w:t>p[:name] # etc</w:t>
+            <w:proofErr w:type="gramStart"/>
+            <w:r>
+              <w:rPr>
+                <w:rFonts w:ascii="Envy Code R" w:hAnsi="Envy Code R" w:cs="Courier New"/>
+                <w:sz w:val="19"/>
+                <w:szCs w:val="19"/>
+              </w:rPr>
+              <w:t>p</w:t>
+            </w:r>
+            <w:proofErr w:type="gramEnd"/>
+            <w:r>
+              <w:rPr>
+                <w:rFonts w:ascii="Envy Code R" w:hAnsi="Envy Code R" w:cs="Courier New"/>
+                <w:sz w:val="19"/>
+                <w:szCs w:val="19"/>
+              </w:rPr>
+              <w:t xml:space="preserve">[:name] </w:t>
+            </w:r>
+            <w:r>
+              <w:rPr>
+                <w:rFonts w:ascii="Envy Code R" w:hAnsi="Envy Code R" w:cs="Courier New"/>
+                <w:sz w:val="19"/>
+                <w:szCs w:val="19"/>
+              </w:rPr>
+              <w:t xml:space="preserve">   </w:t>
+            </w:r>
+            <w:r>
+              <w:rPr>
+                <w:rFonts w:ascii="Envy Code R" w:hAnsi="Envy Code R" w:cs="Courier New"/>
+                <w:sz w:val="19"/>
+                <w:szCs w:val="19"/>
+              </w:rPr>
+              <w:t xml:space="preserve"># </w:t>
+            </w:r>
+            <w:r>
+              <w:rPr>
+                <w:rFonts w:ascii="Envy Code R" w:hAnsi="Envy Code R" w:cs="Courier New"/>
+                <w:i/>
+                <w:sz w:val="19"/>
+                <w:szCs w:val="19"/>
+              </w:rPr>
+              <w:t>etc</w:t>
+            </w:r>
+            <w:r>
+              <w:rPr>
+                <w:rFonts w:ascii="Envy Code R" w:hAnsi="Envy Code R" w:cs="Courier New"/>
+                <w:i/>
+                <w:sz w:val="19"/>
+                <w:szCs w:val="19"/>
+              </w:rPr>
+              <w:t>.</w:t>
             </w:r>
           </w:p>
           <w:p>
@@ -1360,6 +2081,196 @@
                 <w:szCs w:val="19"/>
               </w:rPr>
             </w:pPr>
+            <w:proofErr w:type="spellStart"/>
+            <w:proofErr w:type="gramStart"/>
+            <w:r>
+              <w:rPr>
+                <w:rFonts w:ascii="Envy Code R" w:hAnsi="Envy Code R" w:cs="Courier New"/>
+                <w:sz w:val="19"/>
+                <w:szCs w:val="19"/>
+              </w:rPr>
+              <w:t>p</w:t>
+            </w:r>
+            <w:proofErr w:type="gramEnd"/>
+            <w:r>
+              <w:rPr>
+                <w:rFonts w:ascii="Envy Code R" w:hAnsi="Envy Code R" w:cs="Courier New"/>
+                <w:sz w:val="19"/>
+                <w:szCs w:val="19"/>
+              </w:rPr>
+              <w:t>.</w:t>
+            </w:r>
+            <w:r>
+              <w:rPr>
+                <w:rFonts w:ascii="Envy Code R" w:hAnsi="Envy Code R" w:cs="Courier New"/>
+                <w:color w:val="C00000"/>
+                <w:sz w:val="19"/>
+                <w:szCs w:val="19"/>
+              </w:rPr>
+              <w:t>with</w:t>
+            </w:r>
+            <w:proofErr w:type="spellEnd"/>
+            <w:r>
+              <w:rPr>
+                <w:rFonts w:ascii="Envy Code R" w:hAnsi="Envy Code R" w:cs="Courier New"/>
+                <w:sz w:val="19"/>
+                <w:szCs w:val="19"/>
+              </w:rPr>
+              <w:t>(age: 26, married: true)</w:t>
+            </w:r>
+          </w:p>
+          <w:p>
+            <w:pPr>
+              <w:spacing w:before="0"/>
+              <w:rPr>
+                <w:rFonts w:ascii="Envy Code R" w:hAnsi="Envy Code R" w:cs="Courier New"/>
+                <w:sz w:val="19"/>
+                <w:szCs w:val="19"/>
+              </w:rPr>
+            </w:pPr>
+            <w:proofErr w:type="spellStart"/>
+            <w:proofErr w:type="gramStart"/>
+            <w:r>
+              <w:rPr>
+                <w:rFonts w:ascii="Envy Code R" w:hAnsi="Envy Code R" w:cs="Courier New"/>
+                <w:sz w:val="19"/>
+                <w:szCs w:val="19"/>
+              </w:rPr>
+              <w:t>p</w:t>
+            </w:r>
+            <w:proofErr w:type="gramEnd"/>
+            <w:r>
+              <w:rPr>
+                <w:rFonts w:ascii="Envy Code R" w:hAnsi="Envy Code R" w:cs="Courier New"/>
+                <w:sz w:val="19"/>
+                <w:szCs w:val="19"/>
+              </w:rPr>
+              <w:t>.</w:t>
+            </w:r>
+            <w:r>
+              <w:rPr>
+                <w:rFonts w:ascii="Envy Code R" w:hAnsi="Envy Code R" w:cs="Courier New"/>
+                <w:color w:val="C00000"/>
+                <w:sz w:val="19"/>
+                <w:szCs w:val="19"/>
+              </w:rPr>
+              <w:t>attributes</w:t>
+            </w:r>
+            <w:proofErr w:type="spellEnd"/>
+          </w:p>
+          <w:p>
+            <w:pPr>
+              <w:spacing w:before="0"/>
+              <w:rPr>
+                <w:rFonts w:ascii="Envy Code R" w:hAnsi="Envy Code R" w:cs="Courier New"/>
+                <w:sz w:val="19"/>
+                <w:szCs w:val="19"/>
+              </w:rPr>
+            </w:pPr>
+            <w:proofErr w:type="spellStart"/>
+            <w:proofErr w:type="gramStart"/>
+            <w:r>
+              <w:rPr>
+                <w:rFonts w:ascii="Envy Code R" w:hAnsi="Envy Code R" w:cs="Courier New"/>
+                <w:sz w:val="19"/>
+                <w:szCs w:val="19"/>
+              </w:rPr>
+              <w:t>p</w:t>
+            </w:r>
+            <w:proofErr w:type="gramEnd"/>
+            <w:r>
+              <w:rPr>
+                <w:rFonts w:ascii="Envy Code R" w:hAnsi="Envy Code R" w:cs="Courier New"/>
+                <w:sz w:val="19"/>
+                <w:szCs w:val="19"/>
+              </w:rPr>
+              <w:t>.</w:t>
+            </w:r>
+            <w:r>
+              <w:rPr>
+                <w:rFonts w:ascii="Envy Code R" w:hAnsi="Envy Code R" w:cs="Courier New"/>
+                <w:color w:val="C00000"/>
+                <w:sz w:val="19"/>
+                <w:szCs w:val="19"/>
+              </w:rPr>
+              <w:t>values</w:t>
+            </w:r>
+            <w:proofErr w:type="spellEnd"/>
+          </w:p>
+          <w:p>
+            <w:pPr>
+              <w:spacing w:before="0"/>
+              <w:rPr>
+                <w:rFonts w:ascii="Envy Code R" w:hAnsi="Envy Code R" w:cs="Courier New"/>
+                <w:sz w:val="19"/>
+                <w:szCs w:val="19"/>
+              </w:rPr>
+            </w:pPr>
+            <w:proofErr w:type="spellStart"/>
+            <w:proofErr w:type="gramStart"/>
+            <w:r>
+              <w:rPr>
+                <w:rFonts w:ascii="Envy Code R" w:hAnsi="Envy Code R" w:cs="Courier New"/>
+                <w:sz w:val="19"/>
+                <w:szCs w:val="19"/>
+              </w:rPr>
+              <w:t>p</w:t>
+            </w:r>
+            <w:proofErr w:type="gramEnd"/>
+            <w:r>
+              <w:rPr>
+                <w:rFonts w:ascii="Envy Code R" w:hAnsi="Envy Code R" w:cs="Courier New"/>
+                <w:sz w:val="19"/>
+                <w:szCs w:val="19"/>
+              </w:rPr>
+              <w:t>.</w:t>
+            </w:r>
+            <w:r>
+              <w:rPr>
+                <w:rFonts w:ascii="Envy Code R" w:hAnsi="Envy Code R" w:cs="Courier New"/>
+                <w:color w:val="C00000"/>
+                <w:sz w:val="19"/>
+                <w:szCs w:val="19"/>
+              </w:rPr>
+              <w:t>values</w:t>
+            </w:r>
+            <w:proofErr w:type="spellEnd"/>
+            <w:r>
+              <w:rPr>
+                <w:rFonts w:ascii="Envy Code R" w:hAnsi="Envy Code R" w:cs="Courier New"/>
+                <w:sz w:val="19"/>
+                <w:szCs w:val="19"/>
+              </w:rPr>
+              <w:t>(:name, :married)</w:t>
+            </w:r>
+          </w:p>
+          <w:p>
+            <w:pPr>
+              <w:rPr>
+                <w:rFonts w:ascii="Envy Code R" w:hAnsi="Envy Code R" w:cs="Courier New"/>
+                <w:sz w:val="19"/>
+                <w:szCs w:val="19"/>
+              </w:rPr>
+            </w:pPr>
+            <w:proofErr w:type="gramStart"/>
+            <w:r>
+              <w:rPr>
+                <w:rFonts w:ascii="Envy Code R" w:hAnsi="Envy Code R" w:cs="Courier New"/>
+                <w:sz w:val="19"/>
+                <w:szCs w:val="19"/>
+              </w:rPr>
+              <w:t>e</w:t>
+            </w:r>
+            <w:proofErr w:type="gramEnd"/>
+            <w:r>
+              <w:rPr>
+                <w:rFonts w:ascii="Envy Code R" w:hAnsi="Envy Code R" w:cs="Courier New"/>
+                <w:sz w:val="19"/>
+                <w:szCs w:val="19"/>
+              </w:rPr>
+              <w:t xml:space="preserve"> = </w:t>
+            </w:r>
+            <w:proofErr w:type="spellStart"/>
             <w:r>
               <w:rPr>
                 <w:rFonts w:ascii="Envy Code R" w:hAnsi="Envy Code R" w:cs="Courier New"/>
@@ -1371,19 +2282,37 @@
             <w:r>
               <w:rPr>
                 <w:rFonts w:ascii="Envy Code R" w:hAnsi="Envy Code R" w:cs="Courier New"/>
-                <w:color w:val="C00000"/>
-                <w:sz w:val="19"/>
-                <w:szCs w:val="19"/>
-              </w:rPr>
-              <w:t>with</w:t>
-            </w:r>
-            <w:r>
-              <w:rPr>
-                <w:rFonts w:ascii="Envy Code R" w:hAnsi="Envy Code R" w:cs="Courier New"/>
-                <w:sz w:val="19"/>
-                <w:szCs w:val="19"/>
-              </w:rPr>
-              <w:t>(age: 26, married: true)</w:t>
+                <w:color w:val="FF0000"/>
+                <w:sz w:val="19"/>
+                <w:szCs w:val="19"/>
+              </w:rPr>
+              <w:t>upgrade</w:t>
+            </w:r>
+            <w:proofErr w:type="spellEnd"/>
+            <w:r>
+              <w:rPr>
+                <w:rFonts w:ascii="Envy Code R" w:hAnsi="Envy Code R" w:cs="Courier New"/>
+                <w:sz w:val="19"/>
+                <w:szCs w:val="19"/>
+              </w:rPr>
+              <w:t>(</w:t>
+            </w:r>
+            <w:r>
+              <w:rPr>
+                <w:rFonts w:ascii="Envy Code R" w:hAnsi="Envy Code R" w:cs="Courier New"/>
+                <w:color w:val="0000FF"/>
+                <w:sz w:val="19"/>
+                <w:szCs w:val="19"/>
+              </w:rPr>
+              <w:t>Employee</w:t>
+            </w:r>
+            <w:r>
+              <w:rPr>
+                <w:rFonts w:ascii="Envy Code R" w:hAnsi="Envy Code R" w:cs="Courier New"/>
+                <w:sz w:val="19"/>
+                <w:szCs w:val="19"/>
+              </w:rPr>
+              <w:t>, title: ‘Nurse’, salary: 58400)</w:t>
             </w:r>
           </w:p>
           <w:p>
@@ -1395,84 +2324,67 @@
                 <w:szCs w:val="19"/>
               </w:rPr>
             </w:pPr>
-            <w:r>
-              <w:rPr>
-                <w:rFonts w:ascii="Envy Code R" w:hAnsi="Envy Code R" w:cs="Courier New"/>
-                <w:sz w:val="19"/>
-                <w:szCs w:val="19"/>
-              </w:rPr>
-              <w:t>p.</w:t>
-            </w:r>
-            <w:r>
-              <w:rPr>
-                <w:rFonts w:ascii="Envy Code R" w:hAnsi="Envy Code R" w:cs="Courier New"/>
-                <w:color w:val="C00000"/>
-                <w:sz w:val="19"/>
-                <w:szCs w:val="19"/>
-              </w:rPr>
-              <w:t>attributes</w:t>
-            </w:r>
-          </w:p>
-          <w:p>
-            <w:pPr>
-              <w:spacing w:before="0"/>
-              <w:rPr>
-                <w:rFonts w:ascii="Envy Code R" w:hAnsi="Envy Code R" w:cs="Courier New"/>
-                <w:sz w:val="19"/>
-                <w:szCs w:val="19"/>
-              </w:rPr>
-            </w:pPr>
-            <w:r>
-              <w:rPr>
-                <w:rFonts w:ascii="Envy Code R" w:hAnsi="Envy Code R" w:cs="Courier New"/>
-                <w:sz w:val="19"/>
-                <w:szCs w:val="19"/>
-              </w:rPr>
-              <w:t>p.</w:t>
-            </w:r>
-            <w:r>
-              <w:rPr>
-                <w:rFonts w:ascii="Envy Code R" w:hAnsi="Envy Code R" w:cs="Courier New"/>
-                <w:color w:val="C00000"/>
-                <w:sz w:val="19"/>
-                <w:szCs w:val="19"/>
-              </w:rPr>
-              <w:t>values</w:t>
-            </w:r>
-          </w:p>
-          <w:p>
-            <w:pPr>
-              <w:spacing w:before="0"/>
-              <w:rPr>
-                <w:rFonts w:ascii="Envy Code R" w:hAnsi="Envy Code R" w:cs="Courier New"/>
-                <w:sz w:val="19"/>
-                <w:szCs w:val="19"/>
-              </w:rPr>
-            </w:pPr>
-            <w:r>
-              <w:rPr>
-                <w:rFonts w:ascii="Envy Code R" w:hAnsi="Envy Code R" w:cs="Courier New"/>
-                <w:sz w:val="19"/>
-                <w:szCs w:val="19"/>
-              </w:rPr>
-              <w:t>p.</w:t>
-            </w:r>
-            <w:r>
-              <w:rPr>
-                <w:rFonts w:ascii="Envy Code R" w:hAnsi="Envy Code R" w:cs="Courier New"/>
-                <w:color w:val="C00000"/>
-                <w:sz w:val="19"/>
-                <w:szCs w:val="19"/>
-              </w:rPr>
-              <w:t>values</w:t>
-            </w:r>
-            <w:r>
-              <w:rPr>
-                <w:rFonts w:ascii="Envy Code R" w:hAnsi="Envy Code R" w:cs="Courier New"/>
-                <w:sz w:val="19"/>
-                <w:szCs w:val="19"/>
-              </w:rPr>
-              <w:t>(:name, :married)</w:t>
+            <w:proofErr w:type="gramStart"/>
+            <w:r>
+              <w:rPr>
+                <w:rFonts w:ascii="Envy Code R" w:hAnsi="Envy Code R" w:cs="Courier New"/>
+                <w:sz w:val="19"/>
+                <w:szCs w:val="19"/>
+              </w:rPr>
+              <w:t>p</w:t>
+            </w:r>
+            <w:proofErr w:type="gramEnd"/>
+            <w:r>
+              <w:rPr>
+                <w:rFonts w:ascii="Envy Code R" w:hAnsi="Envy Code R" w:cs="Courier New"/>
+                <w:sz w:val="19"/>
+                <w:szCs w:val="19"/>
+              </w:rPr>
+              <w:t xml:space="preserve"> = </w:t>
+            </w:r>
+            <w:proofErr w:type="spellStart"/>
+            <w:r>
+              <w:rPr>
+                <w:rFonts w:ascii="Envy Code R" w:hAnsi="Envy Code R" w:cs="Courier New"/>
+                <w:sz w:val="19"/>
+                <w:szCs w:val="19"/>
+              </w:rPr>
+              <w:t>e.</w:t>
+            </w:r>
+            <w:r>
+              <w:rPr>
+                <w:rFonts w:ascii="Envy Code R" w:hAnsi="Envy Code R" w:cs="Courier New"/>
+                <w:color w:val="FF0000"/>
+                <w:sz w:val="19"/>
+                <w:szCs w:val="19"/>
+              </w:rPr>
+              <w:t>downgrade</w:t>
+            </w:r>
+            <w:proofErr w:type="spellEnd"/>
+            <w:r>
+              <w:rPr>
+                <w:rFonts w:ascii="Envy Code R" w:hAnsi="Envy Code R" w:cs="Courier New"/>
+                <w:sz w:val="19"/>
+                <w:szCs w:val="19"/>
+              </w:rPr>
+              <w:t>(</w:t>
+            </w:r>
+            <w:r>
+              <w:rPr>
+                <w:rFonts w:ascii="Envy Code R" w:hAnsi="Envy Code R" w:cs="Courier New"/>
+                <w:color w:val="0000FF"/>
+                <w:sz w:val="19"/>
+                <w:szCs w:val="19"/>
+              </w:rPr>
+              <w:t>Person</w:t>
+            </w:r>
+            <w:r>
+              <w:rPr>
+                <w:rFonts w:ascii="Envy Code R" w:hAnsi="Envy Code R" w:cs="Courier New"/>
+                <w:sz w:val="19"/>
+                <w:szCs w:val="19"/>
+              </w:rPr>
+              <w:t>)</w:t>
             </w:r>
           </w:p>
           <w:p>
@@ -1483,15 +2395,21 @@
               <w:rPr>
                 <w:sz w:val="20"/>
               </w:rPr>
-              <w:t>Values are read</w:t>
-            </w:r>
-            <w:bookmarkStart w:id="0" w:name="_GoBack"/>
-            <w:bookmarkEnd w:id="0"/>
+              <w:t xml:space="preserve">Values are read-only </w:t>
+            </w:r>
+            <w:proofErr w:type="spellStart"/>
             <w:r>
               <w:rPr>
                 <w:sz w:val="20"/>
               </w:rPr>
-              <w:t>-only structs with Contracts built-in, default values,</w:t>
+              <w:t>structs</w:t>
+            </w:r>
+            <w:proofErr w:type="spellEnd"/>
+            <w:r>
+              <w:rPr>
+                <w:sz w:val="20"/>
+              </w:rPr>
+              <w:t xml:space="preserve"> with Contracts built-in, default values,</w:t>
             </w:r>
             <w:r>
               <w:rPr>
@@ -1509,7 +2427,10 @@
         </w:tc>
       </w:tr>
     </w:tbl>
-    <w:p/>
+    <w:p>
+      <w:bookmarkStart w:id="0" w:name="_GoBack"/>
+      <w:bookmarkEnd w:id="0"/>
+    </w:p>
     <w:sectPr>
       <w:pgSz w:w="11906" w:h="16838"/>
       <w:pgMar w:top="720" w:right="720" w:bottom="720" w:left="720" w:header="708" w:footer="708" w:gutter="0"/>
@@ -1521,7 +2442,7 @@
 </file>
 
 <file path=word/styles.xml><?xml version="1.0" encoding="utf-8"?>
-<w:styles xmlns:mc="http://schemas.openxmlformats.org/markup-compatibility/2006" xmlns:r="http://schemas.openxmlformats.org/officeDocument/2006/relationships" xmlns:w="http://schemas.openxmlformats.org/wordprocessingml/2006/main" xmlns:w14="http://schemas.microsoft.com/office/word/2010/wordml" xmlns:w15="http://schemas.microsoft.com/office/word/2012/wordml" mc:Ignorable="w14 w15">
+<w:styles xmlns:mc="http://schemas.openxmlformats.org/markup-compatibility/2006" xmlns:r="http://schemas.openxmlformats.org/officeDocument/2006/relationships" xmlns:w="http://schemas.openxmlformats.org/wordprocessingml/2006/main" xmlns:w14="http://schemas.microsoft.com/office/word/2010/wordml" mc:Ignorable="w14">
   <w:docDefaults>
     <w:rPrDefault>
       <w:rPr>
@@ -1537,378 +2458,153 @@
       </w:pPr>
     </w:pPrDefault>
   </w:docDefaults>
-  <w:latentStyles w:defLockedState="0" w:defUIPriority="99" w:defSemiHidden="0" w:defUnhideWhenUsed="0" w:defQFormat="0" w:count="371">
-    <w:lsdException w:name="Normal" w:uiPriority="0" w:qFormat="1"/>
-    <w:lsdException w:name="heading 1" w:uiPriority="9" w:qFormat="1"/>
-    <w:lsdException w:name="heading 2" w:semiHidden="1" w:uiPriority="9" w:unhideWhenUsed="1" w:qFormat="1"/>
-    <w:lsdException w:name="heading 3" w:semiHidden="1" w:uiPriority="9" w:unhideWhenUsed="1" w:qFormat="1"/>
-    <w:lsdException w:name="heading 4" w:semiHidden="1" w:uiPriority="9" w:unhideWhenUsed="1" w:qFormat="1"/>
-    <w:lsdException w:name="heading 5" w:semiHidden="1" w:uiPriority="9" w:unhideWhenUsed="1" w:qFormat="1"/>
-    <w:lsdException w:name="heading 6" w:semiHidden="1" w:uiPriority="9" w:unhideWhenUsed="1" w:qFormat="1"/>
-    <w:lsdException w:name="heading 7" w:semiHidden="1" w:uiPriority="9" w:unhideWhenUsed="1" w:qFormat="1"/>
-    <w:lsdException w:name="heading 8" w:semiHidden="1" w:uiPriority="9" w:unhideWhenUsed="1" w:qFormat="1"/>
-    <w:lsdException w:name="heading 9" w:semiHidden="1" w:uiPriority="9" w:unhideWhenUsed="1" w:qFormat="1"/>
-    <w:lsdException w:name="index 1" w:semiHidden="1" w:unhideWhenUsed="1"/>
-    <w:lsdException w:name="index 2" w:semiHidden="1" w:unhideWhenUsed="1"/>
-    <w:lsdException w:name="index 3" w:semiHidden="1" w:unhideWhenUsed="1"/>
-    <w:lsdException w:name="index 4" w:semiHidden="1" w:unhideWhenUsed="1"/>
-    <w:lsdException w:name="index 5" w:semiHidden="1" w:unhideWhenUsed="1"/>
-    <w:lsdException w:name="index 6" w:semiHidden="1" w:unhideWhenUsed="1"/>
-    <w:lsdException w:name="index 7" w:semiHidden="1" w:unhideWhenUsed="1"/>
-    <w:lsdException w:name="index 8" w:semiHidden="1" w:unhideWhenUsed="1"/>
-    <w:lsdException w:name="index 9" w:semiHidden="1" w:unhideWhenUsed="1"/>
-    <w:lsdException w:name="toc 1" w:semiHidden="1" w:uiPriority="39" w:unhideWhenUsed="1"/>
-    <w:lsdException w:name="toc 2" w:semiHidden="1" w:uiPriority="39" w:unhideWhenUsed="1"/>
-    <w:lsdException w:name="toc 3" w:semiHidden="1" w:uiPriority="39" w:unhideWhenUsed="1"/>
-    <w:lsdException w:name="toc 4" w:semiHidden="1" w:uiPriority="39" w:unhideWhenUsed="1"/>
-    <w:lsdException w:name="toc 5" w:semiHidden="1" w:uiPriority="39" w:unhideWhenUsed="1"/>
-    <w:lsdException w:name="toc 6" w:semiHidden="1" w:uiPriority="39" w:unhideWhenUsed="1"/>
-    <w:lsdException w:name="toc 7" w:semiHidden="1" w:uiPriority="39" w:unhideWhenUsed="1"/>
-    <w:lsdException w:name="toc 8" w:semiHidden="1" w:uiPriority="39" w:unhideWhenUsed="1"/>
-    <w:lsdException w:name="toc 9" w:semiHidden="1" w:uiPriority="39" w:unhideWhenUsed="1"/>
-    <w:lsdException w:name="Normal Indent" w:semiHidden="1" w:unhideWhenUsed="1"/>
-    <w:lsdException w:name="footnote text" w:semiHidden="1" w:unhideWhenUsed="1"/>
-    <w:lsdException w:name="annotation text" w:semiHidden="1" w:unhideWhenUsed="1"/>
-    <w:lsdException w:name="header" w:semiHidden="1" w:unhideWhenUsed="1"/>
-    <w:lsdException w:name="footer" w:semiHidden="1" w:unhideWhenUsed="1"/>
-    <w:lsdException w:name="index heading" w:semiHidden="1" w:unhideWhenUsed="1"/>
-    <w:lsdException w:name="caption" w:semiHidden="1" w:uiPriority="35" w:unhideWhenUsed="1" w:qFormat="1"/>
-    <w:lsdException w:name="table of figures" w:semiHidden="1" w:unhideWhenUsed="1"/>
-    <w:lsdException w:name="envelope address" w:semiHidden="1" w:unhideWhenUsed="1"/>
-    <w:lsdException w:name="envelope return" w:semiHidden="1" w:unhideWhenUsed="1"/>
-    <w:lsdException w:name="footnote reference" w:semiHidden="1" w:unhideWhenUsed="1"/>
-    <w:lsdException w:name="annotation reference" w:semiHidden="1" w:unhideWhenUsed="1"/>
-    <w:lsdException w:name="line number" w:semiHidden="1" w:unhideWhenUsed="1"/>
-    <w:lsdException w:name="page number" w:semiHidden="1" w:unhideWhenUsed="1"/>
-    <w:lsdException w:name="endnote reference" w:semiHidden="1" w:unhideWhenUsed="1"/>
-    <w:lsdException w:name="endnote text" w:semiHidden="1" w:unhideWhenUsed="1"/>
-    <w:lsdException w:name="table of authorities" w:semiHidden="1" w:unhideWhenUsed="1"/>
-    <w:lsdException w:name="macro" w:semiHidden="1" w:unhideWhenUsed="1"/>
-    <w:lsdException w:name="toa heading" w:semiHidden="1" w:unhideWhenUsed="1"/>
-    <w:lsdException w:name="List" w:semiHidden="1" w:unhideWhenUsed="1"/>
-    <w:lsdException w:name="List Bullet" w:semiHidden="1" w:unhideWhenUsed="1"/>
-    <w:lsdException w:name="List Number" w:semiHidden="1" w:unhideWhenUsed="1"/>
-    <w:lsdException w:name="List 2" w:semiHidden="1" w:unhideWhenUsed="1"/>
-    <w:lsdException w:name="List 3" w:semiHidden="1" w:unhideWhenUsed="1"/>
-    <w:lsdException w:name="List 4" w:semiHidden="1" w:unhideWhenUsed="1"/>
-    <w:lsdException w:name="List 5" w:semiHidden="1" w:unhideWhenUsed="1"/>
-    <w:lsdException w:name="List Bullet 2" w:semiHidden="1" w:unhideWhenUsed="1"/>
-    <w:lsdException w:name="List Bullet 3" w:semiHidden="1" w:unhideWhenUsed="1"/>
-    <w:lsdException w:name="List Bullet 4" w:semiHidden="1" w:unhideWhenUsed="1"/>
-    <w:lsdException w:name="List Bullet 5" w:semiHidden="1" w:unhideWhenUsed="1"/>
-    <w:lsdException w:name="List Number 2" w:semiHidden="1" w:unhideWhenUsed="1"/>
-    <w:lsdException w:name="List Number 3" w:semiHidden="1" w:unhideWhenUsed="1"/>
-    <w:lsdException w:name="List Number 4" w:semiHidden="1" w:unhideWhenUsed="1"/>
-    <w:lsdException w:name="List Number 5" w:semiHidden="1" w:unhideWhenUsed="1"/>
-    <w:lsdException w:name="Title" w:uiPriority="10" w:qFormat="1"/>
-    <w:lsdException w:name="Closing" w:semiHidden="1" w:unhideWhenUsed="1"/>
-    <w:lsdException w:name="Signature" w:semiHidden="1" w:unhideWhenUsed="1"/>
-    <w:lsdException w:name="Default Paragraph Font" w:semiHidden="1" w:uiPriority="1" w:unhideWhenUsed="1"/>
-    <w:lsdException w:name="Body Text" w:semiHidden="1" w:unhideWhenUsed="1"/>
-    <w:lsdException w:name="Body Text Indent" w:semiHidden="1" w:unhideWhenUsed="1"/>
-    <w:lsdException w:name="List Continue" w:semiHidden="1" w:unhideWhenUsed="1"/>
-    <w:lsdException w:name="List Continue 2" w:semiHidden="1" w:unhideWhenUsed="1"/>
-    <w:lsdException w:name="List Continue 3" w:semiHidden="1" w:unhideWhenUsed="1"/>
-    <w:lsdException w:name="List Continue 4" w:semiHidden="1" w:unhideWhenUsed="1"/>
-    <w:lsdException w:name="List Continue 5" w:semiHidden="1" w:unhideWhenUsed="1"/>
-    <w:lsdException w:name="Message Header" w:semiHidden="1" w:unhideWhenUsed="1"/>
-    <w:lsdException w:name="Subtitle" w:uiPriority="11" w:qFormat="1"/>
-    <w:lsdException w:name="Salutation" w:semiHidden="1" w:unhideWhenUsed="1"/>
-    <w:lsdException w:name="Date" w:semiHidden="1" w:unhideWhenUsed="1"/>
-    <w:lsdException w:name="Body Text First Indent" w:semiHidden="1" w:unhideWhenUsed="1"/>
-    <w:lsdException w:name="Body Text First Indent 2" w:semiHidden="1" w:unhideWhenUsed="1"/>
-    <w:lsdException w:name="Note Heading" w:semiHidden="1" w:unhideWhenUsed="1"/>
-    <w:lsdException w:name="Body Text 2" w:semiHidden="1" w:unhideWhenUsed="1"/>
-    <w:lsdException w:name="Body Text 3" w:semiHidden="1" w:unhideWhenUsed="1"/>
-    <w:lsdException w:name="Body Text Indent 2" w:semiHidden="1" w:unhideWhenUsed="1"/>
-    <w:lsdException w:name="Body Text Indent 3" w:semiHidden="1" w:unhideWhenUsed="1"/>
-    <w:lsdException w:name="Block Text" w:semiHidden="1" w:unhideWhenUsed="1"/>
-    <w:lsdException w:name="Hyperlink" w:semiHidden="1" w:unhideWhenUsed="1"/>
-    <w:lsdException w:name="FollowedHyperlink" w:semiHidden="1" w:unhideWhenUsed="1"/>
-    <w:lsdException w:name="Strong" w:uiPriority="22" w:qFormat="1"/>
-    <w:lsdException w:name="Emphasis" w:uiPriority="20" w:qFormat="1"/>
-    <w:lsdException w:name="Document Map" w:semiHidden="1" w:unhideWhenUsed="1"/>
-    <w:lsdException w:name="Plain Text" w:semiHidden="1" w:unhideWhenUsed="1"/>
-    <w:lsdException w:name="E-mail Signature" w:semiHidden="1" w:unhideWhenUsed="1"/>
-    <w:lsdException w:name="HTML Top of Form" w:semiHidden="1" w:unhideWhenUsed="1"/>
-    <w:lsdException w:name="HTML Bottom of Form" w:semiHidden="1" w:unhideWhenUsed="1"/>
-    <w:lsdException w:name="Normal (Web)" w:semiHidden="1" w:unhideWhenUsed="1"/>
-    <w:lsdException w:name="HTML Acronym" w:semiHidden="1" w:unhideWhenUsed="1"/>
-    <w:lsdException w:name="HTML Address" w:semiHidden="1" w:unhideWhenUsed="1"/>
-    <w:lsdException w:name="HTML Cite" w:semiHidden="1" w:unhideWhenUsed="1"/>
-    <w:lsdException w:name="HTML Code" w:semiHidden="1" w:unhideWhenUsed="1"/>
-    <w:lsdException w:name="HTML Definition" w:semiHidden="1" w:unhideWhenUsed="1"/>
-    <w:lsdException w:name="HTML Keyboard" w:semiHidden="1" w:unhideWhenUsed="1"/>
-    <w:lsdException w:name="HTML Preformatted" w:semiHidden="1" w:unhideWhenUsed="1"/>
-    <w:lsdException w:name="HTML Sample" w:semiHidden="1" w:unhideWhenUsed="1"/>
-    <w:lsdException w:name="HTML Typewriter" w:semiHidden="1" w:unhideWhenUsed="1"/>
-    <w:lsdException w:name="HTML Variable" w:semiHidden="1" w:unhideWhenUsed="1"/>
-    <w:lsdException w:name="Normal Table" w:semiHidden="1" w:unhideWhenUsed="1"/>
-    <w:lsdException w:name="annotation subject" w:semiHidden="1" w:unhideWhenUsed="1"/>
-    <w:lsdException w:name="No List" w:semiHidden="1" w:unhideWhenUsed="1"/>
-    <w:lsdException w:name="Outline List 1" w:semiHidden="1" w:unhideWhenUsed="1"/>
-    <w:lsdException w:name="Outline List 2" w:semiHidden="1" w:unhideWhenUsed="1"/>
-    <w:lsdException w:name="Outline List 3" w:semiHidden="1" w:unhideWhenUsed="1"/>
-    <w:lsdException w:name="Table Simple 1" w:semiHidden="1" w:unhideWhenUsed="1"/>
-    <w:lsdException w:name="Table Simple 2" w:semiHidden="1" w:unhideWhenUsed="1"/>
-    <w:lsdException w:name="Table Simple 3" w:semiHidden="1" w:unhideWhenUsed="1"/>
-    <w:lsdException w:name="Table Classic 1" w:semiHidden="1" w:unhideWhenUsed="1"/>
-    <w:lsdException w:name="Table Classic 2" w:semiHidden="1" w:unhideWhenUsed="1"/>
-    <w:lsdException w:name="Table Classic 3" w:semiHidden="1" w:unhideWhenUsed="1"/>
-    <w:lsdException w:name="Table Classic 4" w:semiHidden="1" w:unhideWhenUsed="1"/>
-    <w:lsdException w:name="Table Colorful 1" w:semiHidden="1" w:unhideWhenUsed="1"/>
-    <w:lsdException w:name="Table Colorful 2" w:semiHidden="1" w:unhideWhenUsed="1"/>
-    <w:lsdException w:name="Table Colorful 3" w:semiHidden="1" w:unhideWhenUsed="1"/>
-    <w:lsdException w:name="Table Columns 1" w:semiHidden="1" w:unhideWhenUsed="1"/>
-    <w:lsdException w:name="Table Columns 2" w:semiHidden="1" w:unhideWhenUsed="1"/>
-    <w:lsdException w:name="Table Columns 3" w:semiHidden="1" w:unhideWhenUsed="1"/>
-    <w:lsdException w:name="Table Columns 4" w:semiHidden="1" w:unhideWhenUsed="1"/>
-    <w:lsdException w:name="Table Columns 5" w:semiHidden="1" w:unhideWhenUsed="1"/>
-    <w:lsdException w:name="Table Grid 1" w:semiHidden="1" w:unhideWhenUsed="1"/>
-    <w:lsdException w:name="Table Grid 2" w:semiHidden="1" w:unhideWhenUsed="1"/>
-    <w:lsdException w:name="Table Grid 3" w:semiHidden="1" w:unhideWhenUsed="1"/>
-    <w:lsdException w:name="Table Grid 4" w:semiHidden="1" w:unhideWhenUsed="1"/>
-    <w:lsdException w:name="Table Grid 5" w:semiHidden="1" w:unhideWhenUsed="1"/>
-    <w:lsdException w:name="Table Grid 6" w:semiHidden="1" w:unhideWhenUsed="1"/>
-    <w:lsdException w:name="Table Grid 7" w:semiHidden="1" w:unhideWhenUsed="1"/>
-    <w:lsdException w:name="Table Grid 8" w:semiHidden="1" w:unhideWhenUsed="1"/>
-    <w:lsdException w:name="Table List 1" w:semiHidden="1" w:unhideWhenUsed="1"/>
-    <w:lsdException w:name="Table List 2" w:semiHidden="1" w:unhideWhenUsed="1"/>
-    <w:lsdException w:name="Table List 3" w:semiHidden="1" w:unhideWhenUsed="1"/>
-    <w:lsdException w:name="Table List 4" w:semiHidden="1" w:unhideWhenUsed="1"/>
-    <w:lsdException w:name="Table List 5" w:semiHidden="1" w:unhideWhenUsed="1"/>
-    <w:lsdException w:name="Table List 6" w:semiHidden="1" w:unhideWhenUsed="1"/>
-    <w:lsdException w:name="Table List 7" w:semiHidden="1" w:unhideWhenUsed="1"/>
-    <w:lsdException w:name="Table List 8" w:semiHidden="1" w:unhideWhenUsed="1"/>
-    <w:lsdException w:name="Table 3D effects 1" w:semiHidden="1" w:unhideWhenUsed="1"/>
-    <w:lsdException w:name="Table 3D effects 2" w:semiHidden="1" w:unhideWhenUsed="1"/>
-    <w:lsdException w:name="Table 3D effects 3" w:semiHidden="1" w:unhideWhenUsed="1"/>
-    <w:lsdException w:name="Table Contemporary" w:semiHidden="1" w:unhideWhenUsed="1"/>
-    <w:lsdException w:name="Table Elegant" w:semiHidden="1" w:unhideWhenUsed="1"/>
-    <w:lsdException w:name="Table Professional" w:semiHidden="1" w:unhideWhenUsed="1"/>
-    <w:lsdException w:name="Table Subtle 1" w:semiHidden="1" w:unhideWhenUsed="1"/>
-    <w:lsdException w:name="Table Subtle 2" w:semiHidden="1" w:unhideWhenUsed="1"/>
-    <w:lsdException w:name="Table Web 1" w:semiHidden="1" w:unhideWhenUsed="1"/>
-    <w:lsdException w:name="Table Web 2" w:semiHidden="1" w:unhideWhenUsed="1"/>
-    <w:lsdException w:name="Table Web 3" w:semiHidden="1" w:unhideWhenUsed="1"/>
-    <w:lsdException w:name="Balloon Text" w:semiHidden="1" w:unhideWhenUsed="1"/>
-    <w:lsdException w:name="Table Grid" w:uiPriority="39"/>
-    <w:lsdException w:name="Table Theme" w:semiHidden="1" w:unhideWhenUsed="1"/>
-    <w:lsdException w:name="Placeholder Text" w:semiHidden="1"/>
-    <w:lsdException w:name="No Spacing" w:uiPriority="1" w:qFormat="1"/>
-    <w:lsdException w:name="Light Shading" w:uiPriority="60"/>
-    <w:lsdException w:name="Light List" w:uiPriority="61"/>
-    <w:lsdException w:name="Light Grid" w:uiPriority="62"/>
-    <w:lsdException w:name="Medium Shading 1" w:uiPriority="63"/>
-    <w:lsdException w:name="Medium Shading 2" w:uiPriority="64"/>
-    <w:lsdException w:name="Medium List 1" w:uiPriority="65"/>
-    <w:lsdException w:name="Medium List 2" w:uiPriority="66"/>
-    <w:lsdException w:name="Medium Grid 1" w:uiPriority="67"/>
-    <w:lsdException w:name="Medium Grid 2" w:uiPriority="68"/>
-    <w:lsdException w:name="Medium Grid 3" w:uiPriority="69"/>
-    <w:lsdException w:name="Dark List" w:uiPriority="70"/>
-    <w:lsdException w:name="Colorful Shading" w:uiPriority="71"/>
-    <w:lsdException w:name="Colorful List" w:uiPriority="72"/>
-    <w:lsdException w:name="Colorful Grid" w:uiPriority="73"/>
-    <w:lsdException w:name="Light Shading Accent 1" w:uiPriority="60"/>
-    <w:lsdException w:name="Light List Accent 1" w:uiPriority="61"/>
-    <w:lsdException w:name="Light Grid Accent 1" w:uiPriority="62"/>
-    <w:lsdException w:name="Medium Shading 1 Accent 1" w:uiPriority="63"/>
-    <w:lsdException w:name="Medium Shading 2 Accent 1" w:uiPriority="64"/>
-    <w:lsdException w:name="Medium List 1 Accent 1" w:uiPriority="65"/>
-    <w:lsdException w:name="Revision" w:semiHidden="1"/>
-    <w:lsdException w:name="List Paragraph" w:uiPriority="34" w:qFormat="1"/>
-    <w:lsdException w:name="Quote" w:uiPriority="29" w:qFormat="1"/>
-    <w:lsdException w:name="Intense Quote" w:uiPriority="30" w:qFormat="1"/>
-    <w:lsdException w:name="Medium List 2 Accent 1" w:uiPriority="66"/>
-    <w:lsdException w:name="Medium Grid 1 Accent 1" w:uiPriority="67"/>
-    <w:lsdException w:name="Medium Grid 2 Accent 1" w:uiPriority="68"/>
-    <w:lsdException w:name="Medium Grid 3 Accent 1" w:uiPriority="69"/>
-    <w:lsdException w:name="Dark List Accent 1" w:uiPriority="70"/>
-    <w:lsdException w:name="Colorful Shading Accent 1" w:uiPriority="71"/>
-    <w:lsdException w:name="Colorful List Accent 1" w:uiPriority="72"/>
-    <w:lsdException w:name="Colorful Grid Accent 1" w:uiPriority="73"/>
-    <w:lsdException w:name="Light Shading Accent 2" w:uiPriority="60"/>
-    <w:lsdException w:name="Light List Accent 2" w:uiPriority="61"/>
-    <w:lsdException w:name="Light Grid Accent 2" w:uiPriority="62"/>
-    <w:lsdException w:name="Medium Shading 1 Accent 2" w:uiPriority="63"/>
-    <w:lsdException w:name="Medium Shading 2 Accent 2" w:uiPriority="64"/>
-    <w:lsdException w:name="Medium List 1 Accent 2" w:uiPriority="65"/>
-    <w:lsdException w:name="Medium List 2 Accent 2" w:uiPriority="66"/>
-    <w:lsdException w:name="Medium Grid 1 Accent 2" w:uiPriority="67"/>
-    <w:lsdException w:name="Medium Grid 2 Accent 2" w:uiPriority="68"/>
-    <w:lsdException w:name="Medium Grid 3 Accent 2" w:uiPriority="69"/>
-    <w:lsdException w:name="Dark List Accent 2" w:uiPriority="70"/>
-    <w:lsdException w:name="Colorful Shading Accent 2" w:uiPriority="71"/>
-    <w:lsdException w:name="Colorful List Accent 2" w:uiPriority="72"/>
-    <w:lsdException w:name="Colorful Grid Accent 2" w:uiPriority="73"/>
-    <w:lsdException w:name="Light Shading Accent 3" w:uiPriority="60"/>
-    <w:lsdException w:name="Light List Accent 3" w:uiPriority="61"/>
-    <w:lsdException w:name="Light Grid Accent 3" w:uiPriority="62"/>
-    <w:lsdException w:name="Medium Shading 1 Accent 3" w:uiPriority="63"/>
-    <w:lsdException w:name="Medium Shading 2 Accent 3" w:uiPriority="64"/>
-    <w:lsdException w:name="Medium List 1 Accent 3" w:uiPriority="65"/>
-    <w:lsdException w:name="Medium List 2 Accent 3" w:uiPriority="66"/>
-    <w:lsdException w:name="Medium Grid 1 Accent 3" w:uiPriority="67"/>
-    <w:lsdException w:name="Medium Grid 2 Accent 3" w:uiPriority="68"/>
-    <w:lsdException w:name="Medium Grid 3 Accent 3" w:uiPriority="69"/>
-    <w:lsdException w:name="Dark List Accent 3" w:uiPriority="70"/>
-    <w:lsdException w:name="Colorful Shading Accent 3" w:uiPriority="71"/>
-    <w:lsdException w:name="Colorful List Accent 3" w:uiPriority="72"/>
-    <w:lsdException w:name="Colorful Grid Accent 3" w:uiPriority="73"/>
-    <w:lsdException w:name="Light Shading Accent 4" w:uiPriority="60"/>
-    <w:lsdException w:name="Light List Accent 4" w:uiPriority="61"/>
-    <w:lsdException w:name="Light Grid Accent 4" w:uiPriority="62"/>
-    <w:lsdException w:name="Medium Shading 1 Accent 4" w:uiPriority="63"/>
-    <w:lsdException w:name="Medium Shading 2 Accent 4" w:uiPriority="64"/>
-    <w:lsdException w:name="Medium List 1 Accent 4" w:uiPriority="65"/>
-    <w:lsdException w:name="Medium List 2 Accent 4" w:uiPriority="66"/>
-    <w:lsdException w:name="Medium Grid 1 Accent 4" w:uiPriority="67"/>
-    <w:lsdException w:name="Medium Grid 2 Accent 4" w:uiPriority="68"/>
-    <w:lsdException w:name="Medium Grid 3 Accent 4" w:uiPriority="69"/>
-    <w:lsdException w:name="Dark List Accent 4" w:uiPriority="70"/>
-    <w:lsdException w:name="Colorful Shading Accent 4" w:uiPriority="71"/>
-    <w:lsdException w:name="Colorful List Accent 4" w:uiPriority="72"/>
-    <w:lsdException w:name="Colorful Grid Accent 4" w:uiPriority="73"/>
-    <w:lsdException w:name="Light Shading Accent 5" w:uiPriority="60"/>
-    <w:lsdException w:name="Light List Accent 5" w:uiPriority="61"/>
-    <w:lsdException w:name="Light Grid Accent 5" w:uiPriority="62"/>
-    <w:lsdException w:name="Medium Shading 1 Accent 5" w:uiPriority="63"/>
-    <w:lsdException w:name="Medium Shading 2 Accent 5" w:uiPriority="64"/>
-    <w:lsdException w:name="Medium List 1 Accent 5" w:uiPriority="65"/>
-    <w:lsdException w:name="Medium List 2 Accent 5" w:uiPriority="66"/>
-    <w:lsdException w:name="Medium Grid 1 Accent 5" w:uiPriority="67"/>
-    <w:lsdException w:name="Medium Grid 2 Accent 5" w:uiPriority="68"/>
-    <w:lsdException w:name="Medium Grid 3 Accent 5" w:uiPriority="69"/>
-    <w:lsdException w:name="Dark List Accent 5" w:uiPriority="70"/>
-    <w:lsdException w:name="Colorful Shading Accent 5" w:uiPriority="71"/>
-    <w:lsdException w:name="Colorful List Accent 5" w:uiPriority="72"/>
-    <w:lsdException w:name="Colorful Grid Accent 5" w:uiPriority="73"/>
-    <w:lsdException w:name="Light Shading Accent 6" w:uiPriority="60"/>
-    <w:lsdException w:name="Light List Accent 6" w:uiPriority="61"/>
-    <w:lsdException w:name="Light Grid Accent 6" w:uiPriority="62"/>
-    <w:lsdException w:name="Medium Shading 1 Accent 6" w:uiPriority="63"/>
-    <w:lsdException w:name="Medium Shading 2 Accent 6" w:uiPriority="64"/>
-    <w:lsdException w:name="Medium List 1 Accent 6" w:uiPriority="65"/>
-    <w:lsdException w:name="Medium List 2 Accent 6" w:uiPriority="66"/>
-    <w:lsdException w:name="Medium Grid 1 Accent 6" w:uiPriority="67"/>
-    <w:lsdException w:name="Medium Grid 2 Accent 6" w:uiPriority="68"/>
-    <w:lsdException w:name="Medium Grid 3 Accent 6" w:uiPriority="69"/>
-    <w:lsdException w:name="Dark List Accent 6" w:uiPriority="70"/>
-    <w:lsdException w:name="Colorful Shading Accent 6" w:uiPriority="71"/>
-    <w:lsdException w:name="Colorful List Accent 6" w:uiPriority="72"/>
-    <w:lsdException w:name="Colorful Grid Accent 6" w:uiPriority="73"/>
-    <w:lsdException w:name="Subtle Emphasis" w:uiPriority="19" w:qFormat="1"/>
-    <w:lsdException w:name="Intense Emphasis" w:uiPriority="21" w:qFormat="1"/>
-    <w:lsdException w:name="Subtle Reference" w:uiPriority="31" w:qFormat="1"/>
-    <w:lsdException w:name="Intense Reference" w:uiPriority="32" w:qFormat="1"/>
-    <w:lsdException w:name="Book Title" w:uiPriority="33" w:qFormat="1"/>
-    <w:lsdException w:name="Bibliography" w:semiHidden="1" w:uiPriority="37" w:unhideWhenUsed="1"/>
-    <w:lsdException w:name="TOC Heading" w:semiHidden="1" w:uiPriority="39" w:unhideWhenUsed="1" w:qFormat="1"/>
-    <w:lsdException w:name="Plain Table 1" w:uiPriority="41"/>
-    <w:lsdException w:name="Plain Table 2" w:uiPriority="42"/>
-    <w:lsdException w:name="Plain Table 3" w:uiPriority="43"/>
-    <w:lsdException w:name="Plain Table 4" w:uiPriority="44"/>
-    <w:lsdException w:name="Plain Table 5" w:uiPriority="45"/>
-    <w:lsdException w:name="Grid Table Light" w:uiPriority="40"/>
-    <w:lsdException w:name="Grid Table 1 Light" w:uiPriority="46"/>
-    <w:lsdException w:name="Grid Table 2" w:uiPriority="47"/>
-    <w:lsdException w:name="Grid Table 3" w:uiPriority="48"/>
-    <w:lsdException w:name="Grid Table 4" w:uiPriority="49"/>
-    <w:lsdException w:name="Grid Table 5 Dark" w:uiPriority="50"/>
-    <w:lsdException w:name="Grid Table 6 Colorful" w:uiPriority="51"/>
-    <w:lsdException w:name="Grid Table 7 Colorful" w:uiPriority="52"/>
-    <w:lsdException w:name="Grid Table 1 Light Accent 1" w:uiPriority="46"/>
-    <w:lsdException w:name="Grid Table 2 Accent 1" w:uiPriority="47"/>
-    <w:lsdException w:name="Grid Table 3 Accent 1" w:uiPriority="48"/>
-    <w:lsdException w:name="Grid Table 4 Accent 1" w:uiPriority="49"/>
-    <w:lsdException w:name="Grid Table 5 Dark Accent 1" w:uiPriority="50"/>
-    <w:lsdException w:name="Grid Table 6 Colorful Accent 1" w:uiPriority="51"/>
-    <w:lsdException w:name="Grid Table 7 Colorful Accent 1" w:uiPriority="52"/>
-    <w:lsdException w:name="Grid Table 1 Light Accent 2" w:uiPriority="46"/>
-    <w:lsdException w:name="Grid Table 2 Accent 2" w:uiPriority="47"/>
-    <w:lsdException w:name="Grid Table 3 Accent 2" w:uiPriority="48"/>
-    <w:lsdException w:name="Grid Table 4 Accent 2" w:uiPriority="49"/>
-    <w:lsdException w:name="Grid Table 5 Dark Accent 2" w:uiPriority="50"/>
-    <w:lsdException w:name="Grid Table 6 Colorful Accent 2" w:uiPriority="51"/>
-    <w:lsdException w:name="Grid Table 7 Colorful Accent 2" w:uiPriority="52"/>
-    <w:lsdException w:name="Grid Table 1 Light Accent 3" w:uiPriority="46"/>
-    <w:lsdException w:name="Grid Table 2 Accent 3" w:uiPriority="47"/>
-    <w:lsdException w:name="Grid Table 3 Accent 3" w:uiPriority="48"/>
-    <w:lsdException w:name="Grid Table 4 Accent 3" w:uiPriority="49"/>
-    <w:lsdException w:name="Grid Table 5 Dark Accent 3" w:uiPriority="50"/>
-    <w:lsdException w:name="Grid Table 6 Colorful Accent 3" w:uiPriority="51"/>
-    <w:lsdException w:name="Grid Table 7 Colorful Accent 3" w:uiPriority="52"/>
-    <w:lsdException w:name="Grid Table 1 Light Accent 4" w:uiPriority="46"/>
-    <w:lsdException w:name="Grid Table 2 Accent 4" w:uiPriority="47"/>
-    <w:lsdException w:name="Grid Table 3 Accent 4" w:uiPriority="48"/>
-    <w:lsdException w:name="Grid Table 4 Accent 4" w:uiPriority="49"/>
-    <w:lsdException w:name="Grid Table 5 Dark Accent 4" w:uiPriority="50"/>
-    <w:lsdException w:name="Grid Table 6 Colorful Accent 4" w:uiPriority="51"/>
-    <w:lsdException w:name="Grid Table 7 Colorful Accent 4" w:uiPriority="52"/>
-    <w:lsdException w:name="Grid Table 1 Light Accent 5" w:uiPriority="46"/>
-    <w:lsdException w:name="Grid Table 2 Accent 5" w:uiPriority="47"/>
-    <w:lsdException w:name="Grid Table 3 Accent 5" w:uiPriority="48"/>
-    <w:lsdException w:name="Grid Table 4 Accent 5" w:uiPriority="49"/>
-    <w:lsdException w:name="Grid Table 5 Dark Accent 5" w:uiPriority="50"/>
-    <w:lsdException w:name="Grid Table 6 Colorful Accent 5" w:uiPriority="51"/>
-    <w:lsdException w:name="Grid Table 7 Colorful Accent 5" w:uiPriority="52"/>
-    <w:lsdException w:name="Grid Table 1 Light Accent 6" w:uiPriority="46"/>
-    <w:lsdException w:name="Grid Table 2 Accent 6" w:uiPriority="47"/>
-    <w:lsdException w:name="Grid Table 3 Accent 6" w:uiPriority="48"/>
-    <w:lsdException w:name="Grid Table 4 Accent 6" w:uiPriority="49"/>
-    <w:lsdException w:name="Grid Table 5 Dark Accent 6" w:uiPriority="50"/>
-    <w:lsdException w:name="Grid Table 6 Colorful Accent 6" w:uiPriority="51"/>
-    <w:lsdException w:name="Grid Table 7 Colorful Accent 6" w:uiPriority="52"/>
-    <w:lsdException w:name="List Table 1 Light" w:uiPriority="46"/>
-    <w:lsdException w:name="List Table 2" w:uiPriority="47"/>
-    <w:lsdException w:name="List Table 3" w:uiPriority="48"/>
-    <w:lsdException w:name="List Table 4" w:uiPriority="49"/>
-    <w:lsdException w:name="List Table 5 Dark" w:uiPriority="50"/>
-    <w:lsdException w:name="List Table 6 Colorful" w:uiPriority="51"/>
-    <w:lsdException w:name="List Table 7 Colorful" w:uiPriority="52"/>
-    <w:lsdException w:name="List Table 1 Light Accent 1" w:uiPriority="46"/>
-    <w:lsdException w:name="List Table 2 Accent 1" w:uiPriority="47"/>
-    <w:lsdException w:name="List Table 3 Accent 1" w:uiPriority="48"/>
-    <w:lsdException w:name="List Table 4 Accent 1" w:uiPriority="49"/>
-    <w:lsdException w:name="List Table 5 Dark Accent 1" w:uiPriority="50"/>
-    <w:lsdException w:name="List Table 6 Colorful Accent 1" w:uiPriority="51"/>
-    <w:lsdException w:name="List Table 7 Colorful Accent 1" w:uiPriority="52"/>
-    <w:lsdException w:name="List Table 1 Light Accent 2" w:uiPriority="46"/>
-    <w:lsdException w:name="List Table 2 Accent 2" w:uiPriority="47"/>
-    <w:lsdException w:name="List Table 3 Accent 2" w:uiPriority="48"/>
-    <w:lsdException w:name="List Table 4 Accent 2" w:uiPriority="49"/>
-    <w:lsdException w:name="List Table 5 Dark Accent 2" w:uiPriority="50"/>
-    <w:lsdException w:name="List Table 6 Colorful Accent 2" w:uiPriority="51"/>
-    <w:lsdException w:name="List Table 7 Colorful Accent 2" w:uiPriority="52"/>
-    <w:lsdException w:name="List Table 1 Light Accent 3" w:uiPriority="46"/>
-    <w:lsdException w:name="List Table 2 Accent 3" w:uiPriority="47"/>
-    <w:lsdException w:name="List Table 3 Accent 3" w:uiPriority="48"/>
-    <w:lsdException w:name="List Table 4 Accent 3" w:uiPriority="49"/>
-    <w:lsdException w:name="List Table 5 Dark Accent 3" w:uiPriority="50"/>
-    <w:lsdException w:name="List Table 6 Colorful Accent 3" w:uiPriority="51"/>
-    <w:lsdException w:name="List Table 7 Colorful Accent 3" w:uiPriority="52"/>
-    <w:lsdException w:name="List Table 1 Light Accent 4" w:uiPriority="46"/>
-    <w:lsdException w:name="List Table 2 Accent 4" w:uiPriority="47"/>
-    <w:lsdException w:name="List Table 3 Accent 4" w:uiPriority="48"/>
-    <w:lsdException w:name="List Table 4 Accent 4" w:uiPriority="49"/>
-    <w:lsdException w:name="List Table 5 Dark Accent 4" w:uiPriority="50"/>
-    <w:lsdException w:name="List Table 6 Colorful Accent 4" w:uiPriority="51"/>
-    <w:lsdException w:name="List Table 7 Colorful Accent 4" w:uiPriority="52"/>
-    <w:lsdException w:name="List Table 1 Light Accent 5" w:uiPriority="46"/>
-    <w:lsdException w:name="List Table 2 Accent 5" w:uiPriority="47"/>
-    <w:lsdException w:name="List Table 3 Accent 5" w:uiPriority="48"/>
-    <w:lsdException w:name="List Table 4 Accent 5" w:uiPriority="49"/>
-    <w:lsdException w:name="List Table 5 Dark Accent 5" w:uiPriority="50"/>
-    <w:lsdException w:name="List Table 6 Colorful Accent 5" w:uiPriority="51"/>
-    <w:lsdException w:name="List Table 7 Colorful Accent 5" w:uiPriority="52"/>
-    <w:lsdException w:name="List Table 1 Light Accent 6" w:uiPriority="46"/>
-    <w:lsdException w:name="List Table 2 Accent 6" w:uiPriority="47"/>
-    <w:lsdException w:name="List Table 3 Accent 6" w:uiPriority="48"/>
-    <w:lsdException w:name="List Table 4 Accent 6" w:uiPriority="49"/>
-    <w:lsdException w:name="List Table 5 Dark Accent 6" w:uiPriority="50"/>
-    <w:lsdException w:name="List Table 6 Colorful Accent 6" w:uiPriority="51"/>
-    <w:lsdException w:name="List Table 7 Colorful Accent 6" w:uiPriority="52"/>
+  <w:latentStyles w:defLockedState="0" w:defUIPriority="99" w:defSemiHidden="1" w:defUnhideWhenUsed="1" w:defQFormat="0" w:count="276">
+    <w:lsdException w:name="Normal" w:semiHidden="0" w:uiPriority="0" w:unhideWhenUsed="0" w:qFormat="1"/>
+    <w:lsdException w:name="heading 1" w:semiHidden="0" w:uiPriority="9" w:unhideWhenUsed="0" w:qFormat="1"/>
+    <w:lsdException w:name="heading 2" w:uiPriority="9" w:qFormat="1"/>
+    <w:lsdException w:name="heading 3" w:uiPriority="9" w:qFormat="1"/>
+    <w:lsdException w:name="heading 4" w:uiPriority="9" w:qFormat="1"/>
+    <w:lsdException w:name="heading 5" w:uiPriority="9" w:qFormat="1"/>
+    <w:lsdException w:name="heading 6" w:uiPriority="9" w:qFormat="1"/>
+    <w:lsdException w:name="heading 7" w:uiPriority="9" w:qFormat="1"/>
+    <w:lsdException w:name="heading 8" w:uiPriority="9" w:qFormat="1"/>
+    <w:lsdException w:name="heading 9" w:uiPriority="9" w:qFormat="1"/>
+    <w:lsdException w:name="toc 1" w:uiPriority="39"/>
+    <w:lsdException w:name="toc 2" w:uiPriority="39"/>
+    <w:lsdException w:name="toc 3" w:uiPriority="39"/>
+    <w:lsdException w:name="toc 4" w:uiPriority="39"/>
+    <w:lsdException w:name="toc 5" w:uiPriority="39"/>
+    <w:lsdException w:name="toc 6" w:uiPriority="39"/>
+    <w:lsdException w:name="toc 7" w:uiPriority="39"/>
+    <w:lsdException w:name="toc 8" w:uiPriority="39"/>
+    <w:lsdException w:name="toc 9" w:uiPriority="39"/>
+    <w:lsdException w:name="caption" w:uiPriority="35" w:qFormat="1"/>
+    <w:lsdException w:name="Title" w:semiHidden="0" w:uiPriority="10" w:unhideWhenUsed="0" w:qFormat="1"/>
+    <w:lsdException w:name="Default Paragraph Font" w:uiPriority="1"/>
+    <w:lsdException w:name="Subtitle" w:semiHidden="0" w:uiPriority="11" w:unhideWhenUsed="0" w:qFormat="1"/>
+    <w:lsdException w:name="Strong" w:semiHidden="0" w:uiPriority="22" w:unhideWhenUsed="0" w:qFormat="1"/>
+    <w:lsdException w:name="Emphasis" w:semiHidden="0" w:uiPriority="20" w:unhideWhenUsed="0" w:qFormat="1"/>
+    <w:lsdException w:name="Table Grid" w:semiHidden="0" w:uiPriority="39" w:unhideWhenUsed="0"/>
+    <w:lsdException w:name="Note Level 1" w:semiHidden="0" w:unhideWhenUsed="0"/>
+    <w:lsdException w:name="Note Level 2" w:semiHidden="0" w:unhideWhenUsed="0"/>
+    <w:lsdException w:name="Note Level 3" w:semiHidden="0" w:unhideWhenUsed="0"/>
+    <w:lsdException w:name="Note Level 4" w:semiHidden="0" w:unhideWhenUsed="0"/>
+    <w:lsdException w:name="Note Level 5" w:semiHidden="0" w:unhideWhenUsed="0"/>
+    <w:lsdException w:name="Note Level 6" w:semiHidden="0" w:unhideWhenUsed="0"/>
+    <w:lsdException w:name="Note Level 7" w:semiHidden="0" w:unhideWhenUsed="0"/>
+    <w:lsdException w:name="Note Level 8" w:semiHidden="0" w:unhideWhenUsed="0"/>
+    <w:lsdException w:name="Note Level 9" w:semiHidden="0" w:unhideWhenUsed="0"/>
+    <w:lsdException w:name="Placeholder Text" w:unhideWhenUsed="0"/>
+    <w:lsdException w:name="No Spacing" w:semiHidden="0" w:uiPriority="1" w:unhideWhenUsed="0" w:qFormat="1"/>
+    <w:lsdException w:name="Light Shading" w:semiHidden="0" w:uiPriority="60" w:unhideWhenUsed="0"/>
+    <w:lsdException w:name="Light List" w:semiHidden="0" w:uiPriority="61" w:unhideWhenUsed="0"/>
+    <w:lsdException w:name="Light Grid" w:semiHidden="0" w:uiPriority="62" w:unhideWhenUsed="0"/>
+    <w:lsdException w:name="Medium Shading 1" w:semiHidden="0" w:uiPriority="63" w:unhideWhenUsed="0"/>
+    <w:lsdException w:name="Medium Shading 2" w:semiHidden="0" w:uiPriority="64" w:unhideWhenUsed="0"/>
+    <w:lsdException w:name="Medium List 1" w:semiHidden="0" w:uiPriority="65" w:unhideWhenUsed="0"/>
+    <w:lsdException w:name="Medium List 2" w:semiHidden="0" w:uiPriority="66" w:unhideWhenUsed="0"/>
+    <w:lsdException w:name="Medium Grid 1" w:semiHidden="0" w:uiPriority="67" w:unhideWhenUsed="0"/>
+    <w:lsdException w:name="Medium Grid 2" w:semiHidden="0" w:uiPriority="68" w:unhideWhenUsed="0"/>
+    <w:lsdException w:name="Medium Grid 3" w:semiHidden="0" w:uiPriority="69" w:unhideWhenUsed="0"/>
+    <w:lsdException w:name="Dark List" w:semiHidden="0" w:uiPriority="70" w:unhideWhenUsed="0"/>
+    <w:lsdException w:name="Colorful Shading" w:semiHidden="0" w:uiPriority="71" w:unhideWhenUsed="0"/>
+    <w:lsdException w:name="Colorful List" w:semiHidden="0" w:uiPriority="72" w:unhideWhenUsed="0"/>
+    <w:lsdException w:name="Colorful Grid" w:semiHidden="0" w:uiPriority="73" w:unhideWhenUsed="0"/>
+    <w:lsdException w:name="Light Shading Accent 1" w:semiHidden="0" w:uiPriority="60" w:unhideWhenUsed="0"/>
+    <w:lsdException w:name="Light List Accent 1" w:semiHidden="0" w:uiPriority="61" w:unhideWhenUsed="0"/>
+    <w:lsdException w:name="Light Grid Accent 1" w:semiHidden="0" w:uiPriority="62" w:unhideWhenUsed="0"/>
+    <w:lsdException w:name="Medium Shading 1 Accent 1" w:semiHidden="0" w:uiPriority="63" w:unhideWhenUsed="0"/>
+    <w:lsdException w:name="Medium Shading 2 Accent 1" w:semiHidden="0" w:uiPriority="64" w:unhideWhenUsed="0"/>
+    <w:lsdException w:name="Medium List 1 Accent 1" w:semiHidden="0" w:uiPriority="65" w:unhideWhenUsed="0"/>
+    <w:lsdException w:name="Revision" w:unhideWhenUsed="0"/>
+    <w:lsdException w:name="List Paragraph" w:semiHidden="0" w:uiPriority="34" w:unhideWhenUsed="0" w:qFormat="1"/>
+    <w:lsdException w:name="Quote" w:semiHidden="0" w:uiPriority="29" w:unhideWhenUsed="0" w:qFormat="1"/>
+    <w:lsdException w:name="Intense Quote" w:semiHidden="0" w:uiPriority="30" w:unhideWhenUsed="0" w:qFormat="1"/>
+    <w:lsdException w:name="Medium List 2 Accent 1" w:semiHidden="0" w:uiPriority="66" w:unhideWhenUsed="0"/>
+    <w:lsdException w:name="Medium Grid 1 Accent 1" w:semiHidden="0" w:uiPriority="67" w:unhideWhenUsed="0"/>
+    <w:lsdException w:name="Medium Grid 2 Accent 1" w:semiHidden="0" w:uiPriority="68" w:unhideWhenUsed="0"/>
+    <w:lsdException w:name="Medium Grid 3 Accent 1" w:semiHidden="0" w:uiPriority="69" w:unhideWhenUsed="0"/>
+    <w:lsdException w:name="Dark List Accent 1" w:semiHidden="0" w:uiPriority="70" w:unhideWhenUsed="0"/>
+    <w:lsdException w:name="Colorful Shading Accent 1" w:semiHidden="0" w:uiPriority="71" w:unhideWhenUsed="0"/>
+    <w:lsdException w:name="Colorful List Accent 1" w:semiHidden="0" w:uiPriority="72" w:unhideWhenUsed="0"/>
+    <w:lsdException w:name="Colorful Grid Accent 1" w:semiHidden="0" w:uiPriority="73" w:unhideWhenUsed="0"/>
+    <w:lsdException w:name="Light Shading Accent 2" w:semiHidden="0" w:uiPriority="60" w:unhideWhenUsed="0"/>
+    <w:lsdException w:name="Light List Accent 2" w:semiHidden="0" w:uiPriority="61" w:unhideWhenUsed="0"/>
+    <w:lsdException w:name="Light Grid Accent 2" w:semiHidden="0" w:uiPriority="62" w:unhideWhenUsed="0"/>
+    <w:lsdException w:name="Medium Shading 1 Accent 2" w:semiHidden="0" w:uiPriority="63" w:unhideWhenUsed="0"/>
+    <w:lsdException w:name="Medium Shading 2 Accent 2" w:semiHidden="0" w:uiPriority="64" w:unhideWhenUsed="0"/>
+    <w:lsdException w:name="Medium List 1 Accent 2" w:semiHidden="0" w:uiPriority="65" w:unhideWhenUsed="0"/>
+    <w:lsdException w:name="Medium List 2 Accent 2" w:semiHidden="0" w:uiPriority="66" w:unhideWhenUsed="0"/>
+    <w:lsdException w:name="Medium Grid 1 Accent 2" w:semiHidden="0" w:uiPriority="67" w:unhideWhenUsed="0"/>
+    <w:lsdException w:name="Medium Grid 2 Accent 2" w:semiHidden="0" w:uiPriority="68" w:unhideWhenUsed="0"/>
+    <w:lsdException w:name="Medium Grid 3 Accent 2" w:semiHidden="0" w:uiPriority="69" w:unhideWhenUsed="0"/>
+    <w:lsdException w:name="Dark List Accent 2" w:semiHidden="0" w:uiPriority="70" w:unhideWhenUsed="0"/>
+    <w:lsdException w:name="Colorful Shading Accent 2" w:semiHidden="0" w:uiPriority="71" w:unhideWhenUsed="0"/>
+    <w:lsdException w:name="Colorful List Accent 2" w:semiHidden="0" w:uiPriority="72" w:unhideWhenUsed="0"/>
+    <w:lsdException w:name="Colorful Grid Accent 2" w:semiHidden="0" w:uiPriority="73" w:unhideWhenUsed="0"/>
+    <w:lsdException w:name="Light Shading Accent 3" w:semiHidden="0" w:uiPriority="60" w:unhideWhenUsed="0"/>
+    <w:lsdException w:name="Light List Accent 3" w:semiHidden="0" w:uiPriority="61" w:unhideWhenUsed="0"/>
+    <w:lsdException w:name="Light Grid Accent 3" w:semiHidden="0" w:uiPriority="62" w:unhideWhenUsed="0"/>
+    <w:lsdException w:name="Medium Shading 1 Accent 3" w:semiHidden="0" w:uiPriority="63" w:unhideWhenUsed="0"/>
+    <w:lsdException w:name="Medium Shading 2 Accent 3" w:semiHidden="0" w:uiPriority="64" w:unhideWhenUsed="0"/>
+    <w:lsdException w:name="Medium List 1 Accent 3" w:semiHidden="0" w:uiPriority="65" w:unhideWhenUsed="0"/>
+    <w:lsdException w:name="Medium List 2 Accent 3" w:semiHidden="0" w:uiPriority="66" w:unhideWhenUsed="0"/>
+    <w:lsdException w:name="Medium Grid 1 Accent 3" w:semiHidden="0" w:uiPriority="67" w:unhideWhenUsed="0"/>
+    <w:lsdException w:name="Medium Grid 2 Accent 3" w:semiHidden="0" w:uiPriority="68" w:unhideWhenUsed="0"/>
+    <w:lsdException w:name="Medium Grid 3 Accent 3" w:semiHidden="0" w:uiPriority="69" w:unhideWhenUsed="0"/>
+    <w:lsdException w:name="Dark List Accent 3" w:semiHidden="0" w:uiPriority="70" w:unhideWhenUsed="0"/>
+    <w:lsdException w:name="Colorful Shading Accent 3" w:semiHidden="0" w:uiPriority="71" w:unhideWhenUsed="0"/>
+    <w:lsdException w:name="Colorful List Accent 3" w:semiHidden="0" w:uiPriority="72" w:unhideWhenUsed="0"/>
+    <w:lsdException w:name="Colorful Grid Accent 3" w:semiHidden="0" w:uiPriority="73" w:unhideWhenUsed="0"/>
+    <w:lsdException w:name="Light Shading Accent 4" w:semiHidden="0" w:uiPriority="60" w:unhideWhenUsed="0"/>
+    <w:lsdException w:name="Light List Accent 4" w:semiHidden="0" w:uiPriority="61" w:unhideWhenUsed="0"/>
+    <w:lsdException w:name="Light Grid Accent 4" w:semiHidden="0" w:uiPriority="62" w:unhideWhenUsed="0"/>
+    <w:lsdException w:name="Medium Shading 1 Accent 4" w:semiHidden="0" w:uiPriority="63" w:unhideWhenUsed="0"/>
+    <w:lsdException w:name="Medium Shading 2 Accent 4" w:semiHidden="0" w:uiPriority="64" w:unhideWhenUsed="0"/>
+    <w:lsdException w:name="Medium List 1 Accent 4" w:semiHidden="0" w:uiPriority="65" w:unhideWhenUsed="0"/>
+    <w:lsdException w:name="Medium List 2 Accent 4" w:semiHidden="0" w:uiPriority="66" w:unhideWhenUsed="0"/>
+    <w:lsdException w:name="Medium Grid 1 Accent 4" w:semiHidden="0" w:uiPriority="67" w:unhideWhenUsed="0"/>
+    <w:lsdException w:name="Medium Grid 2 Accent 4" w:semiHidden="0" w:uiPriority="68" w:unhideWhenUsed="0"/>
+    <w:lsdException w:name="Medium Grid 3 Accent 4" w:semiHidden="0" w:uiPriority="69" w:unhideWhenUsed="0"/>
+    <w:lsdException w:name="Dark List Accent 4" w:semiHidden="0" w:uiPriority="70" w:unhideWhenUsed="0"/>
+    <w:lsdException w:name="Colorful Shading Accent 4" w:semiHidden="0" w:uiPriority="71" w:unhideWhenUsed="0"/>
+    <w:lsdException w:name="Colorful List Accent 4" w:semiHidden="0" w:uiPriority="72" w:unhideWhenUsed="0"/>
+    <w:lsdException w:name="Colorful Grid Accent 4" w:semiHidden="0" w:uiPriority="73" w:unhideWhenUsed="0"/>
+    <w:lsdException w:name="Light Shading Accent 5" w:semiHidden="0" w:uiPriority="60" w:unhideWhenUsed="0"/>
+    <w:lsdException w:name="Light List Accent 5" w:semiHidden="0" w:uiPriority="61" w:unhideWhenUsed="0"/>
+    <w:lsdException w:name="Light Grid Accent 5" w:semiHidden="0" w:uiPriority="62" w:unhideWhenUsed="0"/>
+    <w:lsdException w:name="Medium Shading 1 Accent 5" w:semiHidden="0" w:uiPriority="63" w:unhideWhenUsed="0"/>
+    <w:lsdException w:name="Medium Shading 2 Accent 5" w:semiHidden="0" w:uiPriority="64" w:unhideWhenUsed="0"/>
+    <w:lsdException w:name="Medium List 1 Accent 5" w:semiHidden="0" w:uiPriority="65" w:unhideWhenUsed="0"/>
+    <w:lsdException w:name="Medium List 2 Accent 5" w:semiHidden="0" w:uiPriority="66" w:unhideWhenUsed="0"/>
+    <w:lsdException w:name="Medium Grid 1 Accent 5" w:semiHidden="0" w:uiPriority="67" w:unhideWhenUsed="0"/>
+    <w:lsdException w:name="Medium Grid 2 Accent 5" w:semiHidden="0" w:uiPriority="68" w:unhideWhenUsed="0"/>
+    <w:lsdException w:name="Medium Grid 3 Accent 5" w:semiHidden="0" w:uiPriority="69" w:unhideWhenUsed="0"/>
+    <w:lsdException w:name="Dark List Accent 5" w:semiHidden="0" w:uiPriority="70" w:unhideWhenUsed="0"/>
+    <w:lsdException w:name="Colorful Shading Accent 5" w:semiHidden="0" w:uiPriority="71" w:unhideWhenUsed="0"/>
+    <w:lsdException w:name="Colorful List Accent 5" w:semiHidden="0" w:uiPriority="72" w:unhideWhenUsed="0"/>
+    <w:lsdException w:name="Colorful Grid Accent 5" w:semiHidden="0" w:uiPriority="73" w:unhideWhenUsed="0"/>
+    <w:lsdException w:name="Light Shading Accent 6" w:semiHidden="0" w:uiPriority="60" w:unhideWhenUsed="0"/>
+    <w:lsdException w:name="Light List Accent 6" w:semiHidden="0" w:uiPriority="61" w:unhideWhenUsed="0"/>
+    <w:lsdException w:name="Light Grid Accent 6" w:semiHidden="0" w:uiPriority="62" w:unhideWhenUsed="0"/>
+    <w:lsdException w:name="Medium Shading 1 Accent 6" w:semiHidden="0" w:uiPriority="63" w:unhideWhenUsed="0"/>
+    <w:lsdException w:name="Medium Shading 2 Accent 6" w:semiHidden="0" w:uiPriority="64" w:unhideWhenUsed="0"/>
+    <w:lsdException w:name="Medium List 1 Accent 6" w:semiHidden="0" w:uiPriority="65" w:unhideWhenUsed="0"/>
+    <w:lsdException w:name="Medium List 2 Accent 6" w:semiHidden="0" w:uiPriority="66" w:unhideWhenUsed="0"/>
+    <w:lsdException w:name="Medium Grid 1 Accent 6" w:semiHidden="0" w:uiPriority="67" w:unhideWhenUsed="0"/>
+    <w:lsdException w:name="Medium Grid 2 Accent 6" w:semiHidden="0" w:uiPriority="68" w:unhideWhenUsed="0"/>
+    <w:lsdException w:name="Medium Grid 3 Accent 6" w:semiHidden="0" w:uiPriority="69" w:unhideWhenUsed="0"/>
+    <w:lsdException w:name="Dark List Accent 6" w:semiHidden="0" w:uiPriority="70" w:unhideWhenUsed="0"/>
+    <w:lsdException w:name="Colorful Shading Accent 6" w:semiHidden="0" w:uiPriority="71" w:unhideWhenUsed="0"/>
+    <w:lsdException w:name="Colorful List Accent 6" w:semiHidden="0" w:uiPriority="72" w:unhideWhenUsed="0"/>
+    <w:lsdException w:name="Colorful Grid Accent 6" w:semiHidden="0" w:uiPriority="73" w:unhideWhenUsed="0"/>
+    <w:lsdException w:name="Subtle Emphasis" w:semiHidden="0" w:uiPriority="19" w:unhideWhenUsed="0" w:qFormat="1"/>
+    <w:lsdException w:name="Intense Emphasis" w:semiHidden="0" w:uiPriority="21" w:unhideWhenUsed="0" w:qFormat="1"/>
+    <w:lsdException w:name="Subtle Reference" w:semiHidden="0" w:uiPriority="31" w:unhideWhenUsed="0" w:qFormat="1"/>
+    <w:lsdException w:name="Intense Reference" w:semiHidden="0" w:uiPriority="32" w:unhideWhenUsed="0" w:qFormat="1"/>
+    <w:lsdException w:name="Book Title" w:semiHidden="0" w:uiPriority="33" w:unhideWhenUsed="0" w:qFormat="1"/>
+    <w:lsdException w:name="Bibliography" w:uiPriority="37"/>
+    <w:lsdException w:name="TOC Heading" w:uiPriority="39" w:qFormat="1"/>
   </w:latentStyles>
   <w:style w:type="paragraph" w:default="1" w:styleId="Normal">
     <w:name w:val="Normal"/>
@@ -1989,6 +2685,7 @@
       <w:spacing w:after="0" w:line="240" w:lineRule="auto"/>
     </w:pPr>
     <w:tblPr>
+      <w:tblInd w:w="0" w:type="dxa"/>
       <w:tblBorders>
         <w:top w:val="single" w:sz="4" w:space="0" w:color="auto"/>
         <w:left w:val="single" w:sz="4" w:space="0" w:color="auto"/>
@@ -1997,6 +2694,276 @@
         <w:insideH w:val="single" w:sz="4" w:space="0" w:color="auto"/>
         <w:insideV w:val="single" w:sz="4" w:space="0" w:color="auto"/>
       </w:tblBorders>
+      <w:tblCellMar>
+        <w:top w:w="0" w:type="dxa"/>
+        <w:left w:w="108" w:type="dxa"/>
+        <w:bottom w:w="0" w:type="dxa"/>
+        <w:right w:w="108" w:type="dxa"/>
+      </w:tblCellMar>
+    </w:tblPr>
+  </w:style>
+</w:styles>
+</file>
+
+<file path=word/stylesWithEffects.xml><?xml version="1.0" encoding="utf-8"?>
+<w:styles xmlns:wpc="http://schemas.microsoft.com/office/word/2010/wordprocessingCanvas" xmlns:mo="http://schemas.microsoft.com/office/mac/office/2008/main" xmlns:mc="http://schemas.openxmlformats.org/markup-compatibility/2006" xmlns:mv="urn:schemas-microsoft-com:mac:vml" xmlns:o="urn:schemas-microsoft-com:office:office" xmlns:r="http://schemas.openxmlformats.org/officeDocument/2006/relationships" xmlns:m="http://schemas.openxmlformats.org/officeDocument/2006/math" xmlns:v="urn:schemas-microsoft-com:vml" xmlns:wp14="http://schemas.microsoft.com/office/word/2010/wordprocessingDrawing" xmlns:wp="http://schemas.openxmlformats.org/drawingml/2006/wordprocessingDrawing" xmlns:w10="urn:schemas-microsoft-com:office:word" xmlns:w="http://schemas.openxmlformats.org/wordprocessingml/2006/main" xmlns:w14="http://schemas.microsoft.com/office/word/2010/wordml" xmlns:wpg="http://schemas.microsoft.com/office/word/2010/wordprocessingGroup" xmlns:wpi="http://schemas.microsoft.com/office/word/2010/wordprocessingInk" xmlns:wne="http://schemas.microsoft.com/office/word/2006/wordml" xmlns:wps="http://schemas.microsoft.com/office/word/2010/wordprocessingShape" mc:Ignorable="w14 wp14">
+  <w:docDefaults>
+    <w:rPrDefault>
+      <w:rPr>
+        <w:rFonts w:asciiTheme="minorHAnsi" w:eastAsiaTheme="minorHAnsi" w:hAnsiTheme="minorHAnsi" w:cstheme="minorBidi"/>
+        <w:sz w:val="22"/>
+        <w:szCs w:val="22"/>
+        <w:lang w:val="en-AU" w:eastAsia="en-US" w:bidi="ar-SA"/>
+      </w:rPr>
+    </w:rPrDefault>
+    <w:pPrDefault>
+      <w:pPr>
+        <w:spacing w:after="160" w:line="259" w:lineRule="auto"/>
+      </w:pPr>
+    </w:pPrDefault>
+  </w:docDefaults>
+  <w:latentStyles w:defLockedState="0" w:defUIPriority="99" w:defSemiHidden="1" w:defUnhideWhenUsed="1" w:defQFormat="0" w:count="276">
+    <w:lsdException w:name="Normal" w:semiHidden="0" w:uiPriority="0" w:unhideWhenUsed="0" w:qFormat="1"/>
+    <w:lsdException w:name="heading 1" w:semiHidden="0" w:uiPriority="9" w:unhideWhenUsed="0" w:qFormat="1"/>
+    <w:lsdException w:name="heading 2" w:uiPriority="9" w:qFormat="1"/>
+    <w:lsdException w:name="heading 3" w:uiPriority="9" w:qFormat="1"/>
+    <w:lsdException w:name="heading 4" w:uiPriority="9" w:qFormat="1"/>
+    <w:lsdException w:name="heading 5" w:uiPriority="9" w:qFormat="1"/>
+    <w:lsdException w:name="heading 6" w:uiPriority="9" w:qFormat="1"/>
+    <w:lsdException w:name="heading 7" w:uiPriority="9" w:qFormat="1"/>
+    <w:lsdException w:name="heading 8" w:uiPriority="9" w:qFormat="1"/>
+    <w:lsdException w:name="heading 9" w:uiPriority="9" w:qFormat="1"/>
+    <w:lsdException w:name="toc 1" w:uiPriority="39"/>
+    <w:lsdException w:name="toc 2" w:uiPriority="39"/>
+    <w:lsdException w:name="toc 3" w:uiPriority="39"/>
+    <w:lsdException w:name="toc 4" w:uiPriority="39"/>
+    <w:lsdException w:name="toc 5" w:uiPriority="39"/>
+    <w:lsdException w:name="toc 6" w:uiPriority="39"/>
+    <w:lsdException w:name="toc 7" w:uiPriority="39"/>
+    <w:lsdException w:name="toc 8" w:uiPriority="39"/>
+    <w:lsdException w:name="toc 9" w:uiPriority="39"/>
+    <w:lsdException w:name="caption" w:uiPriority="35" w:qFormat="1"/>
+    <w:lsdException w:name="Title" w:semiHidden="0" w:uiPriority="10" w:unhideWhenUsed="0" w:qFormat="1"/>
+    <w:lsdException w:name="Default Paragraph Font" w:uiPriority="1"/>
+    <w:lsdException w:name="Subtitle" w:semiHidden="0" w:uiPriority="11" w:unhideWhenUsed="0" w:qFormat="1"/>
+    <w:lsdException w:name="Strong" w:semiHidden="0" w:uiPriority="22" w:unhideWhenUsed="0" w:qFormat="1"/>
+    <w:lsdException w:name="Emphasis" w:semiHidden="0" w:uiPriority="20" w:unhideWhenUsed="0" w:qFormat="1"/>
+    <w:lsdException w:name="Table Grid" w:semiHidden="0" w:uiPriority="39" w:unhideWhenUsed="0"/>
+    <w:lsdException w:name="Note Level 1" w:semiHidden="0" w:unhideWhenUsed="0"/>
+    <w:lsdException w:name="Note Level 2" w:semiHidden="0" w:unhideWhenUsed="0"/>
+    <w:lsdException w:name="Note Level 3" w:semiHidden="0" w:unhideWhenUsed="0"/>
+    <w:lsdException w:name="Note Level 4" w:semiHidden="0" w:unhideWhenUsed="0"/>
+    <w:lsdException w:name="Note Level 5" w:semiHidden="0" w:unhideWhenUsed="0"/>
+    <w:lsdException w:name="Note Level 6" w:semiHidden="0" w:unhideWhenUsed="0"/>
+    <w:lsdException w:name="Note Level 7" w:semiHidden="0" w:unhideWhenUsed="0"/>
+    <w:lsdException w:name="Note Level 8" w:semiHidden="0" w:unhideWhenUsed="0"/>
+    <w:lsdException w:name="Note Level 9" w:semiHidden="0" w:unhideWhenUsed="0"/>
+    <w:lsdException w:name="Placeholder Text" w:unhideWhenUsed="0"/>
+    <w:lsdException w:name="No Spacing" w:semiHidden="0" w:uiPriority="1" w:unhideWhenUsed="0" w:qFormat="1"/>
+    <w:lsdException w:name="Light Shading" w:semiHidden="0" w:uiPriority="60" w:unhideWhenUsed="0"/>
+    <w:lsdException w:name="Light List" w:semiHidden="0" w:uiPriority="61" w:unhideWhenUsed="0"/>
+    <w:lsdException w:name="Light Grid" w:semiHidden="0" w:uiPriority="62" w:unhideWhenUsed="0"/>
+    <w:lsdException w:name="Medium Shading 1" w:semiHidden="0" w:uiPriority="63" w:unhideWhenUsed="0"/>
+    <w:lsdException w:name="Medium Shading 2" w:semiHidden="0" w:uiPriority="64" w:unhideWhenUsed="0"/>
+    <w:lsdException w:name="Medium List 1" w:semiHidden="0" w:uiPriority="65" w:unhideWhenUsed="0"/>
+    <w:lsdException w:name="Medium List 2" w:semiHidden="0" w:uiPriority="66" w:unhideWhenUsed="0"/>
+    <w:lsdException w:name="Medium Grid 1" w:semiHidden="0" w:uiPriority="67" w:unhideWhenUsed="0"/>
+    <w:lsdException w:name="Medium Grid 2" w:semiHidden="0" w:uiPriority="68" w:unhideWhenUsed="0"/>
+    <w:lsdException w:name="Medium Grid 3" w:semiHidden="0" w:uiPriority="69" w:unhideWhenUsed="0"/>
+    <w:lsdException w:name="Dark List" w:semiHidden="0" w:uiPriority="70" w:unhideWhenUsed="0"/>
+    <w:lsdException w:name="Colorful Shading" w:semiHidden="0" w:uiPriority="71" w:unhideWhenUsed="0"/>
+    <w:lsdException w:name="Colorful List" w:semiHidden="0" w:uiPriority="72" w:unhideWhenUsed="0"/>
+    <w:lsdException w:name="Colorful Grid" w:semiHidden="0" w:uiPriority="73" w:unhideWhenUsed="0"/>
+    <w:lsdException w:name="Light Shading Accent 1" w:semiHidden="0" w:uiPriority="60" w:unhideWhenUsed="0"/>
+    <w:lsdException w:name="Light List Accent 1" w:semiHidden="0" w:uiPriority="61" w:unhideWhenUsed="0"/>
+    <w:lsdException w:name="Light Grid Accent 1" w:semiHidden="0" w:uiPriority="62" w:unhideWhenUsed="0"/>
+    <w:lsdException w:name="Medium Shading 1 Accent 1" w:semiHidden="0" w:uiPriority="63" w:unhideWhenUsed="0"/>
+    <w:lsdException w:name="Medium Shading 2 Accent 1" w:semiHidden="0" w:uiPriority="64" w:unhideWhenUsed="0"/>
+    <w:lsdException w:name="Medium List 1 Accent 1" w:semiHidden="0" w:uiPriority="65" w:unhideWhenUsed="0"/>
+    <w:lsdException w:name="Revision" w:unhideWhenUsed="0"/>
+    <w:lsdException w:name="List Paragraph" w:semiHidden="0" w:uiPriority="34" w:unhideWhenUsed="0" w:qFormat="1"/>
+    <w:lsdException w:name="Quote" w:semiHidden="0" w:uiPriority="29" w:unhideWhenUsed="0" w:qFormat="1"/>
+    <w:lsdException w:name="Intense Quote" w:semiHidden="0" w:uiPriority="30" w:unhideWhenUsed="0" w:qFormat="1"/>
+    <w:lsdException w:name="Medium List 2 Accent 1" w:semiHidden="0" w:uiPriority="66" w:unhideWhenUsed="0"/>
+    <w:lsdException w:name="Medium Grid 1 Accent 1" w:semiHidden="0" w:uiPriority="67" w:unhideWhenUsed="0"/>
+    <w:lsdException w:name="Medium Grid 2 Accent 1" w:semiHidden="0" w:uiPriority="68" w:unhideWhenUsed="0"/>
+    <w:lsdException w:name="Medium Grid 3 Accent 1" w:semiHidden="0" w:uiPriority="69" w:unhideWhenUsed="0"/>
+    <w:lsdException w:name="Dark List Accent 1" w:semiHidden="0" w:uiPriority="70" w:unhideWhenUsed="0"/>
+    <w:lsdException w:name="Colorful Shading Accent 1" w:semiHidden="0" w:uiPriority="71" w:unhideWhenUsed="0"/>
+    <w:lsdException w:name="Colorful List Accent 1" w:semiHidden="0" w:uiPriority="72" w:unhideWhenUsed="0"/>
+    <w:lsdException w:name="Colorful Grid Accent 1" w:semiHidden="0" w:uiPriority="73" w:unhideWhenUsed="0"/>
+    <w:lsdException w:name="Light Shading Accent 2" w:semiHidden="0" w:uiPriority="60" w:unhideWhenUsed="0"/>
+    <w:lsdException w:name="Light List Accent 2" w:semiHidden="0" w:uiPriority="61" w:unhideWhenUsed="0"/>
+    <w:lsdException w:name="Light Grid Accent 2" w:semiHidden="0" w:uiPriority="62" w:unhideWhenUsed="0"/>
+    <w:lsdException w:name="Medium Shading 1 Accent 2" w:semiHidden="0" w:uiPriority="63" w:unhideWhenUsed="0"/>
+    <w:lsdException w:name="Medium Shading 2 Accent 2" w:semiHidden="0" w:uiPriority="64" w:unhideWhenUsed="0"/>
+    <w:lsdException w:name="Medium List 1 Accent 2" w:semiHidden="0" w:uiPriority="65" w:unhideWhenUsed="0"/>
+    <w:lsdException w:name="Medium List 2 Accent 2" w:semiHidden="0" w:uiPriority="66" w:unhideWhenUsed="0"/>
+    <w:lsdException w:name="Medium Grid 1 Accent 2" w:semiHidden="0" w:uiPriority="67" w:unhideWhenUsed="0"/>
+    <w:lsdException w:name="Medium Grid 2 Accent 2" w:semiHidden="0" w:uiPriority="68" w:unhideWhenUsed="0"/>
+    <w:lsdException w:name="Medium Grid 3 Accent 2" w:semiHidden="0" w:uiPriority="69" w:unhideWhenUsed="0"/>
+    <w:lsdException w:name="Dark List Accent 2" w:semiHidden="0" w:uiPriority="70" w:unhideWhenUsed="0"/>
+    <w:lsdException w:name="Colorful Shading Accent 2" w:semiHidden="0" w:uiPriority="71" w:unhideWhenUsed="0"/>
+    <w:lsdException w:name="Colorful List Accent 2" w:semiHidden="0" w:uiPriority="72" w:unhideWhenUsed="0"/>
+    <w:lsdException w:name="Colorful Grid Accent 2" w:semiHidden="0" w:uiPriority="73" w:unhideWhenUsed="0"/>
+    <w:lsdException w:name="Light Shading Accent 3" w:semiHidden="0" w:uiPriority="60" w:unhideWhenUsed="0"/>
+    <w:lsdException w:name="Light List Accent 3" w:semiHidden="0" w:uiPriority="61" w:unhideWhenUsed="0"/>
+    <w:lsdException w:name="Light Grid Accent 3" w:semiHidden="0" w:uiPriority="62" w:unhideWhenUsed="0"/>
+    <w:lsdException w:name="Medium Shading 1 Accent 3" w:semiHidden="0" w:uiPriority="63" w:unhideWhenUsed="0"/>
+    <w:lsdException w:name="Medium Shading 2 Accent 3" w:semiHidden="0" w:uiPriority="64" w:unhideWhenUsed="0"/>
+    <w:lsdException w:name="Medium List 1 Accent 3" w:semiHidden="0" w:uiPriority="65" w:unhideWhenUsed="0"/>
+    <w:lsdException w:name="Medium List 2 Accent 3" w:semiHidden="0" w:uiPriority="66" w:unhideWhenUsed="0"/>
+    <w:lsdException w:name="Medium Grid 1 Accent 3" w:semiHidden="0" w:uiPriority="67" w:unhideWhenUsed="0"/>
+    <w:lsdException w:name="Medium Grid 2 Accent 3" w:semiHidden="0" w:uiPriority="68" w:unhideWhenUsed="0"/>
+    <w:lsdException w:name="Medium Grid 3 Accent 3" w:semiHidden="0" w:uiPriority="69" w:unhideWhenUsed="0"/>
+    <w:lsdException w:name="Dark List Accent 3" w:semiHidden="0" w:uiPriority="70" w:unhideWhenUsed="0"/>
+    <w:lsdException w:name="Colorful Shading Accent 3" w:semiHidden="0" w:uiPriority="71" w:unhideWhenUsed="0"/>
+    <w:lsdException w:name="Colorful List Accent 3" w:semiHidden="0" w:uiPriority="72" w:unhideWhenUsed="0"/>
+    <w:lsdException w:name="Colorful Grid Accent 3" w:semiHidden="0" w:uiPriority="73" w:unhideWhenUsed="0"/>
+    <w:lsdException w:name="Light Shading Accent 4" w:semiHidden="0" w:uiPriority="60" w:unhideWhenUsed="0"/>
+    <w:lsdException w:name="Light List Accent 4" w:semiHidden="0" w:uiPriority="61" w:unhideWhenUsed="0"/>
+    <w:lsdException w:name="Light Grid Accent 4" w:semiHidden="0" w:uiPriority="62" w:unhideWhenUsed="0"/>
+    <w:lsdException w:name="Medium Shading 1 Accent 4" w:semiHidden="0" w:uiPriority="63" w:unhideWhenUsed="0"/>
+    <w:lsdException w:name="Medium Shading 2 Accent 4" w:semiHidden="0" w:uiPriority="64" w:unhideWhenUsed="0"/>
+    <w:lsdException w:name="Medium List 1 Accent 4" w:semiHidden="0" w:uiPriority="65" w:unhideWhenUsed="0"/>
+    <w:lsdException w:name="Medium List 2 Accent 4" w:semiHidden="0" w:uiPriority="66" w:unhideWhenUsed="0"/>
+    <w:lsdException w:name="Medium Grid 1 Accent 4" w:semiHidden="0" w:uiPriority="67" w:unhideWhenUsed="0"/>
+    <w:lsdException w:name="Medium Grid 2 Accent 4" w:semiHidden="0" w:uiPriority="68" w:unhideWhenUsed="0"/>
+    <w:lsdException w:name="Medium Grid 3 Accent 4" w:semiHidden="0" w:uiPriority="69" w:unhideWhenUsed="0"/>
+    <w:lsdException w:name="Dark List Accent 4" w:semiHidden="0" w:uiPriority="70" w:unhideWhenUsed="0"/>
+    <w:lsdException w:name="Colorful Shading Accent 4" w:semiHidden="0" w:uiPriority="71" w:unhideWhenUsed="0"/>
+    <w:lsdException w:name="Colorful List Accent 4" w:semiHidden="0" w:uiPriority="72" w:unhideWhenUsed="0"/>
+    <w:lsdException w:name="Colorful Grid Accent 4" w:semiHidden="0" w:uiPriority="73" w:unhideWhenUsed="0"/>
+    <w:lsdException w:name="Light Shading Accent 5" w:semiHidden="0" w:uiPriority="60" w:unhideWhenUsed="0"/>
+    <w:lsdException w:name="Light List Accent 5" w:semiHidden="0" w:uiPriority="61" w:unhideWhenUsed="0"/>
+    <w:lsdException w:name="Light Grid Accent 5" w:semiHidden="0" w:uiPriority="62" w:unhideWhenUsed="0"/>
+    <w:lsdException w:name="Medium Shading 1 Accent 5" w:semiHidden="0" w:uiPriority="63" w:unhideWhenUsed="0"/>
+    <w:lsdException w:name="Medium Shading 2 Accent 5" w:semiHidden="0" w:uiPriority="64" w:unhideWhenUsed="0"/>
+    <w:lsdException w:name="Medium List 1 Accent 5" w:semiHidden="0" w:uiPriority="65" w:unhideWhenUsed="0"/>
+    <w:lsdException w:name="Medium List 2 Accent 5" w:semiHidden="0" w:uiPriority="66" w:unhideWhenUsed="0"/>
+    <w:lsdException w:name="Medium Grid 1 Accent 5" w:semiHidden="0" w:uiPriority="67" w:unhideWhenUsed="0"/>
+    <w:lsdException w:name="Medium Grid 2 Accent 5" w:semiHidden="0" w:uiPriority="68" w:unhideWhenUsed="0"/>
+    <w:lsdException w:name="Medium Grid 3 Accent 5" w:semiHidden="0" w:uiPriority="69" w:unhideWhenUsed="0"/>
+    <w:lsdException w:name="Dark List Accent 5" w:semiHidden="0" w:uiPriority="70" w:unhideWhenUsed="0"/>
+    <w:lsdException w:name="Colorful Shading Accent 5" w:semiHidden="0" w:uiPriority="71" w:unhideWhenUsed="0"/>
+    <w:lsdException w:name="Colorful List Accent 5" w:semiHidden="0" w:uiPriority="72" w:unhideWhenUsed="0"/>
+    <w:lsdException w:name="Colorful Grid Accent 5" w:semiHidden="0" w:uiPriority="73" w:unhideWhenUsed="0"/>
+    <w:lsdException w:name="Light Shading Accent 6" w:semiHidden="0" w:uiPriority="60" w:unhideWhenUsed="0"/>
+    <w:lsdException w:name="Light List Accent 6" w:semiHidden="0" w:uiPriority="61" w:unhideWhenUsed="0"/>
+    <w:lsdException w:name="Light Grid Accent 6" w:semiHidden="0" w:uiPriority="62" w:unhideWhenUsed="0"/>
+    <w:lsdException w:name="Medium Shading 1 Accent 6" w:semiHidden="0" w:uiPriority="63" w:unhideWhenUsed="0"/>
+    <w:lsdException w:name="Medium Shading 2 Accent 6" w:semiHidden="0" w:uiPriority="64" w:unhideWhenUsed="0"/>
+    <w:lsdException w:name="Medium List 1 Accent 6" w:semiHidden="0" w:uiPriority="65" w:unhideWhenUsed="0"/>
+    <w:lsdException w:name="Medium List 2 Accent 6" w:semiHidden="0" w:uiPriority="66" w:unhideWhenUsed="0"/>
+    <w:lsdException w:name="Medium Grid 1 Accent 6" w:semiHidden="0" w:uiPriority="67" w:unhideWhenUsed="0"/>
+    <w:lsdException w:name="Medium Grid 2 Accent 6" w:semiHidden="0" w:uiPriority="68" w:unhideWhenUsed="0"/>
+    <w:lsdException w:name="Medium Grid 3 Accent 6" w:semiHidden="0" w:uiPriority="69" w:unhideWhenUsed="0"/>
+    <w:lsdException w:name="Dark List Accent 6" w:semiHidden="0" w:uiPriority="70" w:unhideWhenUsed="0"/>
+    <w:lsdException w:name="Colorful Shading Accent 6" w:semiHidden="0" w:uiPriority="71" w:unhideWhenUsed="0"/>
+    <w:lsdException w:name="Colorful List Accent 6" w:semiHidden="0" w:uiPriority="72" w:unhideWhenUsed="0"/>
+    <w:lsdException w:name="Colorful Grid Accent 6" w:semiHidden="0" w:uiPriority="73" w:unhideWhenUsed="0"/>
+    <w:lsdException w:name="Subtle Emphasis" w:semiHidden="0" w:uiPriority="19" w:unhideWhenUsed="0" w:qFormat="1"/>
+    <w:lsdException w:name="Intense Emphasis" w:semiHidden="0" w:uiPriority="21" w:unhideWhenUsed="0" w:qFormat="1"/>
+    <w:lsdException w:name="Subtle Reference" w:semiHidden="0" w:uiPriority="31" w:unhideWhenUsed="0" w:qFormat="1"/>
+    <w:lsdException w:name="Intense Reference" w:semiHidden="0" w:uiPriority="32" w:unhideWhenUsed="0" w:qFormat="1"/>
+    <w:lsdException w:name="Book Title" w:semiHidden="0" w:uiPriority="33" w:unhideWhenUsed="0" w:qFormat="1"/>
+    <w:lsdException w:name="Bibliography" w:uiPriority="37"/>
+    <w:lsdException w:name="TOC Heading" w:uiPriority="39" w:qFormat="1"/>
+  </w:latentStyles>
+  <w:style w:type="paragraph" w:default="1" w:styleId="Normal">
+    <w:name w:val="Normal"/>
+    <w:qFormat/>
+    <w:rsid w:val="00950082"/>
+    <w:pPr>
+      <w:spacing w:before="120" w:after="0"/>
+    </w:pPr>
+  </w:style>
+  <w:style w:type="paragraph" w:styleId="Heading2">
+    <w:name w:val="heading 2"/>
+    <w:basedOn w:val="Normal"/>
+    <w:next w:val="Normal"/>
+    <w:link w:val="Heading2Char"/>
+    <w:uiPriority w:val="9"/>
+    <w:unhideWhenUsed/>
+    <w:qFormat/>
+    <w:rsid w:val="00950082"/>
+    <w:pPr>
+      <w:keepNext/>
+      <w:keepLines/>
+      <w:spacing w:before="240"/>
+      <w:outlineLvl w:val="1"/>
+    </w:pPr>
+    <w:rPr>
+      <w:rFonts w:asciiTheme="majorHAnsi" w:eastAsiaTheme="majorEastAsia" w:hAnsiTheme="majorHAnsi" w:cstheme="majorBidi"/>
+      <w:color w:val="2E74B5" w:themeColor="accent1" w:themeShade="BF"/>
+      <w:sz w:val="26"/>
+      <w:szCs w:val="26"/>
+    </w:rPr>
+  </w:style>
+  <w:style w:type="character" w:default="1" w:styleId="DefaultParagraphFont">
+    <w:name w:val="Default Paragraph Font"/>
+    <w:uiPriority w:val="1"/>
+    <w:semiHidden/>
+    <w:unhideWhenUsed/>
+  </w:style>
+  <w:style w:type="table" w:default="1" w:styleId="TableNormal">
+    <w:name w:val="Normal Table"/>
+    <w:uiPriority w:val="99"/>
+    <w:semiHidden/>
+    <w:unhideWhenUsed/>
+    <w:tblPr>
+      <w:tblInd w:w="0" w:type="dxa"/>
+      <w:tblCellMar>
+        <w:top w:w="0" w:type="dxa"/>
+        <w:left w:w="108" w:type="dxa"/>
+        <w:bottom w:w="0" w:type="dxa"/>
+        <w:right w:w="108" w:type="dxa"/>
+      </w:tblCellMar>
+    </w:tblPr>
+  </w:style>
+  <w:style w:type="numbering" w:default="1" w:styleId="NoList">
+    <w:name w:val="No List"/>
+    <w:uiPriority w:val="99"/>
+    <w:semiHidden/>
+    <w:unhideWhenUsed/>
+  </w:style>
+  <w:style w:type="character" w:customStyle="1" w:styleId="Heading2Char">
+    <w:name w:val="Heading 2 Char"/>
+    <w:basedOn w:val="DefaultParagraphFont"/>
+    <w:link w:val="Heading2"/>
+    <w:uiPriority w:val="9"/>
+    <w:rsid w:val="00950082"/>
+    <w:rPr>
+      <w:rFonts w:asciiTheme="majorHAnsi" w:eastAsiaTheme="majorEastAsia" w:hAnsiTheme="majorHAnsi" w:cstheme="majorBidi"/>
+      <w:color w:val="2E74B5" w:themeColor="accent1" w:themeShade="BF"/>
+      <w:sz w:val="26"/>
+      <w:szCs w:val="26"/>
+    </w:rPr>
+  </w:style>
+  <w:style w:type="table" w:styleId="TableGrid">
+    <w:name w:val="Table Grid"/>
+    <w:basedOn w:val="TableNormal"/>
+    <w:uiPriority w:val="39"/>
+    <w:rsid w:val="0030215B"/>
+    <w:pPr>
+      <w:spacing w:after="0" w:line="240" w:lineRule="auto"/>
+    </w:pPr>
+    <w:tblPr>
+      <w:tblInd w:w="0" w:type="dxa"/>
+      <w:tblBorders>
+        <w:top w:val="single" w:sz="4" w:space="0" w:color="auto"/>
+        <w:left w:val="single" w:sz="4" w:space="0" w:color="auto"/>
+        <w:bottom w:val="single" w:sz="4" w:space="0" w:color="auto"/>
+        <w:right w:val="single" w:sz="4" w:space="0" w:color="auto"/>
+        <w:insideH w:val="single" w:sz="4" w:space="0" w:color="auto"/>
+        <w:insideV w:val="single" w:sz="4" w:space="0" w:color="auto"/>
+      </w:tblBorders>
+      <w:tblCellMar>
+        <w:top w:w="0" w:type="dxa"/>
+        <w:left w:w="108" w:type="dxa"/>
+        <w:bottom w:w="0" w:type="dxa"/>
+        <w:right w:w="108" w:type="dxa"/>
+      </w:tblCellMar>
     </w:tblPr>
   </w:style>
 </w:styles>
@@ -2045,7 +3012,7 @@
     </a:clrScheme>
     <a:fontScheme name="Office">
       <a:majorFont>
-        <a:latin typeface="Calibri Light" panose="020F0302020204030204"/>
+        <a:latin typeface="Calibri Light"/>
         <a:ea typeface=""/>
         <a:cs typeface=""/>
         <a:font script="Jpan" typeface="ＭＳ ゴシック"/>
@@ -2080,7 +3047,7 @@
         <a:font script="Geor" typeface="Sylfaen"/>
       </a:majorFont>
       <a:minorFont>
-        <a:latin typeface="Calibri" panose="020F0502020204030204"/>
+        <a:latin typeface="Calibri"/>
         <a:ea typeface=""/>
         <a:cs typeface=""/>
         <a:font script="Jpan" typeface="ＭＳ 明朝"/>
@@ -2257,7 +3224,7 @@
   <a:extraClrSchemeLst/>
   <a:extLst>
     <a:ext uri="{05A4C25C-085E-4340-85A3-A5531E510DB2}">
-      <thm15:themeFamily xmlns:thm15="http://schemas.microsoft.com/office/thememl/2012/main" name="Office Theme" id="{62F939B6-93AF-4DB8-9C6B-D6C7DFDC589F}" vid="{4A3C46E8-61CC-4603-A589-7422A47A8E4A}"/>
+      <thm15:themeFamily xmlns:thm15="http://schemas.microsoft.com/office/thememl/2012/main" xmlns="" name="Office Theme" id="{62F939B6-93AF-4DB8-9C6B-D6C7DFDC589F}" vid="{4A3C46E8-61CC-4603-A589-7422A47A8E4A}"/>
     </a:ext>
   </a:extLst>
 </a:theme>

</xml_diff>

<commit_message>
Person[name: 'John', age: 37] now an alternative to Person.new(...)
</commit_message>
<xml_diff>
--- a/doc/gsrubylib cheatsheet.docx
+++ b/doc/gsrubylib cheatsheet.docx
@@ -11,8 +11,6 @@
           <w:sz w:val="48"/>
         </w:rPr>
       </w:pPr>
-      <w:proofErr w:type="spellStart"/>
-      <w:proofErr w:type="gramStart"/>
       <w:r>
         <w:rPr>
           <w:rFonts w:ascii="Lucida Console" w:hAnsi="Lucida Console"/>
@@ -21,8 +19,6 @@
         </w:rPr>
         <w:t>gsrubylib</w:t>
       </w:r>
-      <w:proofErr w:type="spellEnd"/>
-      <w:proofErr w:type="gramEnd"/>
     </w:p>
     <w:p>
       <w:pPr>
@@ -32,23 +28,13 @@
           <w:sz w:val="20"/>
         </w:rPr>
       </w:pPr>
-      <w:proofErr w:type="gramStart"/>
       <w:r>
         <w:rPr>
           <w:rFonts w:ascii="Envy Code R" w:hAnsi="Envy Code R" w:cs="Courier New"/>
           <w:sz w:val="20"/>
         </w:rPr>
-        <w:t>require</w:t>
+        <w:t>require '</w:t>
       </w:r>
-      <w:proofErr w:type="gramEnd"/>
-      <w:r>
-        <w:rPr>
-          <w:rFonts w:ascii="Envy Code R" w:hAnsi="Envy Code R" w:cs="Courier New"/>
-          <w:sz w:val="20"/>
-        </w:rPr>
-        <w:t xml:space="preserve"> '</w:t>
-      </w:r>
-      <w:proofErr w:type="spellStart"/>
       <w:r>
         <w:rPr>
           <w:rFonts w:ascii="Envy Code R" w:hAnsi="Envy Code R" w:cs="Courier New"/>
@@ -58,23 +44,13 @@
         </w:rPr>
         <w:t>debuglog</w:t>
       </w:r>
-      <w:proofErr w:type="spellEnd"/>
       <w:r>
         <w:rPr>
           <w:rFonts w:ascii="Envy Code R" w:hAnsi="Envy Code R" w:cs="Courier New"/>
           <w:sz w:val="20"/>
         </w:rPr>
-        <w:t>' unless $</w:t>
+        <w:t>' unless $gs_nodebuglog</w:t>
       </w:r>
-      <w:proofErr w:type="spellStart"/>
-      <w:r>
-        <w:rPr>
-          <w:rFonts w:ascii="Envy Code R" w:hAnsi="Envy Code R" w:cs="Courier New"/>
-          <w:sz w:val="20"/>
-        </w:rPr>
-        <w:t>gs_nodebuglog</w:t>
-      </w:r>
-      <w:proofErr w:type="spellEnd"/>
     </w:p>
     <w:p>
       <w:pPr>
@@ -84,21 +60,12 @@
           <w:sz w:val="20"/>
         </w:rPr>
       </w:pPr>
-      <w:proofErr w:type="gramStart"/>
       <w:r>
         <w:rPr>
           <w:rFonts w:ascii="Envy Code R" w:hAnsi="Envy Code R" w:cs="Courier New"/>
           <w:sz w:val="20"/>
         </w:rPr>
-        <w:t>require</w:t>
-      </w:r>
-      <w:proofErr w:type="gramEnd"/>
-      <w:r>
-        <w:rPr>
-          <w:rFonts w:ascii="Envy Code R" w:hAnsi="Envy Code R" w:cs="Courier New"/>
-          <w:sz w:val="20"/>
-        </w:rPr>
-        <w:t xml:space="preserve"> '</w:t>
+        <w:t>require '</w:t>
       </w:r>
       <w:r>
         <w:rPr>
@@ -114,17 +81,8 @@
           <w:rFonts w:ascii="Envy Code R" w:hAnsi="Envy Code R" w:cs="Courier New"/>
           <w:sz w:val="20"/>
         </w:rPr>
-        <w:t>'      unless $</w:t>
+        <w:t>'      unless $gs_nopry</w:t>
       </w:r>
-      <w:proofErr w:type="spellStart"/>
-      <w:r>
-        <w:rPr>
-          <w:rFonts w:ascii="Envy Code R" w:hAnsi="Envy Code R" w:cs="Courier New"/>
-          <w:sz w:val="20"/>
-        </w:rPr>
-        <w:t>gs_nopry</w:t>
-      </w:r>
-      <w:proofErr w:type="spellEnd"/>
     </w:p>
     <w:p>
       <w:pPr>
@@ -134,21 +92,12 @@
           <w:sz w:val="20"/>
         </w:rPr>
       </w:pPr>
-      <w:proofErr w:type="gramStart"/>
       <w:r>
         <w:rPr>
           <w:rFonts w:ascii="Envy Code R" w:hAnsi="Envy Code R" w:cs="Courier New"/>
           <w:sz w:val="20"/>
         </w:rPr>
-        <w:t>require</w:t>
-      </w:r>
-      <w:proofErr w:type="gramEnd"/>
-      <w:r>
-        <w:rPr>
-          <w:rFonts w:ascii="Envy Code R" w:hAnsi="Envy Code R" w:cs="Courier New"/>
-          <w:sz w:val="20"/>
-        </w:rPr>
-        <w:t xml:space="preserve"> </w:t>
+        <w:t xml:space="preserve">require </w:t>
       </w:r>
       <w:r>
         <w:rPr>
@@ -182,21 +131,12 @@
           <w:sz w:val="20"/>
         </w:rPr>
       </w:pPr>
-      <w:proofErr w:type="gramStart"/>
       <w:r>
         <w:rPr>
           <w:rFonts w:ascii="Envy Code R" w:hAnsi="Envy Code R" w:cs="Courier New"/>
           <w:sz w:val="20"/>
         </w:rPr>
-        <w:t>include</w:t>
-      </w:r>
-      <w:proofErr w:type="gramEnd"/>
-      <w:r>
-        <w:rPr>
-          <w:rFonts w:ascii="Envy Code R" w:hAnsi="Envy Code R" w:cs="Courier New"/>
-          <w:sz w:val="20"/>
-        </w:rPr>
-        <w:t xml:space="preserve"> Contracts</w:t>
+        <w:t>include Contracts</w:t>
       </w:r>
     </w:p>
     <w:p>
@@ -235,19 +175,11 @@
                 <w:rFonts w:ascii="Envy Code R" w:hAnsi="Envy Code R" w:cs="Courier New"/>
               </w:rPr>
             </w:pPr>
-            <w:proofErr w:type="gramStart"/>
-            <w:r>
-              <w:rPr>
-                <w:rFonts w:ascii="Envy Code R" w:hAnsi="Envy Code R" w:cs="Courier New"/>
-              </w:rPr>
-              <w:t>if</w:t>
-            </w:r>
-            <w:proofErr w:type="gramEnd"/>
-            <w:r>
-              <w:rPr>
-                <w:rFonts w:ascii="Envy Code R" w:hAnsi="Envy Code R" w:cs="Courier New"/>
-              </w:rPr>
-              <w:t xml:space="preserve"> object.</w:t>
+            <w:r>
+              <w:rPr>
+                <w:rFonts w:ascii="Envy Code R" w:hAnsi="Envy Code R" w:cs="Courier New"/>
+              </w:rPr>
+              <w:t>if object.</w:t>
             </w:r>
             <w:r>
               <w:rPr>
@@ -261,16 +193,8 @@
               <w:rPr>
                 <w:rFonts w:ascii="Envy Code R" w:hAnsi="Envy Code R" w:cs="Courier New"/>
               </w:rPr>
-              <w:t xml:space="preserve"> </w:t>
-            </w:r>
-            <w:proofErr w:type="gramStart"/>
-            <w:r>
-              <w:rPr>
-                <w:rFonts w:ascii="Envy Code R" w:hAnsi="Envy Code R" w:cs="Courier New"/>
-              </w:rPr>
-              <w:t>collection</w:t>
-            </w:r>
-            <w:proofErr w:type="gramEnd"/>
+              <w:t xml:space="preserve"> collection</w:t>
+            </w:r>
           </w:p>
         </w:tc>
         <w:tc>
@@ -304,26 +228,11 @@
                 <w:rFonts w:ascii="Envy Code R" w:hAnsi="Envy Code R" w:cs="Courier New"/>
               </w:rPr>
             </w:pPr>
-            <w:proofErr w:type="gramStart"/>
-            <w:r>
-              <w:rPr>
-                <w:rFonts w:ascii="Envy Code R" w:hAnsi="Envy Code R" w:cs="Courier New"/>
-              </w:rPr>
-              <w:t>if</w:t>
-            </w:r>
-            <w:proofErr w:type="gramEnd"/>
-            <w:r>
-              <w:rPr>
-                <w:rFonts w:ascii="Envy Code R" w:hAnsi="Envy Code R" w:cs="Courier New"/>
-              </w:rPr>
-              <w:t xml:space="preserve"> </w:t>
-            </w:r>
-            <w:proofErr w:type="spellStart"/>
-            <w:r>
-              <w:rPr>
-                <w:rFonts w:ascii="Envy Code R" w:hAnsi="Envy Code R" w:cs="Courier New"/>
-              </w:rPr>
-              <w:t>object.</w:t>
+            <w:r>
+              <w:rPr>
+                <w:rFonts w:ascii="Envy Code R" w:hAnsi="Envy Code R" w:cs="Courier New"/>
+              </w:rPr>
+              <w:t>if object.</w:t>
             </w:r>
             <w:r>
               <w:rPr>
@@ -331,16 +240,7 @@
                 <w:b/>
                 <w:color w:val="C00000"/>
               </w:rPr>
-              <w:t>not_nil</w:t>
-            </w:r>
-            <w:proofErr w:type="spellEnd"/>
-            <w:r>
-              <w:rPr>
-                <w:rFonts w:ascii="Envy Code R" w:hAnsi="Envy Code R" w:cs="Courier New"/>
-                <w:b/>
-                <w:color w:val="C00000"/>
-              </w:rPr>
-              <w:t>?</w:t>
+              <w:t>not_nil?</w:t>
             </w:r>
           </w:p>
         </w:tc>
@@ -356,27 +256,11 @@
                 <w:rFonts w:ascii="Envy Code R" w:hAnsi="Envy Code R" w:cs="Courier New"/>
               </w:rPr>
             </w:pPr>
-            <w:proofErr w:type="spellStart"/>
-            <w:proofErr w:type="gramStart"/>
-            <w:r>
-              <w:rPr>
-                <w:rFonts w:ascii="Envy Code R" w:hAnsi="Envy Code R" w:cs="Courier New"/>
-              </w:rPr>
-              <w:t>non</w:t>
-            </w:r>
-            <w:proofErr w:type="gramEnd"/>
-            <w:r>
-              <w:rPr>
-                <w:rFonts w:ascii="Envy Code R" w:hAnsi="Envy Code R" w:cs="Courier New"/>
-              </w:rPr>
-              <w:t>_nil</w:t>
-            </w:r>
-            <w:proofErr w:type="spellEnd"/>
-            <w:r>
-              <w:rPr>
-                <w:rFonts w:ascii="Envy Code R" w:hAnsi="Envy Code R" w:cs="Courier New"/>
-              </w:rPr>
-              <w:t>?</w:t>
+            <w:r>
+              <w:rPr>
+                <w:rFonts w:ascii="Envy Code R" w:hAnsi="Envy Code R" w:cs="Courier New"/>
+              </w:rPr>
+              <w:t>non_nil?</w:t>
             </w:r>
           </w:p>
         </w:tc>
@@ -397,28 +281,11 @@
                 <w:rFonts w:ascii="Envy Code R" w:hAnsi="Envy Code R" w:cs="Courier New"/>
               </w:rPr>
             </w:pPr>
-            <w:proofErr w:type="spellStart"/>
-            <w:proofErr w:type="gramStart"/>
-            <w:r>
-              <w:rPr>
-                <w:rFonts w:ascii="Envy Code R" w:hAnsi="Envy Code R" w:cs="Courier New"/>
-              </w:rPr>
-              <w:t>str</w:t>
-            </w:r>
-            <w:proofErr w:type="spellEnd"/>
-            <w:proofErr w:type="gramEnd"/>
-            <w:r>
-              <w:rPr>
-                <w:rFonts w:ascii="Envy Code R" w:hAnsi="Envy Code R" w:cs="Courier New"/>
-              </w:rPr>
-              <w:t xml:space="preserve"> = </w:t>
-            </w:r>
-            <w:proofErr w:type="spellStart"/>
-            <w:r>
-              <w:rPr>
-                <w:rFonts w:ascii="Envy Code R" w:hAnsi="Envy Code R" w:cs="Courier New"/>
-              </w:rPr>
-              <w:t>object.</w:t>
+            <w:r>
+              <w:rPr>
+                <w:rFonts w:ascii="Envy Code R" w:hAnsi="Envy Code R" w:cs="Courier New"/>
+              </w:rPr>
+              <w:t>str = object.</w:t>
             </w:r>
             <w:r>
               <w:rPr>
@@ -428,7 +295,6 @@
               </w:rPr>
               <w:t>pp_s</w:t>
             </w:r>
-            <w:proofErr w:type="spellEnd"/>
           </w:p>
         </w:tc>
         <w:tc>
@@ -462,20 +328,11 @@
                 <w:rFonts w:ascii="Envy Code R" w:hAnsi="Envy Code R" w:cs="Courier New"/>
               </w:rPr>
             </w:pPr>
-            <w:proofErr w:type="spellStart"/>
-            <w:proofErr w:type="gramStart"/>
-            <w:r>
-              <w:rPr>
-                <w:rFonts w:ascii="Envy Code R" w:hAnsi="Envy Code R" w:cs="Courier New"/>
-              </w:rPr>
-              <w:t>o</w:t>
-            </w:r>
-            <w:proofErr w:type="gramEnd"/>
-            <w:r>
-              <w:rPr>
-                <w:rFonts w:ascii="Envy Code R" w:hAnsi="Envy Code R" w:cs="Courier New"/>
-              </w:rPr>
-              <w:t>.</w:t>
+            <w:r>
+              <w:rPr>
+                <w:rFonts w:ascii="Envy Code R" w:hAnsi="Envy Code R" w:cs="Courier New"/>
+              </w:rPr>
+              <w:t>o.</w:t>
             </w:r>
             <w:r>
               <w:rPr>
@@ -485,26 +342,11 @@
               </w:rPr>
               <w:t>define_method</w:t>
             </w:r>
-            <w:proofErr w:type="spellEnd"/>
-            <w:r>
-              <w:rPr>
-                <w:rFonts w:ascii="Envy Code R" w:hAnsi="Envy Code R" w:cs="Courier New"/>
-              </w:rPr>
-              <w:t>(:add) do |</w:t>
-            </w:r>
-            <w:proofErr w:type="spellStart"/>
-            <w:r>
-              <w:rPr>
-                <w:rFonts w:ascii="Envy Code R" w:hAnsi="Envy Code R" w:cs="Courier New"/>
-              </w:rPr>
-              <w:t>x,y</w:t>
-            </w:r>
-            <w:proofErr w:type="spellEnd"/>
-            <w:r>
-              <w:rPr>
-                <w:rFonts w:ascii="Envy Code R" w:hAnsi="Envy Code R" w:cs="Courier New"/>
-              </w:rPr>
-              <w:t>| x + y end</w:t>
+            <w:r>
+              <w:rPr>
+                <w:rFonts w:ascii="Envy Code R" w:hAnsi="Envy Code R" w:cs="Courier New"/>
+              </w:rPr>
+              <w:t>(:add) do |x,y| x + y end</w:t>
             </w:r>
           </w:p>
         </w:tc>
@@ -539,46 +381,20 @@
                 <w:rFonts w:ascii="Envy Code R" w:hAnsi="Envy Code R" w:cs="Courier New"/>
               </w:rPr>
             </w:pPr>
-            <w:proofErr w:type="gramStart"/>
-            <w:r>
-              <w:rPr>
-                <w:rFonts w:ascii="Envy Code R" w:hAnsi="Envy Code R" w:cs="Courier New"/>
-              </w:rPr>
-              <w:t>squares</w:t>
-            </w:r>
-            <w:proofErr w:type="gramEnd"/>
-            <w:r>
-              <w:rPr>
-                <w:rFonts w:ascii="Envy Code R" w:hAnsi="Envy Code R" w:cs="Courier New"/>
-              </w:rPr>
-              <w:t xml:space="preserve"> = (1..10)</w:t>
-            </w:r>
-            <w:proofErr w:type="gramStart"/>
-            <w:r>
-              <w:rPr>
-                <w:rFonts w:ascii="Envy Code R" w:hAnsi="Envy Code R" w:cs="Courier New"/>
-              </w:rPr>
-              <w:t>.</w:t>
-            </w:r>
-            <w:proofErr w:type="spellStart"/>
+            <w:r>
+              <w:rPr>
+                <w:rFonts w:ascii="Envy Code R" w:hAnsi="Envy Code R" w:cs="Courier New"/>
+              </w:rPr>
+              <w:t>squares = (1..10).</w:t>
+            </w:r>
             <w:r>
               <w:rPr>
                 <w:rFonts w:ascii="Envy Code R" w:hAnsi="Envy Code R" w:cs="Courier New"/>
                 <w:b/>
                 <w:color w:val="C00000"/>
               </w:rPr>
-              <w:t>build</w:t>
-            </w:r>
-            <w:proofErr w:type="gramEnd"/>
-            <w:r>
-              <w:rPr>
-                <w:rFonts w:ascii="Envy Code R" w:hAnsi="Envy Code R" w:cs="Courier New"/>
-                <w:b/>
-                <w:color w:val="C00000"/>
-              </w:rPr>
-              <w:t>_hash</w:t>
-            </w:r>
-            <w:proofErr w:type="spellEnd"/>
+              <w:t>build_hash</w:t>
+            </w:r>
             <w:r>
               <w:rPr>
                 <w:rFonts w:ascii="Envy Code R" w:hAnsi="Envy Code R" w:cs="Courier New"/>
@@ -599,14 +415,12 @@
                 <w:rFonts w:ascii="Envy Code R" w:hAnsi="Envy Code R" w:cs="Courier New"/>
               </w:rPr>
             </w:pPr>
-            <w:proofErr w:type="gramStart"/>
             <w:r>
               <w:rPr>
                 <w:rFonts w:ascii="Envy Code R" w:hAnsi="Envy Code R" w:cs="Courier New"/>
               </w:rPr>
               <w:t>graph</w:t>
             </w:r>
-            <w:proofErr w:type="gramEnd"/>
           </w:p>
         </w:tc>
       </w:tr>
@@ -626,8 +440,6 @@
                 <w:rFonts w:ascii="Envy Code R" w:hAnsi="Envy Code R" w:cs="Courier New"/>
               </w:rPr>
             </w:pPr>
-            <w:proofErr w:type="spellStart"/>
-            <w:proofErr w:type="gramStart"/>
             <w:r>
               <w:rPr>
                 <w:rFonts w:ascii="Envy Code R" w:hAnsi="Envy Code R" w:cs="Courier New"/>
@@ -642,27 +454,11 @@
               </w:rPr>
               <w:t>mapf</w:t>
             </w:r>
-            <w:proofErr w:type="spellEnd"/>
-            <w:proofErr w:type="gramEnd"/>
-            <w:r>
-              <w:rPr>
-                <w:rFonts w:ascii="Envy Code R" w:hAnsi="Envy Code R" w:cs="Courier New"/>
-              </w:rPr>
-              <w:t>(:</w:t>
-            </w:r>
-            <w:proofErr w:type="spellStart"/>
-            <w:r>
-              <w:rPr>
-                <w:rFonts w:ascii="Envy Code R" w:hAnsi="Envy Code R" w:cs="Courier New"/>
-              </w:rPr>
-              <w:t>to_s</w:t>
-            </w:r>
-            <w:proofErr w:type="spellEnd"/>
-            <w:r>
-              <w:rPr>
-                <w:rFonts w:ascii="Envy Code R" w:hAnsi="Envy Code R" w:cs="Courier New"/>
-              </w:rPr>
-              <w:t>)</w:t>
+            <w:r>
+              <w:rPr>
+                <w:rFonts w:ascii="Envy Code R" w:hAnsi="Envy Code R" w:cs="Courier New"/>
+              </w:rPr>
+              <w:t>(:to_s)</w:t>
             </w:r>
           </w:p>
         </w:tc>
@@ -678,16 +474,12 @@
                 <w:rFonts w:ascii="Envy Code R" w:hAnsi="Envy Code R" w:cs="Courier New"/>
               </w:rPr>
             </w:pPr>
-            <w:proofErr w:type="spellStart"/>
-            <w:proofErr w:type="gramStart"/>
             <w:r>
               <w:rPr>
                 <w:rFonts w:ascii="Envy Code R" w:hAnsi="Envy Code R" w:cs="Courier New"/>
               </w:rPr>
               <w:t>collectf</w:t>
             </w:r>
-            <w:proofErr w:type="spellEnd"/>
-            <w:proofErr w:type="gramEnd"/>
           </w:p>
         </w:tc>
       </w:tr>
@@ -707,26 +499,11 @@
                 <w:rFonts w:ascii="Envy Code R" w:hAnsi="Envy Code R" w:cs="Courier New"/>
               </w:rPr>
             </w:pPr>
-            <w:proofErr w:type="gramStart"/>
-            <w:r>
-              <w:rPr>
-                <w:rFonts w:ascii="Envy Code R" w:hAnsi="Envy Code R" w:cs="Courier New"/>
-              </w:rPr>
-              <w:t>h</w:t>
-            </w:r>
-            <w:proofErr w:type="gramEnd"/>
-            <w:r>
-              <w:rPr>
-                <w:rFonts w:ascii="Envy Code R" w:hAnsi="Envy Code R" w:cs="Courier New"/>
-              </w:rPr>
-              <w:t xml:space="preserve"> = </w:t>
-            </w:r>
-            <w:proofErr w:type="spellStart"/>
-            <w:r>
-              <w:rPr>
-                <w:rFonts w:ascii="Envy Code R" w:hAnsi="Envy Code R" w:cs="Courier New"/>
-              </w:rPr>
-              <w:t>squares.</w:t>
+            <w:r>
+              <w:rPr>
+                <w:rFonts w:ascii="Envy Code R" w:hAnsi="Envy Code R" w:cs="Courier New"/>
+              </w:rPr>
+              <w:t>h = squares.</w:t>
             </w:r>
             <w:r>
               <w:rPr>
@@ -736,26 +513,11 @@
               </w:rPr>
               <w:t>apply_keys</w:t>
             </w:r>
-            <w:proofErr w:type="spellEnd"/>
-            <w:r>
-              <w:rPr>
-                <w:rFonts w:ascii="Envy Code R" w:hAnsi="Envy Code R" w:cs="Courier New"/>
-              </w:rPr>
-              <w:t xml:space="preserve"> { |k| </w:t>
-            </w:r>
-            <w:proofErr w:type="spellStart"/>
-            <w:r>
-              <w:rPr>
-                <w:rFonts w:ascii="Envy Code R" w:hAnsi="Envy Code R" w:cs="Courier New"/>
-              </w:rPr>
-              <w:t>k.to_s</w:t>
-            </w:r>
-            <w:proofErr w:type="spellEnd"/>
-            <w:r>
-              <w:rPr>
-                <w:rFonts w:ascii="Envy Code R" w:hAnsi="Envy Code R" w:cs="Courier New"/>
-              </w:rPr>
-              <w:t xml:space="preserve"> }</w:t>
+            <w:r>
+              <w:rPr>
+                <w:rFonts w:ascii="Envy Code R" w:hAnsi="Envy Code R" w:cs="Courier New"/>
+              </w:rPr>
+              <w:t xml:space="preserve"> { |k| k.to_s }</w:t>
             </w:r>
           </w:p>
         </w:tc>
@@ -790,26 +552,11 @@
                 <w:rFonts w:ascii="Envy Code R" w:hAnsi="Envy Code R" w:cs="Courier New"/>
               </w:rPr>
             </w:pPr>
-            <w:proofErr w:type="gramStart"/>
-            <w:r>
-              <w:rPr>
-                <w:rFonts w:ascii="Envy Code R" w:hAnsi="Envy Code R" w:cs="Courier New"/>
-              </w:rPr>
-              <w:t>h</w:t>
-            </w:r>
-            <w:proofErr w:type="gramEnd"/>
-            <w:r>
-              <w:rPr>
-                <w:rFonts w:ascii="Envy Code R" w:hAnsi="Envy Code R" w:cs="Courier New"/>
-              </w:rPr>
-              <w:t xml:space="preserve"> = </w:t>
-            </w:r>
-            <w:proofErr w:type="spellStart"/>
-            <w:r>
-              <w:rPr>
-                <w:rFonts w:ascii="Envy Code R" w:hAnsi="Envy Code R" w:cs="Courier New"/>
-              </w:rPr>
-              <w:t>squares.</w:t>
+            <w:r>
+              <w:rPr>
+                <w:rFonts w:ascii="Envy Code R" w:hAnsi="Envy Code R" w:cs="Courier New"/>
+              </w:rPr>
+              <w:t>h = squares.</w:t>
             </w:r>
             <w:r>
               <w:rPr>
@@ -819,26 +566,11 @@
               </w:rPr>
               <w:t>apply_values</w:t>
             </w:r>
-            <w:proofErr w:type="spellEnd"/>
-            <w:r>
-              <w:rPr>
-                <w:rFonts w:ascii="Envy Code R" w:hAnsi="Envy Code R" w:cs="Courier New"/>
-              </w:rPr>
-              <w:t xml:space="preserve"> { |k| </w:t>
-            </w:r>
-            <w:proofErr w:type="spellStart"/>
-            <w:r>
-              <w:rPr>
-                <w:rFonts w:ascii="Envy Code R" w:hAnsi="Envy Code R" w:cs="Courier New"/>
-              </w:rPr>
-              <w:t>k.to_s</w:t>
-            </w:r>
-            <w:proofErr w:type="spellEnd"/>
-            <w:r>
-              <w:rPr>
-                <w:rFonts w:ascii="Envy Code R" w:hAnsi="Envy Code R" w:cs="Courier New"/>
-              </w:rPr>
-              <w:t xml:space="preserve"> }</w:t>
+            <w:r>
+              <w:rPr>
+                <w:rFonts w:ascii="Envy Code R" w:hAnsi="Envy Code R" w:cs="Courier New"/>
+              </w:rPr>
+              <w:t xml:space="preserve"> { |k| k.to_s }</w:t>
             </w:r>
           </w:p>
         </w:tc>
@@ -877,22 +609,7 @@
               <w:rPr>
                 <w:rFonts w:ascii="Envy Code R" w:hAnsi="Envy Code R" w:cs="Courier New"/>
               </w:rPr>
-              <w:t>“</w:t>
-            </w:r>
-            <w:proofErr w:type="spellStart"/>
-            <w:proofErr w:type="gramStart"/>
-            <w:r>
-              <w:rPr>
-                <w:rFonts w:ascii="Envy Code R" w:hAnsi="Envy Code R" w:cs="Courier New"/>
-              </w:rPr>
-              <w:t>foo</w:t>
-            </w:r>
-            <w:proofErr w:type="gramEnd"/>
-            <w:r>
-              <w:rPr>
-                <w:rFonts w:ascii="Envy Code R" w:hAnsi="Envy Code R" w:cs="Courier New"/>
-              </w:rPr>
-              <w:t>”.</w:t>
+              <w:t>“foo”.</w:t>
             </w:r>
             <w:r>
               <w:rPr>
@@ -902,7 +619,6 @@
               </w:rPr>
               <w:t>indent</w:t>
             </w:r>
-            <w:proofErr w:type="spellEnd"/>
             <w:r>
               <w:rPr>
                 <w:rFonts w:ascii="Envy Code R" w:hAnsi="Envy Code R" w:cs="Courier New"/>
@@ -946,23 +662,8 @@
               <w:rPr>
                 <w:rFonts w:ascii="Envy Code R" w:hAnsi="Envy Code R" w:cs="Courier New"/>
               </w:rPr>
-              <w:t>“</w:t>
-            </w:r>
-            <w:proofErr w:type="gramStart"/>
-            <w:r>
-              <w:rPr>
-                <w:rFonts w:ascii="Envy Code R" w:hAnsi="Envy Code R" w:cs="Courier New"/>
-              </w:rPr>
-              <w:t>bar</w:t>
-            </w:r>
-            <w:proofErr w:type="gramEnd"/>
-            <w:r>
-              <w:rPr>
-                <w:rFonts w:ascii="Envy Code R" w:hAnsi="Envy Code R" w:cs="Courier New"/>
-              </w:rPr>
-              <w:t>”.</w:t>
-            </w:r>
-            <w:proofErr w:type="spellStart"/>
+              <w:t>“bar”.</w:t>
+            </w:r>
             <w:r>
               <w:rPr>
                 <w:rFonts w:ascii="Envy Code R" w:hAnsi="Envy Code R" w:cs="Courier New"/>
@@ -971,7 +672,6 @@
               </w:rPr>
               <w:t>tabto</w:t>
             </w:r>
-            <w:proofErr w:type="spellEnd"/>
             <w:r>
               <w:rPr>
                 <w:rFonts w:ascii="Envy Code R" w:hAnsi="Envy Code R" w:cs="Courier New"/>
@@ -1030,49 +730,7 @@
               <w:rPr>
                 <w:rFonts w:ascii="Envy Code R" w:hAnsi="Envy Code R" w:cs="Courier New"/>
               </w:rPr>
-              <w:t xml:space="preserve">  | </w:t>
-            </w:r>
-            <w:proofErr w:type="gramStart"/>
-            <w:r>
-              <w:rPr>
-                <w:rFonts w:ascii="Envy Code R" w:hAnsi="Envy Code R" w:cs="Courier New"/>
-              </w:rPr>
-              <w:t>usage</w:t>
-            </w:r>
-            <w:proofErr w:type="gramEnd"/>
-            <w:r>
-              <w:rPr>
-                <w:rFonts w:ascii="Envy Code R" w:hAnsi="Envy Code R" w:cs="Courier New"/>
-              </w:rPr>
-              <w:t xml:space="preserve">: </w:t>
-            </w:r>
-            <w:proofErr w:type="spellStart"/>
-            <w:r>
-              <w:rPr>
-                <w:rFonts w:ascii="Envy Code R" w:hAnsi="Envy Code R" w:cs="Courier New"/>
-              </w:rPr>
-              <w:t>prog</w:t>
-            </w:r>
-            <w:proofErr w:type="spellEnd"/>
-            <w:r>
-              <w:rPr>
-                <w:rFonts w:ascii="Envy Code R" w:hAnsi="Envy Code R" w:cs="Courier New"/>
-              </w:rPr>
-              <w:t xml:space="preserve"> [-o </w:t>
-            </w:r>
-            <w:proofErr w:type="spellStart"/>
-            <w:r>
-              <w:rPr>
-                <w:rFonts w:ascii="Envy Code R" w:hAnsi="Envy Code R" w:cs="Courier New"/>
-              </w:rPr>
-              <w:t>dir</w:t>
-            </w:r>
-            <w:proofErr w:type="spellEnd"/>
-            <w:r>
-              <w:rPr>
-                <w:rFonts w:ascii="Envy Code R" w:hAnsi="Envy Code R" w:cs="Courier New"/>
-              </w:rPr>
-              <w:t>] -h file...</w:t>
+              <w:t xml:space="preserve">  | usage: prog [-o dir] -h file...</w:t>
             </w:r>
           </w:p>
           <w:p>
@@ -1087,16 +745,8 @@
               <w:rPr>
                 <w:rFonts w:ascii="Envy Code R" w:hAnsi="Envy Code R" w:cs="Courier New"/>
               </w:rPr>
-              <w:t xml:space="preserve">  |   </w:t>
-            </w:r>
-            <w:proofErr w:type="gramStart"/>
-            <w:r>
-              <w:rPr>
-                <w:rFonts w:ascii="Envy Code R" w:hAnsi="Envy Code R" w:cs="Courier New"/>
-              </w:rPr>
-              <w:t>where</w:t>
-            </w:r>
-            <w:proofErr w:type="gramEnd"/>
+              <w:t xml:space="preserve">  |   where</w:t>
+            </w:r>
           </w:p>
           <w:p>
             <w:pPr>
@@ -1110,35 +760,7 @@
               <w:rPr>
                 <w:rFonts w:ascii="Envy Code R" w:hAnsi="Envy Code R" w:cs="Courier New"/>
               </w:rPr>
-              <w:t xml:space="preserve">  |     -</w:t>
-            </w:r>
-            <w:proofErr w:type="gramStart"/>
-            <w:r>
-              <w:rPr>
-                <w:rFonts w:ascii="Envy Code R" w:hAnsi="Envy Code R" w:cs="Courier New"/>
-              </w:rPr>
-              <w:t>o</w:t>
-            </w:r>
-            <w:proofErr w:type="gramEnd"/>
-            <w:r>
-              <w:rPr>
-                <w:rFonts w:ascii="Envy Code R" w:hAnsi="Envy Code R" w:cs="Courier New"/>
-              </w:rPr>
-              <w:t xml:space="preserve"> </w:t>
-            </w:r>
-            <w:proofErr w:type="spellStart"/>
-            <w:r>
-              <w:rPr>
-                <w:rFonts w:ascii="Envy Code R" w:hAnsi="Envy Code R" w:cs="Courier New"/>
-              </w:rPr>
-              <w:t>dir</w:t>
-            </w:r>
-            <w:proofErr w:type="spellEnd"/>
-            <w:r>
-              <w:rPr>
-                <w:rFonts w:ascii="Envy Code R" w:hAnsi="Envy Code R" w:cs="Courier New"/>
-              </w:rPr>
-              <w:t xml:space="preserve">         outputs to DIR</w:t>
+              <w:t xml:space="preserve">  |     -o dir         outputs to DIR</w:t>
             </w:r>
           </w:p>
           <w:p>
@@ -1153,21 +775,7 @@
               <w:rPr>
                 <w:rFonts w:ascii="Envy Code R" w:hAnsi="Envy Code R" w:cs="Courier New"/>
               </w:rPr>
-              <w:t xml:space="preserve">  |     -</w:t>
-            </w:r>
-            <w:proofErr w:type="gramStart"/>
-            <w:r>
-              <w:rPr>
-                <w:rFonts w:ascii="Envy Code R" w:hAnsi="Envy Code R" w:cs="Courier New"/>
-              </w:rPr>
-              <w:t>h</w:t>
-            </w:r>
-            <w:proofErr w:type="gramEnd"/>
-            <w:r>
-              <w:rPr>
-                <w:rFonts w:ascii="Envy Code R" w:hAnsi="Envy Code R" w:cs="Courier New"/>
-              </w:rPr>
-              <w:t xml:space="preserve">             prints this message</w:t>
+              <w:t xml:space="preserve">  |     -h             prints this message</w:t>
             </w:r>
           </w:p>
           <w:p>
@@ -1177,7 +785,6 @@
                 <w:rFonts w:ascii="Envy Code R" w:hAnsi="Envy Code R" w:cs="Courier New"/>
               </w:rPr>
             </w:pPr>
-            <w:proofErr w:type="gramStart"/>
             <w:r>
               <w:rPr>
                 <w:rFonts w:ascii="Envy Code R" w:hAnsi="Envy Code R" w:cs="Courier New"/>
@@ -1192,7 +799,6 @@
               </w:rPr>
               <w:t>trim</w:t>
             </w:r>
-            <w:proofErr w:type="gramEnd"/>
             <w:r>
               <w:rPr>
                 <w:rFonts w:ascii="Envy Code R" w:hAnsi="Envy Code R" w:cs="Courier New"/>
@@ -1232,7 +838,6 @@
                 <w:rFonts w:ascii="Envy Code R" w:hAnsi="Envy Code R" w:cs="Courier New"/>
               </w:rPr>
             </w:pPr>
-            <w:proofErr w:type="spellStart"/>
             <w:r>
               <w:rPr>
                 <w:rFonts w:ascii="Envy Code R" w:hAnsi="Envy Code R" w:cs="Courier New"/>
@@ -1241,40 +846,11 @@
               </w:rPr>
               <w:t>StringIO.string</w:t>
             </w:r>
-            <w:proofErr w:type="spellEnd"/>
-            <w:r>
-              <w:rPr>
-                <w:rFonts w:ascii="Envy Code R" w:hAnsi="Envy Code R" w:cs="Courier New"/>
-              </w:rPr>
-              <w:t xml:space="preserve"> </w:t>
-            </w:r>
-            <w:proofErr w:type="gramStart"/>
-            <w:r>
-              <w:rPr>
-                <w:rFonts w:ascii="Envy Code R" w:hAnsi="Envy Code R" w:cs="Courier New"/>
-              </w:rPr>
-              <w:t>{ |</w:t>
-            </w:r>
-            <w:proofErr w:type="gramEnd"/>
-            <w:r>
-              <w:rPr>
-                <w:rFonts w:ascii="Envy Code R" w:hAnsi="Envy Code R" w:cs="Courier New"/>
-              </w:rPr>
-              <w:t xml:space="preserve">o| </w:t>
-            </w:r>
-            <w:proofErr w:type="spellStart"/>
-            <w:r>
-              <w:rPr>
-                <w:rFonts w:ascii="Envy Code R" w:hAnsi="Envy Code R" w:cs="Courier New"/>
-              </w:rPr>
-              <w:t>o.puts</w:t>
-            </w:r>
-            <w:proofErr w:type="spellEnd"/>
-            <w:r>
-              <w:rPr>
-                <w:rFonts w:ascii="Envy Code R" w:hAnsi="Envy Code R" w:cs="Courier New"/>
-              </w:rPr>
-              <w:t xml:space="preserve"> “Hi…” }</w:t>
+            <w:r>
+              <w:rPr>
+                <w:rFonts w:ascii="Envy Code R" w:hAnsi="Envy Code R" w:cs="Courier New"/>
+              </w:rPr>
+              <w:t xml:space="preserve"> { |o| o.puts “Hi…” }</w:t>
             </w:r>
           </w:p>
         </w:tc>
@@ -1309,19 +885,11 @@
                 <w:rFonts w:ascii="Envy Code R" w:hAnsi="Envy Code R" w:cs="Courier New"/>
               </w:rPr>
             </w:pPr>
-            <w:proofErr w:type="gramStart"/>
-            <w:r>
-              <w:rPr>
-                <w:rFonts w:ascii="Envy Code R" w:hAnsi="Envy Code R" w:cs="Courier New"/>
-              </w:rPr>
-              <w:t>class</w:t>
-            </w:r>
-            <w:proofErr w:type="gramEnd"/>
-            <w:r>
-              <w:rPr>
-                <w:rFonts w:ascii="Envy Code R" w:hAnsi="Envy Code R" w:cs="Courier New"/>
-              </w:rPr>
-              <w:t xml:space="preserve"> Person</w:t>
+            <w:r>
+              <w:rPr>
+                <w:rFonts w:ascii="Envy Code R" w:hAnsi="Envy Code R" w:cs="Courier New"/>
+              </w:rPr>
+              <w:t>class Person</w:t>
             </w:r>
           </w:p>
           <w:p>
@@ -1337,66 +905,42 @@
               </w:rPr>
               <w:t xml:space="preserve">  </w:t>
             </w:r>
-            <w:proofErr w:type="spellStart"/>
-            <w:proofErr w:type="gramStart"/>
             <w:r>
               <w:rPr>
                 <w:rFonts w:ascii="Envy Code R" w:hAnsi="Envy Code R" w:cs="Courier New"/>
                 <w:b/>
                 <w:color w:val="C00000"/>
               </w:rPr>
-              <w:t>attr</w:t>
-            </w:r>
-            <w:proofErr w:type="gramEnd"/>
+              <w:t>attr_predicate</w:t>
+            </w:r>
+            <w:r>
+              <w:rPr>
+                <w:rFonts w:ascii="Envy Code R" w:hAnsi="Envy Code R" w:cs="Courier New"/>
+              </w:rPr>
+              <w:t xml:space="preserve"> :young</w:t>
+            </w:r>
+          </w:p>
+          <w:p>
+            <w:pPr>
+              <w:spacing w:before="0"/>
+              <w:rPr>
+                <w:rFonts w:ascii="Envy Code R" w:hAnsi="Envy Code R" w:cs="Courier New"/>
+              </w:rPr>
+            </w:pPr>
+            <w:r>
+              <w:rPr>
+                <w:rFonts w:ascii="Envy Code R" w:hAnsi="Envy Code R" w:cs="Courier New"/>
+              </w:rPr>
+              <w:t xml:space="preserve">  </w:t>
+            </w:r>
             <w:r>
               <w:rPr>
                 <w:rFonts w:ascii="Envy Code R" w:hAnsi="Envy Code R" w:cs="Courier New"/>
                 <w:b/>
                 <w:color w:val="C00000"/>
               </w:rPr>
-              <w:t>_predicate</w:t>
-            </w:r>
-            <w:proofErr w:type="spellEnd"/>
-            <w:r>
-              <w:rPr>
-                <w:rFonts w:ascii="Envy Code R" w:hAnsi="Envy Code R" w:cs="Courier New"/>
-              </w:rPr>
-              <w:t xml:space="preserve"> :young</w:t>
-            </w:r>
-          </w:p>
-          <w:p>
-            <w:pPr>
-              <w:spacing w:before="0"/>
-              <w:rPr>
-                <w:rFonts w:ascii="Envy Code R" w:hAnsi="Envy Code R" w:cs="Courier New"/>
-              </w:rPr>
-            </w:pPr>
-            <w:r>
-              <w:rPr>
-                <w:rFonts w:ascii="Envy Code R" w:hAnsi="Envy Code R" w:cs="Courier New"/>
-              </w:rPr>
-              <w:t xml:space="preserve">  </w:t>
-            </w:r>
-            <w:proofErr w:type="spellStart"/>
-            <w:proofErr w:type="gramStart"/>
-            <w:r>
-              <w:rPr>
-                <w:rFonts w:ascii="Envy Code R" w:hAnsi="Envy Code R" w:cs="Courier New"/>
-                <w:b/>
-                <w:color w:val="C00000"/>
-              </w:rPr>
-              <w:t>attr</w:t>
-            </w:r>
-            <w:proofErr w:type="gramEnd"/>
-            <w:r>
-              <w:rPr>
-                <w:rFonts w:ascii="Envy Code R" w:hAnsi="Envy Code R" w:cs="Courier New"/>
-                <w:b/>
-                <w:color w:val="C00000"/>
-              </w:rPr>
-              <w:t>_predicate_rw</w:t>
-            </w:r>
-            <w:proofErr w:type="spellEnd"/>
+              <w:t>attr_predicate_rw</w:t>
+            </w:r>
             <w:r>
               <w:rPr>
                 <w:rFonts w:ascii="Envy Code R" w:hAnsi="Envy Code R" w:cs="Courier New"/>
@@ -1411,14 +955,12 @@
                 <w:rFonts w:ascii="Envy Code R" w:hAnsi="Envy Code R" w:cs="Courier New"/>
               </w:rPr>
             </w:pPr>
-            <w:proofErr w:type="gramStart"/>
             <w:r>
               <w:rPr>
                 <w:rFonts w:ascii="Envy Code R" w:hAnsi="Envy Code R" w:cs="Courier New"/>
               </w:rPr>
               <w:t>end</w:t>
             </w:r>
-            <w:proofErr w:type="gramEnd"/>
           </w:p>
         </w:tc>
         <w:tc>
@@ -1503,30 +1045,8 @@
                 <w:sz w:val="19"/>
                 <w:szCs w:val="19"/>
               </w:rPr>
-              <w:t>GS</w:t>
-            </w:r>
-            <w:proofErr w:type="gramStart"/>
-            <w:r>
-              <w:rPr>
-                <w:rFonts w:ascii="Envy Code R" w:hAnsi="Envy Code R" w:cs="Courier New"/>
-                <w:color w:val="C00000"/>
-                <w:sz w:val="19"/>
-                <w:szCs w:val="19"/>
-              </w:rPr>
-              <w:t>::</w:t>
-            </w:r>
-            <w:proofErr w:type="spellStart"/>
-            <w:proofErr w:type="gramEnd"/>
-            <w:r>
-              <w:rPr>
-                <w:rFonts w:ascii="Envy Code R" w:hAnsi="Envy Code R" w:cs="Courier New"/>
-                <w:color w:val="C00000"/>
-                <w:sz w:val="19"/>
-                <w:szCs w:val="19"/>
-              </w:rPr>
-              <w:t>Label.create</w:t>
-            </w:r>
-            <w:proofErr w:type="spellEnd"/>
+              <w:t>GS::Label.create</w:t>
+            </w:r>
             <w:r>
               <w:rPr>
                 <w:rFonts w:ascii="Envy Code R" w:hAnsi="Envy Code R" w:cs="Courier New"/>
@@ -1564,34 +1084,14 @@
                 <w:szCs w:val="19"/>
               </w:rPr>
             </w:pPr>
-            <w:proofErr w:type="gramStart"/>
-            <w:r>
-              <w:rPr>
-                <w:rFonts w:ascii="Envy Code R" w:hAnsi="Envy Code R" w:cs="Courier New"/>
-                <w:sz w:val="19"/>
-                <w:szCs w:val="19"/>
-              </w:rPr>
-              <w:t>result</w:t>
-            </w:r>
-            <w:proofErr w:type="gramEnd"/>
-            <w:r>
-              <w:rPr>
-                <w:rFonts w:ascii="Envy Code R" w:hAnsi="Envy Code R" w:cs="Courier New"/>
-                <w:sz w:val="19"/>
-                <w:szCs w:val="19"/>
-              </w:rPr>
-              <w:t xml:space="preserve"> = </w:t>
-            </w:r>
-            <w:proofErr w:type="spellStart"/>
-            <w:r>
-              <w:rPr>
-                <w:rFonts w:ascii="Envy Code R" w:hAnsi="Envy Code R" w:cs="Courier New"/>
-                <w:sz w:val="19"/>
-                <w:szCs w:val="19"/>
-              </w:rPr>
-              <w:t>Result.lose</w:t>
-            </w:r>
-            <w:proofErr w:type="spellEnd"/>
+            <w:r>
+              <w:rPr>
+                <w:rFonts w:ascii="Envy Code R" w:hAnsi="Envy Code R" w:cs="Courier New"/>
+                <w:sz w:val="19"/>
+                <w:szCs w:val="19"/>
+              </w:rPr>
+              <w:t>result = Result.lose</w:t>
+            </w:r>
           </w:p>
           <w:p>
             <w:pPr>
@@ -1602,51 +1102,13 @@
                 <w:szCs w:val="19"/>
               </w:rPr>
             </w:pPr>
-            <w:proofErr w:type="spellStart"/>
-            <w:proofErr w:type="gramStart"/>
-            <w:r>
-              <w:rPr>
-                <w:rFonts w:ascii="Envy Code R" w:hAnsi="Envy Code R" w:cs="Courier New"/>
-                <w:sz w:val="19"/>
-                <w:szCs w:val="19"/>
-              </w:rPr>
-              <w:t>result.to</w:t>
-            </w:r>
-            <w:proofErr w:type="gramEnd"/>
-            <w:r>
-              <w:rPr>
-                <w:rFonts w:ascii="Envy Code R" w:hAnsi="Envy Code R" w:cs="Courier New"/>
-                <w:sz w:val="19"/>
-                <w:szCs w:val="19"/>
-              </w:rPr>
-              <w:t>_s</w:t>
-            </w:r>
-            <w:proofErr w:type="spellEnd"/>
-            <w:r>
-              <w:rPr>
-                <w:rFonts w:ascii="Envy Code R" w:hAnsi="Envy Code R" w:cs="Courier New"/>
-                <w:sz w:val="19"/>
-                <w:szCs w:val="19"/>
-              </w:rPr>
-              <w:t xml:space="preserve"> / </w:t>
-            </w:r>
-            <w:proofErr w:type="spellStart"/>
-            <w:r>
-              <w:rPr>
-                <w:rFonts w:ascii="Envy Code R" w:hAnsi="Envy Code R" w:cs="Courier New"/>
-                <w:sz w:val="19"/>
-                <w:szCs w:val="19"/>
-              </w:rPr>
-              <w:t>to_sym</w:t>
-            </w:r>
-            <w:proofErr w:type="spellEnd"/>
-            <w:r>
-              <w:rPr>
-                <w:rFonts w:ascii="Envy Code R" w:hAnsi="Envy Code R" w:cs="Courier New"/>
-                <w:sz w:val="19"/>
-                <w:szCs w:val="19"/>
-              </w:rPr>
-              <w:t xml:space="preserve"> / symbol / inspect</w:t>
+            <w:r>
+              <w:rPr>
+                <w:rFonts w:ascii="Envy Code R" w:hAnsi="Envy Code R" w:cs="Courier New"/>
+                <w:sz w:val="19"/>
+                <w:szCs w:val="19"/>
+              </w:rPr>
+              <w:t>result.to_s / to_sym / symbol / inspect</w:t>
             </w:r>
           </w:p>
           <w:p>
@@ -1656,23 +1118,13 @@
                 <w:rFonts w:ascii="Envy Code R" w:hAnsi="Envy Code R" w:cs="Courier New"/>
               </w:rPr>
             </w:pPr>
-            <w:proofErr w:type="gramStart"/>
-            <w:r>
-              <w:rPr>
-                <w:rFonts w:ascii="Envy Code R" w:hAnsi="Envy Code R" w:cs="Courier New"/>
-                <w:sz w:val="19"/>
-                <w:szCs w:val="19"/>
-              </w:rPr>
-              <w:t>result</w:t>
-            </w:r>
-            <w:proofErr w:type="gramEnd"/>
-            <w:r>
-              <w:rPr>
-                <w:rFonts w:ascii="Envy Code R" w:hAnsi="Envy Code R" w:cs="Courier New"/>
-                <w:sz w:val="19"/>
-                <w:szCs w:val="19"/>
-              </w:rPr>
-              <w:t xml:space="preserve"> == Result[:lose]</w:t>
+            <w:r>
+              <w:rPr>
+                <w:rFonts w:ascii="Envy Code R" w:hAnsi="Envy Code R" w:cs="Courier New"/>
+                <w:sz w:val="19"/>
+                <w:szCs w:val="19"/>
+              </w:rPr>
+              <w:t>result == Result[:lose]</w:t>
             </w:r>
           </w:p>
           <w:p>
@@ -1755,9 +1207,51 @@
                 <w:sz w:val="19"/>
                 <w:szCs w:val="19"/>
               </w:rPr>
-              <w:t>GS</w:t>
-            </w:r>
-            <w:proofErr w:type="gramStart"/>
+              <w:t>GS::Value.new</w:t>
+            </w:r>
+            <w:r>
+              <w:rPr>
+                <w:rFonts w:ascii="Envy Code R" w:hAnsi="Envy Code R" w:cs="Courier New"/>
+                <w:sz w:val="19"/>
+                <w:szCs w:val="19"/>
+              </w:rPr>
+              <w:t>(</w:t>
+            </w:r>
+            <w:r>
+              <w:rPr>
+                <w:rFonts w:ascii="Envy Code R" w:hAnsi="Envy Code R" w:cs="Courier New"/>
+                <w:color w:val="2E74B5" w:themeColor="accent1" w:themeShade="BF"/>
+                <w:sz w:val="19"/>
+                <w:szCs w:val="19"/>
+              </w:rPr>
+              <w:t>name: String, age: Nat, married: Bool</w:t>
+            </w:r>
+            <w:r>
+              <w:rPr>
+                <w:rFonts w:ascii="Envy Code R" w:hAnsi="Envy Code R" w:cs="Courier New"/>
+                <w:sz w:val="19"/>
+                <w:szCs w:val="19"/>
+              </w:rPr>
+              <w:t>)</w:t>
+            </w:r>
+          </w:p>
+          <w:p>
+            <w:pPr>
+              <w:spacing w:before="0"/>
+              <w:rPr>
+                <w:rFonts w:ascii="Envy Code R" w:hAnsi="Envy Code R" w:cs="Courier New"/>
+                <w:sz w:val="19"/>
+                <w:szCs w:val="19"/>
+              </w:rPr>
+            </w:pPr>
+            <w:r>
+              <w:rPr>
+                <w:rFonts w:ascii="Envy Code R" w:hAnsi="Envy Code R" w:cs="Courier New"/>
+                <w:sz w:val="19"/>
+                <w:szCs w:val="19"/>
+              </w:rPr>
+              <w:t xml:space="preserve">           </w:t>
+            </w:r>
             <w:r>
               <w:rPr>
                 <w:rFonts w:ascii="Envy Code R" w:hAnsi="Envy Code R" w:cs="Courier New"/>
@@ -1765,10 +1259,34 @@
                 <w:sz w:val="19"/>
                 <w:szCs w:val="19"/>
               </w:rPr>
-              <w:t>::</w:t>
-            </w:r>
-            <w:proofErr w:type="spellStart"/>
-            <w:proofErr w:type="gramEnd"/>
+              <w:t>.default</w:t>
+            </w:r>
+            <w:r>
+              <w:rPr>
+                <w:rFonts w:ascii="Envy Code R" w:hAnsi="Envy Code R" w:cs="Courier New"/>
+                <w:sz w:val="19"/>
+                <w:szCs w:val="19"/>
+              </w:rPr>
+              <w:t>(married: false)</w:t>
+            </w:r>
+          </w:p>
+          <w:p>
+            <w:pPr>
+              <w:spacing w:before="0"/>
+              <w:rPr>
+                <w:rFonts w:ascii="Envy Code R" w:hAnsi="Envy Code R" w:cs="Courier New"/>
+                <w:sz w:val="19"/>
+                <w:szCs w:val="19"/>
+              </w:rPr>
+            </w:pPr>
+            <w:r>
+              <w:rPr>
+                <w:rFonts w:ascii="Envy Code R" w:hAnsi="Envy Code R" w:cs="Courier New"/>
+                <w:sz w:val="19"/>
+                <w:szCs w:val="19"/>
+              </w:rPr>
+              <w:t xml:space="preserve">           </w:t>
+            </w:r>
             <w:r>
               <w:rPr>
                 <w:rFonts w:ascii="Envy Code R" w:hAnsi="Envy Code R" w:cs="Courier New"/>
@@ -1776,9 +1294,248 @@
                 <w:sz w:val="19"/>
                 <w:szCs w:val="19"/>
               </w:rPr>
-              <w:t>Value.new</w:t>
-            </w:r>
-            <w:proofErr w:type="spellEnd"/>
+              <w:t>.create</w:t>
+            </w:r>
+          </w:p>
+          <w:p>
+            <w:pPr>
+              <w:spacing w:after="120"/>
+              <w:rPr>
+                <w:rFonts w:ascii="Envy Code R" w:hAnsi="Envy Code R" w:cs="Courier New"/>
+                <w:sz w:val="19"/>
+                <w:szCs w:val="19"/>
+              </w:rPr>
+            </w:pPr>
+            <w:r>
+              <w:rPr>
+                <w:rFonts w:ascii="Envy Code R" w:hAnsi="Envy Code R" w:cs="Courier New"/>
+                <w:sz w:val="19"/>
+                <w:szCs w:val="19"/>
+              </w:rPr>
+              <w:t>p = Person[name: ‘John’, age: 25]</w:t>
+            </w:r>
+            <w:bookmarkStart w:id="0" w:name="_GoBack"/>
+            <w:bookmarkEnd w:id="0"/>
+          </w:p>
+          <w:p>
+            <w:pPr>
+              <w:spacing w:before="0"/>
+              <w:rPr>
+                <w:rFonts w:ascii="Envy Code R" w:hAnsi="Envy Code R" w:cs="Courier New"/>
+                <w:sz w:val="19"/>
+                <w:szCs w:val="19"/>
+              </w:rPr>
+            </w:pPr>
+            <w:r>
+              <w:rPr>
+                <w:rFonts w:ascii="Envy Code R" w:hAnsi="Envy Code R" w:cs="Courier New"/>
+                <w:sz w:val="19"/>
+                <w:szCs w:val="19"/>
+              </w:rPr>
+              <w:t>p.name; p.age; p.married; p.married?</w:t>
+            </w:r>
+          </w:p>
+          <w:p>
+            <w:pPr>
+              <w:spacing w:before="0"/>
+              <w:rPr>
+                <w:rFonts w:ascii="Envy Code R" w:hAnsi="Envy Code R" w:cs="Courier New"/>
+                <w:sz w:val="19"/>
+                <w:szCs w:val="19"/>
+              </w:rPr>
+            </w:pPr>
+            <w:r>
+              <w:rPr>
+                <w:rFonts w:ascii="Envy Code R" w:hAnsi="Envy Code R" w:cs="Courier New"/>
+                <w:sz w:val="19"/>
+                <w:szCs w:val="19"/>
+              </w:rPr>
+              <w:t xml:space="preserve">p[:name] </w:t>
+            </w:r>
+            <w:r>
+              <w:rPr>
+                <w:rFonts w:ascii="Envy Code R" w:hAnsi="Envy Code R" w:cs="Courier New"/>
+                <w:sz w:val="19"/>
+                <w:szCs w:val="19"/>
+              </w:rPr>
+              <w:t xml:space="preserve">   </w:t>
+            </w:r>
+            <w:r>
+              <w:rPr>
+                <w:rFonts w:ascii="Envy Code R" w:hAnsi="Envy Code R" w:cs="Courier New"/>
+                <w:sz w:val="19"/>
+                <w:szCs w:val="19"/>
+              </w:rPr>
+              <w:t xml:space="preserve"># </w:t>
+            </w:r>
+            <w:r>
+              <w:rPr>
+                <w:rFonts w:ascii="Envy Code R" w:hAnsi="Envy Code R" w:cs="Courier New"/>
+                <w:i/>
+                <w:sz w:val="19"/>
+                <w:szCs w:val="19"/>
+              </w:rPr>
+              <w:t>etc</w:t>
+            </w:r>
+            <w:r>
+              <w:rPr>
+                <w:rFonts w:ascii="Envy Code R" w:hAnsi="Envy Code R" w:cs="Courier New"/>
+                <w:i/>
+                <w:sz w:val="19"/>
+                <w:szCs w:val="19"/>
+              </w:rPr>
+              <w:t>.</w:t>
+            </w:r>
+          </w:p>
+          <w:p>
+            <w:pPr>
+              <w:spacing w:after="120"/>
+              <w:rPr>
+                <w:rFonts w:ascii="Envy Code R" w:hAnsi="Envy Code R" w:cs="Courier New"/>
+                <w:sz w:val="19"/>
+                <w:szCs w:val="19"/>
+              </w:rPr>
+            </w:pPr>
+            <w:r>
+              <w:rPr>
+                <w:rFonts w:ascii="Envy Code R" w:hAnsi="Envy Code R" w:cs="Courier New"/>
+                <w:sz w:val="19"/>
+                <w:szCs w:val="19"/>
+              </w:rPr>
+              <w:t>p.</w:t>
+            </w:r>
+            <w:r>
+              <w:rPr>
+                <w:rFonts w:ascii="Envy Code R" w:hAnsi="Envy Code R" w:cs="Courier New"/>
+                <w:color w:val="C00000"/>
+                <w:sz w:val="19"/>
+                <w:szCs w:val="19"/>
+              </w:rPr>
+              <w:t>with</w:t>
+            </w:r>
+            <w:r>
+              <w:rPr>
+                <w:rFonts w:ascii="Envy Code R" w:hAnsi="Envy Code R" w:cs="Courier New"/>
+                <w:sz w:val="19"/>
+                <w:szCs w:val="19"/>
+              </w:rPr>
+              <w:t>(age: 26, married: true)</w:t>
+            </w:r>
+          </w:p>
+          <w:p>
+            <w:pPr>
+              <w:spacing w:before="0"/>
+              <w:rPr>
+                <w:rFonts w:ascii="Envy Code R" w:hAnsi="Envy Code R" w:cs="Courier New"/>
+                <w:sz w:val="19"/>
+                <w:szCs w:val="19"/>
+              </w:rPr>
+            </w:pPr>
+            <w:r>
+              <w:rPr>
+                <w:rFonts w:ascii="Envy Code R" w:hAnsi="Envy Code R" w:cs="Courier New"/>
+                <w:sz w:val="19"/>
+                <w:szCs w:val="19"/>
+              </w:rPr>
+              <w:t>p.</w:t>
+            </w:r>
+            <w:r>
+              <w:rPr>
+                <w:rFonts w:ascii="Envy Code R" w:hAnsi="Envy Code R" w:cs="Courier New"/>
+                <w:color w:val="C00000"/>
+                <w:sz w:val="19"/>
+                <w:szCs w:val="19"/>
+              </w:rPr>
+              <w:t>attributes</w:t>
+            </w:r>
+          </w:p>
+          <w:p>
+            <w:pPr>
+              <w:spacing w:before="0"/>
+              <w:rPr>
+                <w:rFonts w:ascii="Envy Code R" w:hAnsi="Envy Code R" w:cs="Courier New"/>
+                <w:sz w:val="19"/>
+                <w:szCs w:val="19"/>
+              </w:rPr>
+            </w:pPr>
+            <w:r>
+              <w:rPr>
+                <w:rFonts w:ascii="Envy Code R" w:hAnsi="Envy Code R" w:cs="Courier New"/>
+                <w:sz w:val="19"/>
+                <w:szCs w:val="19"/>
+              </w:rPr>
+              <w:t>p.</w:t>
+            </w:r>
+            <w:r>
+              <w:rPr>
+                <w:rFonts w:ascii="Envy Code R" w:hAnsi="Envy Code R" w:cs="Courier New"/>
+                <w:color w:val="C00000"/>
+                <w:sz w:val="19"/>
+                <w:szCs w:val="19"/>
+              </w:rPr>
+              <w:t>values</w:t>
+            </w:r>
+          </w:p>
+          <w:p>
+            <w:pPr>
+              <w:spacing w:before="0"/>
+              <w:rPr>
+                <w:rFonts w:ascii="Envy Code R" w:hAnsi="Envy Code R" w:cs="Courier New"/>
+                <w:sz w:val="19"/>
+                <w:szCs w:val="19"/>
+              </w:rPr>
+            </w:pPr>
+            <w:r>
+              <w:rPr>
+                <w:rFonts w:ascii="Envy Code R" w:hAnsi="Envy Code R" w:cs="Courier New"/>
+                <w:sz w:val="19"/>
+                <w:szCs w:val="19"/>
+              </w:rPr>
+              <w:t>p.</w:t>
+            </w:r>
+            <w:r>
+              <w:rPr>
+                <w:rFonts w:ascii="Envy Code R" w:hAnsi="Envy Code R" w:cs="Courier New"/>
+                <w:color w:val="C00000"/>
+                <w:sz w:val="19"/>
+                <w:szCs w:val="19"/>
+              </w:rPr>
+              <w:t>values</w:t>
+            </w:r>
+            <w:r>
+              <w:rPr>
+                <w:rFonts w:ascii="Envy Code R" w:hAnsi="Envy Code R" w:cs="Courier New"/>
+                <w:sz w:val="19"/>
+                <w:szCs w:val="19"/>
+              </w:rPr>
+              <w:t>(:name, :married)</w:t>
+            </w:r>
+          </w:p>
+          <w:p>
+            <w:pPr>
+              <w:rPr>
+                <w:rFonts w:ascii="Envy Code R" w:hAnsi="Envy Code R" w:cs="Courier New"/>
+                <w:sz w:val="19"/>
+                <w:szCs w:val="19"/>
+              </w:rPr>
+            </w:pPr>
+            <w:r>
+              <w:rPr>
+                <w:rFonts w:ascii="Envy Code R" w:hAnsi="Envy Code R" w:cs="Courier New"/>
+                <w:sz w:val="19"/>
+                <w:szCs w:val="19"/>
+              </w:rPr>
+              <w:t>e = p.</w:t>
+            </w:r>
+            <w:r>
+              <w:rPr>
+                <w:rFonts w:ascii="Envy Code R" w:hAnsi="Envy Code R" w:cs="Courier New"/>
+                <w:color w:val="FF0000"/>
+                <w:sz w:val="19"/>
+                <w:szCs w:val="19"/>
+              </w:rPr>
+              <w:t>upgrade</w:t>
+            </w:r>
             <w:r>
               <w:rPr>
                 <w:rFonts w:ascii="Envy Code R" w:hAnsi="Envy Code R" w:cs="Courier New"/>
@@ -1790,23 +1547,64 @@
             <w:r>
               <w:rPr>
                 <w:rFonts w:ascii="Envy Code R" w:hAnsi="Envy Code R" w:cs="Courier New"/>
-                <w:color w:val="2E74B5" w:themeColor="accent1" w:themeShade="BF"/>
-                <w:sz w:val="19"/>
-                <w:szCs w:val="19"/>
-              </w:rPr>
-              <w:t xml:space="preserve">name: String, age: Nat, married: </w:t>
-            </w:r>
-            <w:proofErr w:type="spellStart"/>
-            <w:r>
-              <w:rPr>
-                <w:rFonts w:ascii="Envy Code R" w:hAnsi="Envy Code R" w:cs="Courier New"/>
-                <w:color w:val="2E74B5" w:themeColor="accent1" w:themeShade="BF"/>
-                <w:sz w:val="19"/>
-                <w:szCs w:val="19"/>
-              </w:rPr>
-              <w:t>Bool</w:t>
-            </w:r>
-            <w:proofErr w:type="spellEnd"/>
+                <w:color w:val="0000FF"/>
+                <w:sz w:val="19"/>
+                <w:szCs w:val="19"/>
+              </w:rPr>
+              <w:t>Employee</w:t>
+            </w:r>
+            <w:r>
+              <w:rPr>
+                <w:rFonts w:ascii="Envy Code R" w:hAnsi="Envy Code R" w:cs="Courier New"/>
+                <w:sz w:val="19"/>
+                <w:szCs w:val="19"/>
+              </w:rPr>
+              <w:t>, title: ‘Nurse’, salary: 58400)</w:t>
+            </w:r>
+          </w:p>
+          <w:p>
+            <w:pPr>
+              <w:spacing w:before="0"/>
+              <w:rPr>
+                <w:rFonts w:ascii="Envy Code R" w:hAnsi="Envy Code R" w:cs="Courier New"/>
+                <w:sz w:val="19"/>
+                <w:szCs w:val="19"/>
+              </w:rPr>
+            </w:pPr>
+            <w:r>
+              <w:rPr>
+                <w:rFonts w:ascii="Envy Code R" w:hAnsi="Envy Code R" w:cs="Courier New"/>
+                <w:sz w:val="19"/>
+                <w:szCs w:val="19"/>
+              </w:rPr>
+              <w:t>p = e.</w:t>
+            </w:r>
+            <w:r>
+              <w:rPr>
+                <w:rFonts w:ascii="Envy Code R" w:hAnsi="Envy Code R" w:cs="Courier New"/>
+                <w:color w:val="FF0000"/>
+                <w:sz w:val="19"/>
+                <w:szCs w:val="19"/>
+              </w:rPr>
+              <w:t>downgrade</w:t>
+            </w:r>
+            <w:r>
+              <w:rPr>
+                <w:rFonts w:ascii="Envy Code R" w:hAnsi="Envy Code R" w:cs="Courier New"/>
+                <w:sz w:val="19"/>
+                <w:szCs w:val="19"/>
+              </w:rPr>
+              <w:t>(</w:t>
+            </w:r>
+            <w:r>
+              <w:rPr>
+                <w:rFonts w:ascii="Envy Code R" w:hAnsi="Envy Code R" w:cs="Courier New"/>
+                <w:color w:val="0000FF"/>
+                <w:sz w:val="19"/>
+                <w:szCs w:val="19"/>
+              </w:rPr>
+              <w:t>Person</w:t>
+            </w:r>
             <w:r>
               <w:rPr>
                 <w:rFonts w:ascii="Envy Code R" w:hAnsi="Envy Code R" w:cs="Courier New"/>
@@ -1818,598 +1616,13 @@
           </w:p>
           <w:p>
             <w:pPr>
-              <w:spacing w:before="0"/>
-              <w:rPr>
-                <w:rFonts w:ascii="Envy Code R" w:hAnsi="Envy Code R" w:cs="Courier New"/>
-                <w:sz w:val="19"/>
-                <w:szCs w:val="19"/>
-              </w:rPr>
-            </w:pPr>
-            <w:r>
-              <w:rPr>
-                <w:rFonts w:ascii="Envy Code R" w:hAnsi="Envy Code R" w:cs="Courier New"/>
-                <w:sz w:val="19"/>
-                <w:szCs w:val="19"/>
-              </w:rPr>
-              <w:t xml:space="preserve">           </w:t>
-            </w:r>
-            <w:proofErr w:type="gramStart"/>
-            <w:r>
-              <w:rPr>
-                <w:rFonts w:ascii="Envy Code R" w:hAnsi="Envy Code R" w:cs="Courier New"/>
-                <w:color w:val="C00000"/>
-                <w:sz w:val="19"/>
-                <w:szCs w:val="19"/>
-              </w:rPr>
-              <w:t>.default</w:t>
-            </w:r>
-            <w:proofErr w:type="gramEnd"/>
-            <w:r>
-              <w:rPr>
-                <w:rFonts w:ascii="Envy Code R" w:hAnsi="Envy Code R" w:cs="Courier New"/>
-                <w:sz w:val="19"/>
-                <w:szCs w:val="19"/>
-              </w:rPr>
-              <w:t>(married: false)</w:t>
-            </w:r>
-          </w:p>
-          <w:p>
-            <w:pPr>
-              <w:spacing w:before="0"/>
-              <w:rPr>
-                <w:rFonts w:ascii="Envy Code R" w:hAnsi="Envy Code R" w:cs="Courier New"/>
-                <w:sz w:val="19"/>
-                <w:szCs w:val="19"/>
-              </w:rPr>
-            </w:pPr>
-            <w:r>
-              <w:rPr>
-                <w:rFonts w:ascii="Envy Code R" w:hAnsi="Envy Code R" w:cs="Courier New"/>
-                <w:sz w:val="19"/>
-                <w:szCs w:val="19"/>
-              </w:rPr>
-              <w:t xml:space="preserve">           </w:t>
-            </w:r>
-            <w:proofErr w:type="gramStart"/>
-            <w:r>
-              <w:rPr>
-                <w:rFonts w:ascii="Envy Code R" w:hAnsi="Envy Code R" w:cs="Courier New"/>
-                <w:color w:val="C00000"/>
-                <w:sz w:val="19"/>
-                <w:szCs w:val="19"/>
-              </w:rPr>
-              <w:t>.create</w:t>
-            </w:r>
-            <w:proofErr w:type="gramEnd"/>
-          </w:p>
-          <w:p>
-            <w:pPr>
-              <w:spacing w:after="120"/>
-              <w:rPr>
-                <w:rFonts w:ascii="Envy Code R" w:hAnsi="Envy Code R" w:cs="Courier New"/>
-                <w:sz w:val="19"/>
-                <w:szCs w:val="19"/>
-              </w:rPr>
-            </w:pPr>
-            <w:proofErr w:type="gramStart"/>
-            <w:r>
-              <w:rPr>
-                <w:rFonts w:ascii="Envy Code R" w:hAnsi="Envy Code R" w:cs="Courier New"/>
-                <w:sz w:val="19"/>
-                <w:szCs w:val="19"/>
-              </w:rPr>
-              <w:t>p</w:t>
-            </w:r>
-            <w:proofErr w:type="gramEnd"/>
-            <w:r>
-              <w:rPr>
-                <w:rFonts w:ascii="Envy Code R" w:hAnsi="Envy Code R" w:cs="Courier New"/>
-                <w:sz w:val="19"/>
-                <w:szCs w:val="19"/>
-              </w:rPr>
-              <w:t xml:space="preserve"> = </w:t>
-            </w:r>
-            <w:proofErr w:type="spellStart"/>
-            <w:r>
-              <w:rPr>
-                <w:rFonts w:ascii="Envy Code R" w:hAnsi="Envy Code R" w:cs="Courier New"/>
-                <w:sz w:val="19"/>
-                <w:szCs w:val="19"/>
-              </w:rPr>
-              <w:t>Person.new</w:t>
-            </w:r>
-            <w:proofErr w:type="spellEnd"/>
-            <w:r>
-              <w:rPr>
-                <w:rFonts w:ascii="Envy Code R" w:hAnsi="Envy Code R" w:cs="Courier New"/>
-                <w:sz w:val="19"/>
-                <w:szCs w:val="19"/>
-              </w:rPr>
-              <w:t>(name: ‘John’, age: 25)</w:t>
-            </w:r>
-          </w:p>
-          <w:p>
-            <w:pPr>
-              <w:spacing w:before="0"/>
-              <w:rPr>
-                <w:rFonts w:ascii="Envy Code R" w:hAnsi="Envy Code R" w:cs="Courier New"/>
-                <w:sz w:val="19"/>
-                <w:szCs w:val="19"/>
-              </w:rPr>
-            </w:pPr>
-            <w:proofErr w:type="gramStart"/>
-            <w:r>
-              <w:rPr>
-                <w:rFonts w:ascii="Envy Code R" w:hAnsi="Envy Code R" w:cs="Courier New"/>
-                <w:sz w:val="19"/>
-                <w:szCs w:val="19"/>
-              </w:rPr>
-              <w:t>p</w:t>
-            </w:r>
-            <w:proofErr w:type="gramEnd"/>
-            <w:r>
-              <w:rPr>
-                <w:rFonts w:ascii="Envy Code R" w:hAnsi="Envy Code R" w:cs="Courier New"/>
-                <w:sz w:val="19"/>
-                <w:szCs w:val="19"/>
-              </w:rPr>
-              <w:t xml:space="preserve">.name; </w:t>
-            </w:r>
-            <w:proofErr w:type="spellStart"/>
-            <w:r>
-              <w:rPr>
-                <w:rFonts w:ascii="Envy Code R" w:hAnsi="Envy Code R" w:cs="Courier New"/>
-                <w:sz w:val="19"/>
-                <w:szCs w:val="19"/>
-              </w:rPr>
-              <w:t>p.age</w:t>
-            </w:r>
-            <w:proofErr w:type="spellEnd"/>
-            <w:r>
-              <w:rPr>
-                <w:rFonts w:ascii="Envy Code R" w:hAnsi="Envy Code R" w:cs="Courier New"/>
-                <w:sz w:val="19"/>
-                <w:szCs w:val="19"/>
-              </w:rPr>
-              <w:t xml:space="preserve">; </w:t>
-            </w:r>
-            <w:proofErr w:type="spellStart"/>
-            <w:r>
-              <w:rPr>
-                <w:rFonts w:ascii="Envy Code R" w:hAnsi="Envy Code R" w:cs="Courier New"/>
-                <w:sz w:val="19"/>
-                <w:szCs w:val="19"/>
-              </w:rPr>
-              <w:t>p.married</w:t>
-            </w:r>
-            <w:proofErr w:type="spellEnd"/>
-            <w:r>
-              <w:rPr>
-                <w:rFonts w:ascii="Envy Code R" w:hAnsi="Envy Code R" w:cs="Courier New"/>
-                <w:sz w:val="19"/>
-                <w:szCs w:val="19"/>
-              </w:rPr>
-              <w:t xml:space="preserve">; </w:t>
-            </w:r>
-            <w:proofErr w:type="spellStart"/>
-            <w:r>
-              <w:rPr>
-                <w:rFonts w:ascii="Envy Code R" w:hAnsi="Envy Code R" w:cs="Courier New"/>
-                <w:sz w:val="19"/>
-                <w:szCs w:val="19"/>
-              </w:rPr>
-              <w:t>p.married</w:t>
-            </w:r>
-            <w:proofErr w:type="spellEnd"/>
-            <w:r>
-              <w:rPr>
-                <w:rFonts w:ascii="Envy Code R" w:hAnsi="Envy Code R" w:cs="Courier New"/>
-                <w:sz w:val="19"/>
-                <w:szCs w:val="19"/>
-              </w:rPr>
-              <w:t>?</w:t>
-            </w:r>
-          </w:p>
-          <w:p>
-            <w:pPr>
-              <w:spacing w:before="0"/>
-              <w:rPr>
-                <w:rFonts w:ascii="Envy Code R" w:hAnsi="Envy Code R" w:cs="Courier New"/>
-                <w:sz w:val="19"/>
-                <w:szCs w:val="19"/>
-              </w:rPr>
-            </w:pPr>
-            <w:proofErr w:type="gramStart"/>
-            <w:r>
-              <w:rPr>
-                <w:rFonts w:ascii="Envy Code R" w:hAnsi="Envy Code R" w:cs="Courier New"/>
-                <w:sz w:val="19"/>
-                <w:szCs w:val="19"/>
-              </w:rPr>
-              <w:t>p</w:t>
-            </w:r>
-            <w:proofErr w:type="gramEnd"/>
-            <w:r>
-              <w:rPr>
-                <w:rFonts w:ascii="Envy Code R" w:hAnsi="Envy Code R" w:cs="Courier New"/>
-                <w:sz w:val="19"/>
-                <w:szCs w:val="19"/>
-              </w:rPr>
-              <w:t xml:space="preserve">[:name] </w:t>
-            </w:r>
-            <w:r>
-              <w:rPr>
-                <w:rFonts w:ascii="Envy Code R" w:hAnsi="Envy Code R" w:cs="Courier New"/>
-                <w:sz w:val="19"/>
-                <w:szCs w:val="19"/>
-              </w:rPr>
-              <w:t xml:space="preserve">   </w:t>
-            </w:r>
-            <w:r>
-              <w:rPr>
-                <w:rFonts w:ascii="Envy Code R" w:hAnsi="Envy Code R" w:cs="Courier New"/>
-                <w:sz w:val="19"/>
-                <w:szCs w:val="19"/>
-              </w:rPr>
-              <w:t xml:space="preserve"># </w:t>
-            </w:r>
-            <w:r>
-              <w:rPr>
-                <w:rFonts w:ascii="Envy Code R" w:hAnsi="Envy Code R" w:cs="Courier New"/>
-                <w:i/>
-                <w:sz w:val="19"/>
-                <w:szCs w:val="19"/>
-              </w:rPr>
-              <w:t>etc</w:t>
-            </w:r>
-            <w:r>
-              <w:rPr>
-                <w:rFonts w:ascii="Envy Code R" w:hAnsi="Envy Code R" w:cs="Courier New"/>
-                <w:i/>
-                <w:sz w:val="19"/>
-                <w:szCs w:val="19"/>
-              </w:rPr>
-              <w:t>.</w:t>
-            </w:r>
-          </w:p>
-          <w:p>
-            <w:pPr>
-              <w:spacing w:after="120"/>
-              <w:rPr>
-                <w:rFonts w:ascii="Envy Code R" w:hAnsi="Envy Code R" w:cs="Courier New"/>
-                <w:sz w:val="19"/>
-                <w:szCs w:val="19"/>
-              </w:rPr>
-            </w:pPr>
-            <w:proofErr w:type="spellStart"/>
-            <w:proofErr w:type="gramStart"/>
-            <w:r>
-              <w:rPr>
-                <w:rFonts w:ascii="Envy Code R" w:hAnsi="Envy Code R" w:cs="Courier New"/>
-                <w:sz w:val="19"/>
-                <w:szCs w:val="19"/>
-              </w:rPr>
-              <w:t>p</w:t>
-            </w:r>
-            <w:proofErr w:type="gramEnd"/>
-            <w:r>
-              <w:rPr>
-                <w:rFonts w:ascii="Envy Code R" w:hAnsi="Envy Code R" w:cs="Courier New"/>
-                <w:sz w:val="19"/>
-                <w:szCs w:val="19"/>
-              </w:rPr>
-              <w:t>.</w:t>
-            </w:r>
-            <w:r>
-              <w:rPr>
-                <w:rFonts w:ascii="Envy Code R" w:hAnsi="Envy Code R" w:cs="Courier New"/>
-                <w:color w:val="C00000"/>
-                <w:sz w:val="19"/>
-                <w:szCs w:val="19"/>
-              </w:rPr>
-              <w:t>with</w:t>
-            </w:r>
-            <w:proofErr w:type="spellEnd"/>
-            <w:r>
-              <w:rPr>
-                <w:rFonts w:ascii="Envy Code R" w:hAnsi="Envy Code R" w:cs="Courier New"/>
-                <w:sz w:val="19"/>
-                <w:szCs w:val="19"/>
-              </w:rPr>
-              <w:t>(age: 26, married: true)</w:t>
-            </w:r>
-          </w:p>
-          <w:p>
-            <w:pPr>
-              <w:spacing w:before="0"/>
-              <w:rPr>
-                <w:rFonts w:ascii="Envy Code R" w:hAnsi="Envy Code R" w:cs="Courier New"/>
-                <w:sz w:val="19"/>
-                <w:szCs w:val="19"/>
-              </w:rPr>
-            </w:pPr>
-            <w:proofErr w:type="spellStart"/>
-            <w:proofErr w:type="gramStart"/>
-            <w:r>
-              <w:rPr>
-                <w:rFonts w:ascii="Envy Code R" w:hAnsi="Envy Code R" w:cs="Courier New"/>
-                <w:sz w:val="19"/>
-                <w:szCs w:val="19"/>
-              </w:rPr>
-              <w:t>p</w:t>
-            </w:r>
-            <w:proofErr w:type="gramEnd"/>
-            <w:r>
-              <w:rPr>
-                <w:rFonts w:ascii="Envy Code R" w:hAnsi="Envy Code R" w:cs="Courier New"/>
-                <w:sz w:val="19"/>
-                <w:szCs w:val="19"/>
-              </w:rPr>
-              <w:t>.</w:t>
-            </w:r>
-            <w:r>
-              <w:rPr>
-                <w:rFonts w:ascii="Envy Code R" w:hAnsi="Envy Code R" w:cs="Courier New"/>
-                <w:color w:val="C00000"/>
-                <w:sz w:val="19"/>
-                <w:szCs w:val="19"/>
-              </w:rPr>
-              <w:t>attributes</w:t>
-            </w:r>
-            <w:proofErr w:type="spellEnd"/>
-          </w:p>
-          <w:p>
-            <w:pPr>
-              <w:spacing w:before="0"/>
-              <w:rPr>
-                <w:rFonts w:ascii="Envy Code R" w:hAnsi="Envy Code R" w:cs="Courier New"/>
-                <w:sz w:val="19"/>
-                <w:szCs w:val="19"/>
-              </w:rPr>
-            </w:pPr>
-            <w:proofErr w:type="spellStart"/>
-            <w:proofErr w:type="gramStart"/>
-            <w:r>
-              <w:rPr>
-                <w:rFonts w:ascii="Envy Code R" w:hAnsi="Envy Code R" w:cs="Courier New"/>
-                <w:sz w:val="19"/>
-                <w:szCs w:val="19"/>
-              </w:rPr>
-              <w:t>p</w:t>
-            </w:r>
-            <w:proofErr w:type="gramEnd"/>
-            <w:r>
-              <w:rPr>
-                <w:rFonts w:ascii="Envy Code R" w:hAnsi="Envy Code R" w:cs="Courier New"/>
-                <w:sz w:val="19"/>
-                <w:szCs w:val="19"/>
-              </w:rPr>
-              <w:t>.</w:t>
-            </w:r>
-            <w:r>
-              <w:rPr>
-                <w:rFonts w:ascii="Envy Code R" w:hAnsi="Envy Code R" w:cs="Courier New"/>
-                <w:color w:val="C00000"/>
-                <w:sz w:val="19"/>
-                <w:szCs w:val="19"/>
-              </w:rPr>
-              <w:t>values</w:t>
-            </w:r>
-            <w:proofErr w:type="spellEnd"/>
-          </w:p>
-          <w:p>
-            <w:pPr>
-              <w:spacing w:before="0"/>
-              <w:rPr>
-                <w:rFonts w:ascii="Envy Code R" w:hAnsi="Envy Code R" w:cs="Courier New"/>
-                <w:sz w:val="19"/>
-                <w:szCs w:val="19"/>
-              </w:rPr>
-            </w:pPr>
-            <w:proofErr w:type="spellStart"/>
-            <w:proofErr w:type="gramStart"/>
-            <w:r>
-              <w:rPr>
-                <w:rFonts w:ascii="Envy Code R" w:hAnsi="Envy Code R" w:cs="Courier New"/>
-                <w:sz w:val="19"/>
-                <w:szCs w:val="19"/>
-              </w:rPr>
-              <w:t>p</w:t>
-            </w:r>
-            <w:proofErr w:type="gramEnd"/>
-            <w:r>
-              <w:rPr>
-                <w:rFonts w:ascii="Envy Code R" w:hAnsi="Envy Code R" w:cs="Courier New"/>
-                <w:sz w:val="19"/>
-                <w:szCs w:val="19"/>
-              </w:rPr>
-              <w:t>.</w:t>
-            </w:r>
-            <w:r>
-              <w:rPr>
-                <w:rFonts w:ascii="Envy Code R" w:hAnsi="Envy Code R" w:cs="Courier New"/>
-                <w:color w:val="C00000"/>
-                <w:sz w:val="19"/>
-                <w:szCs w:val="19"/>
-              </w:rPr>
-              <w:t>values</w:t>
-            </w:r>
-            <w:proofErr w:type="spellEnd"/>
-            <w:r>
-              <w:rPr>
-                <w:rFonts w:ascii="Envy Code R" w:hAnsi="Envy Code R" w:cs="Courier New"/>
-                <w:sz w:val="19"/>
-                <w:szCs w:val="19"/>
-              </w:rPr>
-              <w:t>(:name, :married)</w:t>
-            </w:r>
-          </w:p>
-          <w:p>
-            <w:pPr>
-              <w:rPr>
-                <w:rFonts w:ascii="Envy Code R" w:hAnsi="Envy Code R" w:cs="Courier New"/>
-                <w:sz w:val="19"/>
-                <w:szCs w:val="19"/>
-              </w:rPr>
-            </w:pPr>
-            <w:proofErr w:type="gramStart"/>
-            <w:r>
-              <w:rPr>
-                <w:rFonts w:ascii="Envy Code R" w:hAnsi="Envy Code R" w:cs="Courier New"/>
-                <w:sz w:val="19"/>
-                <w:szCs w:val="19"/>
-              </w:rPr>
-              <w:t>e</w:t>
-            </w:r>
-            <w:proofErr w:type="gramEnd"/>
-            <w:r>
-              <w:rPr>
-                <w:rFonts w:ascii="Envy Code R" w:hAnsi="Envy Code R" w:cs="Courier New"/>
-                <w:sz w:val="19"/>
-                <w:szCs w:val="19"/>
-              </w:rPr>
-              <w:t xml:space="preserve"> = </w:t>
-            </w:r>
-            <w:proofErr w:type="spellStart"/>
-            <w:r>
-              <w:rPr>
-                <w:rFonts w:ascii="Envy Code R" w:hAnsi="Envy Code R" w:cs="Courier New"/>
-                <w:sz w:val="19"/>
-                <w:szCs w:val="19"/>
-              </w:rPr>
-              <w:t>p.</w:t>
-            </w:r>
-            <w:r>
-              <w:rPr>
-                <w:rFonts w:ascii="Envy Code R" w:hAnsi="Envy Code R" w:cs="Courier New"/>
-                <w:color w:val="FF0000"/>
-                <w:sz w:val="19"/>
-                <w:szCs w:val="19"/>
-              </w:rPr>
-              <w:t>upgrade</w:t>
-            </w:r>
-            <w:proofErr w:type="spellEnd"/>
-            <w:r>
-              <w:rPr>
-                <w:rFonts w:ascii="Envy Code R" w:hAnsi="Envy Code R" w:cs="Courier New"/>
-                <w:sz w:val="19"/>
-                <w:szCs w:val="19"/>
-              </w:rPr>
-              <w:t>(</w:t>
-            </w:r>
-            <w:r>
-              <w:rPr>
-                <w:rFonts w:ascii="Envy Code R" w:hAnsi="Envy Code R" w:cs="Courier New"/>
-                <w:color w:val="0000FF"/>
-                <w:sz w:val="19"/>
-                <w:szCs w:val="19"/>
-              </w:rPr>
-              <w:t>Employee</w:t>
-            </w:r>
-            <w:r>
-              <w:rPr>
-                <w:rFonts w:ascii="Envy Code R" w:hAnsi="Envy Code R" w:cs="Courier New"/>
-                <w:sz w:val="19"/>
-                <w:szCs w:val="19"/>
-              </w:rPr>
-              <w:t>, title: ‘Nurse’, salary: 58400)</w:t>
-            </w:r>
-          </w:p>
-          <w:p>
-            <w:pPr>
-              <w:spacing w:before="0"/>
-              <w:rPr>
-                <w:rFonts w:ascii="Envy Code R" w:hAnsi="Envy Code R" w:cs="Courier New"/>
-                <w:sz w:val="19"/>
-                <w:szCs w:val="19"/>
-              </w:rPr>
-            </w:pPr>
-            <w:proofErr w:type="gramStart"/>
-            <w:r>
-              <w:rPr>
-                <w:rFonts w:ascii="Envy Code R" w:hAnsi="Envy Code R" w:cs="Courier New"/>
-                <w:sz w:val="19"/>
-                <w:szCs w:val="19"/>
-              </w:rPr>
-              <w:t>p</w:t>
-            </w:r>
-            <w:proofErr w:type="gramEnd"/>
-            <w:r>
-              <w:rPr>
-                <w:rFonts w:ascii="Envy Code R" w:hAnsi="Envy Code R" w:cs="Courier New"/>
-                <w:sz w:val="19"/>
-                <w:szCs w:val="19"/>
-              </w:rPr>
-              <w:t xml:space="preserve"> = </w:t>
-            </w:r>
-            <w:proofErr w:type="spellStart"/>
-            <w:r>
-              <w:rPr>
-                <w:rFonts w:ascii="Envy Code R" w:hAnsi="Envy Code R" w:cs="Courier New"/>
-                <w:sz w:val="19"/>
-                <w:szCs w:val="19"/>
-              </w:rPr>
-              <w:t>e.</w:t>
-            </w:r>
-            <w:r>
-              <w:rPr>
-                <w:rFonts w:ascii="Envy Code R" w:hAnsi="Envy Code R" w:cs="Courier New"/>
-                <w:color w:val="FF0000"/>
-                <w:sz w:val="19"/>
-                <w:szCs w:val="19"/>
-              </w:rPr>
-              <w:t>downgrade</w:t>
-            </w:r>
-            <w:proofErr w:type="spellEnd"/>
-            <w:r>
-              <w:rPr>
-                <w:rFonts w:ascii="Envy Code R" w:hAnsi="Envy Code R" w:cs="Courier New"/>
-                <w:sz w:val="19"/>
-                <w:szCs w:val="19"/>
-              </w:rPr>
-              <w:t>(</w:t>
-            </w:r>
-            <w:r>
-              <w:rPr>
-                <w:rFonts w:ascii="Envy Code R" w:hAnsi="Envy Code R" w:cs="Courier New"/>
-                <w:color w:val="0000FF"/>
-                <w:sz w:val="19"/>
-                <w:szCs w:val="19"/>
-              </w:rPr>
-              <w:t>Person</w:t>
-            </w:r>
-            <w:r>
-              <w:rPr>
-                <w:rFonts w:ascii="Envy Code R" w:hAnsi="Envy Code R" w:cs="Courier New"/>
-                <w:sz w:val="19"/>
-                <w:szCs w:val="19"/>
-              </w:rPr>
-              <w:t>)</w:t>
-            </w:r>
-          </w:p>
-          <w:p>
-            <w:pPr>
               <w:spacing w:before="240"/>
             </w:pPr>
             <w:r>
               <w:rPr>
                 <w:sz w:val="20"/>
               </w:rPr>
-              <w:t xml:space="preserve">Values are read-only </w:t>
-            </w:r>
-            <w:proofErr w:type="spellStart"/>
-            <w:r>
-              <w:rPr>
-                <w:sz w:val="20"/>
-              </w:rPr>
-              <w:t>structs</w:t>
-            </w:r>
-            <w:proofErr w:type="spellEnd"/>
-            <w:r>
-              <w:rPr>
-                <w:sz w:val="20"/>
-              </w:rPr>
-              <w:t xml:space="preserve"> with Contracts built-in, default values,</w:t>
+              <w:t>Values are read-only structs with Contracts built-in, default values,</w:t>
             </w:r>
             <w:r>
               <w:rPr>
@@ -2427,10 +1640,7 @@
         </w:tc>
       </w:tr>
     </w:tbl>
-    <w:p>
-      <w:bookmarkStart w:id="0" w:name="_GoBack"/>
-      <w:bookmarkEnd w:id="0"/>
-    </w:p>
+    <w:p/>
     <w:sectPr>
       <w:pgSz w:w="11906" w:h="16838"/>
       <w:pgMar w:top="720" w:right="720" w:bottom="720" w:left="720" w:header="708" w:footer="708" w:gutter="0"/>
@@ -3224,7 +2434,7 @@
   <a:extraClrSchemeLst/>
   <a:extLst>
     <a:ext uri="{05A4C25C-085E-4340-85A3-A5531E510DB2}">
-      <thm15:themeFamily xmlns:thm15="http://schemas.microsoft.com/office/thememl/2012/main" xmlns="" name="Office Theme" id="{62F939B6-93AF-4DB8-9C6B-D6C7DFDC589F}" vid="{4A3C46E8-61CC-4603-A589-7422A47A8E4A}"/>
+      <thm15:themeFamily xmlns="" xmlns:thm15="http://schemas.microsoft.com/office/thememl/2012/main" name="Office Theme" id="{62F939B6-93AF-4DB8-9C6B-D6C7DFDC589F}" vid="{4A3C46E8-61CC-4603-A589-7422A47A8E4A}"/>
     </a:ext>
   </a:extLst>
 </a:theme>

</xml_diff>

<commit_message>
Person.info gives string describing the class
Includes types and defaults. Useful for interactive coding.

Takes :short or :long argument. Default is :long.

Documentation updated.
</commit_message>
<xml_diff>
--- a/doc/gsrubylib cheatsheet.docx
+++ b/doc/gsrubylib cheatsheet.docx
@@ -9,116 +9,164 @@
           <w:rFonts w:ascii="Lucida Console" w:hAnsi="Lucida Console"/>
           <w:color w:val="0070C0"/>
           <w:sz w:val="48"/>
+          <w:szCs w:val="48"/>
         </w:rPr>
       </w:pPr>
+      <w:proofErr w:type="spellStart"/>
+      <w:proofErr w:type="gramStart"/>
       <w:r>
         <w:rPr>
           <w:rFonts w:ascii="Lucida Console" w:hAnsi="Lucida Console"/>
           <w:color w:val="0070C0"/>
           <w:sz w:val="48"/>
+          <w:szCs w:val="48"/>
         </w:rPr>
         <w:t>gsrubylib</w:t>
       </w:r>
+      <w:bookmarkStart w:id="0" w:name="_GoBack"/>
+      <w:bookmarkEnd w:id="0"/>
+      <w:proofErr w:type="spellEnd"/>
+      <w:proofErr w:type="gramEnd"/>
     </w:p>
     <w:p>
       <w:pPr>
         <w:spacing w:before="0" w:line="240" w:lineRule="auto"/>
         <w:rPr>
-          <w:rFonts w:ascii="Envy Code R" w:hAnsi="Envy Code R" w:cs="Courier New"/>
-          <w:sz w:val="20"/>
+          <w:rFonts w:ascii="Consolas" w:hAnsi="Consolas" w:cs="Courier New"/>
+          <w:sz w:val="18"/>
         </w:rPr>
       </w:pPr>
+      <w:proofErr w:type="gramStart"/>
       <w:r>
         <w:rPr>
-          <w:rFonts w:ascii="Envy Code R" w:hAnsi="Envy Code R" w:cs="Courier New"/>
-          <w:sz w:val="20"/>
+          <w:rFonts w:ascii="Consolas" w:hAnsi="Consolas" w:cs="Courier New"/>
+          <w:sz w:val="18"/>
         </w:rPr>
-        <w:t>require '</w:t>
+        <w:t>require</w:t>
       </w:r>
+      <w:proofErr w:type="gramEnd"/>
       <w:r>
         <w:rPr>
-          <w:rFonts w:ascii="Envy Code R" w:hAnsi="Envy Code R" w:cs="Courier New"/>
+          <w:rFonts w:ascii="Consolas" w:hAnsi="Consolas" w:cs="Courier New"/>
+          <w:sz w:val="18"/>
+        </w:rPr>
+        <w:t xml:space="preserve"> '</w:t>
+      </w:r>
+      <w:proofErr w:type="spellStart"/>
+      <w:r>
+        <w:rPr>
+          <w:rFonts w:ascii="Consolas" w:hAnsi="Consolas" w:cs="Courier New"/>
           <w:b/>
           <w:color w:val="538135" w:themeColor="accent6" w:themeShade="BF"/>
-          <w:sz w:val="20"/>
+          <w:sz w:val="18"/>
         </w:rPr>
         <w:t>debuglog</w:t>
       </w:r>
+      <w:proofErr w:type="spellEnd"/>
       <w:r>
         <w:rPr>
-          <w:rFonts w:ascii="Envy Code R" w:hAnsi="Envy Code R" w:cs="Courier New"/>
-          <w:sz w:val="20"/>
+          <w:rFonts w:ascii="Consolas" w:hAnsi="Consolas" w:cs="Courier New"/>
+          <w:sz w:val="18"/>
         </w:rPr>
-        <w:t>' unless $gs_nodebuglog</w:t>
+        <w:t>' unless $</w:t>
       </w:r>
+      <w:proofErr w:type="spellStart"/>
+      <w:r>
+        <w:rPr>
+          <w:rFonts w:ascii="Consolas" w:hAnsi="Consolas" w:cs="Courier New"/>
+          <w:sz w:val="18"/>
+        </w:rPr>
+        <w:t>gs_nodebuglog</w:t>
+      </w:r>
+      <w:proofErr w:type="spellEnd"/>
     </w:p>
     <w:p>
       <w:pPr>
         <w:spacing w:before="0" w:line="240" w:lineRule="auto"/>
         <w:rPr>
-          <w:rFonts w:ascii="Envy Code R" w:hAnsi="Envy Code R" w:cs="Courier New"/>
-          <w:sz w:val="20"/>
+          <w:rFonts w:ascii="Consolas" w:hAnsi="Consolas" w:cs="Courier New"/>
+          <w:sz w:val="18"/>
         </w:rPr>
       </w:pPr>
+      <w:proofErr w:type="gramStart"/>
       <w:r>
         <w:rPr>
-          <w:rFonts w:ascii="Envy Code R" w:hAnsi="Envy Code R" w:cs="Courier New"/>
-          <w:sz w:val="20"/>
+          <w:rFonts w:ascii="Consolas" w:hAnsi="Consolas" w:cs="Courier New"/>
+          <w:sz w:val="18"/>
         </w:rPr>
-        <w:t>require '</w:t>
+        <w:t>require</w:t>
+      </w:r>
+      <w:proofErr w:type="gramEnd"/>
+      <w:r>
+        <w:rPr>
+          <w:rFonts w:ascii="Consolas" w:hAnsi="Consolas" w:cs="Courier New"/>
+          <w:sz w:val="18"/>
+        </w:rPr>
+        <w:t xml:space="preserve"> '</w:t>
       </w:r>
       <w:r>
         <w:rPr>
-          <w:rFonts w:ascii="Envy Code R" w:hAnsi="Envy Code R" w:cs="Courier New"/>
+          <w:rFonts w:ascii="Consolas" w:hAnsi="Consolas" w:cs="Courier New"/>
           <w:b/>
           <w:color w:val="538135" w:themeColor="accent6" w:themeShade="BF"/>
-          <w:sz w:val="20"/>
+          <w:sz w:val="18"/>
         </w:rPr>
         <w:t>pry</w:t>
       </w:r>
       <w:r>
         <w:rPr>
-          <w:rFonts w:ascii="Envy Code R" w:hAnsi="Envy Code R" w:cs="Courier New"/>
-          <w:sz w:val="20"/>
+          <w:rFonts w:ascii="Consolas" w:hAnsi="Consolas" w:cs="Courier New"/>
+          <w:sz w:val="18"/>
         </w:rPr>
-        <w:t>'      unless $gs_nopry</w:t>
+        <w:t>'      unless $</w:t>
       </w:r>
+      <w:proofErr w:type="spellStart"/>
+      <w:r>
+        <w:rPr>
+          <w:rFonts w:ascii="Consolas" w:hAnsi="Consolas" w:cs="Courier New"/>
+          <w:sz w:val="18"/>
+        </w:rPr>
+        <w:t>gs_nopry</w:t>
+      </w:r>
+      <w:proofErr w:type="spellEnd"/>
     </w:p>
     <w:p>
       <w:pPr>
         <w:spacing w:before="0" w:line="240" w:lineRule="auto"/>
         <w:rPr>
-          <w:rFonts w:ascii="Envy Code R" w:hAnsi="Envy Code R" w:cs="Courier New"/>
-          <w:sz w:val="20"/>
+          <w:rFonts w:ascii="Consolas" w:hAnsi="Consolas" w:cs="Courier New"/>
+          <w:sz w:val="18"/>
         </w:rPr>
       </w:pPr>
+      <w:proofErr w:type="gramStart"/>
       <w:r>
         <w:rPr>
-          <w:rFonts w:ascii="Envy Code R" w:hAnsi="Envy Code R" w:cs="Courier New"/>
-          <w:sz w:val="20"/>
+          <w:rFonts w:ascii="Consolas" w:hAnsi="Consolas" w:cs="Courier New"/>
+          <w:sz w:val="18"/>
         </w:rPr>
-        <w:t xml:space="preserve">require </w:t>
+        <w:t>require</w:t>
+      </w:r>
+      <w:proofErr w:type="gramEnd"/>
+      <w:r>
+        <w:rPr>
+          <w:rFonts w:ascii="Consolas" w:hAnsi="Consolas" w:cs="Courier New"/>
+          <w:sz w:val="18"/>
+        </w:rPr>
+        <w:t xml:space="preserve"> '</w:t>
       </w:r>
       <w:r>
         <w:rPr>
-          <w:rFonts w:ascii="Envy Code R" w:hAnsi="Envy Code R" w:cs="Courier New"/>
-          <w:sz w:val="20"/>
-        </w:rPr>
-        <w:t>'</w:t>
-      </w:r>
-      <w:r>
-        <w:rPr>
-          <w:rFonts w:ascii="Envy Code R" w:hAnsi="Envy Code R" w:cs="Courier New"/>
+          <w:rFonts w:ascii="Consolas" w:hAnsi="Consolas" w:cs="Courier New"/>
           <w:b/>
           <w:color w:val="538135" w:themeColor="accent6" w:themeShade="BF"/>
-          <w:sz w:val="20"/>
+          <w:sz w:val="18"/>
         </w:rPr>
         <w:t>contracts</w:t>
       </w:r>
       <w:r>
         <w:rPr>
-          <w:rFonts w:ascii="Envy Code R" w:hAnsi="Envy Code R" w:cs="Courier New"/>
-          <w:sz w:val="20"/>
+          <w:rFonts w:ascii="Consolas" w:hAnsi="Consolas" w:cs="Courier New"/>
+          <w:sz w:val="18"/>
         </w:rPr>
         <w:t>'</w:t>
       </w:r>
@@ -131,12 +179,21 @@
           <w:sz w:val="20"/>
         </w:rPr>
       </w:pPr>
+      <w:proofErr w:type="gramStart"/>
       <w:r>
         <w:rPr>
-          <w:rFonts w:ascii="Envy Code R" w:hAnsi="Envy Code R" w:cs="Courier New"/>
-          <w:sz w:val="20"/>
+          <w:rFonts w:ascii="Consolas" w:hAnsi="Consolas" w:cs="Courier New"/>
+          <w:sz w:val="18"/>
         </w:rPr>
-        <w:t>include Contracts</w:t>
+        <w:t>include</w:t>
+      </w:r>
+      <w:proofErr w:type="gramEnd"/>
+      <w:r>
+        <w:rPr>
+          <w:rFonts w:ascii="Consolas" w:hAnsi="Consolas" w:cs="Courier New"/>
+          <w:sz w:val="18"/>
+        </w:rPr>
+        <w:t xml:space="preserve"> Contracts</w:t>
       </w:r>
     </w:p>
     <w:p>
@@ -172,29 +229,51 @@
             <w:pPr>
               <w:spacing w:before="80" w:after="80"/>
               <w:rPr>
-                <w:rFonts w:ascii="Envy Code R" w:hAnsi="Envy Code R" w:cs="Courier New"/>
-              </w:rPr>
-            </w:pPr>
-            <w:r>
-              <w:rPr>
-                <w:rFonts w:ascii="Envy Code R" w:hAnsi="Envy Code R" w:cs="Courier New"/>
-              </w:rPr>
-              <w:t>if object.</w:t>
-            </w:r>
-            <w:r>
-              <w:rPr>
-                <w:rFonts w:ascii="Envy Code R" w:hAnsi="Envy Code R" w:cs="Courier New"/>
+                <w:rFonts w:ascii="Consolas" w:hAnsi="Consolas" w:cs="Courier New"/>
+                <w:sz w:val="18"/>
+              </w:rPr>
+            </w:pPr>
+            <w:proofErr w:type="gramStart"/>
+            <w:r>
+              <w:rPr>
+                <w:rFonts w:ascii="Consolas" w:hAnsi="Consolas" w:cs="Courier New"/>
+                <w:sz w:val="18"/>
+              </w:rPr>
+              <w:t>if</w:t>
+            </w:r>
+            <w:proofErr w:type="gramEnd"/>
+            <w:r>
+              <w:rPr>
+                <w:rFonts w:ascii="Consolas" w:hAnsi="Consolas" w:cs="Courier New"/>
+                <w:sz w:val="18"/>
+              </w:rPr>
+              <w:t xml:space="preserve"> object.</w:t>
+            </w:r>
+            <w:r>
+              <w:rPr>
+                <w:rFonts w:ascii="Consolas" w:hAnsi="Consolas" w:cs="Courier New"/>
                 <w:b/>
                 <w:color w:val="C00000"/>
+                <w:sz w:val="18"/>
               </w:rPr>
               <w:t>in?</w:t>
             </w:r>
             <w:r>
               <w:rPr>
-                <w:rFonts w:ascii="Envy Code R" w:hAnsi="Envy Code R" w:cs="Courier New"/>
-              </w:rPr>
-              <w:t xml:space="preserve"> collection</w:t>
-            </w:r>
+                <w:rFonts w:ascii="Consolas" w:hAnsi="Consolas" w:cs="Courier New"/>
+                <w:sz w:val="18"/>
+              </w:rPr>
+              <w:t xml:space="preserve"> </w:t>
+            </w:r>
+            <w:proofErr w:type="gramStart"/>
+            <w:r>
+              <w:rPr>
+                <w:rFonts w:ascii="Consolas" w:hAnsi="Consolas" w:cs="Courier New"/>
+                <w:sz w:val="18"/>
+              </w:rPr>
+              <w:t>collection</w:t>
+            </w:r>
+            <w:proofErr w:type="gramEnd"/>
           </w:p>
         </w:tc>
         <w:tc>
@@ -206,7 +285,8 @@
             <w:pPr>
               <w:spacing w:before="80" w:after="80"/>
               <w:rPr>
-                <w:rFonts w:ascii="Envy Code R" w:hAnsi="Envy Code R" w:cs="Courier New"/>
+                <w:rFonts w:ascii="Consolas" w:hAnsi="Consolas" w:cs="Courier New"/>
+                <w:sz w:val="18"/>
               </w:rPr>
             </w:pPr>
           </w:p>
@@ -225,22 +305,52 @@
             <w:pPr>
               <w:spacing w:before="80" w:after="80"/>
               <w:rPr>
-                <w:rFonts w:ascii="Envy Code R" w:hAnsi="Envy Code R" w:cs="Courier New"/>
-              </w:rPr>
-            </w:pPr>
-            <w:r>
-              <w:rPr>
-                <w:rFonts w:ascii="Envy Code R" w:hAnsi="Envy Code R" w:cs="Courier New"/>
-              </w:rPr>
-              <w:t>if object.</w:t>
-            </w:r>
-            <w:r>
-              <w:rPr>
-                <w:rFonts w:ascii="Envy Code R" w:hAnsi="Envy Code R" w:cs="Courier New"/>
+                <w:rFonts w:ascii="Consolas" w:hAnsi="Consolas" w:cs="Courier New"/>
+                <w:sz w:val="18"/>
+              </w:rPr>
+            </w:pPr>
+            <w:proofErr w:type="gramStart"/>
+            <w:r>
+              <w:rPr>
+                <w:rFonts w:ascii="Consolas" w:hAnsi="Consolas" w:cs="Courier New"/>
+                <w:sz w:val="18"/>
+              </w:rPr>
+              <w:t>if</w:t>
+            </w:r>
+            <w:proofErr w:type="gramEnd"/>
+            <w:r>
+              <w:rPr>
+                <w:rFonts w:ascii="Consolas" w:hAnsi="Consolas" w:cs="Courier New"/>
+                <w:sz w:val="18"/>
+              </w:rPr>
+              <w:t xml:space="preserve"> </w:t>
+            </w:r>
+            <w:proofErr w:type="spellStart"/>
+            <w:r>
+              <w:rPr>
+                <w:rFonts w:ascii="Consolas" w:hAnsi="Consolas" w:cs="Courier New"/>
+                <w:sz w:val="18"/>
+              </w:rPr>
+              <w:t>object.</w:t>
+            </w:r>
+            <w:r>
+              <w:rPr>
+                <w:rFonts w:ascii="Consolas" w:hAnsi="Consolas" w:cs="Courier New"/>
                 <w:b/>
                 <w:color w:val="C00000"/>
-              </w:rPr>
-              <w:t>not_nil?</w:t>
+                <w:sz w:val="18"/>
+              </w:rPr>
+              <w:t>not_nil</w:t>
+            </w:r>
+            <w:proofErr w:type="spellEnd"/>
+            <w:r>
+              <w:rPr>
+                <w:rFonts w:ascii="Consolas" w:hAnsi="Consolas" w:cs="Courier New"/>
+                <w:b/>
+                <w:color w:val="C00000"/>
+                <w:sz w:val="18"/>
+              </w:rPr>
+              <w:t>?</w:t>
             </w:r>
           </w:p>
         </w:tc>
@@ -253,14 +363,34 @@
             <w:pPr>
               <w:spacing w:before="80" w:after="80"/>
               <w:rPr>
-                <w:rFonts w:ascii="Envy Code R" w:hAnsi="Envy Code R" w:cs="Courier New"/>
-              </w:rPr>
-            </w:pPr>
-            <w:r>
-              <w:rPr>
-                <w:rFonts w:ascii="Envy Code R" w:hAnsi="Envy Code R" w:cs="Courier New"/>
-              </w:rPr>
-              <w:t>non_nil?</w:t>
+                <w:rFonts w:ascii="Consolas" w:hAnsi="Consolas" w:cs="Courier New"/>
+                <w:sz w:val="18"/>
+              </w:rPr>
+            </w:pPr>
+            <w:proofErr w:type="spellStart"/>
+            <w:proofErr w:type="gramStart"/>
+            <w:r>
+              <w:rPr>
+                <w:rFonts w:ascii="Consolas" w:hAnsi="Consolas" w:cs="Courier New"/>
+                <w:sz w:val="18"/>
+              </w:rPr>
+              <w:t>non</w:t>
+            </w:r>
+            <w:proofErr w:type="gramEnd"/>
+            <w:r>
+              <w:rPr>
+                <w:rFonts w:ascii="Consolas" w:hAnsi="Consolas" w:cs="Courier New"/>
+                <w:sz w:val="18"/>
+              </w:rPr>
+              <w:t>_nil</w:t>
+            </w:r>
+            <w:proofErr w:type="spellEnd"/>
+            <w:r>
+              <w:rPr>
+                <w:rFonts w:ascii="Consolas" w:hAnsi="Consolas" w:cs="Courier New"/>
+                <w:sz w:val="18"/>
+              </w:rPr>
+              <w:t>?</w:t>
             </w:r>
           </w:p>
         </w:tc>
@@ -278,23 +408,46 @@
             <w:pPr>
               <w:spacing w:before="80" w:after="80"/>
               <w:rPr>
-                <w:rFonts w:ascii="Envy Code R" w:hAnsi="Envy Code R" w:cs="Courier New"/>
-              </w:rPr>
-            </w:pPr>
-            <w:r>
-              <w:rPr>
-                <w:rFonts w:ascii="Envy Code R" w:hAnsi="Envy Code R" w:cs="Courier New"/>
-              </w:rPr>
-              <w:t>str = object.</w:t>
-            </w:r>
-            <w:r>
-              <w:rPr>
-                <w:rFonts w:ascii="Envy Code R" w:hAnsi="Envy Code R" w:cs="Courier New"/>
+                <w:rFonts w:ascii="Consolas" w:hAnsi="Consolas" w:cs="Courier New"/>
+                <w:sz w:val="18"/>
+              </w:rPr>
+            </w:pPr>
+            <w:proofErr w:type="spellStart"/>
+            <w:proofErr w:type="gramStart"/>
+            <w:r>
+              <w:rPr>
+                <w:rFonts w:ascii="Consolas" w:hAnsi="Consolas" w:cs="Courier New"/>
+                <w:sz w:val="18"/>
+              </w:rPr>
+              <w:t>str</w:t>
+            </w:r>
+            <w:proofErr w:type="spellEnd"/>
+            <w:proofErr w:type="gramEnd"/>
+            <w:r>
+              <w:rPr>
+                <w:rFonts w:ascii="Consolas" w:hAnsi="Consolas" w:cs="Courier New"/>
+                <w:sz w:val="18"/>
+              </w:rPr>
+              <w:t xml:space="preserve"> = </w:t>
+            </w:r>
+            <w:proofErr w:type="spellStart"/>
+            <w:r>
+              <w:rPr>
+                <w:rFonts w:ascii="Consolas" w:hAnsi="Consolas" w:cs="Courier New"/>
+                <w:sz w:val="18"/>
+              </w:rPr>
+              <w:t>object.</w:t>
+            </w:r>
+            <w:r>
+              <w:rPr>
+                <w:rFonts w:ascii="Consolas" w:hAnsi="Consolas" w:cs="Courier New"/>
                 <w:b/>
                 <w:color w:val="C00000"/>
+                <w:sz w:val="18"/>
               </w:rPr>
               <w:t>pp_s</w:t>
             </w:r>
+            <w:proofErr w:type="spellEnd"/>
           </w:p>
         </w:tc>
         <w:tc>
@@ -306,7 +459,8 @@
             <w:pPr>
               <w:spacing w:before="80" w:after="80"/>
               <w:rPr>
-                <w:rFonts w:ascii="Envy Code R" w:hAnsi="Envy Code R" w:cs="Courier New"/>
+                <w:rFonts w:ascii="Consolas" w:hAnsi="Consolas" w:cs="Courier New"/>
+                <w:sz w:val="18"/>
               </w:rPr>
             </w:pPr>
           </w:p>
@@ -325,28 +479,59 @@
             <w:pPr>
               <w:spacing w:before="80" w:after="80"/>
               <w:rPr>
-                <w:rFonts w:ascii="Envy Code R" w:hAnsi="Envy Code R" w:cs="Courier New"/>
-              </w:rPr>
-            </w:pPr>
-            <w:r>
-              <w:rPr>
-                <w:rFonts w:ascii="Envy Code R" w:hAnsi="Envy Code R" w:cs="Courier New"/>
-              </w:rPr>
-              <w:t>o.</w:t>
-            </w:r>
-            <w:r>
-              <w:rPr>
-                <w:rFonts w:ascii="Envy Code R" w:hAnsi="Envy Code R" w:cs="Courier New"/>
+                <w:rFonts w:ascii="Consolas" w:hAnsi="Consolas" w:cs="Courier New"/>
+                <w:sz w:val="18"/>
+              </w:rPr>
+            </w:pPr>
+            <w:proofErr w:type="spellStart"/>
+            <w:proofErr w:type="gramStart"/>
+            <w:r>
+              <w:rPr>
+                <w:rFonts w:ascii="Consolas" w:hAnsi="Consolas" w:cs="Courier New"/>
+                <w:sz w:val="18"/>
+              </w:rPr>
+              <w:t>o</w:t>
+            </w:r>
+            <w:proofErr w:type="gramEnd"/>
+            <w:r>
+              <w:rPr>
+                <w:rFonts w:ascii="Consolas" w:hAnsi="Consolas" w:cs="Courier New"/>
+                <w:sz w:val="18"/>
+              </w:rPr>
+              <w:t>.</w:t>
+            </w:r>
+            <w:r>
+              <w:rPr>
+                <w:rFonts w:ascii="Consolas" w:hAnsi="Consolas" w:cs="Courier New"/>
                 <w:b/>
                 <w:color w:val="C00000"/>
+                <w:sz w:val="18"/>
               </w:rPr>
               <w:t>define_method</w:t>
             </w:r>
-            <w:r>
-              <w:rPr>
-                <w:rFonts w:ascii="Envy Code R" w:hAnsi="Envy Code R" w:cs="Courier New"/>
-              </w:rPr>
-              <w:t>(:add) do |x,y| x + y end</w:t>
+            <w:proofErr w:type="spellEnd"/>
+            <w:r>
+              <w:rPr>
+                <w:rFonts w:ascii="Consolas" w:hAnsi="Consolas" w:cs="Courier New"/>
+                <w:sz w:val="18"/>
+              </w:rPr>
+              <w:t>(:add) do |</w:t>
+            </w:r>
+            <w:proofErr w:type="spellStart"/>
+            <w:r>
+              <w:rPr>
+                <w:rFonts w:ascii="Consolas" w:hAnsi="Consolas" w:cs="Courier New"/>
+                <w:sz w:val="18"/>
+              </w:rPr>
+              <w:t>x,y</w:t>
+            </w:r>
+            <w:proofErr w:type="spellEnd"/>
+            <w:r>
+              <w:rPr>
+                <w:rFonts w:ascii="Consolas" w:hAnsi="Consolas" w:cs="Courier New"/>
+                <w:sz w:val="18"/>
+              </w:rPr>
+              <w:t>| x + y end</w:t>
             </w:r>
           </w:p>
         </w:tc>
@@ -359,7 +544,8 @@
             <w:pPr>
               <w:spacing w:before="80" w:after="80"/>
               <w:rPr>
-                <w:rFonts w:ascii="Envy Code R" w:hAnsi="Envy Code R" w:cs="Courier New"/>
+                <w:rFonts w:ascii="Consolas" w:hAnsi="Consolas" w:cs="Courier New"/>
+                <w:sz w:val="18"/>
               </w:rPr>
             </w:pPr>
           </w:p>
@@ -378,26 +564,59 @@
             <w:pPr>
               <w:spacing w:before="80" w:after="80"/>
               <w:rPr>
-                <w:rFonts w:ascii="Envy Code R" w:hAnsi="Envy Code R" w:cs="Courier New"/>
-              </w:rPr>
-            </w:pPr>
-            <w:r>
-              <w:rPr>
-                <w:rFonts w:ascii="Envy Code R" w:hAnsi="Envy Code R" w:cs="Courier New"/>
-              </w:rPr>
-              <w:t>squares = (1..10).</w:t>
-            </w:r>
-            <w:r>
-              <w:rPr>
-                <w:rFonts w:ascii="Envy Code R" w:hAnsi="Envy Code R" w:cs="Courier New"/>
+                <w:rFonts w:ascii="Consolas" w:hAnsi="Consolas" w:cs="Courier New"/>
+                <w:sz w:val="18"/>
+              </w:rPr>
+            </w:pPr>
+            <w:proofErr w:type="gramStart"/>
+            <w:r>
+              <w:rPr>
+                <w:rFonts w:ascii="Consolas" w:hAnsi="Consolas" w:cs="Courier New"/>
+                <w:sz w:val="18"/>
+              </w:rPr>
+              <w:t>squares</w:t>
+            </w:r>
+            <w:proofErr w:type="gramEnd"/>
+            <w:r>
+              <w:rPr>
+                <w:rFonts w:ascii="Consolas" w:hAnsi="Consolas" w:cs="Courier New"/>
+                <w:sz w:val="18"/>
+              </w:rPr>
+              <w:t xml:space="preserve"> = (1..10)</w:t>
+            </w:r>
+            <w:proofErr w:type="gramStart"/>
+            <w:r>
+              <w:rPr>
+                <w:rFonts w:ascii="Consolas" w:hAnsi="Consolas" w:cs="Courier New"/>
+                <w:sz w:val="18"/>
+              </w:rPr>
+              <w:t>.</w:t>
+            </w:r>
+            <w:proofErr w:type="spellStart"/>
+            <w:r>
+              <w:rPr>
+                <w:rFonts w:ascii="Consolas" w:hAnsi="Consolas" w:cs="Courier New"/>
                 <w:b/>
                 <w:color w:val="C00000"/>
-              </w:rPr>
-              <w:t>build_hash</w:t>
-            </w:r>
-            <w:r>
-              <w:rPr>
-                <w:rFonts w:ascii="Envy Code R" w:hAnsi="Envy Code R" w:cs="Courier New"/>
+                <w:sz w:val="18"/>
+              </w:rPr>
+              <w:t>build</w:t>
+            </w:r>
+            <w:proofErr w:type="gramEnd"/>
+            <w:r>
+              <w:rPr>
+                <w:rFonts w:ascii="Consolas" w:hAnsi="Consolas" w:cs="Courier New"/>
+                <w:b/>
+                <w:color w:val="C00000"/>
+                <w:sz w:val="18"/>
+              </w:rPr>
+              <w:t>_hash</w:t>
+            </w:r>
+            <w:proofErr w:type="spellEnd"/>
+            <w:r>
+              <w:rPr>
+                <w:rFonts w:ascii="Consolas" w:hAnsi="Consolas" w:cs="Courier New"/>
+                <w:sz w:val="18"/>
               </w:rPr>
               <w:t xml:space="preserve"> { |n| [n, n*n] }</w:t>
             </w:r>
@@ -412,15 +631,19 @@
             <w:pPr>
               <w:spacing w:before="80" w:after="80"/>
               <w:rPr>
-                <w:rFonts w:ascii="Envy Code R" w:hAnsi="Envy Code R" w:cs="Courier New"/>
-              </w:rPr>
-            </w:pPr>
-            <w:r>
-              <w:rPr>
-                <w:rFonts w:ascii="Envy Code R" w:hAnsi="Envy Code R" w:cs="Courier New"/>
+                <w:rFonts w:ascii="Consolas" w:hAnsi="Consolas" w:cs="Courier New"/>
+                <w:sz w:val="18"/>
+              </w:rPr>
+            </w:pPr>
+            <w:proofErr w:type="gramStart"/>
+            <w:r>
+              <w:rPr>
+                <w:rFonts w:ascii="Consolas" w:hAnsi="Consolas" w:cs="Courier New"/>
+                <w:sz w:val="18"/>
               </w:rPr>
               <w:t>graph</w:t>
             </w:r>
+            <w:proofErr w:type="gramEnd"/>
           </w:p>
         </w:tc>
       </w:tr>
@@ -437,28 +660,52 @@
             <w:pPr>
               <w:spacing w:before="80" w:after="80"/>
               <w:rPr>
-                <w:rFonts w:ascii="Envy Code R" w:hAnsi="Envy Code R" w:cs="Courier New"/>
-              </w:rPr>
-            </w:pPr>
-            <w:r>
-              <w:rPr>
-                <w:rFonts w:ascii="Envy Code R" w:hAnsi="Envy Code R" w:cs="Courier New"/>
+                <w:rFonts w:ascii="Consolas" w:hAnsi="Consolas" w:cs="Courier New"/>
+                <w:sz w:val="18"/>
+              </w:rPr>
+            </w:pPr>
+            <w:proofErr w:type="spellStart"/>
+            <w:proofErr w:type="gramStart"/>
+            <w:r>
+              <w:rPr>
+                <w:rFonts w:ascii="Consolas" w:hAnsi="Consolas" w:cs="Courier New"/>
+                <w:sz w:val="18"/>
               </w:rPr>
               <w:t>squares.values.</w:t>
             </w:r>
             <w:r>
               <w:rPr>
-                <w:rFonts w:ascii="Envy Code R" w:hAnsi="Envy Code R" w:cs="Courier New"/>
+                <w:rFonts w:ascii="Consolas" w:hAnsi="Consolas" w:cs="Courier New"/>
                 <w:b/>
                 <w:color w:val="C00000"/>
+                <w:sz w:val="18"/>
               </w:rPr>
               <w:t>mapf</w:t>
             </w:r>
-            <w:r>
-              <w:rPr>
-                <w:rFonts w:ascii="Envy Code R" w:hAnsi="Envy Code R" w:cs="Courier New"/>
-              </w:rPr>
-              <w:t>(:to_s)</w:t>
+            <w:proofErr w:type="spellEnd"/>
+            <w:proofErr w:type="gramEnd"/>
+            <w:r>
+              <w:rPr>
+                <w:rFonts w:ascii="Consolas" w:hAnsi="Consolas" w:cs="Courier New"/>
+                <w:sz w:val="18"/>
+              </w:rPr>
+              <w:t>(:</w:t>
+            </w:r>
+            <w:proofErr w:type="spellStart"/>
+            <w:r>
+              <w:rPr>
+                <w:rFonts w:ascii="Consolas" w:hAnsi="Consolas" w:cs="Courier New"/>
+                <w:sz w:val="18"/>
+              </w:rPr>
+              <w:t>to_s</w:t>
+            </w:r>
+            <w:proofErr w:type="spellEnd"/>
+            <w:r>
+              <w:rPr>
+                <w:rFonts w:ascii="Consolas" w:hAnsi="Consolas" w:cs="Courier New"/>
+                <w:sz w:val="18"/>
+              </w:rPr>
+              <w:t>)</w:t>
             </w:r>
           </w:p>
         </w:tc>
@@ -471,15 +718,21 @@
             <w:pPr>
               <w:spacing w:before="80" w:after="80"/>
               <w:rPr>
-                <w:rFonts w:ascii="Envy Code R" w:hAnsi="Envy Code R" w:cs="Courier New"/>
-              </w:rPr>
-            </w:pPr>
-            <w:r>
-              <w:rPr>
-                <w:rFonts w:ascii="Envy Code R" w:hAnsi="Envy Code R" w:cs="Courier New"/>
+                <w:rFonts w:ascii="Consolas" w:hAnsi="Consolas" w:cs="Courier New"/>
+                <w:sz w:val="18"/>
+              </w:rPr>
+            </w:pPr>
+            <w:proofErr w:type="spellStart"/>
+            <w:proofErr w:type="gramStart"/>
+            <w:r>
+              <w:rPr>
+                <w:rFonts w:ascii="Consolas" w:hAnsi="Consolas" w:cs="Courier New"/>
+                <w:sz w:val="18"/>
               </w:rPr>
               <w:t>collectf</w:t>
             </w:r>
+            <w:proofErr w:type="spellEnd"/>
+            <w:proofErr w:type="gramEnd"/>
           </w:p>
         </w:tc>
       </w:tr>
@@ -496,28 +749,66 @@
             <w:pPr>
               <w:spacing w:before="80" w:after="80"/>
               <w:rPr>
-                <w:rFonts w:ascii="Envy Code R" w:hAnsi="Envy Code R" w:cs="Courier New"/>
-              </w:rPr>
-            </w:pPr>
-            <w:r>
-              <w:rPr>
-                <w:rFonts w:ascii="Envy Code R" w:hAnsi="Envy Code R" w:cs="Courier New"/>
-              </w:rPr>
-              <w:t>h = squares.</w:t>
-            </w:r>
-            <w:r>
-              <w:rPr>
-                <w:rFonts w:ascii="Envy Code R" w:hAnsi="Envy Code R" w:cs="Courier New"/>
+                <w:rFonts w:ascii="Consolas" w:hAnsi="Consolas" w:cs="Courier New"/>
+                <w:sz w:val="18"/>
+              </w:rPr>
+            </w:pPr>
+            <w:proofErr w:type="gramStart"/>
+            <w:r>
+              <w:rPr>
+                <w:rFonts w:ascii="Consolas" w:hAnsi="Consolas" w:cs="Courier New"/>
+                <w:sz w:val="18"/>
+              </w:rPr>
+              <w:t>h</w:t>
+            </w:r>
+            <w:proofErr w:type="gramEnd"/>
+            <w:r>
+              <w:rPr>
+                <w:rFonts w:ascii="Consolas" w:hAnsi="Consolas" w:cs="Courier New"/>
+                <w:sz w:val="18"/>
+              </w:rPr>
+              <w:t xml:space="preserve"> = </w:t>
+            </w:r>
+            <w:proofErr w:type="spellStart"/>
+            <w:r>
+              <w:rPr>
+                <w:rFonts w:ascii="Consolas" w:hAnsi="Consolas" w:cs="Courier New"/>
+                <w:sz w:val="18"/>
+              </w:rPr>
+              <w:t>squares.</w:t>
+            </w:r>
+            <w:r>
+              <w:rPr>
+                <w:rFonts w:ascii="Consolas" w:hAnsi="Consolas" w:cs="Courier New"/>
                 <w:b/>
                 <w:color w:val="C00000"/>
+                <w:sz w:val="18"/>
               </w:rPr>
               <w:t>apply_keys</w:t>
             </w:r>
-            <w:r>
-              <w:rPr>
-                <w:rFonts w:ascii="Envy Code R" w:hAnsi="Envy Code R" w:cs="Courier New"/>
-              </w:rPr>
-              <w:t xml:space="preserve"> { |k| k.to_s }</w:t>
+            <w:proofErr w:type="spellEnd"/>
+            <w:r>
+              <w:rPr>
+                <w:rFonts w:ascii="Consolas" w:hAnsi="Consolas" w:cs="Courier New"/>
+                <w:sz w:val="18"/>
+              </w:rPr>
+              <w:t xml:space="preserve"> { |k| </w:t>
+            </w:r>
+            <w:proofErr w:type="spellStart"/>
+            <w:r>
+              <w:rPr>
+                <w:rFonts w:ascii="Consolas" w:hAnsi="Consolas" w:cs="Courier New"/>
+                <w:sz w:val="18"/>
+              </w:rPr>
+              <w:t>k.to_s</w:t>
+            </w:r>
+            <w:proofErr w:type="spellEnd"/>
+            <w:r>
+              <w:rPr>
+                <w:rFonts w:ascii="Consolas" w:hAnsi="Consolas" w:cs="Courier New"/>
+                <w:sz w:val="18"/>
+              </w:rPr>
+              <w:t xml:space="preserve"> }</w:t>
             </w:r>
           </w:p>
         </w:tc>
@@ -530,7 +821,8 @@
             <w:pPr>
               <w:spacing w:before="80" w:after="80"/>
               <w:rPr>
-                <w:rFonts w:ascii="Envy Code R" w:hAnsi="Envy Code R" w:cs="Courier New"/>
+                <w:rFonts w:ascii="Consolas" w:hAnsi="Consolas" w:cs="Courier New"/>
+                <w:sz w:val="18"/>
               </w:rPr>
             </w:pPr>
           </w:p>
@@ -549,28 +841,66 @@
             <w:pPr>
               <w:spacing w:before="80" w:after="80"/>
               <w:rPr>
-                <w:rFonts w:ascii="Envy Code R" w:hAnsi="Envy Code R" w:cs="Courier New"/>
-              </w:rPr>
-            </w:pPr>
-            <w:r>
-              <w:rPr>
-                <w:rFonts w:ascii="Envy Code R" w:hAnsi="Envy Code R" w:cs="Courier New"/>
-              </w:rPr>
-              <w:t>h = squares.</w:t>
-            </w:r>
-            <w:r>
-              <w:rPr>
-                <w:rFonts w:ascii="Envy Code R" w:hAnsi="Envy Code R" w:cs="Courier New"/>
+                <w:rFonts w:ascii="Consolas" w:hAnsi="Consolas" w:cs="Courier New"/>
+                <w:sz w:val="18"/>
+              </w:rPr>
+            </w:pPr>
+            <w:proofErr w:type="gramStart"/>
+            <w:r>
+              <w:rPr>
+                <w:rFonts w:ascii="Consolas" w:hAnsi="Consolas" w:cs="Courier New"/>
+                <w:sz w:val="18"/>
+              </w:rPr>
+              <w:t>h</w:t>
+            </w:r>
+            <w:proofErr w:type="gramEnd"/>
+            <w:r>
+              <w:rPr>
+                <w:rFonts w:ascii="Consolas" w:hAnsi="Consolas" w:cs="Courier New"/>
+                <w:sz w:val="18"/>
+              </w:rPr>
+              <w:t xml:space="preserve"> = </w:t>
+            </w:r>
+            <w:proofErr w:type="spellStart"/>
+            <w:r>
+              <w:rPr>
+                <w:rFonts w:ascii="Consolas" w:hAnsi="Consolas" w:cs="Courier New"/>
+                <w:sz w:val="18"/>
+              </w:rPr>
+              <w:t>squares.</w:t>
+            </w:r>
+            <w:r>
+              <w:rPr>
+                <w:rFonts w:ascii="Consolas" w:hAnsi="Consolas" w:cs="Courier New"/>
                 <w:b/>
                 <w:color w:val="C00000"/>
+                <w:sz w:val="18"/>
               </w:rPr>
               <w:t>apply_values</w:t>
             </w:r>
-            <w:r>
-              <w:rPr>
-                <w:rFonts w:ascii="Envy Code R" w:hAnsi="Envy Code R" w:cs="Courier New"/>
-              </w:rPr>
-              <w:t xml:space="preserve"> { |k| k.to_s }</w:t>
+            <w:proofErr w:type="spellEnd"/>
+            <w:r>
+              <w:rPr>
+                <w:rFonts w:ascii="Consolas" w:hAnsi="Consolas" w:cs="Courier New"/>
+                <w:sz w:val="18"/>
+              </w:rPr>
+              <w:t xml:space="preserve"> { |k| </w:t>
+            </w:r>
+            <w:proofErr w:type="spellStart"/>
+            <w:r>
+              <w:rPr>
+                <w:rFonts w:ascii="Consolas" w:hAnsi="Consolas" w:cs="Courier New"/>
+                <w:sz w:val="18"/>
+              </w:rPr>
+              <w:t>k.to_s</w:t>
+            </w:r>
+            <w:proofErr w:type="spellEnd"/>
+            <w:r>
+              <w:rPr>
+                <w:rFonts w:ascii="Consolas" w:hAnsi="Consolas" w:cs="Courier New"/>
+                <w:sz w:val="18"/>
+              </w:rPr>
+              <w:t xml:space="preserve"> }</w:t>
             </w:r>
           </w:p>
         </w:tc>
@@ -583,7 +913,8 @@
             <w:pPr>
               <w:spacing w:before="80" w:after="80"/>
               <w:rPr>
-                <w:rFonts w:ascii="Envy Code R" w:hAnsi="Envy Code R" w:cs="Courier New"/>
+                <w:rFonts w:ascii="Consolas" w:hAnsi="Consolas" w:cs="Courier New"/>
+                <w:sz w:val="18"/>
               </w:rPr>
             </w:pPr>
           </w:p>
@@ -602,26 +933,48 @@
             <w:pPr>
               <w:spacing w:before="80" w:after="80"/>
               <w:rPr>
-                <w:rFonts w:ascii="Envy Code R" w:hAnsi="Envy Code R" w:cs="Courier New"/>
-              </w:rPr>
-            </w:pPr>
-            <w:r>
-              <w:rPr>
-                <w:rFonts w:ascii="Envy Code R" w:hAnsi="Envy Code R" w:cs="Courier New"/>
-              </w:rPr>
-              <w:t>“foo”.</w:t>
-            </w:r>
-            <w:r>
-              <w:rPr>
-                <w:rFonts w:ascii="Envy Code R" w:hAnsi="Envy Code R" w:cs="Courier New"/>
+                <w:rFonts w:ascii="Consolas" w:hAnsi="Consolas" w:cs="Courier New"/>
+                <w:sz w:val="18"/>
+              </w:rPr>
+            </w:pPr>
+            <w:r>
+              <w:rPr>
+                <w:rFonts w:ascii="Consolas" w:hAnsi="Consolas" w:cs="Courier New"/>
+                <w:sz w:val="18"/>
+              </w:rPr>
+              <w:t>“</w:t>
+            </w:r>
+            <w:proofErr w:type="spellStart"/>
+            <w:proofErr w:type="gramStart"/>
+            <w:r>
+              <w:rPr>
+                <w:rFonts w:ascii="Consolas" w:hAnsi="Consolas" w:cs="Courier New"/>
+                <w:sz w:val="18"/>
+              </w:rPr>
+              <w:t>foo</w:t>
+            </w:r>
+            <w:proofErr w:type="gramEnd"/>
+            <w:r>
+              <w:rPr>
+                <w:rFonts w:ascii="Consolas" w:hAnsi="Consolas" w:cs="Courier New"/>
+                <w:sz w:val="18"/>
+              </w:rPr>
+              <w:t>”.</w:t>
+            </w:r>
+            <w:r>
+              <w:rPr>
+                <w:rFonts w:ascii="Consolas" w:hAnsi="Consolas" w:cs="Courier New"/>
                 <w:b/>
                 <w:color w:val="C00000"/>
+                <w:sz w:val="18"/>
               </w:rPr>
               <w:t>indent</w:t>
             </w:r>
-            <w:r>
-              <w:rPr>
-                <w:rFonts w:ascii="Envy Code R" w:hAnsi="Envy Code R" w:cs="Courier New"/>
+            <w:proofErr w:type="spellEnd"/>
+            <w:r>
+              <w:rPr>
+                <w:rFonts w:ascii="Consolas" w:hAnsi="Consolas" w:cs="Courier New"/>
+                <w:sz w:val="18"/>
               </w:rPr>
               <w:t>(4)</w:t>
             </w:r>
@@ -636,7 +989,8 @@
             <w:pPr>
               <w:spacing w:before="80" w:after="80"/>
               <w:rPr>
-                <w:rFonts w:ascii="Envy Code R" w:hAnsi="Envy Code R" w:cs="Courier New"/>
+                <w:rFonts w:ascii="Consolas" w:hAnsi="Consolas" w:cs="Courier New"/>
+                <w:sz w:val="18"/>
               </w:rPr>
             </w:pPr>
           </w:p>
@@ -655,26 +1009,48 @@
             <w:pPr>
               <w:spacing w:before="80" w:after="80"/>
               <w:rPr>
-                <w:rFonts w:ascii="Envy Code R" w:hAnsi="Envy Code R" w:cs="Courier New"/>
-              </w:rPr>
-            </w:pPr>
-            <w:r>
-              <w:rPr>
-                <w:rFonts w:ascii="Envy Code R" w:hAnsi="Envy Code R" w:cs="Courier New"/>
-              </w:rPr>
-              <w:t>“bar”.</w:t>
-            </w:r>
-            <w:r>
-              <w:rPr>
-                <w:rFonts w:ascii="Envy Code R" w:hAnsi="Envy Code R" w:cs="Courier New"/>
+                <w:rFonts w:ascii="Consolas" w:hAnsi="Consolas" w:cs="Courier New"/>
+                <w:sz w:val="18"/>
+              </w:rPr>
+            </w:pPr>
+            <w:r>
+              <w:rPr>
+                <w:rFonts w:ascii="Consolas" w:hAnsi="Consolas" w:cs="Courier New"/>
+                <w:sz w:val="18"/>
+              </w:rPr>
+              <w:t>“</w:t>
+            </w:r>
+            <w:proofErr w:type="gramStart"/>
+            <w:r>
+              <w:rPr>
+                <w:rFonts w:ascii="Consolas" w:hAnsi="Consolas" w:cs="Courier New"/>
+                <w:sz w:val="18"/>
+              </w:rPr>
+              <w:t>bar</w:t>
+            </w:r>
+            <w:proofErr w:type="gramEnd"/>
+            <w:r>
+              <w:rPr>
+                <w:rFonts w:ascii="Consolas" w:hAnsi="Consolas" w:cs="Courier New"/>
+                <w:sz w:val="18"/>
+              </w:rPr>
+              <w:t>”.</w:t>
+            </w:r>
+            <w:proofErr w:type="spellStart"/>
+            <w:r>
+              <w:rPr>
+                <w:rFonts w:ascii="Consolas" w:hAnsi="Consolas" w:cs="Courier New"/>
                 <w:b/>
                 <w:color w:val="C00000"/>
+                <w:sz w:val="18"/>
               </w:rPr>
               <w:t>tabto</w:t>
             </w:r>
-            <w:r>
-              <w:rPr>
-                <w:rFonts w:ascii="Envy Code R" w:hAnsi="Envy Code R" w:cs="Courier New"/>
+            <w:proofErr w:type="spellEnd"/>
+            <w:r>
+              <w:rPr>
+                <w:rFonts w:ascii="Consolas" w:hAnsi="Consolas" w:cs="Courier New"/>
+                <w:sz w:val="18"/>
               </w:rPr>
               <w:t>(4)</w:t>
             </w:r>
@@ -689,7 +1065,8 @@
             <w:pPr>
               <w:spacing w:before="80" w:after="80"/>
               <w:rPr>
-                <w:rFonts w:ascii="Envy Code R" w:hAnsi="Envy Code R" w:cs="Courier New"/>
+                <w:rFonts w:ascii="Consolas" w:hAnsi="Consolas" w:cs="Courier New"/>
+                <w:sz w:val="18"/>
               </w:rPr>
             </w:pPr>
           </w:p>
@@ -708,12 +1085,14 @@
             <w:pPr>
               <w:spacing w:before="80"/>
               <w:rPr>
-                <w:rFonts w:ascii="Envy Code R" w:hAnsi="Envy Code R" w:cs="Courier New"/>
-              </w:rPr>
-            </w:pPr>
-            <w:r>
-              <w:rPr>
-                <w:rFonts w:ascii="Envy Code R" w:hAnsi="Envy Code R" w:cs="Courier New"/>
+                <w:rFonts w:ascii="Consolas" w:hAnsi="Consolas" w:cs="Courier New"/>
+                <w:sz w:val="18"/>
+              </w:rPr>
+            </w:pPr>
+            <w:r>
+              <w:rPr>
+                <w:rFonts w:ascii="Consolas" w:hAnsi="Consolas" w:cs="Courier New"/>
+                <w:sz w:val="18"/>
               </w:rPr>
               <w:t>USAGE = %{</w:t>
             </w:r>
@@ -723,14 +1102,64 @@
               <w:spacing w:before="0"/>
               <w:contextualSpacing/>
               <w:rPr>
-                <w:rFonts w:ascii="Envy Code R" w:hAnsi="Envy Code R" w:cs="Courier New"/>
-              </w:rPr>
-            </w:pPr>
-            <w:r>
-              <w:rPr>
-                <w:rFonts w:ascii="Envy Code R" w:hAnsi="Envy Code R" w:cs="Courier New"/>
-              </w:rPr>
-              <w:t xml:space="preserve">  | usage: prog [-o dir] -h file...</w:t>
+                <w:rFonts w:ascii="Consolas" w:hAnsi="Consolas" w:cs="Courier New"/>
+                <w:sz w:val="18"/>
+              </w:rPr>
+            </w:pPr>
+            <w:r>
+              <w:rPr>
+                <w:rFonts w:ascii="Consolas" w:hAnsi="Consolas" w:cs="Courier New"/>
+                <w:sz w:val="18"/>
+              </w:rPr>
+              <w:t xml:space="preserve">  | </w:t>
+            </w:r>
+            <w:proofErr w:type="gramStart"/>
+            <w:r>
+              <w:rPr>
+                <w:rFonts w:ascii="Consolas" w:hAnsi="Consolas" w:cs="Courier New"/>
+                <w:sz w:val="18"/>
+              </w:rPr>
+              <w:t>usage</w:t>
+            </w:r>
+            <w:proofErr w:type="gramEnd"/>
+            <w:r>
+              <w:rPr>
+                <w:rFonts w:ascii="Consolas" w:hAnsi="Consolas" w:cs="Courier New"/>
+                <w:sz w:val="18"/>
+              </w:rPr>
+              <w:t xml:space="preserve">: </w:t>
+            </w:r>
+            <w:proofErr w:type="spellStart"/>
+            <w:r>
+              <w:rPr>
+                <w:rFonts w:ascii="Consolas" w:hAnsi="Consolas" w:cs="Courier New"/>
+                <w:sz w:val="18"/>
+              </w:rPr>
+              <w:t>prog</w:t>
+            </w:r>
+            <w:proofErr w:type="spellEnd"/>
+            <w:r>
+              <w:rPr>
+                <w:rFonts w:ascii="Consolas" w:hAnsi="Consolas" w:cs="Courier New"/>
+                <w:sz w:val="18"/>
+              </w:rPr>
+              <w:t xml:space="preserve"> [-o </w:t>
+            </w:r>
+            <w:proofErr w:type="spellStart"/>
+            <w:r>
+              <w:rPr>
+                <w:rFonts w:ascii="Consolas" w:hAnsi="Consolas" w:cs="Courier New"/>
+                <w:sz w:val="18"/>
+              </w:rPr>
+              <w:t>dir</w:t>
+            </w:r>
+            <w:proofErr w:type="spellEnd"/>
+            <w:r>
+              <w:rPr>
+                <w:rFonts w:ascii="Consolas" w:hAnsi="Consolas" w:cs="Courier New"/>
+                <w:sz w:val="18"/>
+              </w:rPr>
+              <w:t>] -h file...</w:t>
             </w:r>
           </w:p>
           <w:p>
@@ -738,29 +1167,74 @@
               <w:spacing w:before="0"/>
               <w:contextualSpacing/>
               <w:rPr>
-                <w:rFonts w:ascii="Envy Code R" w:hAnsi="Envy Code R" w:cs="Courier New"/>
-              </w:rPr>
-            </w:pPr>
-            <w:r>
-              <w:rPr>
-                <w:rFonts w:ascii="Envy Code R" w:hAnsi="Envy Code R" w:cs="Courier New"/>
-              </w:rPr>
-              <w:t xml:space="preserve">  |   where</w:t>
-            </w:r>
+                <w:rFonts w:ascii="Consolas" w:hAnsi="Consolas" w:cs="Courier New"/>
+                <w:sz w:val="18"/>
+              </w:rPr>
+            </w:pPr>
+            <w:r>
+              <w:rPr>
+                <w:rFonts w:ascii="Consolas" w:hAnsi="Consolas" w:cs="Courier New"/>
+                <w:sz w:val="18"/>
+              </w:rPr>
+              <w:t xml:space="preserve">  |   </w:t>
+            </w:r>
+            <w:proofErr w:type="gramStart"/>
+            <w:r>
+              <w:rPr>
+                <w:rFonts w:ascii="Consolas" w:hAnsi="Consolas" w:cs="Courier New"/>
+                <w:sz w:val="18"/>
+              </w:rPr>
+              <w:t>where</w:t>
+            </w:r>
+            <w:proofErr w:type="gramEnd"/>
           </w:p>
           <w:p>
             <w:pPr>
               <w:spacing w:before="0"/>
               <w:contextualSpacing/>
               <w:rPr>
-                <w:rFonts w:ascii="Envy Code R" w:hAnsi="Envy Code R" w:cs="Courier New"/>
-              </w:rPr>
-            </w:pPr>
-            <w:r>
-              <w:rPr>
-                <w:rFonts w:ascii="Envy Code R" w:hAnsi="Envy Code R" w:cs="Courier New"/>
-              </w:rPr>
-              <w:t xml:space="preserve">  |     -o dir         outputs to DIR</w:t>
+                <w:rFonts w:ascii="Consolas" w:hAnsi="Consolas" w:cs="Courier New"/>
+                <w:sz w:val="18"/>
+              </w:rPr>
+            </w:pPr>
+            <w:r>
+              <w:rPr>
+                <w:rFonts w:ascii="Consolas" w:hAnsi="Consolas" w:cs="Courier New"/>
+                <w:sz w:val="18"/>
+              </w:rPr>
+              <w:t xml:space="preserve">  |     -</w:t>
+            </w:r>
+            <w:proofErr w:type="gramStart"/>
+            <w:r>
+              <w:rPr>
+                <w:rFonts w:ascii="Consolas" w:hAnsi="Consolas" w:cs="Courier New"/>
+                <w:sz w:val="18"/>
+              </w:rPr>
+              <w:t>o</w:t>
+            </w:r>
+            <w:proofErr w:type="gramEnd"/>
+            <w:r>
+              <w:rPr>
+                <w:rFonts w:ascii="Consolas" w:hAnsi="Consolas" w:cs="Courier New"/>
+                <w:sz w:val="18"/>
+              </w:rPr>
+              <w:t xml:space="preserve"> </w:t>
+            </w:r>
+            <w:proofErr w:type="spellStart"/>
+            <w:r>
+              <w:rPr>
+                <w:rFonts w:ascii="Consolas" w:hAnsi="Consolas" w:cs="Courier New"/>
+                <w:sz w:val="18"/>
+              </w:rPr>
+              <w:t>dir</w:t>
+            </w:r>
+            <w:proofErr w:type="spellEnd"/>
+            <w:r>
+              <w:rPr>
+                <w:rFonts w:ascii="Consolas" w:hAnsi="Consolas" w:cs="Courier New"/>
+                <w:sz w:val="18"/>
+              </w:rPr>
+              <w:t xml:space="preserve">         outputs to DIR</w:t>
             </w:r>
           </w:p>
           <w:p>
@@ -768,40 +1242,64 @@
               <w:spacing w:before="0"/>
               <w:contextualSpacing/>
               <w:rPr>
-                <w:rFonts w:ascii="Envy Code R" w:hAnsi="Envy Code R" w:cs="Courier New"/>
-              </w:rPr>
-            </w:pPr>
-            <w:r>
-              <w:rPr>
-                <w:rFonts w:ascii="Envy Code R" w:hAnsi="Envy Code R" w:cs="Courier New"/>
-              </w:rPr>
-              <w:t xml:space="preserve">  |     -h             prints this message</w:t>
+                <w:rFonts w:ascii="Consolas" w:hAnsi="Consolas" w:cs="Courier New"/>
+                <w:sz w:val="18"/>
+              </w:rPr>
+            </w:pPr>
+            <w:r>
+              <w:rPr>
+                <w:rFonts w:ascii="Consolas" w:hAnsi="Consolas" w:cs="Courier New"/>
+                <w:sz w:val="18"/>
+              </w:rPr>
+              <w:t xml:space="preserve">  |     -</w:t>
+            </w:r>
+            <w:proofErr w:type="gramStart"/>
+            <w:r>
+              <w:rPr>
+                <w:rFonts w:ascii="Consolas" w:hAnsi="Consolas" w:cs="Courier New"/>
+                <w:sz w:val="18"/>
+              </w:rPr>
+              <w:t>h</w:t>
+            </w:r>
+            <w:proofErr w:type="gramEnd"/>
+            <w:r>
+              <w:rPr>
+                <w:rFonts w:ascii="Consolas" w:hAnsi="Consolas" w:cs="Courier New"/>
+                <w:sz w:val="18"/>
+              </w:rPr>
+              <w:t xml:space="preserve">             prints this message</w:t>
             </w:r>
           </w:p>
           <w:p>
             <w:pPr>
               <w:spacing w:before="0" w:after="80"/>
               <w:rPr>
-                <w:rFonts w:ascii="Envy Code R" w:hAnsi="Envy Code R" w:cs="Courier New"/>
-              </w:rPr>
-            </w:pPr>
-            <w:r>
-              <w:rPr>
-                <w:rFonts w:ascii="Envy Code R" w:hAnsi="Envy Code R" w:cs="Courier New"/>
+                <w:rFonts w:ascii="Consolas" w:hAnsi="Consolas" w:cs="Courier New"/>
+                <w:sz w:val="18"/>
+              </w:rPr>
+            </w:pPr>
+            <w:proofErr w:type="gramStart"/>
+            <w:r>
+              <w:rPr>
+                <w:rFonts w:ascii="Consolas" w:hAnsi="Consolas" w:cs="Courier New"/>
+                <w:sz w:val="18"/>
               </w:rPr>
               <w:t>}.</w:t>
             </w:r>
             <w:r>
               <w:rPr>
-                <w:rFonts w:ascii="Envy Code R" w:hAnsi="Envy Code R" w:cs="Courier New"/>
+                <w:rFonts w:ascii="Consolas" w:hAnsi="Consolas" w:cs="Courier New"/>
                 <w:b/>
                 <w:color w:val="C00000"/>
+                <w:sz w:val="18"/>
               </w:rPr>
               <w:t>trim</w:t>
             </w:r>
-            <w:r>
-              <w:rPr>
-                <w:rFonts w:ascii="Envy Code R" w:hAnsi="Envy Code R" w:cs="Courier New"/>
+            <w:proofErr w:type="gramEnd"/>
+            <w:r>
+              <w:rPr>
+                <w:rFonts w:ascii="Consolas" w:hAnsi="Consolas" w:cs="Courier New"/>
+                <w:sz w:val="18"/>
               </w:rPr>
               <w:t>("|")</w:t>
             </w:r>
@@ -816,7 +1314,8 @@
             <w:pPr>
               <w:spacing w:before="80" w:after="80"/>
               <w:rPr>
-                <w:rFonts w:ascii="Envy Code R" w:hAnsi="Envy Code R" w:cs="Courier New"/>
+                <w:rFonts w:ascii="Consolas" w:hAnsi="Consolas" w:cs="Courier New"/>
+                <w:sz w:val="18"/>
               </w:rPr>
             </w:pPr>
           </w:p>
@@ -835,22 +1334,59 @@
             <w:pPr>
               <w:spacing w:before="80" w:after="80"/>
               <w:rPr>
-                <w:rFonts w:ascii="Envy Code R" w:hAnsi="Envy Code R" w:cs="Courier New"/>
-              </w:rPr>
-            </w:pPr>
-            <w:r>
-              <w:rPr>
-                <w:rFonts w:ascii="Envy Code R" w:hAnsi="Envy Code R" w:cs="Courier New"/>
+                <w:rFonts w:ascii="Consolas" w:hAnsi="Consolas" w:cs="Courier New"/>
+                <w:sz w:val="18"/>
+              </w:rPr>
+            </w:pPr>
+            <w:proofErr w:type="spellStart"/>
+            <w:r>
+              <w:rPr>
+                <w:rFonts w:ascii="Consolas" w:hAnsi="Consolas" w:cs="Courier New"/>
                 <w:b/>
                 <w:color w:val="C00000"/>
+                <w:sz w:val="18"/>
               </w:rPr>
               <w:t>StringIO.string</w:t>
             </w:r>
-            <w:r>
-              <w:rPr>
-                <w:rFonts w:ascii="Envy Code R" w:hAnsi="Envy Code R" w:cs="Courier New"/>
-              </w:rPr>
-              <w:t xml:space="preserve"> { |o| o.puts “Hi…” }</w:t>
+            <w:proofErr w:type="spellEnd"/>
+            <w:r>
+              <w:rPr>
+                <w:rFonts w:ascii="Consolas" w:hAnsi="Consolas" w:cs="Courier New"/>
+                <w:sz w:val="18"/>
+              </w:rPr>
+              <w:t xml:space="preserve"> </w:t>
+            </w:r>
+            <w:proofErr w:type="gramStart"/>
+            <w:r>
+              <w:rPr>
+                <w:rFonts w:ascii="Consolas" w:hAnsi="Consolas" w:cs="Courier New"/>
+                <w:sz w:val="18"/>
+              </w:rPr>
+              <w:t>{ |</w:t>
+            </w:r>
+            <w:proofErr w:type="gramEnd"/>
+            <w:r>
+              <w:rPr>
+                <w:rFonts w:ascii="Consolas" w:hAnsi="Consolas" w:cs="Courier New"/>
+                <w:sz w:val="18"/>
+              </w:rPr>
+              <w:t xml:space="preserve">o| </w:t>
+            </w:r>
+            <w:proofErr w:type="spellStart"/>
+            <w:r>
+              <w:rPr>
+                <w:rFonts w:ascii="Consolas" w:hAnsi="Consolas" w:cs="Courier New"/>
+                <w:sz w:val="18"/>
+              </w:rPr>
+              <w:t>o.puts</w:t>
+            </w:r>
+            <w:proofErr w:type="spellEnd"/>
+            <w:r>
+              <w:rPr>
+                <w:rFonts w:ascii="Consolas" w:hAnsi="Consolas" w:cs="Courier New"/>
+                <w:sz w:val="18"/>
+              </w:rPr>
+              <w:t xml:space="preserve"> “Hi…” }</w:t>
             </w:r>
           </w:p>
         </w:tc>
@@ -863,7 +1399,8 @@
             <w:pPr>
               <w:spacing w:before="80" w:after="80"/>
               <w:rPr>
-                <w:rFonts w:ascii="Envy Code R" w:hAnsi="Envy Code R" w:cs="Courier New"/>
+                <w:rFonts w:ascii="Consolas" w:hAnsi="Consolas" w:cs="Courier New"/>
+                <w:sz w:val="18"/>
               </w:rPr>
             </w:pPr>
           </w:p>
@@ -882,68 +1419,113 @@
             <w:pPr>
               <w:spacing w:before="80"/>
               <w:rPr>
-                <w:rFonts w:ascii="Envy Code R" w:hAnsi="Envy Code R" w:cs="Courier New"/>
-              </w:rPr>
-            </w:pPr>
-            <w:r>
-              <w:rPr>
-                <w:rFonts w:ascii="Envy Code R" w:hAnsi="Envy Code R" w:cs="Courier New"/>
-              </w:rPr>
-              <w:t>class Person</w:t>
+                <w:rFonts w:ascii="Consolas" w:hAnsi="Consolas" w:cs="Courier New"/>
+                <w:sz w:val="18"/>
+              </w:rPr>
+            </w:pPr>
+            <w:proofErr w:type="gramStart"/>
+            <w:r>
+              <w:rPr>
+                <w:rFonts w:ascii="Consolas" w:hAnsi="Consolas" w:cs="Courier New"/>
+                <w:sz w:val="18"/>
+              </w:rPr>
+              <w:t>class</w:t>
+            </w:r>
+            <w:proofErr w:type="gramEnd"/>
+            <w:r>
+              <w:rPr>
+                <w:rFonts w:ascii="Consolas" w:hAnsi="Consolas" w:cs="Courier New"/>
+                <w:sz w:val="18"/>
+              </w:rPr>
+              <w:t xml:space="preserve"> Person</w:t>
             </w:r>
           </w:p>
           <w:p>
             <w:pPr>
               <w:spacing w:before="0"/>
               <w:rPr>
-                <w:rFonts w:ascii="Envy Code R" w:hAnsi="Envy Code R" w:cs="Courier New"/>
-              </w:rPr>
-            </w:pPr>
-            <w:r>
-              <w:rPr>
-                <w:rFonts w:ascii="Envy Code R" w:hAnsi="Envy Code R" w:cs="Courier New"/>
+                <w:rFonts w:ascii="Consolas" w:hAnsi="Consolas" w:cs="Courier New"/>
+                <w:sz w:val="18"/>
+              </w:rPr>
+            </w:pPr>
+            <w:r>
+              <w:rPr>
+                <w:rFonts w:ascii="Consolas" w:hAnsi="Consolas" w:cs="Courier New"/>
+                <w:sz w:val="18"/>
               </w:rPr>
               <w:t xml:space="preserve">  </w:t>
             </w:r>
-            <w:r>
-              <w:rPr>
-                <w:rFonts w:ascii="Envy Code R" w:hAnsi="Envy Code R" w:cs="Courier New"/>
+            <w:proofErr w:type="spellStart"/>
+            <w:proofErr w:type="gramStart"/>
+            <w:r>
+              <w:rPr>
+                <w:rFonts w:ascii="Consolas" w:hAnsi="Consolas" w:cs="Courier New"/>
                 <w:b/>
                 <w:color w:val="C00000"/>
-              </w:rPr>
-              <w:t>attr_predicate</w:t>
-            </w:r>
-            <w:r>
-              <w:rPr>
-                <w:rFonts w:ascii="Envy Code R" w:hAnsi="Envy Code R" w:cs="Courier New"/>
-              </w:rPr>
-              <w:t xml:space="preserve"> :young</w:t>
-            </w:r>
-          </w:p>
-          <w:p>
-            <w:pPr>
-              <w:spacing w:before="0"/>
-              <w:rPr>
-                <w:rFonts w:ascii="Envy Code R" w:hAnsi="Envy Code R" w:cs="Courier New"/>
-              </w:rPr>
-            </w:pPr>
-            <w:r>
-              <w:rPr>
-                <w:rFonts w:ascii="Envy Code R" w:hAnsi="Envy Code R" w:cs="Courier New"/>
-              </w:rPr>
-              <w:t xml:space="preserve">  </w:t>
-            </w:r>
-            <w:r>
-              <w:rPr>
-                <w:rFonts w:ascii="Envy Code R" w:hAnsi="Envy Code R" w:cs="Courier New"/>
+                <w:sz w:val="18"/>
+              </w:rPr>
+              <w:t>attr</w:t>
+            </w:r>
+            <w:proofErr w:type="gramEnd"/>
+            <w:r>
+              <w:rPr>
+                <w:rFonts w:ascii="Consolas" w:hAnsi="Consolas" w:cs="Courier New"/>
                 <w:b/>
                 <w:color w:val="C00000"/>
-              </w:rPr>
-              <w:t>attr_predicate_rw</w:t>
-            </w:r>
-            <w:r>
-              <w:rPr>
-                <w:rFonts w:ascii="Envy Code R" w:hAnsi="Envy Code R" w:cs="Courier New"/>
+                <w:sz w:val="18"/>
+              </w:rPr>
+              <w:t>_predicate</w:t>
+            </w:r>
+            <w:proofErr w:type="spellEnd"/>
+            <w:r>
+              <w:rPr>
+                <w:rFonts w:ascii="Consolas" w:hAnsi="Consolas" w:cs="Courier New"/>
+                <w:sz w:val="18"/>
+              </w:rPr>
+              <w:t xml:space="preserve"> :young</w:t>
+            </w:r>
+          </w:p>
+          <w:p>
+            <w:pPr>
+              <w:spacing w:before="0"/>
+              <w:rPr>
+                <w:rFonts w:ascii="Consolas" w:hAnsi="Consolas" w:cs="Courier New"/>
+                <w:sz w:val="18"/>
+              </w:rPr>
+            </w:pPr>
+            <w:r>
+              <w:rPr>
+                <w:rFonts w:ascii="Consolas" w:hAnsi="Consolas" w:cs="Courier New"/>
+                <w:sz w:val="18"/>
+              </w:rPr>
+              <w:t xml:space="preserve">  </w:t>
+            </w:r>
+            <w:proofErr w:type="spellStart"/>
+            <w:proofErr w:type="gramStart"/>
+            <w:r>
+              <w:rPr>
+                <w:rFonts w:ascii="Consolas" w:hAnsi="Consolas" w:cs="Courier New"/>
+                <w:b/>
+                <w:color w:val="C00000"/>
+                <w:sz w:val="18"/>
+              </w:rPr>
+              <w:t>attr</w:t>
+            </w:r>
+            <w:proofErr w:type="gramEnd"/>
+            <w:r>
+              <w:rPr>
+                <w:rFonts w:ascii="Consolas" w:hAnsi="Consolas" w:cs="Courier New"/>
+                <w:b/>
+                <w:color w:val="C00000"/>
+                <w:sz w:val="18"/>
+              </w:rPr>
+              <w:t>_predicate_rw</w:t>
+            </w:r>
+            <w:proofErr w:type="spellEnd"/>
+            <w:r>
+              <w:rPr>
+                <w:rFonts w:ascii="Consolas" w:hAnsi="Consolas" w:cs="Courier New"/>
+                <w:sz w:val="18"/>
               </w:rPr>
               <w:t xml:space="preserve"> :successful</w:t>
             </w:r>
@@ -952,15 +1534,19 @@
             <w:pPr>
               <w:spacing w:before="0" w:after="80"/>
               <w:rPr>
-                <w:rFonts w:ascii="Envy Code R" w:hAnsi="Envy Code R" w:cs="Courier New"/>
-              </w:rPr>
-            </w:pPr>
-            <w:r>
-              <w:rPr>
-                <w:rFonts w:ascii="Envy Code R" w:hAnsi="Envy Code R" w:cs="Courier New"/>
+                <w:rFonts w:ascii="Consolas" w:hAnsi="Consolas" w:cs="Courier New"/>
+                <w:sz w:val="18"/>
+              </w:rPr>
+            </w:pPr>
+            <w:proofErr w:type="gramStart"/>
+            <w:r>
+              <w:rPr>
+                <w:rFonts w:ascii="Consolas" w:hAnsi="Consolas" w:cs="Courier New"/>
+                <w:sz w:val="18"/>
               </w:rPr>
               <w:t>end</w:t>
             </w:r>
+            <w:proofErr w:type="gramEnd"/>
           </w:p>
         </w:tc>
         <w:tc>
@@ -972,7 +1558,8 @@
             <w:pPr>
               <w:spacing w:before="80" w:after="80"/>
               <w:rPr>
-                <w:rFonts w:ascii="Envy Code R" w:hAnsi="Envy Code R" w:cs="Courier New"/>
+                <w:rFonts w:ascii="Consolas" w:hAnsi="Consolas" w:cs="Courier New"/>
+                <w:sz w:val="18"/>
               </w:rPr>
             </w:pPr>
           </w:p>
@@ -1025,42 +1612,64 @@
             <w:pPr>
               <w:spacing w:before="0"/>
               <w:rPr>
-                <w:rFonts w:ascii="Envy Code R" w:hAnsi="Envy Code R" w:cs="Courier New"/>
-                <w:sz w:val="19"/>
-                <w:szCs w:val="19"/>
-              </w:rPr>
-            </w:pPr>
-            <w:r>
-              <w:rPr>
-                <w:rFonts w:ascii="Envy Code R" w:hAnsi="Envy Code R" w:cs="Courier New"/>
-                <w:sz w:val="19"/>
+                <w:rFonts w:ascii="Consolas" w:hAnsi="Consolas" w:cs="Courier New"/>
+                <w:sz w:val="18"/>
+                <w:szCs w:val="19"/>
+              </w:rPr>
+            </w:pPr>
+            <w:r>
+              <w:rPr>
+                <w:rFonts w:ascii="Consolas" w:hAnsi="Consolas" w:cs="Courier New"/>
+                <w:sz w:val="18"/>
                 <w:szCs w:val="19"/>
               </w:rPr>
               <w:t xml:space="preserve">Result = </w:t>
             </w:r>
             <w:r>
               <w:rPr>
-                <w:rFonts w:ascii="Envy Code R" w:hAnsi="Envy Code R" w:cs="Courier New"/>
+                <w:rFonts w:ascii="Consolas" w:hAnsi="Consolas" w:cs="Courier New"/>
                 <w:color w:val="C00000"/>
-                <w:sz w:val="19"/>
-                <w:szCs w:val="19"/>
-              </w:rPr>
-              <w:t>GS::Label.create</w:t>
-            </w:r>
-            <w:r>
-              <w:rPr>
-                <w:rFonts w:ascii="Envy Code R" w:hAnsi="Envy Code R" w:cs="Courier New"/>
+                <w:sz w:val="18"/>
+                <w:szCs w:val="19"/>
+              </w:rPr>
+              <w:t>GS</w:t>
+            </w:r>
+            <w:proofErr w:type="gramStart"/>
+            <w:r>
+              <w:rPr>
+                <w:rFonts w:ascii="Consolas" w:hAnsi="Consolas" w:cs="Courier New"/>
+                <w:color w:val="C00000"/>
+                <w:sz w:val="18"/>
+                <w:szCs w:val="19"/>
+              </w:rPr>
+              <w:t>::</w:t>
+            </w:r>
+            <w:proofErr w:type="spellStart"/>
+            <w:proofErr w:type="gramEnd"/>
+            <w:r>
+              <w:rPr>
+                <w:rFonts w:ascii="Consolas" w:hAnsi="Consolas" w:cs="Courier New"/>
+                <w:color w:val="C00000"/>
+                <w:sz w:val="18"/>
+                <w:szCs w:val="19"/>
+              </w:rPr>
+              <w:t>Label.create</w:t>
+            </w:r>
+            <w:proofErr w:type="spellEnd"/>
+            <w:r>
+              <w:rPr>
+                <w:rFonts w:ascii="Consolas" w:hAnsi="Consolas" w:cs="Courier New"/>
                 <w:color w:val="2E74B5" w:themeColor="accent1" w:themeShade="BF"/>
-                <w:sz w:val="19"/>
+                <w:sz w:val="18"/>
                 <w:szCs w:val="19"/>
               </w:rPr>
               <w:t>(:win, :lose,</w:t>
             </w:r>
             <w:r>
               <w:rPr>
-                <w:rFonts w:ascii="Envy Code R" w:hAnsi="Envy Code R" w:cs="Courier New"/>
+                <w:rFonts w:ascii="Consolas" w:hAnsi="Consolas" w:cs="Courier New"/>
                 <w:color w:val="2E74B5" w:themeColor="accent1" w:themeShade="BF"/>
-                <w:sz w:val="19"/>
+                <w:sz w:val="18"/>
                 <w:szCs w:val="19"/>
               </w:rPr>
               <w:br/>
@@ -1068,63 +1677,131 @@
             </w:r>
             <w:r>
               <w:rPr>
+                <w:rFonts w:ascii="Consolas" w:hAnsi="Consolas" w:cs="Courier New"/>
+                <w:sz w:val="18"/>
+                <w:szCs w:val="19"/>
+              </w:rPr>
+              <w:t>)</w:t>
+            </w:r>
+          </w:p>
+          <w:p>
+            <w:pPr>
+              <w:spacing w:before="0"/>
+              <w:rPr>
+                <w:rFonts w:ascii="Consolas" w:hAnsi="Consolas" w:cs="Courier New"/>
+                <w:sz w:val="18"/>
+                <w:szCs w:val="19"/>
+              </w:rPr>
+            </w:pPr>
+            <w:proofErr w:type="gramStart"/>
+            <w:r>
+              <w:rPr>
+                <w:rFonts w:ascii="Consolas" w:hAnsi="Consolas" w:cs="Courier New"/>
+                <w:sz w:val="18"/>
+                <w:szCs w:val="19"/>
+              </w:rPr>
+              <w:t>result</w:t>
+            </w:r>
+            <w:proofErr w:type="gramEnd"/>
+            <w:r>
+              <w:rPr>
+                <w:rFonts w:ascii="Consolas" w:hAnsi="Consolas" w:cs="Courier New"/>
+                <w:sz w:val="18"/>
+                <w:szCs w:val="19"/>
+              </w:rPr>
+              <w:t xml:space="preserve"> = </w:t>
+            </w:r>
+            <w:proofErr w:type="spellStart"/>
+            <w:r>
+              <w:rPr>
+                <w:rFonts w:ascii="Consolas" w:hAnsi="Consolas" w:cs="Courier New"/>
+                <w:sz w:val="18"/>
+                <w:szCs w:val="19"/>
+              </w:rPr>
+              <w:t>Result.lose</w:t>
+            </w:r>
+            <w:proofErr w:type="spellEnd"/>
+          </w:p>
+          <w:p>
+            <w:pPr>
+              <w:spacing w:before="0"/>
+              <w:rPr>
+                <w:rFonts w:ascii="Consolas" w:hAnsi="Consolas" w:cs="Courier New"/>
+                <w:sz w:val="18"/>
+                <w:szCs w:val="19"/>
+              </w:rPr>
+            </w:pPr>
+            <w:proofErr w:type="spellStart"/>
+            <w:proofErr w:type="gramStart"/>
+            <w:r>
+              <w:rPr>
+                <w:rFonts w:ascii="Consolas" w:hAnsi="Consolas" w:cs="Courier New"/>
+                <w:sz w:val="18"/>
+                <w:szCs w:val="19"/>
+              </w:rPr>
+              <w:t>result.to</w:t>
+            </w:r>
+            <w:proofErr w:type="gramEnd"/>
+            <w:r>
+              <w:rPr>
+                <w:rFonts w:ascii="Consolas" w:hAnsi="Consolas" w:cs="Courier New"/>
+                <w:sz w:val="18"/>
+                <w:szCs w:val="19"/>
+              </w:rPr>
+              <w:t>_s</w:t>
+            </w:r>
+            <w:proofErr w:type="spellEnd"/>
+            <w:r>
+              <w:rPr>
+                <w:rFonts w:ascii="Consolas" w:hAnsi="Consolas" w:cs="Courier New"/>
+                <w:sz w:val="18"/>
+                <w:szCs w:val="19"/>
+              </w:rPr>
+              <w:t xml:space="preserve"> / </w:t>
+            </w:r>
+            <w:proofErr w:type="spellStart"/>
+            <w:r>
+              <w:rPr>
+                <w:rFonts w:ascii="Consolas" w:hAnsi="Consolas" w:cs="Courier New"/>
+                <w:sz w:val="18"/>
+                <w:szCs w:val="19"/>
+              </w:rPr>
+              <w:t>to_sym</w:t>
+            </w:r>
+            <w:proofErr w:type="spellEnd"/>
+            <w:r>
+              <w:rPr>
+                <w:rFonts w:ascii="Consolas" w:hAnsi="Consolas" w:cs="Courier New"/>
+                <w:sz w:val="18"/>
+                <w:szCs w:val="19"/>
+              </w:rPr>
+              <w:t xml:space="preserve"> / symbol / inspect</w:t>
+            </w:r>
+          </w:p>
+          <w:p>
+            <w:pPr>
+              <w:spacing w:before="0"/>
+              <w:rPr>
                 <w:rFonts w:ascii="Envy Code R" w:hAnsi="Envy Code R" w:cs="Courier New"/>
-                <w:sz w:val="19"/>
-                <w:szCs w:val="19"/>
-              </w:rPr>
-              <w:t>)</w:t>
-            </w:r>
-          </w:p>
-          <w:p>
-            <w:pPr>
-              <w:spacing w:before="0"/>
-              <w:rPr>
-                <w:rFonts w:ascii="Envy Code R" w:hAnsi="Envy Code R" w:cs="Courier New"/>
-                <w:sz w:val="19"/>
-                <w:szCs w:val="19"/>
-              </w:rPr>
-            </w:pPr>
-            <w:r>
-              <w:rPr>
-                <w:rFonts w:ascii="Envy Code R" w:hAnsi="Envy Code R" w:cs="Courier New"/>
-                <w:sz w:val="19"/>
-                <w:szCs w:val="19"/>
-              </w:rPr>
-              <w:t>result = Result.lose</w:t>
-            </w:r>
-          </w:p>
-          <w:p>
-            <w:pPr>
-              <w:spacing w:before="0"/>
-              <w:rPr>
-                <w:rFonts w:ascii="Envy Code R" w:hAnsi="Envy Code R" w:cs="Courier New"/>
-                <w:sz w:val="19"/>
-                <w:szCs w:val="19"/>
-              </w:rPr>
-            </w:pPr>
-            <w:r>
-              <w:rPr>
-                <w:rFonts w:ascii="Envy Code R" w:hAnsi="Envy Code R" w:cs="Courier New"/>
-                <w:sz w:val="19"/>
-                <w:szCs w:val="19"/>
-              </w:rPr>
-              <w:t>result.to_s / to_sym / symbol / inspect</w:t>
-            </w:r>
-          </w:p>
-          <w:p>
-            <w:pPr>
-              <w:spacing w:before="0"/>
-              <w:rPr>
-                <w:rFonts w:ascii="Envy Code R" w:hAnsi="Envy Code R" w:cs="Courier New"/>
-              </w:rPr>
-            </w:pPr>
-            <w:r>
-              <w:rPr>
-                <w:rFonts w:ascii="Envy Code R" w:hAnsi="Envy Code R" w:cs="Courier New"/>
-                <w:sz w:val="19"/>
-                <w:szCs w:val="19"/>
-              </w:rPr>
-              <w:t>result == Result[:lose]</w:t>
+              </w:rPr>
+            </w:pPr>
+            <w:proofErr w:type="gramStart"/>
+            <w:r>
+              <w:rPr>
+                <w:rFonts w:ascii="Consolas" w:hAnsi="Consolas" w:cs="Courier New"/>
+                <w:sz w:val="18"/>
+                <w:szCs w:val="19"/>
+              </w:rPr>
+              <w:t>result</w:t>
+            </w:r>
+            <w:proofErr w:type="gramEnd"/>
+            <w:r>
+              <w:rPr>
+                <w:rFonts w:ascii="Consolas" w:hAnsi="Consolas" w:cs="Courier New"/>
+                <w:sz w:val="18"/>
+                <w:szCs w:val="19"/>
+              </w:rPr>
+              <w:t xml:space="preserve"> == Result[:lose]</w:t>
             </w:r>
           </w:p>
           <w:p>
@@ -1170,6 +1847,762 @@
             <w:pPr>
               <w:spacing w:before="0"/>
               <w:rPr>
+                <w:rFonts w:ascii="Consolas" w:hAnsi="Consolas" w:cs="Courier New"/>
+                <w:sz w:val="18"/>
+                <w:szCs w:val="19"/>
+              </w:rPr>
+            </w:pPr>
+            <w:r>
+              <w:rPr>
+                <w:rFonts w:ascii="Consolas" w:hAnsi="Consolas" w:cs="Courier New"/>
+                <w:sz w:val="18"/>
+                <w:szCs w:val="19"/>
+              </w:rPr>
+              <w:t>Person =</w:t>
+            </w:r>
+          </w:p>
+          <w:p>
+            <w:pPr>
+              <w:spacing w:before="0"/>
+              <w:rPr>
+                <w:rFonts w:ascii="Consolas" w:hAnsi="Consolas" w:cs="Courier New"/>
+                <w:sz w:val="18"/>
+                <w:szCs w:val="19"/>
+              </w:rPr>
+            </w:pPr>
+            <w:r>
+              <w:rPr>
+                <w:rFonts w:ascii="Consolas" w:hAnsi="Consolas" w:cs="Courier New"/>
+                <w:sz w:val="18"/>
+              </w:rPr>
+              <w:t xml:space="preserve">  </w:t>
+            </w:r>
+            <w:r>
+              <w:rPr>
+                <w:rFonts w:ascii="Consolas" w:hAnsi="Consolas" w:cs="Courier New"/>
+                <w:color w:val="C00000"/>
+                <w:sz w:val="18"/>
+                <w:szCs w:val="19"/>
+              </w:rPr>
+              <w:t>GS</w:t>
+            </w:r>
+            <w:proofErr w:type="gramStart"/>
+            <w:r>
+              <w:rPr>
+                <w:rFonts w:ascii="Consolas" w:hAnsi="Consolas" w:cs="Courier New"/>
+                <w:color w:val="C00000"/>
+                <w:sz w:val="18"/>
+                <w:szCs w:val="19"/>
+              </w:rPr>
+              <w:t>::</w:t>
+            </w:r>
+            <w:proofErr w:type="spellStart"/>
+            <w:proofErr w:type="gramEnd"/>
+            <w:r>
+              <w:rPr>
+                <w:rFonts w:ascii="Consolas" w:hAnsi="Consolas" w:cs="Courier New"/>
+                <w:color w:val="C00000"/>
+                <w:sz w:val="18"/>
+                <w:szCs w:val="19"/>
+              </w:rPr>
+              <w:t>Value.new</w:t>
+            </w:r>
+            <w:proofErr w:type="spellEnd"/>
+            <w:r>
+              <w:rPr>
+                <w:rFonts w:ascii="Consolas" w:hAnsi="Consolas" w:cs="Courier New"/>
+                <w:sz w:val="18"/>
+                <w:szCs w:val="19"/>
+              </w:rPr>
+              <w:t>(</w:t>
+            </w:r>
+            <w:r>
+              <w:rPr>
+                <w:rFonts w:ascii="Consolas" w:hAnsi="Consolas" w:cs="Courier New"/>
+                <w:color w:val="2E74B5" w:themeColor="accent1" w:themeShade="BF"/>
+                <w:sz w:val="18"/>
+                <w:szCs w:val="19"/>
+              </w:rPr>
+              <w:t xml:space="preserve">name: String, age: Nat, married: </w:t>
+            </w:r>
+            <w:proofErr w:type="spellStart"/>
+            <w:r>
+              <w:rPr>
+                <w:rFonts w:ascii="Consolas" w:hAnsi="Consolas" w:cs="Courier New"/>
+                <w:color w:val="2E74B5" w:themeColor="accent1" w:themeShade="BF"/>
+                <w:sz w:val="18"/>
+                <w:szCs w:val="19"/>
+              </w:rPr>
+              <w:t>Bool</w:t>
+            </w:r>
+            <w:proofErr w:type="spellEnd"/>
+            <w:r>
+              <w:rPr>
+                <w:rFonts w:ascii="Consolas" w:hAnsi="Consolas" w:cs="Courier New"/>
+                <w:sz w:val="18"/>
+                <w:szCs w:val="19"/>
+              </w:rPr>
+              <w:t>)</w:t>
+            </w:r>
+          </w:p>
+          <w:p>
+            <w:pPr>
+              <w:spacing w:before="0"/>
+              <w:rPr>
+                <w:rFonts w:ascii="Consolas" w:hAnsi="Consolas" w:cs="Courier New"/>
+                <w:sz w:val="18"/>
+                <w:szCs w:val="19"/>
+              </w:rPr>
+            </w:pPr>
+            <w:r>
+              <w:rPr>
+                <w:rFonts w:ascii="Consolas" w:hAnsi="Consolas" w:cs="Courier New"/>
+                <w:sz w:val="18"/>
+                <w:szCs w:val="19"/>
+              </w:rPr>
+              <w:t xml:space="preserve">           </w:t>
+            </w:r>
+            <w:proofErr w:type="gramStart"/>
+            <w:r>
+              <w:rPr>
+                <w:rFonts w:ascii="Consolas" w:hAnsi="Consolas" w:cs="Courier New"/>
+                <w:color w:val="C00000"/>
+                <w:sz w:val="18"/>
+                <w:szCs w:val="19"/>
+              </w:rPr>
+              <w:t>.default</w:t>
+            </w:r>
+            <w:proofErr w:type="gramEnd"/>
+            <w:r>
+              <w:rPr>
+                <w:rFonts w:ascii="Consolas" w:hAnsi="Consolas" w:cs="Courier New"/>
+                <w:sz w:val="18"/>
+                <w:szCs w:val="19"/>
+              </w:rPr>
+              <w:t>(married: false)</w:t>
+            </w:r>
+          </w:p>
+          <w:p>
+            <w:pPr>
+              <w:spacing w:before="0"/>
+              <w:rPr>
+                <w:rFonts w:ascii="Consolas" w:hAnsi="Consolas" w:cs="Courier New"/>
+                <w:sz w:val="18"/>
+                <w:szCs w:val="19"/>
+              </w:rPr>
+            </w:pPr>
+            <w:r>
+              <w:rPr>
+                <w:rFonts w:ascii="Consolas" w:hAnsi="Consolas" w:cs="Courier New"/>
+                <w:sz w:val="18"/>
+                <w:szCs w:val="19"/>
+              </w:rPr>
+              <w:t xml:space="preserve">           </w:t>
+            </w:r>
+            <w:proofErr w:type="gramStart"/>
+            <w:r>
+              <w:rPr>
+                <w:rFonts w:ascii="Consolas" w:hAnsi="Consolas" w:cs="Courier New"/>
+                <w:color w:val="C00000"/>
+                <w:sz w:val="18"/>
+                <w:szCs w:val="19"/>
+              </w:rPr>
+              <w:t>.create</w:t>
+            </w:r>
+            <w:proofErr w:type="gramEnd"/>
+          </w:p>
+          <w:p>
+            <w:pPr>
+              <w:spacing w:after="120"/>
+              <w:rPr>
+                <w:rFonts w:cs="Courier New"/>
+                <w:i/>
+                <w:sz w:val="18"/>
+                <w:szCs w:val="19"/>
+              </w:rPr>
+            </w:pPr>
+            <w:proofErr w:type="gramStart"/>
+            <w:r>
+              <w:rPr>
+                <w:rFonts w:ascii="Consolas" w:hAnsi="Consolas" w:cs="Courier New"/>
+                <w:sz w:val="18"/>
+                <w:szCs w:val="19"/>
+              </w:rPr>
+              <w:t>p</w:t>
+            </w:r>
+            <w:proofErr w:type="gramEnd"/>
+            <w:r>
+              <w:rPr>
+                <w:rFonts w:ascii="Consolas" w:hAnsi="Consolas" w:cs="Courier New"/>
+                <w:sz w:val="18"/>
+                <w:szCs w:val="19"/>
+              </w:rPr>
+              <w:t xml:space="preserve"> = Person[name: </w:t>
+            </w:r>
+            <w:r>
+              <w:rPr>
+                <w:rFonts w:ascii="Consolas" w:hAnsi="Consolas" w:cs="Courier New"/>
+                <w:sz w:val="18"/>
+                <w:szCs w:val="19"/>
+              </w:rPr>
+              <w:t>'</w:t>
+            </w:r>
+            <w:r>
+              <w:rPr>
+                <w:rFonts w:ascii="Consolas" w:hAnsi="Consolas" w:cs="Courier New"/>
+                <w:sz w:val="18"/>
+                <w:szCs w:val="19"/>
+              </w:rPr>
+              <w:t>John</w:t>
+            </w:r>
+            <w:r>
+              <w:rPr>
+                <w:rFonts w:ascii="Consolas" w:hAnsi="Consolas" w:cs="Courier New"/>
+                <w:sz w:val="18"/>
+                <w:szCs w:val="19"/>
+              </w:rPr>
+              <w:t>'</w:t>
+            </w:r>
+            <w:r>
+              <w:rPr>
+                <w:rFonts w:ascii="Consolas" w:hAnsi="Consolas" w:cs="Courier New"/>
+                <w:sz w:val="18"/>
+                <w:szCs w:val="19"/>
+              </w:rPr>
+              <w:t>, age: 25]</w:t>
+            </w:r>
+            <w:r>
+              <w:rPr>
+                <w:rFonts w:ascii="Consolas" w:hAnsi="Consolas" w:cs="Courier New"/>
+                <w:sz w:val="18"/>
+                <w:szCs w:val="19"/>
+              </w:rPr>
+              <w:t xml:space="preserve">      </w:t>
+            </w:r>
+            <w:r>
+              <w:rPr>
+                <w:rFonts w:cs="Courier New"/>
+                <w:i/>
+                <w:sz w:val="18"/>
+                <w:szCs w:val="19"/>
+              </w:rPr>
+              <w:t xml:space="preserve">or </w:t>
+            </w:r>
+            <w:proofErr w:type="spellStart"/>
+            <w:r>
+              <w:rPr>
+                <w:rFonts w:cs="Courier New"/>
+                <w:i/>
+                <w:sz w:val="18"/>
+                <w:szCs w:val="19"/>
+              </w:rPr>
+              <w:t>Person.new</w:t>
+            </w:r>
+            <w:proofErr w:type="spellEnd"/>
+            <w:r>
+              <w:rPr>
+                <w:rFonts w:cs="Courier New"/>
+                <w:i/>
+                <w:sz w:val="18"/>
+                <w:szCs w:val="19"/>
+              </w:rPr>
+              <w:t>(…)</w:t>
+            </w:r>
+          </w:p>
+          <w:p>
+            <w:pPr>
+              <w:spacing w:before="0"/>
+              <w:rPr>
+                <w:rFonts w:ascii="Consolas" w:hAnsi="Consolas" w:cs="Courier New"/>
+                <w:sz w:val="18"/>
+                <w:szCs w:val="19"/>
+              </w:rPr>
+            </w:pPr>
+            <w:proofErr w:type="gramStart"/>
+            <w:r>
+              <w:rPr>
+                <w:rFonts w:ascii="Consolas" w:hAnsi="Consolas" w:cs="Courier New"/>
+                <w:sz w:val="18"/>
+                <w:szCs w:val="19"/>
+              </w:rPr>
+              <w:t>p</w:t>
+            </w:r>
+            <w:proofErr w:type="gramEnd"/>
+            <w:r>
+              <w:rPr>
+                <w:rFonts w:ascii="Consolas" w:hAnsi="Consolas" w:cs="Courier New"/>
+                <w:sz w:val="18"/>
+                <w:szCs w:val="19"/>
+              </w:rPr>
+              <w:t xml:space="preserve">.name; </w:t>
+            </w:r>
+            <w:proofErr w:type="spellStart"/>
+            <w:r>
+              <w:rPr>
+                <w:rFonts w:ascii="Consolas" w:hAnsi="Consolas" w:cs="Courier New"/>
+                <w:sz w:val="18"/>
+                <w:szCs w:val="19"/>
+              </w:rPr>
+              <w:t>p.age</w:t>
+            </w:r>
+            <w:proofErr w:type="spellEnd"/>
+            <w:r>
+              <w:rPr>
+                <w:rFonts w:ascii="Consolas" w:hAnsi="Consolas" w:cs="Courier New"/>
+                <w:sz w:val="18"/>
+                <w:szCs w:val="19"/>
+              </w:rPr>
+              <w:t xml:space="preserve">; </w:t>
+            </w:r>
+            <w:proofErr w:type="spellStart"/>
+            <w:r>
+              <w:rPr>
+                <w:rFonts w:ascii="Consolas" w:hAnsi="Consolas" w:cs="Courier New"/>
+                <w:sz w:val="18"/>
+                <w:szCs w:val="19"/>
+              </w:rPr>
+              <w:t>p.married</w:t>
+            </w:r>
+            <w:proofErr w:type="spellEnd"/>
+            <w:r>
+              <w:rPr>
+                <w:rFonts w:ascii="Consolas" w:hAnsi="Consolas" w:cs="Courier New"/>
+                <w:sz w:val="18"/>
+                <w:szCs w:val="19"/>
+              </w:rPr>
+              <w:t xml:space="preserve">; </w:t>
+            </w:r>
+            <w:proofErr w:type="spellStart"/>
+            <w:r>
+              <w:rPr>
+                <w:rFonts w:ascii="Consolas" w:hAnsi="Consolas" w:cs="Courier New"/>
+                <w:sz w:val="18"/>
+                <w:szCs w:val="19"/>
+              </w:rPr>
+              <w:t>p.married</w:t>
+            </w:r>
+            <w:proofErr w:type="spellEnd"/>
+            <w:r>
+              <w:rPr>
+                <w:rFonts w:ascii="Consolas" w:hAnsi="Consolas" w:cs="Courier New"/>
+                <w:sz w:val="18"/>
+                <w:szCs w:val="19"/>
+              </w:rPr>
+              <w:t>?</w:t>
+            </w:r>
+          </w:p>
+          <w:p>
+            <w:pPr>
+              <w:spacing w:before="0"/>
+              <w:rPr>
+                <w:rFonts w:ascii="Consolas" w:hAnsi="Consolas" w:cs="Courier New"/>
+                <w:sz w:val="18"/>
+                <w:szCs w:val="19"/>
+              </w:rPr>
+            </w:pPr>
+            <w:proofErr w:type="gramStart"/>
+            <w:r>
+              <w:rPr>
+                <w:rFonts w:ascii="Consolas" w:hAnsi="Consolas" w:cs="Courier New"/>
+                <w:sz w:val="18"/>
+                <w:szCs w:val="19"/>
+              </w:rPr>
+              <w:t>p</w:t>
+            </w:r>
+            <w:proofErr w:type="gramEnd"/>
+            <w:r>
+              <w:rPr>
+                <w:rFonts w:ascii="Consolas" w:hAnsi="Consolas" w:cs="Courier New"/>
+                <w:sz w:val="18"/>
+                <w:szCs w:val="19"/>
+              </w:rPr>
+              <w:t xml:space="preserve">[:name] </w:t>
+            </w:r>
+            <w:r>
+              <w:rPr>
+                <w:rFonts w:ascii="Consolas" w:hAnsi="Consolas" w:cs="Courier New"/>
+                <w:sz w:val="18"/>
+                <w:szCs w:val="19"/>
+              </w:rPr>
+              <w:t xml:space="preserve">   </w:t>
+            </w:r>
+            <w:r>
+              <w:rPr>
+                <w:rFonts w:ascii="Consolas" w:hAnsi="Consolas" w:cs="Courier New"/>
+                <w:sz w:val="18"/>
+                <w:szCs w:val="19"/>
+              </w:rPr>
+              <w:t xml:space="preserve"># </w:t>
+            </w:r>
+            <w:r>
+              <w:rPr>
+                <w:rFonts w:ascii="Consolas" w:hAnsi="Consolas" w:cs="Courier New"/>
+                <w:i/>
+                <w:sz w:val="18"/>
+                <w:szCs w:val="19"/>
+              </w:rPr>
+              <w:t>etc</w:t>
+            </w:r>
+            <w:r>
+              <w:rPr>
+                <w:rFonts w:ascii="Consolas" w:hAnsi="Consolas" w:cs="Courier New"/>
+                <w:i/>
+                <w:sz w:val="18"/>
+                <w:szCs w:val="19"/>
+              </w:rPr>
+              <w:t>.</w:t>
+            </w:r>
+          </w:p>
+          <w:p>
+            <w:pPr>
+              <w:spacing w:after="120"/>
+              <w:rPr>
+                <w:rFonts w:ascii="Consolas" w:hAnsi="Consolas" w:cs="Courier New"/>
+                <w:sz w:val="18"/>
+                <w:szCs w:val="19"/>
+              </w:rPr>
+            </w:pPr>
+            <w:proofErr w:type="spellStart"/>
+            <w:proofErr w:type="gramStart"/>
+            <w:r>
+              <w:rPr>
+                <w:rFonts w:ascii="Consolas" w:hAnsi="Consolas" w:cs="Courier New"/>
+                <w:sz w:val="18"/>
+                <w:szCs w:val="19"/>
+              </w:rPr>
+              <w:t>p</w:t>
+            </w:r>
+            <w:proofErr w:type="gramEnd"/>
+            <w:r>
+              <w:rPr>
+                <w:rFonts w:ascii="Consolas" w:hAnsi="Consolas" w:cs="Courier New"/>
+                <w:sz w:val="18"/>
+                <w:szCs w:val="19"/>
+              </w:rPr>
+              <w:t>.</w:t>
+            </w:r>
+            <w:r>
+              <w:rPr>
+                <w:rFonts w:ascii="Consolas" w:hAnsi="Consolas" w:cs="Courier New"/>
+                <w:color w:val="C00000"/>
+                <w:sz w:val="18"/>
+                <w:szCs w:val="19"/>
+              </w:rPr>
+              <w:t>with</w:t>
+            </w:r>
+            <w:proofErr w:type="spellEnd"/>
+            <w:r>
+              <w:rPr>
+                <w:rFonts w:ascii="Consolas" w:hAnsi="Consolas" w:cs="Courier New"/>
+                <w:sz w:val="18"/>
+                <w:szCs w:val="19"/>
+              </w:rPr>
+              <w:t>(age: 26, married: true)</w:t>
+            </w:r>
+          </w:p>
+          <w:p>
+            <w:pPr>
+              <w:spacing w:before="0"/>
+              <w:rPr>
+                <w:rFonts w:ascii="Consolas" w:hAnsi="Consolas" w:cs="Courier New"/>
+                <w:sz w:val="18"/>
+                <w:szCs w:val="19"/>
+              </w:rPr>
+            </w:pPr>
+            <w:proofErr w:type="spellStart"/>
+            <w:proofErr w:type="gramStart"/>
+            <w:r>
+              <w:rPr>
+                <w:rFonts w:ascii="Consolas" w:hAnsi="Consolas" w:cs="Courier New"/>
+                <w:sz w:val="18"/>
+                <w:szCs w:val="19"/>
+              </w:rPr>
+              <w:t>p</w:t>
+            </w:r>
+            <w:proofErr w:type="gramEnd"/>
+            <w:r>
+              <w:rPr>
+                <w:rFonts w:ascii="Consolas" w:hAnsi="Consolas" w:cs="Courier New"/>
+                <w:sz w:val="18"/>
+                <w:szCs w:val="19"/>
+              </w:rPr>
+              <w:t>.</w:t>
+            </w:r>
+            <w:r>
+              <w:rPr>
+                <w:rFonts w:ascii="Consolas" w:hAnsi="Consolas" w:cs="Courier New"/>
+                <w:color w:val="C00000"/>
+                <w:sz w:val="18"/>
+                <w:szCs w:val="19"/>
+              </w:rPr>
+              <w:t>attributes</w:t>
+            </w:r>
+            <w:proofErr w:type="spellEnd"/>
+          </w:p>
+          <w:p>
+            <w:pPr>
+              <w:spacing w:before="0"/>
+              <w:rPr>
+                <w:rFonts w:ascii="Consolas" w:hAnsi="Consolas" w:cs="Courier New"/>
+                <w:sz w:val="18"/>
+                <w:szCs w:val="19"/>
+              </w:rPr>
+            </w:pPr>
+            <w:proofErr w:type="spellStart"/>
+            <w:proofErr w:type="gramStart"/>
+            <w:r>
+              <w:rPr>
+                <w:rFonts w:ascii="Consolas" w:hAnsi="Consolas" w:cs="Courier New"/>
+                <w:sz w:val="18"/>
+                <w:szCs w:val="19"/>
+              </w:rPr>
+              <w:t>p</w:t>
+            </w:r>
+            <w:proofErr w:type="gramEnd"/>
+            <w:r>
+              <w:rPr>
+                <w:rFonts w:ascii="Consolas" w:hAnsi="Consolas" w:cs="Courier New"/>
+                <w:sz w:val="18"/>
+                <w:szCs w:val="19"/>
+              </w:rPr>
+              <w:t>.</w:t>
+            </w:r>
+            <w:r>
+              <w:rPr>
+                <w:rFonts w:ascii="Consolas" w:hAnsi="Consolas" w:cs="Courier New"/>
+                <w:color w:val="C00000"/>
+                <w:sz w:val="18"/>
+                <w:szCs w:val="19"/>
+              </w:rPr>
+              <w:t>values</w:t>
+            </w:r>
+            <w:proofErr w:type="spellEnd"/>
+          </w:p>
+          <w:p>
+            <w:pPr>
+              <w:spacing w:before="0"/>
+              <w:rPr>
+                <w:rFonts w:ascii="Consolas" w:hAnsi="Consolas" w:cs="Courier New"/>
+                <w:sz w:val="18"/>
+                <w:szCs w:val="19"/>
+              </w:rPr>
+            </w:pPr>
+            <w:proofErr w:type="spellStart"/>
+            <w:proofErr w:type="gramStart"/>
+            <w:r>
+              <w:rPr>
+                <w:rFonts w:ascii="Consolas" w:hAnsi="Consolas" w:cs="Courier New"/>
+                <w:sz w:val="18"/>
+                <w:szCs w:val="19"/>
+              </w:rPr>
+              <w:t>p</w:t>
+            </w:r>
+            <w:proofErr w:type="gramEnd"/>
+            <w:r>
+              <w:rPr>
+                <w:rFonts w:ascii="Consolas" w:hAnsi="Consolas" w:cs="Courier New"/>
+                <w:sz w:val="18"/>
+                <w:szCs w:val="19"/>
+              </w:rPr>
+              <w:t>.</w:t>
+            </w:r>
+            <w:r>
+              <w:rPr>
+                <w:rFonts w:ascii="Consolas" w:hAnsi="Consolas" w:cs="Courier New"/>
+                <w:color w:val="C00000"/>
+                <w:sz w:val="18"/>
+                <w:szCs w:val="19"/>
+              </w:rPr>
+              <w:t>values</w:t>
+            </w:r>
+            <w:proofErr w:type="spellEnd"/>
+            <w:r>
+              <w:rPr>
+                <w:rFonts w:ascii="Consolas" w:hAnsi="Consolas" w:cs="Courier New"/>
+                <w:sz w:val="18"/>
+                <w:szCs w:val="19"/>
+              </w:rPr>
+              <w:t>(:name, :married)</w:t>
+            </w:r>
+          </w:p>
+          <w:p>
+            <w:pPr>
+              <w:rPr>
+                <w:rFonts w:ascii="Consolas" w:hAnsi="Consolas" w:cs="Courier New"/>
+                <w:sz w:val="18"/>
+                <w:szCs w:val="19"/>
+              </w:rPr>
+            </w:pPr>
+            <w:proofErr w:type="gramStart"/>
+            <w:r>
+              <w:rPr>
+                <w:rFonts w:ascii="Consolas" w:hAnsi="Consolas" w:cs="Courier New"/>
+                <w:sz w:val="18"/>
+                <w:szCs w:val="19"/>
+              </w:rPr>
+              <w:t>e</w:t>
+            </w:r>
+            <w:proofErr w:type="gramEnd"/>
+            <w:r>
+              <w:rPr>
+                <w:rFonts w:ascii="Consolas" w:hAnsi="Consolas" w:cs="Courier New"/>
+                <w:sz w:val="18"/>
+                <w:szCs w:val="19"/>
+              </w:rPr>
+              <w:t xml:space="preserve"> = </w:t>
+            </w:r>
+            <w:proofErr w:type="spellStart"/>
+            <w:r>
+              <w:rPr>
+                <w:rFonts w:ascii="Consolas" w:hAnsi="Consolas" w:cs="Courier New"/>
+                <w:sz w:val="18"/>
+                <w:szCs w:val="19"/>
+              </w:rPr>
+              <w:t>p.</w:t>
+            </w:r>
+            <w:r>
+              <w:rPr>
+                <w:rFonts w:ascii="Consolas" w:hAnsi="Consolas" w:cs="Courier New"/>
+                <w:color w:val="FF0000"/>
+                <w:sz w:val="18"/>
+                <w:szCs w:val="19"/>
+              </w:rPr>
+              <w:t>upgrade</w:t>
+            </w:r>
+            <w:proofErr w:type="spellEnd"/>
+            <w:r>
+              <w:rPr>
+                <w:rFonts w:ascii="Consolas" w:hAnsi="Consolas" w:cs="Courier New"/>
+                <w:sz w:val="18"/>
+                <w:szCs w:val="19"/>
+              </w:rPr>
+              <w:t>(</w:t>
+            </w:r>
+            <w:r>
+              <w:rPr>
+                <w:rFonts w:ascii="Consolas" w:hAnsi="Consolas" w:cs="Courier New"/>
+                <w:color w:val="0000FF"/>
+                <w:sz w:val="18"/>
+                <w:szCs w:val="19"/>
+              </w:rPr>
+              <w:t>Employee</w:t>
+            </w:r>
+            <w:r>
+              <w:rPr>
+                <w:rFonts w:ascii="Consolas" w:hAnsi="Consolas" w:cs="Courier New"/>
+                <w:sz w:val="18"/>
+                <w:szCs w:val="19"/>
+              </w:rPr>
+              <w:t xml:space="preserve">, title: </w:t>
+            </w:r>
+            <w:r>
+              <w:rPr>
+                <w:rFonts w:ascii="Consolas" w:hAnsi="Consolas" w:cs="Courier New"/>
+                <w:sz w:val="18"/>
+                <w:szCs w:val="19"/>
+              </w:rPr>
+              <w:t>'</w:t>
+            </w:r>
+            <w:r>
+              <w:rPr>
+                <w:rFonts w:ascii="Consolas" w:hAnsi="Consolas" w:cs="Courier New"/>
+                <w:sz w:val="18"/>
+                <w:szCs w:val="19"/>
+              </w:rPr>
+              <w:t>Nurse</w:t>
+            </w:r>
+            <w:r>
+              <w:rPr>
+                <w:rFonts w:ascii="Consolas" w:hAnsi="Consolas" w:cs="Courier New"/>
+                <w:sz w:val="18"/>
+                <w:szCs w:val="19"/>
+              </w:rPr>
+              <w:t>'</w:t>
+            </w:r>
+            <w:r>
+              <w:rPr>
+                <w:rFonts w:ascii="Consolas" w:hAnsi="Consolas" w:cs="Courier New"/>
+                <w:sz w:val="18"/>
+                <w:szCs w:val="19"/>
+              </w:rPr>
+              <w:t>, salary: 58400)</w:t>
+            </w:r>
+          </w:p>
+          <w:p>
+            <w:pPr>
+              <w:spacing w:before="0"/>
+              <w:rPr>
+                <w:rFonts w:ascii="Consolas" w:hAnsi="Consolas" w:cs="Courier New"/>
+                <w:sz w:val="18"/>
+                <w:szCs w:val="19"/>
+              </w:rPr>
+            </w:pPr>
+            <w:proofErr w:type="gramStart"/>
+            <w:r>
+              <w:rPr>
+                <w:rFonts w:ascii="Consolas" w:hAnsi="Consolas" w:cs="Courier New"/>
+                <w:sz w:val="18"/>
+                <w:szCs w:val="19"/>
+              </w:rPr>
+              <w:t>p</w:t>
+            </w:r>
+            <w:proofErr w:type="gramEnd"/>
+            <w:r>
+              <w:rPr>
+                <w:rFonts w:ascii="Consolas" w:hAnsi="Consolas" w:cs="Courier New"/>
+                <w:sz w:val="18"/>
+                <w:szCs w:val="19"/>
+              </w:rPr>
+              <w:t xml:space="preserve"> = </w:t>
+            </w:r>
+            <w:proofErr w:type="spellStart"/>
+            <w:r>
+              <w:rPr>
+                <w:rFonts w:ascii="Consolas" w:hAnsi="Consolas" w:cs="Courier New"/>
+                <w:sz w:val="18"/>
+                <w:szCs w:val="19"/>
+              </w:rPr>
+              <w:t>e.</w:t>
+            </w:r>
+            <w:r>
+              <w:rPr>
+                <w:rFonts w:ascii="Consolas" w:hAnsi="Consolas" w:cs="Courier New"/>
+                <w:color w:val="FF0000"/>
+                <w:sz w:val="18"/>
+                <w:szCs w:val="19"/>
+              </w:rPr>
+              <w:t>downgrade</w:t>
+            </w:r>
+            <w:proofErr w:type="spellEnd"/>
+            <w:r>
+              <w:rPr>
+                <w:rFonts w:ascii="Consolas" w:hAnsi="Consolas" w:cs="Courier New"/>
+                <w:sz w:val="18"/>
+                <w:szCs w:val="19"/>
+              </w:rPr>
+              <w:t>(</w:t>
+            </w:r>
+            <w:r>
+              <w:rPr>
+                <w:rFonts w:ascii="Consolas" w:hAnsi="Consolas" w:cs="Courier New"/>
+                <w:color w:val="0000FF"/>
+                <w:sz w:val="18"/>
+                <w:szCs w:val="19"/>
+              </w:rPr>
+              <w:t>Person</w:t>
+            </w:r>
+            <w:r>
+              <w:rPr>
+                <w:rFonts w:ascii="Consolas" w:hAnsi="Consolas" w:cs="Courier New"/>
+                <w:sz w:val="18"/>
+                <w:szCs w:val="19"/>
+              </w:rPr>
+              <w:t>)</w:t>
+            </w:r>
+          </w:p>
+          <w:p>
+            <w:pPr>
+              <w:rPr>
                 <w:rFonts w:ascii="Envy Code R" w:hAnsi="Envy Code R" w:cs="Courier New"/>
                 <w:sz w:val="19"/>
                 <w:szCs w:val="19"/>
@@ -1177,464 +2610,136 @@
             </w:pPr>
             <w:r>
               <w:rPr>
-                <w:rFonts w:ascii="Envy Code R" w:hAnsi="Envy Code R" w:cs="Courier New"/>
-                <w:sz w:val="19"/>
-                <w:szCs w:val="19"/>
-              </w:rPr>
-              <w:t>Person =</w:t>
-            </w:r>
-          </w:p>
-          <w:p>
-            <w:pPr>
-              <w:spacing w:before="0"/>
-              <w:rPr>
-                <w:rFonts w:ascii="Envy Code R" w:hAnsi="Envy Code R" w:cs="Courier New"/>
-                <w:sz w:val="19"/>
-                <w:szCs w:val="19"/>
-              </w:rPr>
-            </w:pPr>
-            <w:r>
-              <w:rPr>
-                <w:rFonts w:ascii="Envy Code R" w:hAnsi="Envy Code R" w:cs="Courier New"/>
+                <w:rFonts w:ascii="Consolas" w:hAnsi="Consolas" w:cs="Courier New"/>
+                <w:sz w:val="18"/>
+                <w:szCs w:val="19"/>
+              </w:rPr>
+              <w:t xml:space="preserve">Person.info       # </w:t>
+            </w:r>
+            <w:r>
+              <w:rPr>
+                <w:rFonts w:ascii="Consolas" w:hAnsi="Consolas" w:cs="Courier New"/>
+                <w:sz w:val="18"/>
+                <w:szCs w:val="19"/>
+              </w:rPr>
+              <w:t>"</w:t>
+            </w:r>
+            <w:proofErr w:type="gramStart"/>
+            <w:r>
+              <w:rPr>
+                <w:rFonts w:ascii="Consolas" w:hAnsi="Consolas" w:cs="Courier New"/>
+                <w:sz w:val="18"/>
+                <w:szCs w:val="19"/>
+              </w:rPr>
+              <w:t>Person[</w:t>
+            </w:r>
+            <w:proofErr w:type="gramEnd"/>
+            <w:r>
+              <w:rPr>
+                <w:rFonts w:ascii="Consolas" w:hAnsi="Consolas" w:cs="Courier New"/>
+                <w:sz w:val="18"/>
+                <w:szCs w:val="19"/>
+              </w:rPr>
+              <w:t>name: String, …]"</w:t>
+            </w:r>
+          </w:p>
+          <w:p>
+            <w:pPr>
+              <w:spacing w:before="240"/>
+              <w:rPr>
                 <w:sz w:val="20"/>
               </w:rPr>
-              <w:t xml:space="preserve">  </w:t>
-            </w:r>
-            <w:r>
-              <w:rPr>
-                <w:rFonts w:ascii="Envy Code R" w:hAnsi="Envy Code R" w:cs="Courier New"/>
-                <w:color w:val="C00000"/>
-                <w:sz w:val="19"/>
-                <w:szCs w:val="19"/>
-              </w:rPr>
-              <w:t>GS::Value.new</w:t>
-            </w:r>
-            <w:r>
-              <w:rPr>
-                <w:rFonts w:ascii="Envy Code R" w:hAnsi="Envy Code R" w:cs="Courier New"/>
-                <w:sz w:val="19"/>
-                <w:szCs w:val="19"/>
-              </w:rPr>
-              <w:t>(</w:t>
-            </w:r>
-            <w:r>
-              <w:rPr>
-                <w:rFonts w:ascii="Envy Code R" w:hAnsi="Envy Code R" w:cs="Courier New"/>
-                <w:color w:val="2E74B5" w:themeColor="accent1" w:themeShade="BF"/>
-                <w:sz w:val="19"/>
-                <w:szCs w:val="19"/>
-              </w:rPr>
-              <w:t>name: String, age: Nat, married: Bool</w:t>
-            </w:r>
-            <w:r>
-              <w:rPr>
-                <w:rFonts w:ascii="Envy Code R" w:hAnsi="Envy Code R" w:cs="Courier New"/>
-                <w:sz w:val="19"/>
-                <w:szCs w:val="19"/>
+            </w:pPr>
+            <w:r>
+              <w:rPr>
+                <w:sz w:val="20"/>
+              </w:rPr>
+              <w:t xml:space="preserve">Values are read-only </w:t>
+            </w:r>
+            <w:proofErr w:type="spellStart"/>
+            <w:r>
+              <w:rPr>
+                <w:sz w:val="20"/>
+              </w:rPr>
+              <w:t>structs</w:t>
+            </w:r>
+            <w:proofErr w:type="spellEnd"/>
+            <w:r>
+              <w:rPr>
+                <w:sz w:val="20"/>
+              </w:rPr>
+              <w:t xml:space="preserve"> with Contracts built-in, default values,</w:t>
+            </w:r>
+            <w:r>
+              <w:rPr>
+                <w:sz w:val="20"/>
+              </w:rPr>
+              <w:t xml:space="preserve"> predicate methods,</w:t>
+            </w:r>
+            <w:r>
+              <w:rPr>
+                <w:sz w:val="20"/>
+              </w:rPr>
+              <w:t xml:space="preserve"> copy-constructors (</w:t>
+            </w:r>
+            <w:r>
+              <w:rPr>
+                <w:i/>
+                <w:sz w:val="20"/>
+              </w:rPr>
+              <w:t>with</w:t>
+            </w:r>
+            <w:r>
+              <w:rPr>
+                <w:sz w:val="20"/>
               </w:rPr>
               <w:t>)</w:t>
             </w:r>
-          </w:p>
-          <w:p>
-            <w:pPr>
-              <w:spacing w:before="0"/>
-              <w:rPr>
-                <w:rFonts w:ascii="Envy Code R" w:hAnsi="Envy Code R" w:cs="Courier New"/>
-                <w:sz w:val="19"/>
-                <w:szCs w:val="19"/>
-              </w:rPr>
-            </w:pPr>
-            <w:r>
-              <w:rPr>
-                <w:rFonts w:ascii="Envy Code R" w:hAnsi="Envy Code R" w:cs="Courier New"/>
-                <w:sz w:val="19"/>
-                <w:szCs w:val="19"/>
-              </w:rPr>
-              <w:t xml:space="preserve">           </w:t>
-            </w:r>
-            <w:r>
-              <w:rPr>
-                <w:rFonts w:ascii="Envy Code R" w:hAnsi="Envy Code R" w:cs="Courier New"/>
-                <w:color w:val="C00000"/>
-                <w:sz w:val="19"/>
-                <w:szCs w:val="19"/>
-              </w:rPr>
-              <w:t>.default</w:t>
-            </w:r>
-            <w:r>
-              <w:rPr>
-                <w:rFonts w:ascii="Envy Code R" w:hAnsi="Envy Code R" w:cs="Courier New"/>
-                <w:sz w:val="19"/>
-                <w:szCs w:val="19"/>
-              </w:rPr>
-              <w:t>(married: false)</w:t>
-            </w:r>
-          </w:p>
-          <w:p>
-            <w:pPr>
-              <w:spacing w:before="0"/>
-              <w:rPr>
-                <w:rFonts w:ascii="Envy Code R" w:hAnsi="Envy Code R" w:cs="Courier New"/>
-                <w:sz w:val="19"/>
-                <w:szCs w:val="19"/>
-              </w:rPr>
-            </w:pPr>
-            <w:r>
-              <w:rPr>
-                <w:rFonts w:ascii="Envy Code R" w:hAnsi="Envy Code R" w:cs="Courier New"/>
-                <w:sz w:val="19"/>
-                <w:szCs w:val="19"/>
-              </w:rPr>
-              <w:t xml:space="preserve">           </w:t>
-            </w:r>
-            <w:r>
-              <w:rPr>
-                <w:rFonts w:ascii="Envy Code R" w:hAnsi="Envy Code R" w:cs="Courier New"/>
-                <w:color w:val="C00000"/>
-                <w:sz w:val="19"/>
-                <w:szCs w:val="19"/>
-              </w:rPr>
-              <w:t>.create</w:t>
-            </w:r>
-          </w:p>
-          <w:p>
-            <w:pPr>
-              <w:spacing w:after="120"/>
-              <w:rPr>
-                <w:rFonts w:ascii="Envy Code R" w:hAnsi="Envy Code R" w:cs="Courier New"/>
-                <w:sz w:val="19"/>
-                <w:szCs w:val="19"/>
-              </w:rPr>
-            </w:pPr>
-            <w:r>
-              <w:rPr>
-                <w:rFonts w:ascii="Envy Code R" w:hAnsi="Envy Code R" w:cs="Courier New"/>
-                <w:sz w:val="19"/>
-                <w:szCs w:val="19"/>
-              </w:rPr>
-              <w:t>p = Person[name: ‘John’, age: 25]</w:t>
-            </w:r>
-            <w:bookmarkStart w:id="0" w:name="_GoBack"/>
-            <w:bookmarkEnd w:id="0"/>
-          </w:p>
-          <w:p>
-            <w:pPr>
-              <w:spacing w:before="0"/>
-              <w:rPr>
-                <w:rFonts w:ascii="Envy Code R" w:hAnsi="Envy Code R" w:cs="Courier New"/>
-                <w:sz w:val="19"/>
-                <w:szCs w:val="19"/>
-              </w:rPr>
-            </w:pPr>
-            <w:r>
-              <w:rPr>
-                <w:rFonts w:ascii="Envy Code R" w:hAnsi="Envy Code R" w:cs="Courier New"/>
-                <w:sz w:val="19"/>
-                <w:szCs w:val="19"/>
-              </w:rPr>
-              <w:t>p.name; p.age; p.married; p.married?</w:t>
-            </w:r>
-          </w:p>
-          <w:p>
-            <w:pPr>
-              <w:spacing w:before="0"/>
-              <w:rPr>
-                <w:rFonts w:ascii="Envy Code R" w:hAnsi="Envy Code R" w:cs="Courier New"/>
-                <w:sz w:val="19"/>
-                <w:szCs w:val="19"/>
-              </w:rPr>
-            </w:pPr>
-            <w:r>
-              <w:rPr>
-                <w:rFonts w:ascii="Envy Code R" w:hAnsi="Envy Code R" w:cs="Courier New"/>
-                <w:sz w:val="19"/>
-                <w:szCs w:val="19"/>
-              </w:rPr>
-              <w:t xml:space="preserve">p[:name] </w:t>
-            </w:r>
-            <w:r>
-              <w:rPr>
-                <w:rFonts w:ascii="Envy Code R" w:hAnsi="Envy Code R" w:cs="Courier New"/>
-                <w:sz w:val="19"/>
-                <w:szCs w:val="19"/>
-              </w:rPr>
-              <w:t xml:space="preserve">   </w:t>
-            </w:r>
-            <w:r>
-              <w:rPr>
-                <w:rFonts w:ascii="Envy Code R" w:hAnsi="Envy Code R" w:cs="Courier New"/>
-                <w:sz w:val="19"/>
-                <w:szCs w:val="19"/>
-              </w:rPr>
-              <w:t xml:space="preserve"># </w:t>
-            </w:r>
-            <w:r>
-              <w:rPr>
-                <w:rFonts w:ascii="Envy Code R" w:hAnsi="Envy Code R" w:cs="Courier New"/>
+            <w:r>
+              <w:rPr>
+                <w:sz w:val="20"/>
+              </w:rPr>
+              <w:t>, transformers (</w:t>
+            </w:r>
+            <w:r>
+              <w:rPr>
                 <w:i/>
-                <w:sz w:val="19"/>
-                <w:szCs w:val="19"/>
-              </w:rPr>
-              <w:t>etc</w:t>
-            </w:r>
-            <w:r>
-              <w:rPr>
-                <w:rFonts w:ascii="Envy Code R" w:hAnsi="Envy Code R" w:cs="Courier New"/>
+                <w:sz w:val="20"/>
+              </w:rPr>
+              <w:t>upgrade</w:t>
+            </w:r>
+            <w:r>
+              <w:rPr>
+                <w:sz w:val="20"/>
+              </w:rPr>
+              <w:t xml:space="preserve">, </w:t>
+            </w:r>
+            <w:r>
+              <w:rPr>
                 <w:i/>
-                <w:sz w:val="19"/>
-                <w:szCs w:val="19"/>
+                <w:sz w:val="20"/>
+              </w:rPr>
+              <w:t>downgrade</w:t>
+            </w:r>
+            <w:r>
+              <w:rPr>
+                <w:sz w:val="20"/>
+              </w:rPr>
+              <w:t>)</w:t>
+            </w:r>
+            <w:r>
+              <w:rPr>
+                <w:sz w:val="20"/>
               </w:rPr>
               <w:t>.</w:t>
             </w:r>
           </w:p>
           <w:p>
-            <w:pPr>
-              <w:spacing w:after="120"/>
-              <w:rPr>
-                <w:rFonts w:ascii="Envy Code R" w:hAnsi="Envy Code R" w:cs="Courier New"/>
-                <w:sz w:val="19"/>
-                <w:szCs w:val="19"/>
-              </w:rPr>
-            </w:pPr>
-            <w:r>
-              <w:rPr>
-                <w:rFonts w:ascii="Envy Code R" w:hAnsi="Envy Code R" w:cs="Courier New"/>
-                <w:sz w:val="19"/>
-                <w:szCs w:val="19"/>
-              </w:rPr>
-              <w:t>p.</w:t>
-            </w:r>
-            <w:r>
-              <w:rPr>
-                <w:rFonts w:ascii="Envy Code R" w:hAnsi="Envy Code R" w:cs="Courier New"/>
-                <w:color w:val="C00000"/>
-                <w:sz w:val="19"/>
-                <w:szCs w:val="19"/>
-              </w:rPr>
-              <w:t>with</w:t>
-            </w:r>
-            <w:r>
-              <w:rPr>
-                <w:rFonts w:ascii="Envy Code R" w:hAnsi="Envy Code R" w:cs="Courier New"/>
-                <w:sz w:val="19"/>
-                <w:szCs w:val="19"/>
-              </w:rPr>
-              <w:t>(age: 26, married: true)</w:t>
-            </w:r>
-          </w:p>
-          <w:p>
-            <w:pPr>
-              <w:spacing w:before="0"/>
-              <w:rPr>
-                <w:rFonts w:ascii="Envy Code R" w:hAnsi="Envy Code R" w:cs="Courier New"/>
-                <w:sz w:val="19"/>
-                <w:szCs w:val="19"/>
-              </w:rPr>
-            </w:pPr>
-            <w:r>
-              <w:rPr>
-                <w:rFonts w:ascii="Envy Code R" w:hAnsi="Envy Code R" w:cs="Courier New"/>
-                <w:sz w:val="19"/>
-                <w:szCs w:val="19"/>
-              </w:rPr>
-              <w:t>p.</w:t>
-            </w:r>
-            <w:r>
-              <w:rPr>
-                <w:rFonts w:ascii="Envy Code R" w:hAnsi="Envy Code R" w:cs="Courier New"/>
-                <w:color w:val="C00000"/>
-                <w:sz w:val="19"/>
-                <w:szCs w:val="19"/>
-              </w:rPr>
-              <w:t>attributes</w:t>
-            </w:r>
-          </w:p>
-          <w:p>
-            <w:pPr>
-              <w:spacing w:before="0"/>
-              <w:rPr>
-                <w:rFonts w:ascii="Envy Code R" w:hAnsi="Envy Code R" w:cs="Courier New"/>
-                <w:sz w:val="19"/>
-                <w:szCs w:val="19"/>
-              </w:rPr>
-            </w:pPr>
-            <w:r>
-              <w:rPr>
-                <w:rFonts w:ascii="Envy Code R" w:hAnsi="Envy Code R" w:cs="Courier New"/>
-                <w:sz w:val="19"/>
-                <w:szCs w:val="19"/>
-              </w:rPr>
-              <w:t>p.</w:t>
-            </w:r>
-            <w:r>
-              <w:rPr>
-                <w:rFonts w:ascii="Envy Code R" w:hAnsi="Envy Code R" w:cs="Courier New"/>
-                <w:color w:val="C00000"/>
-                <w:sz w:val="19"/>
-                <w:szCs w:val="19"/>
-              </w:rPr>
-              <w:t>values</w:t>
-            </w:r>
-          </w:p>
-          <w:p>
-            <w:pPr>
-              <w:spacing w:before="0"/>
-              <w:rPr>
-                <w:rFonts w:ascii="Envy Code R" w:hAnsi="Envy Code R" w:cs="Courier New"/>
-                <w:sz w:val="19"/>
-                <w:szCs w:val="19"/>
-              </w:rPr>
-            </w:pPr>
-            <w:r>
-              <w:rPr>
-                <w:rFonts w:ascii="Envy Code R" w:hAnsi="Envy Code R" w:cs="Courier New"/>
-                <w:sz w:val="19"/>
-                <w:szCs w:val="19"/>
-              </w:rPr>
-              <w:t>p.</w:t>
-            </w:r>
-            <w:r>
-              <w:rPr>
-                <w:rFonts w:ascii="Envy Code R" w:hAnsi="Envy Code R" w:cs="Courier New"/>
-                <w:color w:val="C00000"/>
-                <w:sz w:val="19"/>
-                <w:szCs w:val="19"/>
-              </w:rPr>
-              <w:t>values</w:t>
-            </w:r>
-            <w:r>
-              <w:rPr>
-                <w:rFonts w:ascii="Envy Code R" w:hAnsi="Envy Code R" w:cs="Courier New"/>
-                <w:sz w:val="19"/>
-                <w:szCs w:val="19"/>
-              </w:rPr>
-              <w:t>(:name, :married)</w:t>
-            </w:r>
-          </w:p>
-          <w:p>
-            <w:pPr>
-              <w:rPr>
-                <w:rFonts w:ascii="Envy Code R" w:hAnsi="Envy Code R" w:cs="Courier New"/>
-                <w:sz w:val="19"/>
-                <w:szCs w:val="19"/>
-              </w:rPr>
-            </w:pPr>
-            <w:r>
-              <w:rPr>
-                <w:rFonts w:ascii="Envy Code R" w:hAnsi="Envy Code R" w:cs="Courier New"/>
-                <w:sz w:val="19"/>
-                <w:szCs w:val="19"/>
-              </w:rPr>
-              <w:t>e = p.</w:t>
-            </w:r>
-            <w:r>
-              <w:rPr>
-                <w:rFonts w:ascii="Envy Code R" w:hAnsi="Envy Code R" w:cs="Courier New"/>
-                <w:color w:val="FF0000"/>
-                <w:sz w:val="19"/>
-                <w:szCs w:val="19"/>
-              </w:rPr>
-              <w:t>upgrade</w:t>
-            </w:r>
-            <w:r>
-              <w:rPr>
-                <w:rFonts w:ascii="Envy Code R" w:hAnsi="Envy Code R" w:cs="Courier New"/>
-                <w:sz w:val="19"/>
-                <w:szCs w:val="19"/>
-              </w:rPr>
-              <w:t>(</w:t>
-            </w:r>
-            <w:r>
-              <w:rPr>
-                <w:rFonts w:ascii="Envy Code R" w:hAnsi="Envy Code R" w:cs="Courier New"/>
-                <w:color w:val="0000FF"/>
-                <w:sz w:val="19"/>
-                <w:szCs w:val="19"/>
-              </w:rPr>
-              <w:t>Employee</w:t>
-            </w:r>
-            <w:r>
-              <w:rPr>
-                <w:rFonts w:ascii="Envy Code R" w:hAnsi="Envy Code R" w:cs="Courier New"/>
-                <w:sz w:val="19"/>
-                <w:szCs w:val="19"/>
-              </w:rPr>
-              <w:t>, title: ‘Nurse’, salary: 58400)</w:t>
-            </w:r>
-          </w:p>
-          <w:p>
-            <w:pPr>
-              <w:spacing w:before="0"/>
-              <w:rPr>
-                <w:rFonts w:ascii="Envy Code R" w:hAnsi="Envy Code R" w:cs="Courier New"/>
-                <w:sz w:val="19"/>
-                <w:szCs w:val="19"/>
-              </w:rPr>
-            </w:pPr>
-            <w:r>
-              <w:rPr>
-                <w:rFonts w:ascii="Envy Code R" w:hAnsi="Envy Code R" w:cs="Courier New"/>
-                <w:sz w:val="19"/>
-                <w:szCs w:val="19"/>
-              </w:rPr>
-              <w:t>p = e.</w:t>
-            </w:r>
-            <w:r>
-              <w:rPr>
-                <w:rFonts w:ascii="Envy Code R" w:hAnsi="Envy Code R" w:cs="Courier New"/>
-                <w:color w:val="FF0000"/>
-                <w:sz w:val="19"/>
-                <w:szCs w:val="19"/>
-              </w:rPr>
-              <w:t>downgrade</w:t>
-            </w:r>
-            <w:r>
-              <w:rPr>
-                <w:rFonts w:ascii="Envy Code R" w:hAnsi="Envy Code R" w:cs="Courier New"/>
-                <w:sz w:val="19"/>
-                <w:szCs w:val="19"/>
-              </w:rPr>
-              <w:t>(</w:t>
-            </w:r>
-            <w:r>
-              <w:rPr>
-                <w:rFonts w:ascii="Envy Code R" w:hAnsi="Envy Code R" w:cs="Courier New"/>
-                <w:color w:val="0000FF"/>
-                <w:sz w:val="19"/>
-                <w:szCs w:val="19"/>
-              </w:rPr>
-              <w:t>Person</w:t>
-            </w:r>
-            <w:r>
-              <w:rPr>
-                <w:rFonts w:ascii="Envy Code R" w:hAnsi="Envy Code R" w:cs="Courier New"/>
-                <w:sz w:val="19"/>
-                <w:szCs w:val="19"/>
-              </w:rPr>
-              <w:t>)</w:t>
-            </w:r>
-          </w:p>
-          <w:p>
-            <w:pPr>
-              <w:spacing w:before="240"/>
-            </w:pPr>
             <w:r>
               <w:rPr>
                 <w:sz w:val="20"/>
               </w:rPr>
-              <w:t>Values are read-only structs with Contracts built-in, default values,</w:t>
-            </w:r>
-            <w:r>
-              <w:rPr>
-                <w:sz w:val="20"/>
-              </w:rPr>
-              <w:t xml:space="preserve"> predicate methods,</w:t>
-            </w:r>
-            <w:r>
-              <w:rPr>
-                <w:sz w:val="20"/>
-              </w:rPr>
-              <w:t xml:space="preserve"> copy-constructors (with).</w:t>
+              <w:t>They combine type safety, state safety and convenience.</w:t>
             </w:r>
           </w:p>
         </w:tc>
@@ -2434,7 +3539,7 @@
   <a:extraClrSchemeLst/>
   <a:extLst>
     <a:ext uri="{05A4C25C-085E-4340-85A3-A5531E510DB2}">
-      <thm15:themeFamily xmlns="" xmlns:thm15="http://schemas.microsoft.com/office/thememl/2012/main" name="Office Theme" id="{62F939B6-93AF-4DB8-9C6B-D6C7DFDC589F}" vid="{4A3C46E8-61CC-4603-A589-7422A47A8E4A}"/>
+      <thm15:themeFamily xmlns:thm15="http://schemas.microsoft.com/office/thememl/2012/main" xmlns="" name="Office Theme" id="{62F939B6-93AF-4DB8-9C6B-D6C7DFDC589F}" vid="{4A3C46E8-61CC-4603-A589-7422A47A8E4A}"/>
     </a:ext>
   </a:extLst>
 </a:theme>

</xml_diff>

<commit_message>
Create value objects with positional parameters
  Person['John', 37, false]
</commit_message>
<xml_diff>
--- a/doc/gsrubylib cheatsheet.docx
+++ b/doc/gsrubylib cheatsheet.docx
@@ -12,6 +12,8 @@
           <w:szCs w:val="48"/>
         </w:rPr>
       </w:pPr>
+      <w:proofErr w:type="spellStart"/>
+      <w:proofErr w:type="gramStart"/>
       <w:r>
         <w:rPr>
           <w:rFonts w:ascii="Lucida Console" w:hAnsi="Lucida Console"/>
@@ -21,6 +23,8 @@
         </w:rPr>
         <w:t>gsrubylib</w:t>
       </w:r>
+      <w:proofErr w:type="spellEnd"/>
+      <w:proofErr w:type="gramEnd"/>
     </w:p>
     <w:p>
       <w:pPr>
@@ -30,13 +34,23 @@
           <w:sz w:val="18"/>
         </w:rPr>
       </w:pPr>
+      <w:proofErr w:type="gramStart"/>
       <w:r>
         <w:rPr>
           <w:rFonts w:ascii="Consolas" w:hAnsi="Consolas" w:cs="Courier New"/>
           <w:sz w:val="18"/>
         </w:rPr>
-        <w:t>require '</w:t>
+        <w:t>require</w:t>
       </w:r>
+      <w:proofErr w:type="gramEnd"/>
+      <w:r>
+        <w:rPr>
+          <w:rFonts w:ascii="Consolas" w:hAnsi="Consolas" w:cs="Courier New"/>
+          <w:sz w:val="18"/>
+        </w:rPr>
+        <w:t xml:space="preserve"> '</w:t>
+      </w:r>
+      <w:proofErr w:type="spellStart"/>
       <w:r>
         <w:rPr>
           <w:rFonts w:ascii="Consolas" w:hAnsi="Consolas" w:cs="Courier New"/>
@@ -46,13 +60,23 @@
         </w:rPr>
         <w:t>debuglog</w:t>
       </w:r>
+      <w:proofErr w:type="spellEnd"/>
       <w:r>
         <w:rPr>
           <w:rFonts w:ascii="Consolas" w:hAnsi="Consolas" w:cs="Courier New"/>
           <w:sz w:val="18"/>
         </w:rPr>
-        <w:t>' unless $gs_nodebuglog</w:t>
+        <w:t>' unless $</w:t>
       </w:r>
+      <w:proofErr w:type="spellStart"/>
+      <w:r>
+        <w:rPr>
+          <w:rFonts w:ascii="Consolas" w:hAnsi="Consolas" w:cs="Courier New"/>
+          <w:sz w:val="18"/>
+        </w:rPr>
+        <w:t>gs_nodebuglog</w:t>
+      </w:r>
+      <w:proofErr w:type="spellEnd"/>
     </w:p>
     <w:p>
       <w:pPr>
@@ -62,12 +86,21 @@
           <w:sz w:val="18"/>
         </w:rPr>
       </w:pPr>
+      <w:proofErr w:type="gramStart"/>
       <w:r>
         <w:rPr>
           <w:rFonts w:ascii="Consolas" w:hAnsi="Consolas" w:cs="Courier New"/>
           <w:sz w:val="18"/>
         </w:rPr>
-        <w:t>require '</w:t>
+        <w:t>require</w:t>
+      </w:r>
+      <w:proofErr w:type="gramEnd"/>
+      <w:r>
+        <w:rPr>
+          <w:rFonts w:ascii="Consolas" w:hAnsi="Consolas" w:cs="Courier New"/>
+          <w:sz w:val="18"/>
+        </w:rPr>
+        <w:t xml:space="preserve"> '</w:t>
       </w:r>
       <w:r>
         <w:rPr>
@@ -83,8 +116,17 @@
           <w:rFonts w:ascii="Consolas" w:hAnsi="Consolas" w:cs="Courier New"/>
           <w:sz w:val="18"/>
         </w:rPr>
-        <w:t>'      unless $gs_nopry</w:t>
+        <w:t>'      unless $</w:t>
       </w:r>
+      <w:proofErr w:type="spellStart"/>
+      <w:r>
+        <w:rPr>
+          <w:rFonts w:ascii="Consolas" w:hAnsi="Consolas" w:cs="Courier New"/>
+          <w:sz w:val="18"/>
+        </w:rPr>
+        <w:t>gs_nopry</w:t>
+      </w:r>
+      <w:proofErr w:type="spellEnd"/>
     </w:p>
     <w:p>
       <w:pPr>
@@ -94,12 +136,21 @@
           <w:sz w:val="18"/>
         </w:rPr>
       </w:pPr>
+      <w:proofErr w:type="gramStart"/>
       <w:r>
         <w:rPr>
           <w:rFonts w:ascii="Consolas" w:hAnsi="Consolas" w:cs="Courier New"/>
           <w:sz w:val="18"/>
         </w:rPr>
-        <w:t>require '</w:t>
+        <w:t>require</w:t>
+      </w:r>
+      <w:proofErr w:type="gramEnd"/>
+      <w:r>
+        <w:rPr>
+          <w:rFonts w:ascii="Consolas" w:hAnsi="Consolas" w:cs="Courier New"/>
+          <w:sz w:val="18"/>
+        </w:rPr>
+        <w:t xml:space="preserve"> '</w:t>
       </w:r>
       <w:r>
         <w:rPr>
@@ -126,12 +177,21 @@
           <w:sz w:val="20"/>
         </w:rPr>
       </w:pPr>
+      <w:proofErr w:type="gramStart"/>
       <w:r>
         <w:rPr>
           <w:rFonts w:ascii="Consolas" w:hAnsi="Consolas" w:cs="Courier New"/>
           <w:sz w:val="18"/>
         </w:rPr>
-        <w:t>include Contracts</w:t>
+        <w:t>include</w:t>
+      </w:r>
+      <w:proofErr w:type="gramEnd"/>
+      <w:r>
+        <w:rPr>
+          <w:rFonts w:ascii="Consolas" w:hAnsi="Consolas" w:cs="Courier New"/>
+          <w:sz w:val="18"/>
+        </w:rPr>
+        <w:t xml:space="preserve"> Contracts</w:t>
       </w:r>
     </w:p>
     <w:p>
@@ -171,12 +231,21 @@
                 <w:sz w:val="18"/>
               </w:rPr>
             </w:pPr>
-            <w:r>
-              <w:rPr>
-                <w:rFonts w:ascii="Consolas" w:hAnsi="Consolas" w:cs="Courier New"/>
-                <w:sz w:val="18"/>
-              </w:rPr>
-              <w:t>if object.</w:t>
+            <w:proofErr w:type="gramStart"/>
+            <w:r>
+              <w:rPr>
+                <w:rFonts w:ascii="Consolas" w:hAnsi="Consolas" w:cs="Courier New"/>
+                <w:sz w:val="18"/>
+              </w:rPr>
+              <w:t>if</w:t>
+            </w:r>
+            <w:proofErr w:type="gramEnd"/>
+            <w:r>
+              <w:rPr>
+                <w:rFonts w:ascii="Consolas" w:hAnsi="Consolas" w:cs="Courier New"/>
+                <w:sz w:val="18"/>
+              </w:rPr>
+              <w:t xml:space="preserve"> object.</w:t>
             </w:r>
             <w:r>
               <w:rPr>
@@ -192,8 +261,17 @@
                 <w:rFonts w:ascii="Consolas" w:hAnsi="Consolas" w:cs="Courier New"/>
                 <w:sz w:val="18"/>
               </w:rPr>
-              <w:t xml:space="preserve"> collection</w:t>
-            </w:r>
+              <w:t xml:space="preserve"> </w:t>
+            </w:r>
+            <w:proofErr w:type="gramStart"/>
+            <w:r>
+              <w:rPr>
+                <w:rFonts w:ascii="Consolas" w:hAnsi="Consolas" w:cs="Courier New"/>
+                <w:sz w:val="18"/>
+              </w:rPr>
+              <w:t>collection</w:t>
+            </w:r>
+            <w:proofErr w:type="gramEnd"/>
           </w:p>
           <w:p>
             <w:pPr>
@@ -203,12 +281,29 @@
                 <w:sz w:val="18"/>
               </w:rPr>
             </w:pPr>
-            <w:r>
-              <w:rPr>
-                <w:rFonts w:ascii="Consolas" w:hAnsi="Consolas" w:cs="Courier New"/>
-                <w:sz w:val="18"/>
-              </w:rPr>
-              <w:t>if object.</w:t>
+            <w:proofErr w:type="gramStart"/>
+            <w:r>
+              <w:rPr>
+                <w:rFonts w:ascii="Consolas" w:hAnsi="Consolas" w:cs="Courier New"/>
+                <w:sz w:val="18"/>
+              </w:rPr>
+              <w:t>if</w:t>
+            </w:r>
+            <w:proofErr w:type="gramEnd"/>
+            <w:r>
+              <w:rPr>
+                <w:rFonts w:ascii="Consolas" w:hAnsi="Consolas" w:cs="Courier New"/>
+                <w:sz w:val="18"/>
+              </w:rPr>
+              <w:t xml:space="preserve"> </w:t>
+            </w:r>
+            <w:proofErr w:type="spellStart"/>
+            <w:r>
+              <w:rPr>
+                <w:rFonts w:ascii="Consolas" w:hAnsi="Consolas" w:cs="Courier New"/>
+                <w:sz w:val="18"/>
+              </w:rPr>
+              <w:t>object.</w:t>
             </w:r>
             <w:r>
               <w:rPr>
@@ -217,15 +312,34 @@
                 <w:color w:val="FF0000"/>
                 <w:sz w:val="18"/>
               </w:rPr>
-              <w:t>not_in?</w:t>
-            </w:r>
-            <w:r>
-              <w:rPr>
-                <w:rFonts w:ascii="Consolas" w:hAnsi="Consolas" w:cs="Courier New"/>
-                <w:sz w:val="18"/>
-              </w:rPr>
-              <w:t xml:space="preserve"> collection</w:t>
-            </w:r>
+              <w:t>not_in</w:t>
+            </w:r>
+            <w:proofErr w:type="spellEnd"/>
+            <w:r>
+              <w:rPr>
+                <w:rFonts w:ascii="Consolas" w:hAnsi="Consolas" w:cs="Courier New"/>
+                <w:b/>
+                <w:color w:val="FF0000"/>
+                <w:sz w:val="18"/>
+              </w:rPr>
+              <w:t>?</w:t>
+            </w:r>
+            <w:r>
+              <w:rPr>
+                <w:rFonts w:ascii="Consolas" w:hAnsi="Consolas" w:cs="Courier New"/>
+                <w:sz w:val="18"/>
+              </w:rPr>
+              <w:t xml:space="preserve"> </w:t>
+            </w:r>
+            <w:proofErr w:type="gramStart"/>
+            <w:r>
+              <w:rPr>
+                <w:rFonts w:ascii="Consolas" w:hAnsi="Consolas" w:cs="Courier New"/>
+                <w:sz w:val="18"/>
+              </w:rPr>
+              <w:t>collection</w:t>
+            </w:r>
+            <w:proofErr w:type="gramEnd"/>
           </w:p>
         </w:tc>
         <w:tc>
@@ -261,12 +375,29 @@
                 <w:sz w:val="18"/>
               </w:rPr>
             </w:pPr>
-            <w:r>
-              <w:rPr>
-                <w:rFonts w:ascii="Consolas" w:hAnsi="Consolas" w:cs="Courier New"/>
-                <w:sz w:val="18"/>
-              </w:rPr>
-              <w:t>if object.</w:t>
+            <w:proofErr w:type="gramStart"/>
+            <w:r>
+              <w:rPr>
+                <w:rFonts w:ascii="Consolas" w:hAnsi="Consolas" w:cs="Courier New"/>
+                <w:sz w:val="18"/>
+              </w:rPr>
+              <w:t>if</w:t>
+            </w:r>
+            <w:proofErr w:type="gramEnd"/>
+            <w:r>
+              <w:rPr>
+                <w:rFonts w:ascii="Consolas" w:hAnsi="Consolas" w:cs="Courier New"/>
+                <w:sz w:val="18"/>
+              </w:rPr>
+              <w:t xml:space="preserve"> </w:t>
+            </w:r>
+            <w:proofErr w:type="spellStart"/>
+            <w:r>
+              <w:rPr>
+                <w:rFonts w:ascii="Consolas" w:hAnsi="Consolas" w:cs="Courier New"/>
+                <w:sz w:val="18"/>
+              </w:rPr>
+              <w:t>object.</w:t>
             </w:r>
             <w:r>
               <w:rPr>
@@ -275,7 +406,17 @@
                 <w:color w:val="C00000"/>
                 <w:sz w:val="18"/>
               </w:rPr>
-              <w:t>not_nil?</w:t>
+              <w:t>not_nil</w:t>
+            </w:r>
+            <w:proofErr w:type="spellEnd"/>
+            <w:r>
+              <w:rPr>
+                <w:rFonts w:ascii="Consolas" w:hAnsi="Consolas" w:cs="Courier New"/>
+                <w:b/>
+                <w:color w:val="C00000"/>
+                <w:sz w:val="18"/>
+              </w:rPr>
+              <w:t>?</w:t>
             </w:r>
           </w:p>
         </w:tc>
@@ -292,8 +433,6 @@
                 <w:sz w:val="18"/>
               </w:rPr>
             </w:pPr>
-            <w:bookmarkStart w:id="0" w:name="_GoBack"/>
-            <w:bookmarkEnd w:id="0"/>
           </w:p>
         </w:tc>
       </w:tr>
@@ -314,12 +453,31 @@
                 <w:sz w:val="18"/>
               </w:rPr>
             </w:pPr>
-            <w:r>
-              <w:rPr>
-                <w:rFonts w:ascii="Consolas" w:hAnsi="Consolas" w:cs="Courier New"/>
-                <w:sz w:val="18"/>
-              </w:rPr>
-              <w:t>str = object.</w:t>
+            <w:proofErr w:type="spellStart"/>
+            <w:proofErr w:type="gramStart"/>
+            <w:r>
+              <w:rPr>
+                <w:rFonts w:ascii="Consolas" w:hAnsi="Consolas" w:cs="Courier New"/>
+                <w:sz w:val="18"/>
+              </w:rPr>
+              <w:t>str</w:t>
+            </w:r>
+            <w:proofErr w:type="spellEnd"/>
+            <w:proofErr w:type="gramEnd"/>
+            <w:r>
+              <w:rPr>
+                <w:rFonts w:ascii="Consolas" w:hAnsi="Consolas" w:cs="Courier New"/>
+                <w:sz w:val="18"/>
+              </w:rPr>
+              <w:t xml:space="preserve"> = </w:t>
+            </w:r>
+            <w:proofErr w:type="spellStart"/>
+            <w:r>
+              <w:rPr>
+                <w:rFonts w:ascii="Consolas" w:hAnsi="Consolas" w:cs="Courier New"/>
+                <w:sz w:val="18"/>
+              </w:rPr>
+              <w:t>object.</w:t>
             </w:r>
             <w:r>
               <w:rPr>
@@ -330,6 +488,7 @@
               </w:rPr>
               <w:t>pp_s</w:t>
             </w:r>
+            <w:proofErr w:type="spellEnd"/>
           </w:p>
         </w:tc>
         <w:tc>
@@ -365,12 +524,22 @@
                 <w:sz w:val="18"/>
               </w:rPr>
             </w:pPr>
-            <w:r>
-              <w:rPr>
-                <w:rFonts w:ascii="Consolas" w:hAnsi="Consolas" w:cs="Courier New"/>
-                <w:sz w:val="18"/>
-              </w:rPr>
-              <w:t>o.</w:t>
+            <w:proofErr w:type="spellStart"/>
+            <w:proofErr w:type="gramStart"/>
+            <w:r>
+              <w:rPr>
+                <w:rFonts w:ascii="Consolas" w:hAnsi="Consolas" w:cs="Courier New"/>
+                <w:sz w:val="18"/>
+              </w:rPr>
+              <w:t>o</w:t>
+            </w:r>
+            <w:proofErr w:type="gramEnd"/>
+            <w:r>
+              <w:rPr>
+                <w:rFonts w:ascii="Consolas" w:hAnsi="Consolas" w:cs="Courier New"/>
+                <w:sz w:val="18"/>
+              </w:rPr>
+              <w:t>.</w:t>
             </w:r>
             <w:r>
               <w:rPr>
@@ -381,12 +550,29 @@
               </w:rPr>
               <w:t>define_method</w:t>
             </w:r>
-            <w:r>
-              <w:rPr>
-                <w:rFonts w:ascii="Consolas" w:hAnsi="Consolas" w:cs="Courier New"/>
-                <w:sz w:val="18"/>
-              </w:rPr>
-              <w:t>(:add) do |x,y| x + y end</w:t>
+            <w:proofErr w:type="spellEnd"/>
+            <w:r>
+              <w:rPr>
+                <w:rFonts w:ascii="Consolas" w:hAnsi="Consolas" w:cs="Courier New"/>
+                <w:sz w:val="18"/>
+              </w:rPr>
+              <w:t>(:add) do |</w:t>
+            </w:r>
+            <w:proofErr w:type="spellStart"/>
+            <w:r>
+              <w:rPr>
+                <w:rFonts w:ascii="Consolas" w:hAnsi="Consolas" w:cs="Courier New"/>
+                <w:sz w:val="18"/>
+              </w:rPr>
+              <w:t>x,y</w:t>
+            </w:r>
+            <w:proofErr w:type="spellEnd"/>
+            <w:r>
+              <w:rPr>
+                <w:rFonts w:ascii="Consolas" w:hAnsi="Consolas" w:cs="Courier New"/>
+                <w:sz w:val="18"/>
+              </w:rPr>
+              <w:t>| x + y end</w:t>
             </w:r>
           </w:p>
         </w:tc>
@@ -423,13 +609,31 @@
                 <w:sz w:val="18"/>
               </w:rPr>
             </w:pPr>
-            <w:r>
-              <w:rPr>
-                <w:rFonts w:ascii="Consolas" w:hAnsi="Consolas" w:cs="Courier New"/>
-                <w:sz w:val="18"/>
-              </w:rPr>
-              <w:t>squares = (1..10).</w:t>
-            </w:r>
+            <w:proofErr w:type="gramStart"/>
+            <w:r>
+              <w:rPr>
+                <w:rFonts w:ascii="Consolas" w:hAnsi="Consolas" w:cs="Courier New"/>
+                <w:sz w:val="18"/>
+              </w:rPr>
+              <w:t>squares</w:t>
+            </w:r>
+            <w:proofErr w:type="gramEnd"/>
+            <w:r>
+              <w:rPr>
+                <w:rFonts w:ascii="Consolas" w:hAnsi="Consolas" w:cs="Courier New"/>
+                <w:sz w:val="18"/>
+              </w:rPr>
+              <w:t xml:space="preserve"> = (1..10)</w:t>
+            </w:r>
+            <w:proofErr w:type="gramStart"/>
+            <w:r>
+              <w:rPr>
+                <w:rFonts w:ascii="Consolas" w:hAnsi="Consolas" w:cs="Courier New"/>
+                <w:sz w:val="18"/>
+              </w:rPr>
+              <w:t>.</w:t>
+            </w:r>
+            <w:proofErr w:type="spellStart"/>
             <w:r>
               <w:rPr>
                 <w:rFonts w:ascii="Consolas" w:hAnsi="Consolas" w:cs="Courier New"/>
@@ -437,8 +641,19 @@
                 <w:color w:val="C00000"/>
                 <w:sz w:val="18"/>
               </w:rPr>
-              <w:t>build_hash</w:t>
-            </w:r>
+              <w:t>build</w:t>
+            </w:r>
+            <w:proofErr w:type="gramEnd"/>
+            <w:r>
+              <w:rPr>
+                <w:rFonts w:ascii="Consolas" w:hAnsi="Consolas" w:cs="Courier New"/>
+                <w:b/>
+                <w:color w:val="C00000"/>
+                <w:sz w:val="18"/>
+              </w:rPr>
+              <w:t>_hash</w:t>
+            </w:r>
+            <w:proofErr w:type="spellEnd"/>
             <w:r>
               <w:rPr>
                 <w:rFonts w:ascii="Consolas" w:hAnsi="Consolas" w:cs="Courier New"/>
@@ -461,6 +676,7 @@
                 <w:sz w:val="18"/>
               </w:rPr>
             </w:pPr>
+            <w:proofErr w:type="gramStart"/>
             <w:r>
               <w:rPr>
                 <w:rFonts w:ascii="Consolas" w:hAnsi="Consolas" w:cs="Courier New"/>
@@ -468,6 +684,7 @@
               </w:rPr>
               <w:t>graph</w:t>
             </w:r>
+            <w:proofErr w:type="gramEnd"/>
           </w:p>
         </w:tc>
       </w:tr>
@@ -488,6 +705,8 @@
                 <w:sz w:val="18"/>
               </w:rPr>
             </w:pPr>
+            <w:proofErr w:type="spellStart"/>
+            <w:proofErr w:type="gramStart"/>
             <w:r>
               <w:rPr>
                 <w:rFonts w:ascii="Consolas" w:hAnsi="Consolas" w:cs="Courier New"/>
@@ -504,12 +723,30 @@
               </w:rPr>
               <w:t>mapf</w:t>
             </w:r>
-            <w:r>
-              <w:rPr>
-                <w:rFonts w:ascii="Consolas" w:hAnsi="Consolas" w:cs="Courier New"/>
-                <w:sz w:val="18"/>
-              </w:rPr>
-              <w:t>(:to_s)</w:t>
+            <w:proofErr w:type="spellEnd"/>
+            <w:proofErr w:type="gramEnd"/>
+            <w:r>
+              <w:rPr>
+                <w:rFonts w:ascii="Consolas" w:hAnsi="Consolas" w:cs="Courier New"/>
+                <w:sz w:val="18"/>
+              </w:rPr>
+              <w:t>(:</w:t>
+            </w:r>
+            <w:proofErr w:type="spellStart"/>
+            <w:r>
+              <w:rPr>
+                <w:rFonts w:ascii="Consolas" w:hAnsi="Consolas" w:cs="Courier New"/>
+                <w:sz w:val="18"/>
+              </w:rPr>
+              <w:t>to_s</w:t>
+            </w:r>
+            <w:proofErr w:type="spellEnd"/>
+            <w:r>
+              <w:rPr>
+                <w:rFonts w:ascii="Consolas" w:hAnsi="Consolas" w:cs="Courier New"/>
+                <w:sz w:val="18"/>
+              </w:rPr>
+              <w:t>)</w:t>
             </w:r>
           </w:p>
         </w:tc>
@@ -526,6 +763,8 @@
                 <w:sz w:val="18"/>
               </w:rPr>
             </w:pPr>
+            <w:proofErr w:type="spellStart"/>
+            <w:proofErr w:type="gramStart"/>
             <w:r>
               <w:rPr>
                 <w:rFonts w:ascii="Consolas" w:hAnsi="Consolas" w:cs="Courier New"/>
@@ -533,6 +772,8 @@
               </w:rPr>
               <w:t>collectf</w:t>
             </w:r>
+            <w:proofErr w:type="spellEnd"/>
+            <w:proofErr w:type="gramEnd"/>
           </w:p>
         </w:tc>
       </w:tr>
@@ -553,12 +794,29 @@
                 <w:sz w:val="18"/>
               </w:rPr>
             </w:pPr>
-            <w:r>
-              <w:rPr>
-                <w:rFonts w:ascii="Consolas" w:hAnsi="Consolas" w:cs="Courier New"/>
-                <w:sz w:val="18"/>
-              </w:rPr>
-              <w:t>h = squares.</w:t>
+            <w:proofErr w:type="gramStart"/>
+            <w:r>
+              <w:rPr>
+                <w:rFonts w:ascii="Consolas" w:hAnsi="Consolas" w:cs="Courier New"/>
+                <w:sz w:val="18"/>
+              </w:rPr>
+              <w:t>h</w:t>
+            </w:r>
+            <w:proofErr w:type="gramEnd"/>
+            <w:r>
+              <w:rPr>
+                <w:rFonts w:ascii="Consolas" w:hAnsi="Consolas" w:cs="Courier New"/>
+                <w:sz w:val="18"/>
+              </w:rPr>
+              <w:t xml:space="preserve"> = </w:t>
+            </w:r>
+            <w:proofErr w:type="spellStart"/>
+            <w:r>
+              <w:rPr>
+                <w:rFonts w:ascii="Consolas" w:hAnsi="Consolas" w:cs="Courier New"/>
+                <w:sz w:val="18"/>
+              </w:rPr>
+              <w:t>squares.</w:t>
             </w:r>
             <w:r>
               <w:rPr>
@@ -569,12 +827,29 @@
               </w:rPr>
               <w:t>apply_keys</w:t>
             </w:r>
-            <w:r>
-              <w:rPr>
-                <w:rFonts w:ascii="Consolas" w:hAnsi="Consolas" w:cs="Courier New"/>
-                <w:sz w:val="18"/>
-              </w:rPr>
-              <w:t xml:space="preserve"> { |k| k.to_s }</w:t>
+            <w:proofErr w:type="spellEnd"/>
+            <w:r>
+              <w:rPr>
+                <w:rFonts w:ascii="Consolas" w:hAnsi="Consolas" w:cs="Courier New"/>
+                <w:sz w:val="18"/>
+              </w:rPr>
+              <w:t xml:space="preserve"> { |k| </w:t>
+            </w:r>
+            <w:proofErr w:type="spellStart"/>
+            <w:r>
+              <w:rPr>
+                <w:rFonts w:ascii="Consolas" w:hAnsi="Consolas" w:cs="Courier New"/>
+                <w:sz w:val="18"/>
+              </w:rPr>
+              <w:t>k.to_s</w:t>
+            </w:r>
+            <w:proofErr w:type="spellEnd"/>
+            <w:r>
+              <w:rPr>
+                <w:rFonts w:ascii="Consolas" w:hAnsi="Consolas" w:cs="Courier New"/>
+                <w:sz w:val="18"/>
+              </w:rPr>
+              <w:t xml:space="preserve"> }</w:t>
             </w:r>
           </w:p>
         </w:tc>
@@ -611,12 +886,29 @@
                 <w:sz w:val="18"/>
               </w:rPr>
             </w:pPr>
-            <w:r>
-              <w:rPr>
-                <w:rFonts w:ascii="Consolas" w:hAnsi="Consolas" w:cs="Courier New"/>
-                <w:sz w:val="18"/>
-              </w:rPr>
-              <w:t>h = squares.</w:t>
+            <w:proofErr w:type="gramStart"/>
+            <w:r>
+              <w:rPr>
+                <w:rFonts w:ascii="Consolas" w:hAnsi="Consolas" w:cs="Courier New"/>
+                <w:sz w:val="18"/>
+              </w:rPr>
+              <w:t>h</w:t>
+            </w:r>
+            <w:proofErr w:type="gramEnd"/>
+            <w:r>
+              <w:rPr>
+                <w:rFonts w:ascii="Consolas" w:hAnsi="Consolas" w:cs="Courier New"/>
+                <w:sz w:val="18"/>
+              </w:rPr>
+              <w:t xml:space="preserve"> = </w:t>
+            </w:r>
+            <w:proofErr w:type="spellStart"/>
+            <w:r>
+              <w:rPr>
+                <w:rFonts w:ascii="Consolas" w:hAnsi="Consolas" w:cs="Courier New"/>
+                <w:sz w:val="18"/>
+              </w:rPr>
+              <w:t>squares.</w:t>
             </w:r>
             <w:r>
               <w:rPr>
@@ -627,12 +919,29 @@
               </w:rPr>
               <w:t>apply_values</w:t>
             </w:r>
-            <w:r>
-              <w:rPr>
-                <w:rFonts w:ascii="Consolas" w:hAnsi="Consolas" w:cs="Courier New"/>
-                <w:sz w:val="18"/>
-              </w:rPr>
-              <w:t xml:space="preserve"> { |k| k.to_s }</w:t>
+            <w:proofErr w:type="spellEnd"/>
+            <w:r>
+              <w:rPr>
+                <w:rFonts w:ascii="Consolas" w:hAnsi="Consolas" w:cs="Courier New"/>
+                <w:sz w:val="18"/>
+              </w:rPr>
+              <w:t xml:space="preserve"> { |k| </w:t>
+            </w:r>
+            <w:proofErr w:type="spellStart"/>
+            <w:r>
+              <w:rPr>
+                <w:rFonts w:ascii="Consolas" w:hAnsi="Consolas" w:cs="Courier New"/>
+                <w:sz w:val="18"/>
+              </w:rPr>
+              <w:t>k.to_s</w:t>
+            </w:r>
+            <w:proofErr w:type="spellEnd"/>
+            <w:r>
+              <w:rPr>
+                <w:rFonts w:ascii="Consolas" w:hAnsi="Consolas" w:cs="Courier New"/>
+                <w:sz w:val="18"/>
+              </w:rPr>
+              <w:t xml:space="preserve"> }</w:t>
             </w:r>
           </w:p>
         </w:tc>
@@ -674,7 +983,24 @@
                 <w:rFonts w:ascii="Consolas" w:hAnsi="Consolas" w:cs="Courier New"/>
                 <w:sz w:val="18"/>
               </w:rPr>
-              <w:t>“foo”.</w:t>
+              <w:t>“</w:t>
+            </w:r>
+            <w:proofErr w:type="spellStart"/>
+            <w:proofErr w:type="gramStart"/>
+            <w:r>
+              <w:rPr>
+                <w:rFonts w:ascii="Consolas" w:hAnsi="Consolas" w:cs="Courier New"/>
+                <w:sz w:val="18"/>
+              </w:rPr>
+              <w:t>foo</w:t>
+            </w:r>
+            <w:proofErr w:type="gramEnd"/>
+            <w:r>
+              <w:rPr>
+                <w:rFonts w:ascii="Consolas" w:hAnsi="Consolas" w:cs="Courier New"/>
+                <w:sz w:val="18"/>
+              </w:rPr>
+              <w:t>”.</w:t>
             </w:r>
             <w:r>
               <w:rPr>
@@ -685,6 +1011,7 @@
               </w:rPr>
               <w:t>indent</w:t>
             </w:r>
+            <w:proofErr w:type="spellEnd"/>
             <w:r>
               <w:rPr>
                 <w:rFonts w:ascii="Consolas" w:hAnsi="Consolas" w:cs="Courier New"/>
@@ -732,8 +1059,25 @@
                 <w:rFonts w:ascii="Consolas" w:hAnsi="Consolas" w:cs="Courier New"/>
                 <w:sz w:val="18"/>
               </w:rPr>
-              <w:t>“bar”.</w:t>
-            </w:r>
+              <w:t>“</w:t>
+            </w:r>
+            <w:proofErr w:type="gramStart"/>
+            <w:r>
+              <w:rPr>
+                <w:rFonts w:ascii="Consolas" w:hAnsi="Consolas" w:cs="Courier New"/>
+                <w:sz w:val="18"/>
+              </w:rPr>
+              <w:t>bar</w:t>
+            </w:r>
+            <w:proofErr w:type="gramEnd"/>
+            <w:r>
+              <w:rPr>
+                <w:rFonts w:ascii="Consolas" w:hAnsi="Consolas" w:cs="Courier New"/>
+                <w:sz w:val="18"/>
+              </w:rPr>
+              <w:t>”.</w:t>
+            </w:r>
+            <w:proofErr w:type="spellStart"/>
             <w:r>
               <w:rPr>
                 <w:rFonts w:ascii="Consolas" w:hAnsi="Consolas" w:cs="Courier New"/>
@@ -743,6 +1087,7 @@
               </w:rPr>
               <w:t>tabto</w:t>
             </w:r>
+            <w:proofErr w:type="spellEnd"/>
             <w:r>
               <w:rPr>
                 <w:rFonts w:ascii="Consolas" w:hAnsi="Consolas" w:cs="Courier New"/>
@@ -807,7 +1152,55 @@
                 <w:rFonts w:ascii="Consolas" w:hAnsi="Consolas" w:cs="Courier New"/>
                 <w:sz w:val="18"/>
               </w:rPr>
-              <w:t xml:space="preserve">  | usage: prog [-o dir] -h file...</w:t>
+              <w:t xml:space="preserve">  | </w:t>
+            </w:r>
+            <w:proofErr w:type="gramStart"/>
+            <w:r>
+              <w:rPr>
+                <w:rFonts w:ascii="Consolas" w:hAnsi="Consolas" w:cs="Courier New"/>
+                <w:sz w:val="18"/>
+              </w:rPr>
+              <w:t>usage</w:t>
+            </w:r>
+            <w:proofErr w:type="gramEnd"/>
+            <w:r>
+              <w:rPr>
+                <w:rFonts w:ascii="Consolas" w:hAnsi="Consolas" w:cs="Courier New"/>
+                <w:sz w:val="18"/>
+              </w:rPr>
+              <w:t xml:space="preserve">: </w:t>
+            </w:r>
+            <w:proofErr w:type="spellStart"/>
+            <w:r>
+              <w:rPr>
+                <w:rFonts w:ascii="Consolas" w:hAnsi="Consolas" w:cs="Courier New"/>
+                <w:sz w:val="18"/>
+              </w:rPr>
+              <w:t>prog</w:t>
+            </w:r>
+            <w:proofErr w:type="spellEnd"/>
+            <w:r>
+              <w:rPr>
+                <w:rFonts w:ascii="Consolas" w:hAnsi="Consolas" w:cs="Courier New"/>
+                <w:sz w:val="18"/>
+              </w:rPr>
+              <w:t xml:space="preserve"> [-o </w:t>
+            </w:r>
+            <w:proofErr w:type="spellStart"/>
+            <w:r>
+              <w:rPr>
+                <w:rFonts w:ascii="Consolas" w:hAnsi="Consolas" w:cs="Courier New"/>
+                <w:sz w:val="18"/>
+              </w:rPr>
+              <w:t>dir</w:t>
+            </w:r>
+            <w:proofErr w:type="spellEnd"/>
+            <w:r>
+              <w:rPr>
+                <w:rFonts w:ascii="Consolas" w:hAnsi="Consolas" w:cs="Courier New"/>
+                <w:sz w:val="18"/>
+              </w:rPr>
+              <w:t>] -h file...</w:t>
             </w:r>
           </w:p>
           <w:p>
@@ -824,8 +1217,17 @@
                 <w:rFonts w:ascii="Consolas" w:hAnsi="Consolas" w:cs="Courier New"/>
                 <w:sz w:val="18"/>
               </w:rPr>
-              <w:t xml:space="preserve">  |   where</w:t>
-            </w:r>
+              <w:t xml:space="preserve">  |   </w:t>
+            </w:r>
+            <w:proofErr w:type="gramStart"/>
+            <w:r>
+              <w:rPr>
+                <w:rFonts w:ascii="Consolas" w:hAnsi="Consolas" w:cs="Courier New"/>
+                <w:sz w:val="18"/>
+              </w:rPr>
+              <w:t>where</w:t>
+            </w:r>
+            <w:proofErr w:type="gramEnd"/>
           </w:p>
           <w:p>
             <w:pPr>
@@ -841,7 +1243,39 @@
                 <w:rFonts w:ascii="Consolas" w:hAnsi="Consolas" w:cs="Courier New"/>
                 <w:sz w:val="18"/>
               </w:rPr>
-              <w:t xml:space="preserve">  |     -o dir         outputs to DIR</w:t>
+              <w:t xml:space="preserve">  |     -</w:t>
+            </w:r>
+            <w:proofErr w:type="gramStart"/>
+            <w:r>
+              <w:rPr>
+                <w:rFonts w:ascii="Consolas" w:hAnsi="Consolas" w:cs="Courier New"/>
+                <w:sz w:val="18"/>
+              </w:rPr>
+              <w:t>o</w:t>
+            </w:r>
+            <w:proofErr w:type="gramEnd"/>
+            <w:r>
+              <w:rPr>
+                <w:rFonts w:ascii="Consolas" w:hAnsi="Consolas" w:cs="Courier New"/>
+                <w:sz w:val="18"/>
+              </w:rPr>
+              <w:t xml:space="preserve"> </w:t>
+            </w:r>
+            <w:proofErr w:type="spellStart"/>
+            <w:r>
+              <w:rPr>
+                <w:rFonts w:ascii="Consolas" w:hAnsi="Consolas" w:cs="Courier New"/>
+                <w:sz w:val="18"/>
+              </w:rPr>
+              <w:t>dir</w:t>
+            </w:r>
+            <w:proofErr w:type="spellEnd"/>
+            <w:r>
+              <w:rPr>
+                <w:rFonts w:ascii="Consolas" w:hAnsi="Consolas" w:cs="Courier New"/>
+                <w:sz w:val="18"/>
+              </w:rPr>
+              <w:t xml:space="preserve">         outputs to DIR</w:t>
             </w:r>
           </w:p>
           <w:p>
@@ -858,7 +1292,23 @@
                 <w:rFonts w:ascii="Consolas" w:hAnsi="Consolas" w:cs="Courier New"/>
                 <w:sz w:val="18"/>
               </w:rPr>
-              <w:t xml:space="preserve">  |     -h             prints this message</w:t>
+              <w:t xml:space="preserve">  |     -</w:t>
+            </w:r>
+            <w:proofErr w:type="gramStart"/>
+            <w:r>
+              <w:rPr>
+                <w:rFonts w:ascii="Consolas" w:hAnsi="Consolas" w:cs="Courier New"/>
+                <w:sz w:val="18"/>
+              </w:rPr>
+              <w:t>h</w:t>
+            </w:r>
+            <w:proofErr w:type="gramEnd"/>
+            <w:r>
+              <w:rPr>
+                <w:rFonts w:ascii="Consolas" w:hAnsi="Consolas" w:cs="Courier New"/>
+                <w:sz w:val="18"/>
+              </w:rPr>
+              <w:t xml:space="preserve">             prints this message</w:t>
             </w:r>
           </w:p>
           <w:p>
@@ -869,6 +1319,7 @@
                 <w:sz w:val="18"/>
               </w:rPr>
             </w:pPr>
+            <w:proofErr w:type="gramStart"/>
             <w:r>
               <w:rPr>
                 <w:rFonts w:ascii="Consolas" w:hAnsi="Consolas" w:cs="Courier New"/>
@@ -885,6 +1336,7 @@
               </w:rPr>
               <w:t>trim</w:t>
             </w:r>
+            <w:proofErr w:type="gramEnd"/>
             <w:r>
               <w:rPr>
                 <w:rFonts w:ascii="Consolas" w:hAnsi="Consolas" w:cs="Courier New"/>
@@ -927,6 +1379,7 @@
                 <w:sz w:val="18"/>
               </w:rPr>
             </w:pPr>
+            <w:proofErr w:type="spellStart"/>
             <w:r>
               <w:rPr>
                 <w:rFonts w:ascii="Consolas" w:hAnsi="Consolas" w:cs="Courier New"/>
@@ -936,12 +1389,45 @@
               </w:rPr>
               <w:t>StringIO.string</w:t>
             </w:r>
-            <w:r>
-              <w:rPr>
-                <w:rFonts w:ascii="Consolas" w:hAnsi="Consolas" w:cs="Courier New"/>
-                <w:sz w:val="18"/>
-              </w:rPr>
-              <w:t xml:space="preserve"> { |o| o.puts “Hi…” }</w:t>
+            <w:proofErr w:type="spellEnd"/>
+            <w:r>
+              <w:rPr>
+                <w:rFonts w:ascii="Consolas" w:hAnsi="Consolas" w:cs="Courier New"/>
+                <w:sz w:val="18"/>
+              </w:rPr>
+              <w:t xml:space="preserve"> </w:t>
+            </w:r>
+            <w:proofErr w:type="gramStart"/>
+            <w:r>
+              <w:rPr>
+                <w:rFonts w:ascii="Consolas" w:hAnsi="Consolas" w:cs="Courier New"/>
+                <w:sz w:val="18"/>
+              </w:rPr>
+              <w:t>{ |</w:t>
+            </w:r>
+            <w:proofErr w:type="gramEnd"/>
+            <w:r>
+              <w:rPr>
+                <w:rFonts w:ascii="Consolas" w:hAnsi="Consolas" w:cs="Courier New"/>
+                <w:sz w:val="18"/>
+              </w:rPr>
+              <w:t xml:space="preserve">o| </w:t>
+            </w:r>
+            <w:proofErr w:type="spellStart"/>
+            <w:r>
+              <w:rPr>
+                <w:rFonts w:ascii="Consolas" w:hAnsi="Consolas" w:cs="Courier New"/>
+                <w:sz w:val="18"/>
+              </w:rPr>
+              <w:t>o.puts</w:t>
+            </w:r>
+            <w:proofErr w:type="spellEnd"/>
+            <w:r>
+              <w:rPr>
+                <w:rFonts w:ascii="Consolas" w:hAnsi="Consolas" w:cs="Courier New"/>
+                <w:sz w:val="18"/>
+              </w:rPr>
+              <w:t xml:space="preserve"> “Hi…” }</w:t>
             </w:r>
           </w:p>
         </w:tc>
@@ -978,12 +1464,21 @@
                 <w:sz w:val="18"/>
               </w:rPr>
             </w:pPr>
-            <w:r>
-              <w:rPr>
-                <w:rFonts w:ascii="Consolas" w:hAnsi="Consolas" w:cs="Courier New"/>
-                <w:sz w:val="18"/>
-              </w:rPr>
-              <w:t>class Person</w:t>
+            <w:proofErr w:type="gramStart"/>
+            <w:r>
+              <w:rPr>
+                <w:rFonts w:ascii="Consolas" w:hAnsi="Consolas" w:cs="Courier New"/>
+                <w:sz w:val="18"/>
+              </w:rPr>
+              <w:t>class</w:t>
+            </w:r>
+            <w:proofErr w:type="gramEnd"/>
+            <w:r>
+              <w:rPr>
+                <w:rFonts w:ascii="Consolas" w:hAnsi="Consolas" w:cs="Courier New"/>
+                <w:sz w:val="18"/>
+              </w:rPr>
+              <w:t xml:space="preserve"> Person</w:t>
             </w:r>
           </w:p>
           <w:p>
@@ -1001,6 +1496,8 @@
               </w:rPr>
               <w:t xml:space="preserve">  </w:t>
             </w:r>
+            <w:proofErr w:type="spellStart"/>
+            <w:proofErr w:type="gramStart"/>
             <w:r>
               <w:rPr>
                 <w:rFonts w:ascii="Consolas" w:hAnsi="Consolas" w:cs="Courier New"/>
@@ -1008,31 +1505,9 @@
                 <w:color w:val="C00000"/>
                 <w:sz w:val="18"/>
               </w:rPr>
-              <w:t>attr_predicate</w:t>
-            </w:r>
-            <w:r>
-              <w:rPr>
-                <w:rFonts w:ascii="Consolas" w:hAnsi="Consolas" w:cs="Courier New"/>
-                <w:sz w:val="18"/>
-              </w:rPr>
-              <w:t xml:space="preserve"> :young</w:t>
-            </w:r>
-          </w:p>
-          <w:p>
-            <w:pPr>
-              <w:spacing w:before="0"/>
-              <w:rPr>
-                <w:rFonts w:ascii="Consolas" w:hAnsi="Consolas" w:cs="Courier New"/>
-                <w:sz w:val="18"/>
-              </w:rPr>
-            </w:pPr>
-            <w:r>
-              <w:rPr>
-                <w:rFonts w:ascii="Consolas" w:hAnsi="Consolas" w:cs="Courier New"/>
-                <w:sz w:val="18"/>
-              </w:rPr>
-              <w:t xml:space="preserve">  </w:t>
-            </w:r>
+              <w:t>attr</w:t>
+            </w:r>
+            <w:proofErr w:type="gramEnd"/>
             <w:r>
               <w:rPr>
                 <w:rFonts w:ascii="Consolas" w:hAnsi="Consolas" w:cs="Courier New"/>
@@ -1040,8 +1515,54 @@
                 <w:color w:val="C00000"/>
                 <w:sz w:val="18"/>
               </w:rPr>
-              <w:t>attr_predicate_rw</w:t>
-            </w:r>
+              <w:t>_predicate</w:t>
+            </w:r>
+            <w:proofErr w:type="spellEnd"/>
+            <w:r>
+              <w:rPr>
+                <w:rFonts w:ascii="Consolas" w:hAnsi="Consolas" w:cs="Courier New"/>
+                <w:sz w:val="18"/>
+              </w:rPr>
+              <w:t xml:space="preserve"> :young</w:t>
+            </w:r>
+          </w:p>
+          <w:p>
+            <w:pPr>
+              <w:spacing w:before="0"/>
+              <w:rPr>
+                <w:rFonts w:ascii="Consolas" w:hAnsi="Consolas" w:cs="Courier New"/>
+                <w:sz w:val="18"/>
+              </w:rPr>
+            </w:pPr>
+            <w:r>
+              <w:rPr>
+                <w:rFonts w:ascii="Consolas" w:hAnsi="Consolas" w:cs="Courier New"/>
+                <w:sz w:val="18"/>
+              </w:rPr>
+              <w:t xml:space="preserve">  </w:t>
+            </w:r>
+            <w:proofErr w:type="spellStart"/>
+            <w:proofErr w:type="gramStart"/>
+            <w:r>
+              <w:rPr>
+                <w:rFonts w:ascii="Consolas" w:hAnsi="Consolas" w:cs="Courier New"/>
+                <w:b/>
+                <w:color w:val="C00000"/>
+                <w:sz w:val="18"/>
+              </w:rPr>
+              <w:t>attr</w:t>
+            </w:r>
+            <w:proofErr w:type="gramEnd"/>
+            <w:r>
+              <w:rPr>
+                <w:rFonts w:ascii="Consolas" w:hAnsi="Consolas" w:cs="Courier New"/>
+                <w:b/>
+                <w:color w:val="C00000"/>
+                <w:sz w:val="18"/>
+              </w:rPr>
+              <w:t>_predicate_rw</w:t>
+            </w:r>
+            <w:proofErr w:type="spellEnd"/>
             <w:r>
               <w:rPr>
                 <w:rFonts w:ascii="Consolas" w:hAnsi="Consolas" w:cs="Courier New"/>
@@ -1058,6 +1579,7 @@
                 <w:sz w:val="18"/>
               </w:rPr>
             </w:pPr>
+            <w:proofErr w:type="gramStart"/>
             <w:r>
               <w:rPr>
                 <w:rFonts w:ascii="Consolas" w:hAnsi="Consolas" w:cs="Courier New"/>
@@ -1065,6 +1587,7 @@
               </w:rPr>
               <w:t>end</w:t>
             </w:r>
+            <w:proofErr w:type="gramEnd"/>
           </w:p>
         </w:tc>
         <w:tc>
@@ -1150,8 +1673,30 @@
                 <w:sz w:val="18"/>
                 <w:szCs w:val="19"/>
               </w:rPr>
-              <w:t>GS::Label.create</w:t>
-            </w:r>
+              <w:t>GS</w:t>
+            </w:r>
+            <w:proofErr w:type="gramStart"/>
+            <w:r>
+              <w:rPr>
+                <w:rFonts w:ascii="Consolas" w:hAnsi="Consolas" w:cs="Courier New"/>
+                <w:color w:val="C00000"/>
+                <w:sz w:val="18"/>
+                <w:szCs w:val="19"/>
+              </w:rPr>
+              <w:t>::</w:t>
+            </w:r>
+            <w:proofErr w:type="spellStart"/>
+            <w:proofErr w:type="gramEnd"/>
+            <w:r>
+              <w:rPr>
+                <w:rFonts w:ascii="Consolas" w:hAnsi="Consolas" w:cs="Courier New"/>
+                <w:color w:val="C00000"/>
+                <w:sz w:val="18"/>
+                <w:szCs w:val="19"/>
+              </w:rPr>
+              <w:t>Label.create</w:t>
+            </w:r>
+            <w:proofErr w:type="spellEnd"/>
             <w:r>
               <w:rPr>
                 <w:rFonts w:ascii="Consolas" w:hAnsi="Consolas" w:cs="Courier New"/>
@@ -1189,14 +1734,34 @@
                 <w:szCs w:val="19"/>
               </w:rPr>
             </w:pPr>
-            <w:r>
-              <w:rPr>
-                <w:rFonts w:ascii="Consolas" w:hAnsi="Consolas" w:cs="Courier New"/>
-                <w:sz w:val="18"/>
-                <w:szCs w:val="19"/>
-              </w:rPr>
-              <w:t>result = Result.lose</w:t>
-            </w:r>
+            <w:proofErr w:type="gramStart"/>
+            <w:r>
+              <w:rPr>
+                <w:rFonts w:ascii="Consolas" w:hAnsi="Consolas" w:cs="Courier New"/>
+                <w:sz w:val="18"/>
+                <w:szCs w:val="19"/>
+              </w:rPr>
+              <w:t>result</w:t>
+            </w:r>
+            <w:proofErr w:type="gramEnd"/>
+            <w:r>
+              <w:rPr>
+                <w:rFonts w:ascii="Consolas" w:hAnsi="Consolas" w:cs="Courier New"/>
+                <w:sz w:val="18"/>
+                <w:szCs w:val="19"/>
+              </w:rPr>
+              <w:t xml:space="preserve"> = </w:t>
+            </w:r>
+            <w:proofErr w:type="spellStart"/>
+            <w:r>
+              <w:rPr>
+                <w:rFonts w:ascii="Consolas" w:hAnsi="Consolas" w:cs="Courier New"/>
+                <w:sz w:val="18"/>
+                <w:szCs w:val="19"/>
+              </w:rPr>
+              <w:t>Result.lose</w:t>
+            </w:r>
+            <w:proofErr w:type="spellEnd"/>
           </w:p>
           <w:p>
             <w:pPr>
@@ -1207,13 +1772,51 @@
                 <w:szCs w:val="19"/>
               </w:rPr>
             </w:pPr>
-            <w:r>
-              <w:rPr>
-                <w:rFonts w:ascii="Consolas" w:hAnsi="Consolas" w:cs="Courier New"/>
-                <w:sz w:val="18"/>
-                <w:szCs w:val="19"/>
-              </w:rPr>
-              <w:t>result.to_s / to_sym / symbol / inspect</w:t>
+            <w:proofErr w:type="spellStart"/>
+            <w:proofErr w:type="gramStart"/>
+            <w:r>
+              <w:rPr>
+                <w:rFonts w:ascii="Consolas" w:hAnsi="Consolas" w:cs="Courier New"/>
+                <w:sz w:val="18"/>
+                <w:szCs w:val="19"/>
+              </w:rPr>
+              <w:t>result.to</w:t>
+            </w:r>
+            <w:proofErr w:type="gramEnd"/>
+            <w:r>
+              <w:rPr>
+                <w:rFonts w:ascii="Consolas" w:hAnsi="Consolas" w:cs="Courier New"/>
+                <w:sz w:val="18"/>
+                <w:szCs w:val="19"/>
+              </w:rPr>
+              <w:t>_s</w:t>
+            </w:r>
+            <w:proofErr w:type="spellEnd"/>
+            <w:r>
+              <w:rPr>
+                <w:rFonts w:ascii="Consolas" w:hAnsi="Consolas" w:cs="Courier New"/>
+                <w:sz w:val="18"/>
+                <w:szCs w:val="19"/>
+              </w:rPr>
+              <w:t xml:space="preserve"> / </w:t>
+            </w:r>
+            <w:proofErr w:type="spellStart"/>
+            <w:r>
+              <w:rPr>
+                <w:rFonts w:ascii="Consolas" w:hAnsi="Consolas" w:cs="Courier New"/>
+                <w:sz w:val="18"/>
+                <w:szCs w:val="19"/>
+              </w:rPr>
+              <w:t>to_sym</w:t>
+            </w:r>
+            <w:proofErr w:type="spellEnd"/>
+            <w:r>
+              <w:rPr>
+                <w:rFonts w:ascii="Consolas" w:hAnsi="Consolas" w:cs="Courier New"/>
+                <w:sz w:val="18"/>
+                <w:szCs w:val="19"/>
+              </w:rPr>
+              <w:t xml:space="preserve"> / symbol / inspect</w:t>
             </w:r>
           </w:p>
           <w:p>
@@ -1223,13 +1826,23 @@
                 <w:rFonts w:ascii="Envy Code R" w:hAnsi="Envy Code R" w:cs="Courier New"/>
               </w:rPr>
             </w:pPr>
-            <w:r>
-              <w:rPr>
-                <w:rFonts w:ascii="Consolas" w:hAnsi="Consolas" w:cs="Courier New"/>
-                <w:sz w:val="18"/>
-                <w:szCs w:val="19"/>
-              </w:rPr>
-              <w:t>result == Result[:lose]</w:t>
+            <w:proofErr w:type="gramStart"/>
+            <w:r>
+              <w:rPr>
+                <w:rFonts w:ascii="Consolas" w:hAnsi="Consolas" w:cs="Courier New"/>
+                <w:sz w:val="18"/>
+                <w:szCs w:val="19"/>
+              </w:rPr>
+              <w:t>result</w:t>
+            </w:r>
+            <w:proofErr w:type="gramEnd"/>
+            <w:r>
+              <w:rPr>
+                <w:rFonts w:ascii="Consolas" w:hAnsi="Consolas" w:cs="Courier New"/>
+                <w:sz w:val="18"/>
+                <w:szCs w:val="19"/>
+              </w:rPr>
+              <w:t xml:space="preserve"> == Result[:lose]</w:t>
             </w:r>
           </w:p>
           <w:p>
@@ -1312,8 +1925,30 @@
                 <w:sz w:val="18"/>
                 <w:szCs w:val="19"/>
               </w:rPr>
-              <w:t>GS::Value.new</w:t>
-            </w:r>
+              <w:t>GS</w:t>
+            </w:r>
+            <w:proofErr w:type="gramStart"/>
+            <w:r>
+              <w:rPr>
+                <w:rFonts w:ascii="Consolas" w:hAnsi="Consolas" w:cs="Courier New"/>
+                <w:color w:val="C00000"/>
+                <w:sz w:val="18"/>
+                <w:szCs w:val="19"/>
+              </w:rPr>
+              <w:t>::</w:t>
+            </w:r>
+            <w:proofErr w:type="spellStart"/>
+            <w:proofErr w:type="gramEnd"/>
+            <w:r>
+              <w:rPr>
+                <w:rFonts w:ascii="Consolas" w:hAnsi="Consolas" w:cs="Courier New"/>
+                <w:color w:val="C00000"/>
+                <w:sz w:val="18"/>
+                <w:szCs w:val="19"/>
+              </w:rPr>
+              <w:t>Value.new</w:t>
+            </w:r>
+            <w:proofErr w:type="spellEnd"/>
             <w:r>
               <w:rPr>
                 <w:rFonts w:ascii="Consolas" w:hAnsi="Consolas" w:cs="Courier New"/>
@@ -1329,8 +1964,19 @@
                 <w:sz w:val="18"/>
                 <w:szCs w:val="19"/>
               </w:rPr>
-              <w:t>name: String, age: Nat, married: Bool</w:t>
-            </w:r>
+              <w:t xml:space="preserve">name: String, age: Nat, married: </w:t>
+            </w:r>
+            <w:proofErr w:type="spellStart"/>
+            <w:r>
+              <w:rPr>
+                <w:rFonts w:ascii="Consolas" w:hAnsi="Consolas" w:cs="Courier New"/>
+                <w:color w:val="2E74B5" w:themeColor="accent1" w:themeShade="BF"/>
+                <w:sz w:val="18"/>
+                <w:szCs w:val="19"/>
+              </w:rPr>
+              <w:t>Bool</w:t>
+            </w:r>
+            <w:proofErr w:type="spellEnd"/>
             <w:r>
               <w:rPr>
                 <w:rFonts w:ascii="Consolas" w:hAnsi="Consolas" w:cs="Courier New"/>
@@ -1357,6 +2003,7 @@
               </w:rPr>
               <w:t xml:space="preserve">           </w:t>
             </w:r>
+            <w:proofErr w:type="gramStart"/>
             <w:r>
               <w:rPr>
                 <w:rFonts w:ascii="Consolas" w:hAnsi="Consolas" w:cs="Courier New"/>
@@ -1366,6 +2013,7 @@
               </w:rPr>
               <w:t>.default</w:t>
             </w:r>
+            <w:proofErr w:type="gramEnd"/>
             <w:r>
               <w:rPr>
                 <w:rFonts w:ascii="Consolas" w:hAnsi="Consolas" w:cs="Courier New"/>
@@ -1392,6 +2040,7 @@
               </w:rPr>
               <w:t xml:space="preserve">           </w:t>
             </w:r>
+            <w:proofErr w:type="gramStart"/>
             <w:r>
               <w:rPr>
                 <w:rFonts w:ascii="Consolas" w:hAnsi="Consolas" w:cs="Courier New"/>
@@ -1401,10 +2050,13 @@
               </w:rPr>
               <w:t>.create</w:t>
             </w:r>
-          </w:p>
-          <w:p>
-            <w:pPr>
-              <w:spacing w:after="120"/>
+            <w:proofErr w:type="gramEnd"/>
+          </w:p>
+          <w:p>
+            <w:pPr>
+              <w:tabs>
+                <w:tab w:val="left" w:pos="3856"/>
+              </w:tabs>
               <w:rPr>
                 <w:rFonts w:cs="Courier New"/>
                 <w:i/>
@@ -1412,13 +2064,23 @@
                 <w:szCs w:val="19"/>
               </w:rPr>
             </w:pPr>
-            <w:r>
-              <w:rPr>
-                <w:rFonts w:ascii="Consolas" w:hAnsi="Consolas" w:cs="Courier New"/>
-                <w:sz w:val="18"/>
-                <w:szCs w:val="19"/>
-              </w:rPr>
-              <w:t xml:space="preserve">p = Person[name: </w:t>
+            <w:proofErr w:type="gramStart"/>
+            <w:r>
+              <w:rPr>
+                <w:rFonts w:ascii="Consolas" w:hAnsi="Consolas" w:cs="Courier New"/>
+                <w:sz w:val="18"/>
+                <w:szCs w:val="19"/>
+              </w:rPr>
+              <w:t>p</w:t>
+            </w:r>
+            <w:proofErr w:type="gramEnd"/>
+            <w:r>
+              <w:rPr>
+                <w:rFonts w:ascii="Consolas" w:hAnsi="Consolas" w:cs="Courier New"/>
+                <w:sz w:val="18"/>
+                <w:szCs w:val="19"/>
+              </w:rPr>
+              <w:t xml:space="preserve"> = Person[name: </w:t>
             </w:r>
             <w:r>
               <w:rPr>
@@ -1458,7 +2120,7 @@
                 <w:sz w:val="18"/>
                 <w:szCs w:val="19"/>
               </w:rPr>
-              <w:t xml:space="preserve">      </w:t>
+              <w:tab/>
             </w:r>
             <w:r>
               <w:rPr>
@@ -1467,11 +2129,77 @@
                 <w:sz w:val="18"/>
                 <w:szCs w:val="19"/>
               </w:rPr>
-              <w:t>or Person.new(…)</w:t>
-            </w:r>
-          </w:p>
-          <w:p>
-            <w:pPr>
+              <w:t xml:space="preserve">or </w:t>
+            </w:r>
+            <w:proofErr w:type="spellStart"/>
+            <w:r>
+              <w:rPr>
+                <w:rFonts w:cs="Courier New"/>
+                <w:i/>
+                <w:sz w:val="18"/>
+                <w:szCs w:val="19"/>
+              </w:rPr>
+              <w:t>Person.new</w:t>
+            </w:r>
+            <w:proofErr w:type="spellEnd"/>
+            <w:r>
+              <w:rPr>
+                <w:rFonts w:cs="Courier New"/>
+                <w:i/>
+                <w:sz w:val="18"/>
+                <w:szCs w:val="19"/>
+              </w:rPr>
+              <w:t>(…)</w:t>
+            </w:r>
+          </w:p>
+          <w:p>
+            <w:pPr>
+              <w:tabs>
+                <w:tab w:val="left" w:pos="3856"/>
+              </w:tabs>
+              <w:spacing w:before="0" w:after="120"/>
+              <w:rPr>
+                <w:rFonts w:cs="Courier New"/>
+                <w:i/>
+                <w:sz w:val="18"/>
+                <w:szCs w:val="19"/>
+              </w:rPr>
+            </w:pPr>
+            <w:r>
+              <w:rPr>
+                <w:rFonts w:cs="Courier New"/>
+                <w:i/>
+                <w:sz w:val="18"/>
+                <w:szCs w:val="19"/>
+              </w:rPr>
+              <w:tab/>
+            </w:r>
+            <w:proofErr w:type="gramStart"/>
+            <w:r>
+              <w:rPr>
+                <w:rFonts w:cs="Courier New"/>
+                <w:i/>
+                <w:sz w:val="18"/>
+                <w:szCs w:val="19"/>
+              </w:rPr>
+              <w:t>or</w:t>
+            </w:r>
+            <w:proofErr w:type="gramEnd"/>
+            <w:r>
+              <w:rPr>
+                <w:rFonts w:cs="Courier New"/>
+                <w:i/>
+                <w:sz w:val="18"/>
+                <w:szCs w:val="19"/>
+              </w:rPr>
+              <w:t xml:space="preserve"> Person[‘John’, 25]</w:t>
+            </w:r>
+          </w:p>
+          <w:p>
+            <w:pPr>
+              <w:tabs>
+                <w:tab w:val="left" w:pos="3856"/>
+              </w:tabs>
               <w:spacing w:before="0"/>
               <w:rPr>
                 <w:rFonts w:ascii="Consolas" w:hAnsi="Consolas" w:cs="Courier New"/>
@@ -1479,17 +2207,84 @@
                 <w:szCs w:val="19"/>
               </w:rPr>
             </w:pPr>
-            <w:r>
-              <w:rPr>
-                <w:rFonts w:ascii="Consolas" w:hAnsi="Consolas" w:cs="Courier New"/>
-                <w:sz w:val="18"/>
-                <w:szCs w:val="19"/>
-              </w:rPr>
-              <w:t>p.name; p.age; p.married; p.married?</w:t>
-            </w:r>
-          </w:p>
-          <w:p>
-            <w:pPr>
+            <w:proofErr w:type="gramStart"/>
+            <w:r>
+              <w:rPr>
+                <w:rFonts w:ascii="Consolas" w:hAnsi="Consolas" w:cs="Courier New"/>
+                <w:sz w:val="18"/>
+                <w:szCs w:val="19"/>
+              </w:rPr>
+              <w:t>p</w:t>
+            </w:r>
+            <w:proofErr w:type="gramEnd"/>
+            <w:r>
+              <w:rPr>
+                <w:rFonts w:ascii="Consolas" w:hAnsi="Consolas" w:cs="Courier New"/>
+                <w:sz w:val="18"/>
+                <w:szCs w:val="19"/>
+              </w:rPr>
+              <w:t xml:space="preserve">.name; </w:t>
+            </w:r>
+            <w:proofErr w:type="spellStart"/>
+            <w:r>
+              <w:rPr>
+                <w:rFonts w:ascii="Consolas" w:hAnsi="Consolas" w:cs="Courier New"/>
+                <w:sz w:val="18"/>
+                <w:szCs w:val="19"/>
+              </w:rPr>
+              <w:t>p.age</w:t>
+            </w:r>
+            <w:proofErr w:type="spellEnd"/>
+            <w:r>
+              <w:rPr>
+                <w:rFonts w:ascii="Consolas" w:hAnsi="Consolas" w:cs="Courier New"/>
+                <w:sz w:val="18"/>
+                <w:szCs w:val="19"/>
+              </w:rPr>
+              <w:t xml:space="preserve">; </w:t>
+            </w:r>
+            <w:proofErr w:type="spellStart"/>
+            <w:r>
+              <w:rPr>
+                <w:rFonts w:ascii="Consolas" w:hAnsi="Consolas" w:cs="Courier New"/>
+                <w:sz w:val="18"/>
+                <w:szCs w:val="19"/>
+              </w:rPr>
+              <w:t>p.married</w:t>
+            </w:r>
+            <w:proofErr w:type="spellEnd"/>
+            <w:r>
+              <w:rPr>
+                <w:rFonts w:ascii="Consolas" w:hAnsi="Consolas" w:cs="Courier New"/>
+                <w:sz w:val="18"/>
+                <w:szCs w:val="19"/>
+              </w:rPr>
+              <w:t xml:space="preserve">; </w:t>
+            </w:r>
+            <w:proofErr w:type="spellStart"/>
+            <w:r>
+              <w:rPr>
+                <w:rFonts w:ascii="Consolas" w:hAnsi="Consolas" w:cs="Courier New"/>
+                <w:sz w:val="18"/>
+                <w:szCs w:val="19"/>
+              </w:rPr>
+              <w:t>p.married</w:t>
+            </w:r>
+            <w:proofErr w:type="spellEnd"/>
+            <w:r>
+              <w:rPr>
+                <w:rFonts w:ascii="Consolas" w:hAnsi="Consolas" w:cs="Courier New"/>
+                <w:sz w:val="18"/>
+                <w:szCs w:val="19"/>
+              </w:rPr>
+              <w:t>?</w:t>
+            </w:r>
+          </w:p>
+          <w:p>
+            <w:pPr>
+              <w:tabs>
+                <w:tab w:val="left" w:pos="3856"/>
+              </w:tabs>
               <w:spacing w:before="0"/>
               <w:rPr>
                 <w:rFonts w:ascii="Consolas" w:hAnsi="Consolas" w:cs="Courier New"/>
@@ -1497,33 +2292,35 @@
                 <w:szCs w:val="19"/>
               </w:rPr>
             </w:pPr>
-            <w:r>
-              <w:rPr>
-                <w:rFonts w:ascii="Consolas" w:hAnsi="Consolas" w:cs="Courier New"/>
-                <w:sz w:val="18"/>
-                <w:szCs w:val="19"/>
-              </w:rPr>
-              <w:t xml:space="preserve">p[:name] </w:t>
-            </w:r>
-            <w:r>
-              <w:rPr>
-                <w:rFonts w:ascii="Consolas" w:hAnsi="Consolas" w:cs="Courier New"/>
-                <w:sz w:val="18"/>
-                <w:szCs w:val="19"/>
-              </w:rPr>
-              <w:t xml:space="preserve">   </w:t>
-            </w:r>
-            <w:r>
-              <w:rPr>
-                <w:rFonts w:ascii="Consolas" w:hAnsi="Consolas" w:cs="Courier New"/>
-                <w:sz w:val="18"/>
-                <w:szCs w:val="19"/>
-              </w:rPr>
-              <w:t xml:space="preserve"># </w:t>
-            </w:r>
-            <w:r>
-              <w:rPr>
-                <w:rFonts w:ascii="Consolas" w:hAnsi="Consolas" w:cs="Courier New"/>
+            <w:proofErr w:type="gramStart"/>
+            <w:r>
+              <w:rPr>
+                <w:rFonts w:ascii="Consolas" w:hAnsi="Consolas" w:cs="Courier New"/>
+                <w:sz w:val="18"/>
+                <w:szCs w:val="19"/>
+              </w:rPr>
+              <w:t>p</w:t>
+            </w:r>
+            <w:proofErr w:type="gramEnd"/>
+            <w:r>
+              <w:rPr>
+                <w:rFonts w:ascii="Consolas" w:hAnsi="Consolas" w:cs="Courier New"/>
+                <w:sz w:val="18"/>
+                <w:szCs w:val="19"/>
+              </w:rPr>
+              <w:t>[:name], p[:age]</w:t>
+            </w:r>
+            <w:r>
+              <w:rPr>
+                <w:rFonts w:ascii="Consolas" w:hAnsi="Consolas" w:cs="Courier New"/>
+                <w:sz w:val="18"/>
+                <w:szCs w:val="19"/>
+              </w:rPr>
+              <w:tab/>
+            </w:r>
+            <w:r>
+              <w:rPr>
+                <w:rFonts w:cs="Courier New"/>
                 <w:i/>
                 <w:sz w:val="18"/>
                 <w:szCs w:val="19"/>
@@ -1532,7 +2329,7 @@
             </w:r>
             <w:r>
               <w:rPr>
-                <w:rFonts w:ascii="Consolas" w:hAnsi="Consolas" w:cs="Courier New"/>
+                <w:rFonts w:cs="Courier New"/>
                 <w:i/>
                 <w:sz w:val="18"/>
                 <w:szCs w:val="19"/>
@@ -1549,6 +2346,206 @@
                 <w:szCs w:val="19"/>
               </w:rPr>
             </w:pPr>
+            <w:proofErr w:type="spellStart"/>
+            <w:proofErr w:type="gramStart"/>
+            <w:r>
+              <w:rPr>
+                <w:rFonts w:ascii="Consolas" w:hAnsi="Consolas" w:cs="Courier New"/>
+                <w:sz w:val="18"/>
+                <w:szCs w:val="19"/>
+              </w:rPr>
+              <w:t>p</w:t>
+            </w:r>
+            <w:proofErr w:type="gramEnd"/>
+            <w:r>
+              <w:rPr>
+                <w:rFonts w:ascii="Consolas" w:hAnsi="Consolas" w:cs="Courier New"/>
+                <w:sz w:val="18"/>
+                <w:szCs w:val="19"/>
+              </w:rPr>
+              <w:t>.</w:t>
+            </w:r>
+            <w:r>
+              <w:rPr>
+                <w:rFonts w:ascii="Consolas" w:hAnsi="Consolas" w:cs="Courier New"/>
+                <w:color w:val="C00000"/>
+                <w:sz w:val="18"/>
+                <w:szCs w:val="19"/>
+              </w:rPr>
+              <w:t>with</w:t>
+            </w:r>
+            <w:proofErr w:type="spellEnd"/>
+            <w:r>
+              <w:rPr>
+                <w:rFonts w:ascii="Consolas" w:hAnsi="Consolas" w:cs="Courier New"/>
+                <w:sz w:val="18"/>
+                <w:szCs w:val="19"/>
+              </w:rPr>
+              <w:t>(age: 26, married: tru</w:t>
+            </w:r>
+            <w:bookmarkStart w:id="0" w:name="_GoBack"/>
+            <w:bookmarkEnd w:id="0"/>
+            <w:r>
+              <w:rPr>
+                <w:rFonts w:ascii="Consolas" w:hAnsi="Consolas" w:cs="Courier New"/>
+                <w:sz w:val="18"/>
+                <w:szCs w:val="19"/>
+              </w:rPr>
+              <w:t>e)</w:t>
+            </w:r>
+          </w:p>
+          <w:p>
+            <w:pPr>
+              <w:spacing w:before="0"/>
+              <w:rPr>
+                <w:rFonts w:ascii="Consolas" w:hAnsi="Consolas" w:cs="Courier New"/>
+                <w:sz w:val="18"/>
+                <w:szCs w:val="19"/>
+              </w:rPr>
+            </w:pPr>
+            <w:proofErr w:type="spellStart"/>
+            <w:proofErr w:type="gramStart"/>
+            <w:r>
+              <w:rPr>
+                <w:rFonts w:ascii="Consolas" w:hAnsi="Consolas" w:cs="Courier New"/>
+                <w:sz w:val="18"/>
+                <w:szCs w:val="19"/>
+              </w:rPr>
+              <w:t>p</w:t>
+            </w:r>
+            <w:proofErr w:type="gramEnd"/>
+            <w:r>
+              <w:rPr>
+                <w:rFonts w:ascii="Consolas" w:hAnsi="Consolas" w:cs="Courier New"/>
+                <w:sz w:val="18"/>
+                <w:szCs w:val="19"/>
+              </w:rPr>
+              <w:t>.</w:t>
+            </w:r>
+            <w:r>
+              <w:rPr>
+                <w:rFonts w:ascii="Consolas" w:hAnsi="Consolas" w:cs="Courier New"/>
+                <w:color w:val="C00000"/>
+                <w:sz w:val="18"/>
+                <w:szCs w:val="19"/>
+              </w:rPr>
+              <w:t>attributes</w:t>
+            </w:r>
+            <w:proofErr w:type="spellEnd"/>
+          </w:p>
+          <w:p>
+            <w:pPr>
+              <w:spacing w:before="0"/>
+              <w:rPr>
+                <w:rFonts w:ascii="Consolas" w:hAnsi="Consolas" w:cs="Courier New"/>
+                <w:sz w:val="18"/>
+                <w:szCs w:val="19"/>
+              </w:rPr>
+            </w:pPr>
+            <w:proofErr w:type="spellStart"/>
+            <w:proofErr w:type="gramStart"/>
+            <w:r>
+              <w:rPr>
+                <w:rFonts w:ascii="Consolas" w:hAnsi="Consolas" w:cs="Courier New"/>
+                <w:sz w:val="18"/>
+                <w:szCs w:val="19"/>
+              </w:rPr>
+              <w:t>p</w:t>
+            </w:r>
+            <w:proofErr w:type="gramEnd"/>
+            <w:r>
+              <w:rPr>
+                <w:rFonts w:ascii="Consolas" w:hAnsi="Consolas" w:cs="Courier New"/>
+                <w:sz w:val="18"/>
+                <w:szCs w:val="19"/>
+              </w:rPr>
+              <w:t>.</w:t>
+            </w:r>
+            <w:r>
+              <w:rPr>
+                <w:rFonts w:ascii="Consolas" w:hAnsi="Consolas" w:cs="Courier New"/>
+                <w:color w:val="C00000"/>
+                <w:sz w:val="18"/>
+                <w:szCs w:val="19"/>
+              </w:rPr>
+              <w:t>values</w:t>
+            </w:r>
+            <w:proofErr w:type="spellEnd"/>
+          </w:p>
+          <w:p>
+            <w:pPr>
+              <w:spacing w:before="0"/>
+              <w:rPr>
+                <w:rFonts w:ascii="Consolas" w:hAnsi="Consolas" w:cs="Courier New"/>
+                <w:sz w:val="18"/>
+                <w:szCs w:val="19"/>
+              </w:rPr>
+            </w:pPr>
+            <w:proofErr w:type="spellStart"/>
+            <w:proofErr w:type="gramStart"/>
+            <w:r>
+              <w:rPr>
+                <w:rFonts w:ascii="Consolas" w:hAnsi="Consolas" w:cs="Courier New"/>
+                <w:sz w:val="18"/>
+                <w:szCs w:val="19"/>
+              </w:rPr>
+              <w:t>p</w:t>
+            </w:r>
+            <w:proofErr w:type="gramEnd"/>
+            <w:r>
+              <w:rPr>
+                <w:rFonts w:ascii="Consolas" w:hAnsi="Consolas" w:cs="Courier New"/>
+                <w:sz w:val="18"/>
+                <w:szCs w:val="19"/>
+              </w:rPr>
+              <w:t>.</w:t>
+            </w:r>
+            <w:r>
+              <w:rPr>
+                <w:rFonts w:ascii="Consolas" w:hAnsi="Consolas" w:cs="Courier New"/>
+                <w:color w:val="C00000"/>
+                <w:sz w:val="18"/>
+                <w:szCs w:val="19"/>
+              </w:rPr>
+              <w:t>values</w:t>
+            </w:r>
+            <w:proofErr w:type="spellEnd"/>
+            <w:r>
+              <w:rPr>
+                <w:rFonts w:ascii="Consolas" w:hAnsi="Consolas" w:cs="Courier New"/>
+                <w:sz w:val="18"/>
+                <w:szCs w:val="19"/>
+              </w:rPr>
+              <w:t>(:name, :married)</w:t>
+            </w:r>
+          </w:p>
+          <w:p>
+            <w:pPr>
+              <w:rPr>
+                <w:rFonts w:ascii="Consolas" w:hAnsi="Consolas" w:cs="Courier New"/>
+                <w:sz w:val="18"/>
+                <w:szCs w:val="19"/>
+              </w:rPr>
+            </w:pPr>
+            <w:proofErr w:type="gramStart"/>
+            <w:r>
+              <w:rPr>
+                <w:rFonts w:ascii="Consolas" w:hAnsi="Consolas" w:cs="Courier New"/>
+                <w:sz w:val="18"/>
+                <w:szCs w:val="19"/>
+              </w:rPr>
+              <w:t>e</w:t>
+            </w:r>
+            <w:proofErr w:type="gramEnd"/>
+            <w:r>
+              <w:rPr>
+                <w:rFonts w:ascii="Consolas" w:hAnsi="Consolas" w:cs="Courier New"/>
+                <w:sz w:val="18"/>
+                <w:szCs w:val="19"/>
+              </w:rPr>
+              <w:t xml:space="preserve"> = </w:t>
+            </w:r>
+            <w:proofErr w:type="spellStart"/>
             <w:r>
               <w:rPr>
                 <w:rFonts w:ascii="Consolas" w:hAnsi="Consolas" w:cs="Courier New"/>
@@ -1560,19 +2557,69 @@
             <w:r>
               <w:rPr>
                 <w:rFonts w:ascii="Consolas" w:hAnsi="Consolas" w:cs="Courier New"/>
-                <w:color w:val="C00000"/>
-                <w:sz w:val="18"/>
-                <w:szCs w:val="19"/>
-              </w:rPr>
-              <w:t>with</w:t>
-            </w:r>
-            <w:r>
-              <w:rPr>
-                <w:rFonts w:ascii="Consolas" w:hAnsi="Consolas" w:cs="Courier New"/>
-                <w:sz w:val="18"/>
-                <w:szCs w:val="19"/>
-              </w:rPr>
-              <w:t>(age: 26, married: true)</w:t>
+                <w:color w:val="FF0000"/>
+                <w:sz w:val="18"/>
+                <w:szCs w:val="19"/>
+              </w:rPr>
+              <w:t>upgrade</w:t>
+            </w:r>
+            <w:proofErr w:type="spellEnd"/>
+            <w:r>
+              <w:rPr>
+                <w:rFonts w:ascii="Consolas" w:hAnsi="Consolas" w:cs="Courier New"/>
+                <w:sz w:val="18"/>
+                <w:szCs w:val="19"/>
+              </w:rPr>
+              <w:t>(</w:t>
+            </w:r>
+            <w:r>
+              <w:rPr>
+                <w:rFonts w:ascii="Consolas" w:hAnsi="Consolas" w:cs="Courier New"/>
+                <w:color w:val="0000FF"/>
+                <w:sz w:val="18"/>
+                <w:szCs w:val="19"/>
+              </w:rPr>
+              <w:t>Employee</w:t>
+            </w:r>
+            <w:r>
+              <w:rPr>
+                <w:rFonts w:ascii="Consolas" w:hAnsi="Consolas" w:cs="Courier New"/>
+                <w:sz w:val="18"/>
+                <w:szCs w:val="19"/>
+              </w:rPr>
+              <w:t xml:space="preserve">, title: </w:t>
+            </w:r>
+            <w:r>
+              <w:rPr>
+                <w:rFonts w:ascii="Consolas" w:hAnsi="Consolas" w:cs="Courier New"/>
+                <w:sz w:val="18"/>
+                <w:szCs w:val="19"/>
+              </w:rPr>
+              <w:t>'</w:t>
+            </w:r>
+            <w:r>
+              <w:rPr>
+                <w:rFonts w:ascii="Consolas" w:hAnsi="Consolas" w:cs="Courier New"/>
+                <w:sz w:val="18"/>
+                <w:szCs w:val="19"/>
+              </w:rPr>
+              <w:t>Nurse</w:t>
+            </w:r>
+            <w:r>
+              <w:rPr>
+                <w:rFonts w:ascii="Consolas" w:hAnsi="Consolas" w:cs="Courier New"/>
+                <w:sz w:val="18"/>
+                <w:szCs w:val="19"/>
+              </w:rPr>
+              <w:t>'</w:t>
+            </w:r>
+            <w:r>
+              <w:rPr>
+                <w:rFonts w:ascii="Consolas" w:hAnsi="Consolas" w:cs="Courier New"/>
+                <w:sz w:val="18"/>
+                <w:szCs w:val="19"/>
+              </w:rPr>
+              <w:t>, salary: 58400)</w:t>
             </w:r>
           </w:p>
           <w:p>
@@ -1584,101 +2631,32 @@
                 <w:szCs w:val="19"/>
               </w:rPr>
             </w:pPr>
-            <w:r>
-              <w:rPr>
-                <w:rFonts w:ascii="Consolas" w:hAnsi="Consolas" w:cs="Courier New"/>
-                <w:sz w:val="18"/>
-                <w:szCs w:val="19"/>
-              </w:rPr>
-              <w:t>p.</w:t>
-            </w:r>
-            <w:r>
-              <w:rPr>
-                <w:rFonts w:ascii="Consolas" w:hAnsi="Consolas" w:cs="Courier New"/>
-                <w:color w:val="C00000"/>
-                <w:sz w:val="18"/>
-                <w:szCs w:val="19"/>
-              </w:rPr>
-              <w:t>attributes</w:t>
-            </w:r>
-          </w:p>
-          <w:p>
-            <w:pPr>
-              <w:spacing w:before="0"/>
-              <w:rPr>
-                <w:rFonts w:ascii="Consolas" w:hAnsi="Consolas" w:cs="Courier New"/>
-                <w:sz w:val="18"/>
-                <w:szCs w:val="19"/>
-              </w:rPr>
-            </w:pPr>
-            <w:r>
-              <w:rPr>
-                <w:rFonts w:ascii="Consolas" w:hAnsi="Consolas" w:cs="Courier New"/>
-                <w:sz w:val="18"/>
-                <w:szCs w:val="19"/>
-              </w:rPr>
-              <w:t>p.</w:t>
-            </w:r>
-            <w:r>
-              <w:rPr>
-                <w:rFonts w:ascii="Consolas" w:hAnsi="Consolas" w:cs="Courier New"/>
-                <w:color w:val="C00000"/>
-                <w:sz w:val="18"/>
-                <w:szCs w:val="19"/>
-              </w:rPr>
-              <w:t>values</w:t>
-            </w:r>
-          </w:p>
-          <w:p>
-            <w:pPr>
-              <w:spacing w:before="0"/>
-              <w:rPr>
-                <w:rFonts w:ascii="Consolas" w:hAnsi="Consolas" w:cs="Courier New"/>
-                <w:sz w:val="18"/>
-                <w:szCs w:val="19"/>
-              </w:rPr>
-            </w:pPr>
-            <w:r>
-              <w:rPr>
-                <w:rFonts w:ascii="Consolas" w:hAnsi="Consolas" w:cs="Courier New"/>
-                <w:sz w:val="18"/>
-                <w:szCs w:val="19"/>
-              </w:rPr>
-              <w:t>p.</w:t>
-            </w:r>
-            <w:r>
-              <w:rPr>
-                <w:rFonts w:ascii="Consolas" w:hAnsi="Consolas" w:cs="Courier New"/>
-                <w:color w:val="C00000"/>
-                <w:sz w:val="18"/>
-                <w:szCs w:val="19"/>
-              </w:rPr>
-              <w:t>values</w:t>
-            </w:r>
-            <w:r>
-              <w:rPr>
-                <w:rFonts w:ascii="Consolas" w:hAnsi="Consolas" w:cs="Courier New"/>
-                <w:sz w:val="18"/>
-                <w:szCs w:val="19"/>
-              </w:rPr>
-              <w:t>(:name, :married)</w:t>
-            </w:r>
-          </w:p>
-          <w:p>
-            <w:pPr>
-              <w:rPr>
-                <w:rFonts w:ascii="Consolas" w:hAnsi="Consolas" w:cs="Courier New"/>
-                <w:sz w:val="18"/>
-                <w:szCs w:val="19"/>
-              </w:rPr>
-            </w:pPr>
-            <w:r>
-              <w:rPr>
-                <w:rFonts w:ascii="Consolas" w:hAnsi="Consolas" w:cs="Courier New"/>
-                <w:sz w:val="18"/>
-                <w:szCs w:val="19"/>
-              </w:rPr>
-              <w:t>e = p.</w:t>
+            <w:proofErr w:type="gramStart"/>
+            <w:r>
+              <w:rPr>
+                <w:rFonts w:ascii="Consolas" w:hAnsi="Consolas" w:cs="Courier New"/>
+                <w:sz w:val="18"/>
+                <w:szCs w:val="19"/>
+              </w:rPr>
+              <w:t>p</w:t>
+            </w:r>
+            <w:proofErr w:type="gramEnd"/>
+            <w:r>
+              <w:rPr>
+                <w:rFonts w:ascii="Consolas" w:hAnsi="Consolas" w:cs="Courier New"/>
+                <w:sz w:val="18"/>
+                <w:szCs w:val="19"/>
+              </w:rPr>
+              <w:t xml:space="preserve"> = </w:t>
+            </w:r>
+            <w:proofErr w:type="spellStart"/>
+            <w:r>
+              <w:rPr>
+                <w:rFonts w:ascii="Consolas" w:hAnsi="Consolas" w:cs="Courier New"/>
+                <w:sz w:val="18"/>
+                <w:szCs w:val="19"/>
+              </w:rPr>
+              <w:t>e.</w:t>
             </w:r>
             <w:r>
               <w:rPr>
@@ -1687,92 +2665,9 @@
                 <w:sz w:val="18"/>
                 <w:szCs w:val="19"/>
               </w:rPr>
-              <w:t>upgrade</w:t>
-            </w:r>
-            <w:r>
-              <w:rPr>
-                <w:rFonts w:ascii="Consolas" w:hAnsi="Consolas" w:cs="Courier New"/>
-                <w:sz w:val="18"/>
-                <w:szCs w:val="19"/>
-              </w:rPr>
-              <w:t>(</w:t>
-            </w:r>
-            <w:r>
-              <w:rPr>
-                <w:rFonts w:ascii="Consolas" w:hAnsi="Consolas" w:cs="Courier New"/>
-                <w:color w:val="0000FF"/>
-                <w:sz w:val="18"/>
-                <w:szCs w:val="19"/>
-              </w:rPr>
-              <w:t>Employee</w:t>
-            </w:r>
-            <w:r>
-              <w:rPr>
-                <w:rFonts w:ascii="Consolas" w:hAnsi="Consolas" w:cs="Courier New"/>
-                <w:sz w:val="18"/>
-                <w:szCs w:val="19"/>
-              </w:rPr>
-              <w:t xml:space="preserve">, title: </w:t>
-            </w:r>
-            <w:r>
-              <w:rPr>
-                <w:rFonts w:ascii="Consolas" w:hAnsi="Consolas" w:cs="Courier New"/>
-                <w:sz w:val="18"/>
-                <w:szCs w:val="19"/>
-              </w:rPr>
-              <w:t>'</w:t>
-            </w:r>
-            <w:r>
-              <w:rPr>
-                <w:rFonts w:ascii="Consolas" w:hAnsi="Consolas" w:cs="Courier New"/>
-                <w:sz w:val="18"/>
-                <w:szCs w:val="19"/>
-              </w:rPr>
-              <w:t>Nurse</w:t>
-            </w:r>
-            <w:r>
-              <w:rPr>
-                <w:rFonts w:ascii="Consolas" w:hAnsi="Consolas" w:cs="Courier New"/>
-                <w:sz w:val="18"/>
-                <w:szCs w:val="19"/>
-              </w:rPr>
-              <w:t>'</w:t>
-            </w:r>
-            <w:r>
-              <w:rPr>
-                <w:rFonts w:ascii="Consolas" w:hAnsi="Consolas" w:cs="Courier New"/>
-                <w:sz w:val="18"/>
-                <w:szCs w:val="19"/>
-              </w:rPr>
-              <w:t>, salary: 58400)</w:t>
-            </w:r>
-          </w:p>
-          <w:p>
-            <w:pPr>
-              <w:spacing w:before="0"/>
-              <w:rPr>
-                <w:rFonts w:ascii="Consolas" w:hAnsi="Consolas" w:cs="Courier New"/>
-                <w:sz w:val="18"/>
-                <w:szCs w:val="19"/>
-              </w:rPr>
-            </w:pPr>
-            <w:r>
-              <w:rPr>
-                <w:rFonts w:ascii="Consolas" w:hAnsi="Consolas" w:cs="Courier New"/>
-                <w:sz w:val="18"/>
-                <w:szCs w:val="19"/>
-              </w:rPr>
-              <w:t>p = e.</w:t>
-            </w:r>
-            <w:r>
-              <w:rPr>
-                <w:rFonts w:ascii="Consolas" w:hAnsi="Consolas" w:cs="Courier New"/>
-                <w:color w:val="FF0000"/>
-                <w:sz w:val="18"/>
-                <w:szCs w:val="19"/>
-              </w:rPr>
               <w:t>downgrade</w:t>
             </w:r>
+            <w:proofErr w:type="spellEnd"/>
             <w:r>
               <w:rPr>
                 <w:rFonts w:ascii="Consolas" w:hAnsi="Consolas" w:cs="Courier New"/>
@@ -1813,7 +2708,25 @@
                 <w:sz w:val="18"/>
                 <w:szCs w:val="19"/>
               </w:rPr>
-              <w:t>Person.info       # "Person[name: String, …]"</w:t>
+              <w:t>Person.info       # "</w:t>
+            </w:r>
+            <w:proofErr w:type="gramStart"/>
+            <w:r>
+              <w:rPr>
+                <w:rFonts w:ascii="Consolas" w:hAnsi="Consolas" w:cs="Courier New"/>
+                <w:sz w:val="18"/>
+                <w:szCs w:val="19"/>
+              </w:rPr>
+              <w:t>Person[</w:t>
+            </w:r>
+            <w:proofErr w:type="gramEnd"/>
+            <w:r>
+              <w:rPr>
+                <w:rFonts w:ascii="Consolas" w:hAnsi="Consolas" w:cs="Courier New"/>
+                <w:sz w:val="18"/>
+                <w:szCs w:val="19"/>
+              </w:rPr>
+              <w:t>name: String, …]"</w:t>
             </w:r>
           </w:p>
           <w:p>
@@ -1827,7 +2740,21 @@
               <w:rPr>
                 <w:sz w:val="20"/>
               </w:rPr>
-              <w:t>Values are read-only structs with Contracts built-in, default values,</w:t>
+              <w:t xml:space="preserve">Values are read-only </w:t>
+            </w:r>
+            <w:proofErr w:type="spellStart"/>
+            <w:r>
+              <w:rPr>
+                <w:sz w:val="20"/>
+              </w:rPr>
+              <w:t>structs</w:t>
+            </w:r>
+            <w:proofErr w:type="spellEnd"/>
+            <w:r>
+              <w:rPr>
+                <w:sz w:val="20"/>
+              </w:rPr>
+              <w:t xml:space="preserve"> with Contracts built-in, default values,</w:t>
             </w:r>
             <w:r>
               <w:rPr>
@@ -1900,6 +2827,38 @@
               </w:rPr>
               <w:t>They combine type safety, state safety and convenience.</w:t>
             </w:r>
+          </w:p>
+        </w:tc>
+      </w:tr>
+      <w:tr>
+        <w:tc>
+          <w:tcPr>
+            <w:tcW w:w="4508" w:type="dxa"/>
+          </w:tcPr>
+          <w:p>
+            <w:pPr>
+              <w:spacing w:before="0" w:after="120"/>
+              <w:rPr>
+                <w:rFonts w:ascii="Lucida Console" w:hAnsi="Lucida Console"/>
+                <w:color w:val="0070C0"/>
+                <w:sz w:val="32"/>
+              </w:rPr>
+            </w:pPr>
+          </w:p>
+        </w:tc>
+        <w:tc>
+          <w:tcPr>
+            <w:tcW w:w="5840" w:type="dxa"/>
+          </w:tcPr>
+          <w:p>
+            <w:pPr>
+              <w:spacing w:before="0" w:after="120"/>
+              <w:rPr>
+                <w:rFonts w:ascii="Lucida Console" w:hAnsi="Lucida Console"/>
+                <w:color w:val="0070C0"/>
+                <w:sz w:val="32"/>
+              </w:rPr>
+            </w:pPr>
           </w:p>
         </w:tc>
       </w:tr>

</xml_diff>

<commit_message>
No more GS::Value[...], only GS::Value.create(...)
Only documentation changed in this commit. It seems I made this decision
in code a while ago and forgot about it. There is a syntax issue with []
and do ... end. But also, on reflection, there is a clarity issue as
well. Creating a value object class is a one-time action, so making the
method name clear is beneficial; there's no need for spurious
abbreviation.
</commit_message>
<xml_diff>
--- a/doc/gsrubylib cheatsheet.docx
+++ b/doc/gsrubylib cheatsheet.docx
@@ -214,7 +214,7 @@
               <w:rPr>
                 <w:rFonts w:ascii="Consolas" w:hAnsi="Consolas" w:cs="Courier New"/>
                 <w:b/>
-                <w:color w:val="FF0000"/>
+                <w:color w:val="C00000"/>
                 <w:sz w:val="18"/>
               </w:rPr>
               <w:t>not_in?</w:t>
@@ -672,7 +672,28 @@
                 <w:rFonts w:ascii="Consolas" w:hAnsi="Consolas" w:cs="Courier New"/>
                 <w:sz w:val="18"/>
               </w:rPr>
-              <w:t>“foo”.</w:t>
+              <w:t>"</w:t>
+            </w:r>
+            <w:r>
+              <w:rPr>
+                <w:rFonts w:ascii="Consolas" w:hAnsi="Consolas" w:cs="Courier New"/>
+                <w:sz w:val="18"/>
+              </w:rPr>
+              <w:t>foo</w:t>
+            </w:r>
+            <w:r>
+              <w:rPr>
+                <w:rFonts w:ascii="Consolas" w:hAnsi="Consolas" w:cs="Courier New"/>
+                <w:sz w:val="18"/>
+              </w:rPr>
+              <w:t>"</w:t>
+            </w:r>
+            <w:r>
+              <w:rPr>
+                <w:rFonts w:ascii="Consolas" w:hAnsi="Consolas" w:cs="Courier New"/>
+                <w:sz w:val="18"/>
+              </w:rPr>
+              <w:t>.</w:t>
             </w:r>
             <w:r>
               <w:rPr>
@@ -730,7 +751,28 @@
                 <w:rFonts w:ascii="Consolas" w:hAnsi="Consolas" w:cs="Courier New"/>
                 <w:sz w:val="18"/>
               </w:rPr>
-              <w:t>“bar”.</w:t>
+              <w:t>"</w:t>
+            </w:r>
+            <w:r>
+              <w:rPr>
+                <w:rFonts w:ascii="Consolas" w:hAnsi="Consolas" w:cs="Courier New"/>
+                <w:sz w:val="18"/>
+              </w:rPr>
+              <w:t>bar</w:t>
+            </w:r>
+            <w:r>
+              <w:rPr>
+                <w:rFonts w:ascii="Consolas" w:hAnsi="Consolas" w:cs="Courier New"/>
+                <w:sz w:val="18"/>
+              </w:rPr>
+              <w:t>"</w:t>
+            </w:r>
+            <w:r>
+              <w:rPr>
+                <w:rFonts w:ascii="Consolas" w:hAnsi="Consolas" w:cs="Courier New"/>
+                <w:sz w:val="18"/>
+              </w:rPr>
+              <w:t>.</w:t>
             </w:r>
             <w:r>
               <w:rPr>
@@ -939,7 +981,35 @@
                 <w:rFonts w:ascii="Consolas" w:hAnsi="Consolas" w:cs="Courier New"/>
                 <w:sz w:val="18"/>
               </w:rPr>
-              <w:t xml:space="preserve"> { |o| o.puts “Hi…” }</w:t>
+              <w:t xml:space="preserve"> { |o| o.puts </w:t>
+            </w:r>
+            <w:r>
+              <w:rPr>
+                <w:rFonts w:ascii="Consolas" w:hAnsi="Consolas" w:cs="Courier New"/>
+                <w:sz w:val="18"/>
+              </w:rPr>
+              <w:t>"</w:t>
+            </w:r>
+            <w:r>
+              <w:rPr>
+                <w:rFonts w:ascii="Consolas" w:hAnsi="Consolas" w:cs="Courier New"/>
+                <w:sz w:val="18"/>
+              </w:rPr>
+              <w:t>Hi...</w:t>
+            </w:r>
+            <w:r>
+              <w:rPr>
+                <w:rFonts w:ascii="Consolas" w:hAnsi="Consolas" w:cs="Courier New"/>
+                <w:sz w:val="18"/>
+              </w:rPr>
+              <w:t>"</w:t>
+            </w:r>
+            <w:r>
+              <w:rPr>
+                <w:rFonts w:ascii="Consolas" w:hAnsi="Consolas" w:cs="Courier New"/>
+                <w:sz w:val="18"/>
+              </w:rPr>
+              <w:t xml:space="preserve"> }</w:t>
             </w:r>
           </w:p>
         </w:tc>
@@ -1013,7 +1083,21 @@
                 <w:rFonts w:ascii="Consolas" w:hAnsi="Consolas" w:cs="Courier New"/>
                 <w:sz w:val="18"/>
               </w:rPr>
-              <w:t xml:space="preserve"> :young</w:t>
+              <w:t xml:space="preserve"> </w:t>
+            </w:r>
+            <w:r>
+              <w:rPr>
+                <w:rFonts w:ascii="Consolas" w:hAnsi="Consolas" w:cs="Courier New"/>
+                <w:sz w:val="18"/>
+              </w:rPr>
+              <w:t xml:space="preserve">   </w:t>
+            </w:r>
+            <w:r>
+              <w:rPr>
+                <w:rFonts w:ascii="Consolas" w:hAnsi="Consolas" w:cs="Courier New"/>
+                <w:sz w:val="18"/>
+              </w:rPr>
+              <w:t>:young</w:t>
             </w:r>
           </w:p>
           <w:p>
@@ -1098,13 +1182,13 @@
         <w:tblLook w:val="04A0" w:firstRow="1" w:lastRow="0" w:firstColumn="1" w:lastColumn="0" w:noHBand="0" w:noVBand="1"/>
       </w:tblPr>
       <w:tblGrid>
-        <w:gridCol w:w="4508"/>
-        <w:gridCol w:w="5840"/>
+        <w:gridCol w:w="4077"/>
+        <w:gridCol w:w="6271"/>
       </w:tblGrid>
       <w:tr>
         <w:tc>
           <w:tcPr>
-            <w:tcW w:w="4508" w:type="dxa"/>
+            <w:tcW w:w="4077" w:type="dxa"/>
           </w:tcPr>
           <w:p>
             <w:pPr>
@@ -1129,6 +1213,7 @@
               <w:spacing w:before="0"/>
               <w:rPr>
                 <w:rFonts w:ascii="Consolas" w:hAnsi="Consolas" w:cs="Courier New"/>
+                <w:color w:val="2E74B5" w:themeColor="accent1" w:themeShade="BF"/>
                 <w:sz w:val="18"/>
                 <w:szCs w:val="19"/>
               </w:rPr>
@@ -1157,7 +1242,35 @@
                 <w:sz w:val="18"/>
                 <w:szCs w:val="19"/>
               </w:rPr>
-              <w:t>(:win, :lose,</w:t>
+              <w:t>(:win,</w:t>
+            </w:r>
+          </w:p>
+          <w:p>
+            <w:pPr>
+              <w:spacing w:before="0"/>
+              <w:rPr>
+                <w:rFonts w:ascii="Consolas" w:hAnsi="Consolas" w:cs="Courier New"/>
+                <w:sz w:val="18"/>
+                <w:szCs w:val="19"/>
+              </w:rPr>
+            </w:pPr>
+            <w:r>
+              <w:rPr>
+                <w:rFonts w:ascii="Consolas" w:hAnsi="Consolas" w:cs="Courier New"/>
+                <w:color w:val="2E74B5" w:themeColor="accent1" w:themeShade="BF"/>
+                <w:sz w:val="18"/>
+                <w:szCs w:val="19"/>
+              </w:rPr>
+              <w:t xml:space="preserve">                          </w:t>
+            </w:r>
+            <w:r>
+              <w:rPr>
+                <w:rFonts w:ascii="Consolas" w:hAnsi="Consolas" w:cs="Courier New"/>
+                <w:color w:val="2E74B5" w:themeColor="accent1" w:themeShade="BF"/>
+                <w:sz w:val="18"/>
+                <w:szCs w:val="19"/>
+              </w:rPr>
+              <w:t>:lose,</w:t>
             </w:r>
             <w:r>
               <w:rPr>
@@ -1249,7 +1362,7 @@
         </w:tc>
         <w:tc>
           <w:tcPr>
-            <w:tcW w:w="5840" w:type="dxa"/>
+            <w:tcW w:w="6271" w:type="dxa"/>
           </w:tcPr>
           <w:p>
             <w:pPr>
@@ -1318,7 +1431,7 @@
                 <w:sz w:val="18"/>
                 <w:szCs w:val="19"/>
               </w:rPr>
-              <w:t>[</w:t>
+              <w:t>.create(</w:t>
             </w:r>
             <w:r>
               <w:rPr>
@@ -1335,7 +1448,15 @@
                 <w:sz w:val="18"/>
                 <w:szCs w:val="19"/>
               </w:rPr>
-              <w:t>] do</w:t>
+              <w:t>)</w:t>
+            </w:r>
+            <w:r>
+              <w:rPr>
+                <w:rFonts w:ascii="Consolas" w:hAnsi="Consolas" w:cs="Courier New"/>
+                <w:sz w:val="18"/>
+                <w:szCs w:val="19"/>
+              </w:rPr>
+              <w:t xml:space="preserve"> do</w:t>
             </w:r>
           </w:p>
           <w:p>
@@ -1389,17 +1510,7 @@
                 <w:sz w:val="18"/>
                 <w:szCs w:val="19"/>
               </w:rPr>
-              <w:t xml:space="preserve">    ... other methods .</w:t>
-            </w:r>
-            <w:bookmarkStart w:id="0" w:name="_GoBack"/>
-            <w:bookmarkEnd w:id="0"/>
-            <w:r>
-              <w:rPr>
-                <w:rFonts w:ascii="Consolas" w:hAnsi="Consolas" w:cs="Courier New"/>
-                <w:sz w:val="18"/>
-                <w:szCs w:val="19"/>
-              </w:rPr>
-              <w:t>..</w:t>
+              <w:t xml:space="preserve">    ... other methods ...</w:t>
             </w:r>
           </w:p>
           <w:p>
@@ -1946,40 +2057,11 @@
           </w:p>
         </w:tc>
       </w:tr>
-      <w:tr>
-        <w:tc>
-          <w:tcPr>
-            <w:tcW w:w="4508" w:type="dxa"/>
-          </w:tcPr>
-          <w:p>
-            <w:pPr>
-              <w:spacing w:before="0" w:after="120"/>
-              <w:rPr>
-                <w:rFonts w:ascii="Lucida Console" w:hAnsi="Lucida Console"/>
-                <w:color w:val="0070C0"/>
-                <w:sz w:val="32"/>
-              </w:rPr>
-            </w:pPr>
-          </w:p>
-        </w:tc>
-        <w:tc>
-          <w:tcPr>
-            <w:tcW w:w="5840" w:type="dxa"/>
-          </w:tcPr>
-          <w:p>
-            <w:pPr>
-              <w:spacing w:before="0" w:after="120"/>
-              <w:rPr>
-                <w:rFonts w:ascii="Lucida Console" w:hAnsi="Lucida Console"/>
-                <w:color w:val="0070C0"/>
-                <w:sz w:val="32"/>
-              </w:rPr>
-            </w:pPr>
-          </w:p>
-        </w:tc>
-      </w:tr>
     </w:tbl>
-    <w:p/>
+    <w:p>
+      <w:bookmarkStart w:id="0" w:name="_GoBack"/>
+      <w:bookmarkEnd w:id="0"/>
+    </w:p>
     <w:sectPr>
       <w:pgSz w:w="11906" w:h="16838"/>
       <w:pgMar w:top="720" w:right="720" w:bottom="720" w:left="720" w:header="708" w:footer="708" w:gutter="0"/>

</xml_diff>